<commit_message>
Ethan Brewer - 03/04/23 - Added all columns to refund table and a test confirmation button to confirm the refund
</commit_message>
<xml_diff>
--- a/Deliverable 2 - Project Plan.docx
+++ b/Deliverable 2 - Project Plan.docx
@@ -1,6 +1,6 @@
 
 <file path=word/document.xml><?xml version="1.0" encoding="utf-8"?>
-<w:document xmlns:wpc="http://schemas.microsoft.com/office/word/2010/wordprocessingCanvas" xmlns:cx="http://schemas.microsoft.com/office/drawing/2014/chartex" xmlns:cx1="http://schemas.microsoft.com/office/drawing/2015/9/8/chartex" xmlns:cx2="http://schemas.microsoft.com/office/drawing/2015/10/21/chartex" xmlns:cx3="http://schemas.microsoft.com/office/drawing/2016/5/9/chartex" xmlns:cx4="http://schemas.microsoft.com/office/drawing/2016/5/10/chartex" xmlns:cx5="http://schemas.microsoft.com/office/drawing/2016/5/11/chartex" xmlns:cx6="http://schemas.microsoft.com/office/drawing/2016/5/12/chartex" xmlns:cx7="http://schemas.microsoft.com/office/drawing/2016/5/13/chartex" xmlns:cx8="http://schemas.microsoft.com/office/drawing/2016/5/14/chartex" xmlns:mc="http://schemas.openxmlformats.org/markup-compatibility/2006" xmlns:aink="http://schemas.microsoft.com/office/drawing/2016/ink" xmlns:am3d="http://schemas.microsoft.com/office/drawing/2017/model3d" xmlns:o="urn:schemas-microsoft-com:office:office" xmlns:oel="http://schemas.microsoft.com/office/2019/extlst" xmlns:r="http://schemas.openxmlformats.org/officeDocument/2006/relationships" xmlns:m="http://schemas.openxmlformats.org/officeDocument/2006/math" xmlns:v="urn:schemas-microsoft-com:vml" xmlns:wp14="http://schemas.microsoft.com/office/word/2010/wordprocessingDrawing" xmlns:wp="http://schemas.openxmlformats.org/drawingml/2006/wordprocessingDrawing" xmlns:w10="urn:schemas-microsoft-com:office:word" xmlns:w="http://schemas.openxmlformats.org/wordprocessingml/2006/main" xmlns:w14="http://schemas.microsoft.com/office/word/2010/wordml" xmlns:w15="http://schemas.microsoft.com/office/word/2012/wordml" xmlns:w16cex="http://schemas.microsoft.com/office/word/2018/wordml/cex" xmlns:w16cid="http://schemas.microsoft.com/office/word/2016/wordml/cid" xmlns:w16="http://schemas.microsoft.com/office/word/2018/wordml" xmlns:w16du="http://schemas.microsoft.com/office/word/2023/wordml/word16du" xmlns:w16sdtdh="http://schemas.microsoft.com/office/word/2020/wordml/sdtdatahash" xmlns:w16se="http://schemas.microsoft.com/office/word/2015/wordml/symex" xmlns:wpg="http://schemas.microsoft.com/office/word/2010/wordprocessingGroup" xmlns:wpi="http://schemas.microsoft.com/office/word/2010/wordprocessingInk" xmlns:wne="http://schemas.microsoft.com/office/word/2006/wordml" xmlns:wps="http://schemas.microsoft.com/office/word/2010/wordprocessingShape" mc:Ignorable="w14 w15 w16se w16cid w16 w16cex w16sdtdh wp14">
+<w:document xmlns:wpc="http://schemas.microsoft.com/office/word/2010/wordprocessingCanvas" xmlns:cx="http://schemas.microsoft.com/office/drawing/2014/chartex" xmlns:cx1="http://schemas.microsoft.com/office/drawing/2015/9/8/chartex" xmlns:cx2="http://schemas.microsoft.com/office/drawing/2015/10/21/chartex" xmlns:cx3="http://schemas.microsoft.com/office/drawing/2016/5/9/chartex" xmlns:cx4="http://schemas.microsoft.com/office/drawing/2016/5/10/chartex" xmlns:cx5="http://schemas.microsoft.com/office/drawing/2016/5/11/chartex" xmlns:cx6="http://schemas.microsoft.com/office/drawing/2016/5/12/chartex" xmlns:cx7="http://schemas.microsoft.com/office/drawing/2016/5/13/chartex" xmlns:cx8="http://schemas.microsoft.com/office/drawing/2016/5/14/chartex" xmlns:mc="http://schemas.openxmlformats.org/markup-compatibility/2006" xmlns:aink="http://schemas.microsoft.com/office/drawing/2016/ink" xmlns:am3d="http://schemas.microsoft.com/office/drawing/2017/model3d" xmlns:o="urn:schemas-microsoft-com:office:office" xmlns:r="http://schemas.openxmlformats.org/officeDocument/2006/relationships" xmlns:m="http://schemas.openxmlformats.org/officeDocument/2006/math" xmlns:v="urn:schemas-microsoft-com:vml" xmlns:wp14="http://schemas.microsoft.com/office/word/2010/wordprocessingDrawing" xmlns:wp="http://schemas.openxmlformats.org/drawingml/2006/wordprocessingDrawing" xmlns:w10="urn:schemas-microsoft-com:office:word" xmlns:w="http://schemas.openxmlformats.org/wordprocessingml/2006/main" xmlns:w14="http://schemas.microsoft.com/office/word/2010/wordml" xmlns:w15="http://schemas.microsoft.com/office/word/2012/wordml" xmlns:w16cex="http://schemas.microsoft.com/office/word/2018/wordml/cex" xmlns:w16cid="http://schemas.microsoft.com/office/word/2016/wordml/cid" xmlns:w16="http://schemas.microsoft.com/office/word/2018/wordml" xmlns:w16sdtdh="http://schemas.microsoft.com/office/word/2020/wordml/sdtdatahash" xmlns:w16se="http://schemas.microsoft.com/office/word/2015/wordml/symex" xmlns:wpg="http://schemas.microsoft.com/office/word/2010/wordprocessingGroup" xmlns:wpi="http://schemas.microsoft.com/office/word/2010/wordprocessingInk" xmlns:wne="http://schemas.microsoft.com/office/word/2006/wordml" xmlns:wps="http://schemas.microsoft.com/office/word/2010/wordprocessingShape" mc:Ignorable="w14 w15 w16se w16cid w16 w16cex w16sdtdh wp14">
   <w:body>
     <w:p>
       <w:pPr>
@@ -163,147 +163,793 @@
       <w:pPr>
         <w:rPr>
           <w:rFonts w:asciiTheme="minorHAnsi" w:hAnsiTheme="minorHAnsi" w:cstheme="minorHAnsi"/>
+          <w:color w:val="000000" w:themeColor="text1"/>
+          <w:sz w:val="18"/>
+          <w:szCs w:val="18"/>
+        </w:rPr>
+      </w:pPr>
+      <w:r>
+        <w:rPr>
+          <w:rFonts w:asciiTheme="minorHAnsi" w:hAnsiTheme="minorHAnsi" w:cstheme="minorHAnsi"/>
+          <w:color w:val="000000" w:themeColor="text1"/>
+          <w:sz w:val="18"/>
+          <w:szCs w:val="18"/>
+        </w:rPr>
+        <w:t>PLEASE VIEW LECTURE 8 – DISCUSSES ABOUT GUI</w:t>
+      </w:r>
+    </w:p>
+    <w:p>
+      <w:pPr>
+        <w:rPr>
+          <w:rFonts w:asciiTheme="minorHAnsi" w:hAnsiTheme="minorHAnsi" w:cstheme="minorHAnsi"/>
           <w:color w:val="FF0000"/>
           <w:sz w:val="22"/>
           <w:szCs w:val="22"/>
         </w:rPr>
       </w:pPr>
-      <w:r>
-        <w:rPr>
-          <w:rFonts w:asciiTheme="minorHAnsi" w:hAnsiTheme="minorHAnsi" w:cstheme="minorHAnsi"/>
+    </w:p>
+    <w:p>
+      <w:pPr>
+        <w:rPr>
+          <w:rFonts w:asciiTheme="minorHAnsi" w:hAnsiTheme="minorHAnsi" w:cstheme="minorHAnsi"/>
+          <w:b/>
+          <w:bCs/>
+          <w:color w:val="000000" w:themeColor="text1"/>
+          <w:sz w:val="32"/>
+          <w:szCs w:val="32"/>
+          <w:u w:val="single"/>
+        </w:rPr>
+      </w:pPr>
+      <w:r>
+        <w:rPr>
+          <w:rFonts w:asciiTheme="minorHAnsi" w:hAnsiTheme="minorHAnsi" w:cstheme="minorHAnsi"/>
+          <w:b/>
+          <w:bCs/>
+          <w:color w:val="000000" w:themeColor="text1"/>
+          <w:sz w:val="32"/>
+          <w:szCs w:val="32"/>
+          <w:u w:val="single"/>
+        </w:rPr>
+        <w:t>TO-DO-LIST</w:t>
+      </w:r>
+      <w:r>
+        <w:rPr>
+          <w:rFonts w:asciiTheme="minorHAnsi" w:hAnsiTheme="minorHAnsi" w:cstheme="minorHAnsi"/>
+          <w:b/>
+          <w:bCs/>
+          <w:color w:val="000000" w:themeColor="text1"/>
+          <w:sz w:val="32"/>
+          <w:szCs w:val="32"/>
+          <w:u w:val="single"/>
+        </w:rPr>
+        <w:t xml:space="preserve"> (Developers):</w:t>
+      </w:r>
+      <w:r>
+        <w:rPr>
+          <w:rFonts w:asciiTheme="minorHAnsi" w:hAnsiTheme="minorHAnsi" w:cstheme="minorHAnsi"/>
+          <w:b/>
+          <w:bCs/>
+          <w:color w:val="000000" w:themeColor="text1"/>
+          <w:sz w:val="32"/>
+          <w:szCs w:val="32"/>
+          <w:u w:val="single"/>
+        </w:rPr>
+        <w:t xml:space="preserve"> </w:t>
+      </w:r>
+    </w:p>
+    <w:p>
+      <w:pPr>
+        <w:rPr>
+          <w:rFonts w:asciiTheme="minorHAnsi" w:hAnsiTheme="minorHAnsi" w:cstheme="minorHAnsi"/>
+          <w:b/>
+          <w:bCs/>
+          <w:i/>
+          <w:iCs/>
+          <w:color w:val="000000" w:themeColor="text1"/>
+          <w:sz w:val="28"/>
+          <w:szCs w:val="28"/>
+        </w:rPr>
+      </w:pPr>
+      <w:r>
+        <w:rPr>
+          <w:rFonts w:asciiTheme="minorHAnsi" w:hAnsiTheme="minorHAnsi" w:cstheme="minorHAnsi"/>
+          <w:b/>
+          <w:bCs/>
+          <w:i/>
+          <w:iCs/>
+          <w:color w:val="000000" w:themeColor="text1"/>
+          <w:sz w:val="28"/>
+          <w:szCs w:val="28"/>
+        </w:rPr>
+        <w:t>Deadline</w:t>
+      </w:r>
+      <w:r>
+        <w:rPr>
+          <w:rFonts w:asciiTheme="minorHAnsi" w:hAnsiTheme="minorHAnsi" w:cstheme="minorHAnsi"/>
+          <w:b/>
+          <w:bCs/>
+          <w:i/>
+          <w:iCs/>
+          <w:color w:val="000000" w:themeColor="text1"/>
+          <w:sz w:val="28"/>
+          <w:szCs w:val="28"/>
+        </w:rPr>
+        <w:t>: 13</w:t>
+      </w:r>
+      <w:r>
+        <w:rPr>
+          <w:rFonts w:asciiTheme="minorHAnsi" w:hAnsiTheme="minorHAnsi" w:cstheme="minorHAnsi"/>
+          <w:b/>
+          <w:bCs/>
+          <w:i/>
+          <w:iCs/>
+          <w:color w:val="000000" w:themeColor="text1"/>
+          <w:sz w:val="28"/>
+          <w:szCs w:val="28"/>
+          <w:vertAlign w:val="superscript"/>
+        </w:rPr>
+        <w:t>th</w:t>
+      </w:r>
+      <w:r>
+        <w:rPr>
+          <w:rFonts w:asciiTheme="minorHAnsi" w:hAnsiTheme="minorHAnsi" w:cstheme="minorHAnsi"/>
+          <w:b/>
+          <w:bCs/>
+          <w:i/>
+          <w:iCs/>
+          <w:color w:val="000000" w:themeColor="text1"/>
+          <w:sz w:val="28"/>
+          <w:szCs w:val="28"/>
+        </w:rPr>
+        <w:t xml:space="preserve"> April 2023</w:t>
+      </w:r>
+    </w:p>
+    <w:p>
+      <w:pPr>
+        <w:pStyle w:val="ListParagraph"/>
+        <w:numPr>
+          <w:ilvl w:val="0"/>
+          <w:numId w:val="18"/>
+        </w:numPr>
+        <w:rPr>
+          <w:rFonts w:asciiTheme="minorHAnsi" w:hAnsiTheme="minorHAnsi" w:cstheme="minorHAnsi"/>
+          <w:b/>
+          <w:bCs/>
+          <w:i/>
+          <w:iCs/>
           <w:color w:val="FF0000"/>
           <w:sz w:val="22"/>
           <w:szCs w:val="22"/>
         </w:rPr>
-        <w:t>PLEASE VIEW LECTURE 8 – DISCUSSES ABOUT GUI</w:t>
-      </w:r>
-    </w:p>
-    <w:p>
-      <w:pPr>
-        <w:rPr>
-          <w:rFonts w:asciiTheme="minorHAnsi" w:hAnsiTheme="minorHAnsi" w:cstheme="minorHAnsi"/>
+      </w:pPr>
+      <w:r>
+        <w:rPr>
+          <w:rFonts w:asciiTheme="minorHAnsi" w:hAnsiTheme="minorHAnsi" w:cstheme="minorHAnsi"/>
+          <w:b/>
+          <w:bCs/>
+          <w:i/>
+          <w:iCs/>
           <w:color w:val="FF0000"/>
           <w:sz w:val="22"/>
           <w:szCs w:val="22"/>
         </w:rPr>
-      </w:pPr>
-      <w:r>
-        <w:rPr>
-          <w:rFonts w:asciiTheme="minorHAnsi" w:hAnsiTheme="minorHAnsi" w:cstheme="minorHAnsi"/>
+        <w:t>red</w:t>
+      </w:r>
+      <w:r>
+        <w:rPr>
+          <w:rFonts w:asciiTheme="minorHAnsi" w:hAnsiTheme="minorHAnsi" w:cstheme="minorHAnsi"/>
+          <w:b/>
+          <w:bCs/>
+          <w:i/>
+          <w:iCs/>
           <w:color w:val="FF0000"/>
           <w:sz w:val="22"/>
           <w:szCs w:val="22"/>
         </w:rPr>
-        <w:t>PLEASE VIEW PROJECT BINDER FOR GUI LAYOUT &amp; FUNCTIONALITY:</w:t>
-      </w:r>
-    </w:p>
-    <w:p>
-      <w:pPr>
-        <w:rPr>
-          <w:rFonts w:asciiTheme="minorHAnsi" w:hAnsiTheme="minorHAnsi" w:cstheme="minorHAnsi"/>
-          <w:color w:val="FF0000"/>
-          <w:sz w:val="21"/>
-          <w:szCs w:val="21"/>
-        </w:rPr>
-      </w:pPr>
-      <w:r>
-        <w:rPr>
-          <w:rFonts w:asciiTheme="minorHAnsi" w:hAnsiTheme="minorHAnsi" w:cstheme="minorHAnsi"/>
+        <w:t xml:space="preserve"> text = High priority (must be done </w:t>
+      </w:r>
+      <w:r>
+        <w:rPr>
+          <w:rFonts w:asciiTheme="minorHAnsi" w:hAnsiTheme="minorHAnsi" w:cstheme="minorHAnsi"/>
+          <w:b/>
+          <w:bCs/>
+          <w:i/>
+          <w:iCs/>
           <w:color w:val="FF0000"/>
           <w:sz w:val="22"/>
           <w:szCs w:val="22"/>
         </w:rPr>
-        <w:t xml:space="preserve">(Deliverable 1 </w:t>
-      </w:r>
-      <w:r>
-        <w:rPr>
-          <w:rFonts w:asciiTheme="minorHAnsi" w:eastAsia="Wingdings" w:hAnsiTheme="minorHAnsi" w:cstheme="minorHAnsi"/>
+        <w:t>ASAP,</w:t>
+      </w:r>
+      <w:r>
+        <w:rPr>
+          <w:rFonts w:asciiTheme="minorHAnsi" w:hAnsiTheme="minorHAnsi" w:cstheme="minorHAnsi"/>
+          <w:b/>
+          <w:bCs/>
+          <w:i/>
+          <w:iCs/>
           <w:color w:val="FF0000"/>
           <w:sz w:val="22"/>
           <w:szCs w:val="22"/>
         </w:rPr>
-        <w:t>-&gt;</w:t>
-      </w:r>
-      <w:r>
-        <w:rPr>
-          <w:rFonts w:asciiTheme="minorHAnsi" w:hAnsiTheme="minorHAnsi" w:cstheme="minorHAnsi"/>
-          <w:color w:val="FF0000"/>
+        <w:t xml:space="preserve"> mandatory for marks)</w:t>
+      </w:r>
+    </w:p>
+    <w:p>
+      <w:pPr>
+        <w:pStyle w:val="ListParagraph"/>
+        <w:numPr>
+          <w:ilvl w:val="0"/>
+          <w:numId w:val="18"/>
+        </w:numPr>
+        <w:rPr>
+          <w:rFonts w:asciiTheme="minorHAnsi" w:hAnsiTheme="minorHAnsi" w:cstheme="minorHAnsi"/>
+          <w:b/>
+          <w:bCs/>
+          <w:i/>
+          <w:iCs/>
+          <w:color w:val="00B0F0"/>
           <w:sz w:val="22"/>
           <w:szCs w:val="22"/>
         </w:rPr>
-        <w:t xml:space="preserve"> Design </w:t>
-      </w:r>
-      <w:r>
-        <w:rPr>
-          <w:rFonts w:asciiTheme="minorHAnsi" w:eastAsia="Wingdings" w:hAnsiTheme="minorHAnsi" w:cstheme="minorHAnsi"/>
-          <w:color w:val="FF0000"/>
+      </w:pPr>
+      <w:r>
+        <w:rPr>
+          <w:rFonts w:asciiTheme="minorHAnsi" w:hAnsiTheme="minorHAnsi" w:cstheme="minorHAnsi"/>
+          <w:b/>
+          <w:bCs/>
+          <w:i/>
+          <w:iCs/>
+          <w:color w:val="00B0F0"/>
           <w:sz w:val="22"/>
           <w:szCs w:val="22"/>
         </w:rPr>
-        <w:t>-</w:t>
-      </w:r>
-      <w:r>
-        <w:rPr>
-          <w:rFonts w:asciiTheme="minorHAnsi" w:eastAsia="Wingdings" w:hAnsiTheme="minorHAnsi" w:cstheme="minorHAnsi"/>
-          <w:color w:val="FF0000"/>
+        <w:t>blue</w:t>
+      </w:r>
+      <w:r>
+        <w:rPr>
+          <w:rFonts w:asciiTheme="minorHAnsi" w:hAnsiTheme="minorHAnsi" w:cstheme="minorHAnsi"/>
+          <w:b/>
+          <w:bCs/>
+          <w:i/>
+          <w:iCs/>
+          <w:color w:val="00B0F0"/>
           <w:sz w:val="22"/>
           <w:szCs w:val="22"/>
         </w:rPr>
-        <w:t>&gt;</w:t>
-      </w:r>
-      <w:r>
-        <w:rPr>
-          <w:rFonts w:asciiTheme="minorHAnsi" w:hAnsiTheme="minorHAnsi" w:cstheme="minorHAnsi"/>
-          <w:color w:val="FF0000"/>
+        <w:t xml:space="preserve"> text = Low priority (optional</w:t>
+      </w:r>
+      <w:r>
+        <w:rPr>
+          <w:rFonts w:asciiTheme="minorHAnsi" w:hAnsiTheme="minorHAnsi" w:cstheme="minorHAnsi"/>
+          <w:b/>
+          <w:bCs/>
+          <w:i/>
+          <w:iCs/>
+          <w:color w:val="00B0F0"/>
           <w:sz w:val="22"/>
           <w:szCs w:val="22"/>
         </w:rPr>
-        <w:t xml:space="preserve"> Question 3 </w:t>
-      </w:r>
-      <w:r>
-        <w:rPr>
-          <w:rFonts w:asciiTheme="minorHAnsi" w:eastAsia="Wingdings" w:hAnsiTheme="minorHAnsi" w:cstheme="minorHAnsi"/>
-          <w:color w:val="FF0000"/>
+        <w:t>;</w:t>
+      </w:r>
+      <w:r>
+        <w:rPr>
+          <w:rFonts w:asciiTheme="minorHAnsi" w:hAnsiTheme="minorHAnsi" w:cstheme="minorHAnsi"/>
+          <w:b/>
+          <w:bCs/>
+          <w:i/>
+          <w:iCs/>
+          <w:color w:val="00B0F0"/>
           <w:sz w:val="22"/>
           <w:szCs w:val="22"/>
         </w:rPr>
-        <w:t>-&gt;</w:t>
-      </w:r>
-      <w:r>
-        <w:rPr>
-          <w:rFonts w:asciiTheme="minorHAnsi" w:hAnsiTheme="minorHAnsi" w:cstheme="minorHAnsi"/>
-          <w:color w:val="FF0000"/>
+        <w:t xml:space="preserve"> may</w:t>
+      </w:r>
+      <w:r>
+        <w:rPr>
+          <w:rFonts w:asciiTheme="minorHAnsi" w:hAnsiTheme="minorHAnsi" w:cstheme="minorHAnsi"/>
+          <w:b/>
+          <w:bCs/>
+          <w:i/>
+          <w:iCs/>
+          <w:color w:val="00B0F0"/>
           <w:sz w:val="22"/>
           <w:szCs w:val="22"/>
         </w:rPr>
-        <w:t xml:space="preserve"> GUI User Navigation)</w:t>
-      </w:r>
-    </w:p>
-    <w:p>
-      <w:pPr>
-        <w:rPr>
-          <w:rFonts w:asciiTheme="minorHAnsi" w:hAnsiTheme="minorHAnsi" w:cstheme="minorHAnsi"/>
+        <w:t xml:space="preserve"> complete after all high priority tasks are completed)</w:t>
+      </w:r>
+    </w:p>
+    <w:p>
+      <w:pPr>
+        <w:pStyle w:val="ListParagraph"/>
+        <w:numPr>
+          <w:ilvl w:val="0"/>
+          <w:numId w:val="18"/>
+        </w:numPr>
+        <w:rPr>
+          <w:rFonts w:asciiTheme="minorHAnsi" w:hAnsiTheme="minorHAnsi" w:cstheme="minorHAnsi"/>
+          <w:b/>
+          <w:bCs/>
           <w:i/>
           <w:iCs/>
-          <w:color w:val="FF0000"/>
-        </w:rPr>
-      </w:pPr>
-    </w:p>
-    <w:p>
-      <w:pPr>
-        <w:rPr>
-          <w:rFonts w:asciiTheme="minorHAnsi" w:hAnsiTheme="minorHAnsi" w:cstheme="minorHAnsi"/>
-          <w:b/>
-          <w:bCs/>
-        </w:rPr>
-      </w:pPr>
-      <w:r>
-        <w:rPr>
-          <w:rFonts w:asciiTheme="minorHAnsi" w:hAnsiTheme="minorHAnsi" w:cstheme="minorHAnsi"/>
-          <w:b/>
-          <w:bCs/>
-        </w:rPr>
-        <w:t>Developers’ Task:</w:t>
+          <w:color w:val="000000" w:themeColor="text1"/>
+          <w:sz w:val="22"/>
+          <w:szCs w:val="22"/>
+        </w:rPr>
+      </w:pPr>
+      <w:r>
+        <w:rPr>
+          <w:rFonts w:asciiTheme="minorHAnsi" w:hAnsiTheme="minorHAnsi" w:cstheme="minorHAnsi"/>
+          <w:b/>
+          <w:bCs/>
+          <w:i/>
+          <w:iCs/>
+          <w:color w:val="000000" w:themeColor="text1"/>
+          <w:sz w:val="22"/>
+          <w:szCs w:val="22"/>
+          <w:highlight w:val="green"/>
+        </w:rPr>
+        <w:t>green</w:t>
+      </w:r>
+      <w:r>
+        <w:rPr>
+          <w:rFonts w:asciiTheme="minorHAnsi" w:hAnsiTheme="minorHAnsi" w:cstheme="minorHAnsi"/>
+          <w:b/>
+          <w:bCs/>
+          <w:i/>
+          <w:iCs/>
+          <w:color w:val="000000" w:themeColor="text1"/>
+          <w:sz w:val="22"/>
+          <w:szCs w:val="22"/>
+          <w:highlight w:val="green"/>
+        </w:rPr>
+        <w:t xml:space="preserve"> highlight = </w:t>
+      </w:r>
+      <w:r>
+        <w:rPr>
+          <w:rFonts w:asciiTheme="minorHAnsi" w:hAnsiTheme="minorHAnsi" w:cstheme="minorHAnsi"/>
+          <w:b/>
+          <w:bCs/>
+          <w:i/>
+          <w:iCs/>
+          <w:color w:val="000000" w:themeColor="text1"/>
+          <w:sz w:val="22"/>
+          <w:szCs w:val="22"/>
+          <w:highlight w:val="green"/>
+        </w:rPr>
+        <w:t xml:space="preserve">COMPLETED </w:t>
+      </w:r>
+      <w:r>
+        <w:rPr>
+          <w:rFonts w:asciiTheme="minorHAnsi" w:hAnsiTheme="minorHAnsi" w:cstheme="minorHAnsi"/>
+          <w:b/>
+          <w:bCs/>
+          <w:i/>
+          <w:iCs/>
+          <w:color w:val="000000" w:themeColor="text1"/>
+          <w:sz w:val="22"/>
+          <w:szCs w:val="22"/>
+          <w:highlight w:val="green"/>
+        </w:rPr>
+        <w:t xml:space="preserve">TASK </w:t>
+      </w:r>
+    </w:p>
+    <w:p>
+      <w:pPr>
+        <w:rPr>
+          <w:rFonts w:asciiTheme="minorHAnsi" w:hAnsiTheme="minorHAnsi" w:cstheme="minorHAnsi"/>
+          <w:b/>
+          <w:bCs/>
+          <w:i/>
+          <w:iCs/>
+          <w:color w:val="000000" w:themeColor="text1"/>
+          <w:sz w:val="22"/>
+          <w:szCs w:val="22"/>
+        </w:rPr>
+      </w:pPr>
+      <w:r>
+        <w:rPr>
+          <w:rFonts w:asciiTheme="minorHAnsi" w:hAnsiTheme="minorHAnsi" w:cstheme="minorHAnsi"/>
+          <w:b/>
+          <w:bCs/>
+          <w:i/>
+          <w:iCs/>
+          <w:color w:val="000000" w:themeColor="text1"/>
+          <w:sz w:val="28"/>
+          <w:szCs w:val="28"/>
+        </w:rPr>
+        <w:t>Jacob</w:t>
+      </w:r>
+      <w:r>
+        <w:rPr>
+          <w:rFonts w:asciiTheme="minorHAnsi" w:hAnsiTheme="minorHAnsi" w:cstheme="minorHAnsi"/>
+          <w:b/>
+          <w:bCs/>
+          <w:i/>
+          <w:iCs/>
+          <w:color w:val="000000" w:themeColor="text1"/>
+          <w:sz w:val="28"/>
+          <w:szCs w:val="28"/>
+        </w:rPr>
+        <w:t xml:space="preserve"> </w:t>
+      </w:r>
+      <w:r>
+        <w:rPr>
+          <w:rFonts w:asciiTheme="minorHAnsi" w:hAnsiTheme="minorHAnsi" w:cstheme="minorHAnsi"/>
+          <w:b/>
+          <w:bCs/>
+          <w:i/>
+          <w:iCs/>
+          <w:color w:val="000000" w:themeColor="text1"/>
+          <w:sz w:val="22"/>
+          <w:szCs w:val="22"/>
+        </w:rPr>
+        <w:t xml:space="preserve">will be our backup developer </w:t>
+      </w:r>
+      <w:r>
+        <w:rPr>
+          <w:rFonts w:asciiTheme="minorHAnsi" w:hAnsiTheme="minorHAnsi" w:cstheme="minorHAnsi"/>
+          <w:b/>
+          <w:bCs/>
+          <w:i/>
+          <w:iCs/>
+          <w:color w:val="000000" w:themeColor="text1"/>
+          <w:sz w:val="22"/>
+          <w:szCs w:val="22"/>
+        </w:rPr>
+        <w:t>–</w:t>
+      </w:r>
+      <w:r>
+        <w:rPr>
+          <w:rFonts w:asciiTheme="minorHAnsi" w:hAnsiTheme="minorHAnsi" w:cstheme="minorHAnsi"/>
+          <w:b/>
+          <w:bCs/>
+          <w:i/>
+          <w:iCs/>
+          <w:color w:val="000000" w:themeColor="text1"/>
+          <w:sz w:val="22"/>
+          <w:szCs w:val="22"/>
+        </w:rPr>
+        <w:t xml:space="preserve"> developer</w:t>
+      </w:r>
+      <w:r>
+        <w:rPr>
+          <w:rFonts w:asciiTheme="minorHAnsi" w:hAnsiTheme="minorHAnsi" w:cstheme="minorHAnsi"/>
+          <w:b/>
+          <w:bCs/>
+          <w:i/>
+          <w:iCs/>
+          <w:color w:val="000000" w:themeColor="text1"/>
+          <w:sz w:val="22"/>
+          <w:szCs w:val="22"/>
+        </w:rPr>
+        <w:t xml:space="preserve"> </w:t>
+      </w:r>
+      <w:r>
+        <w:rPr>
+          <w:rFonts w:asciiTheme="minorHAnsi" w:hAnsiTheme="minorHAnsi" w:cstheme="minorHAnsi"/>
+          <w:b/>
+          <w:bCs/>
+          <w:i/>
+          <w:iCs/>
+          <w:color w:val="000000" w:themeColor="text1"/>
+          <w:sz w:val="22"/>
+          <w:szCs w:val="22"/>
+        </w:rPr>
+        <w:t>team will ask Jacob</w:t>
+      </w:r>
+      <w:r>
+        <w:rPr>
+          <w:rFonts w:asciiTheme="minorHAnsi" w:hAnsiTheme="minorHAnsi" w:cstheme="minorHAnsi"/>
+          <w:b/>
+          <w:bCs/>
+          <w:i/>
+          <w:iCs/>
+          <w:color w:val="000000" w:themeColor="text1"/>
+          <w:sz w:val="22"/>
+          <w:szCs w:val="22"/>
+        </w:rPr>
+        <w:t xml:space="preserve"> for guidance if</w:t>
+      </w:r>
+      <w:r>
+        <w:rPr>
+          <w:rFonts w:asciiTheme="minorHAnsi" w:hAnsiTheme="minorHAnsi" w:cstheme="minorHAnsi"/>
+          <w:b/>
+          <w:bCs/>
+          <w:i/>
+          <w:iCs/>
+          <w:color w:val="000000" w:themeColor="text1"/>
+          <w:sz w:val="22"/>
+          <w:szCs w:val="22"/>
+        </w:rPr>
+        <w:t xml:space="preserve"> we’re unable to solve a </w:t>
+      </w:r>
+      <w:r>
+        <w:rPr>
+          <w:rFonts w:asciiTheme="minorHAnsi" w:hAnsiTheme="minorHAnsi" w:cstheme="minorHAnsi"/>
+          <w:b/>
+          <w:bCs/>
+          <w:i/>
+          <w:iCs/>
+          <w:color w:val="000000" w:themeColor="text1"/>
+          <w:sz w:val="22"/>
+          <w:szCs w:val="22"/>
+        </w:rPr>
+        <w:t>task before deadline!!</w:t>
+      </w:r>
+    </w:p>
+    <w:p>
+      <w:pPr>
+        <w:rPr>
+          <w:rFonts w:asciiTheme="minorHAnsi" w:hAnsiTheme="minorHAnsi" w:cstheme="minorHAnsi"/>
+          <w:b/>
+          <w:bCs/>
+          <w:i/>
+          <w:iCs/>
+          <w:color w:val="000000" w:themeColor="text1"/>
+          <w:sz w:val="22"/>
+          <w:szCs w:val="22"/>
+        </w:rPr>
+      </w:pPr>
+      <w:proofErr w:type="spellStart"/>
+      <w:r>
+        <w:rPr>
+          <w:rFonts w:asciiTheme="minorHAnsi" w:hAnsiTheme="minorHAnsi" w:cstheme="minorHAnsi"/>
+          <w:b/>
+          <w:bCs/>
+          <w:i/>
+          <w:iCs/>
+          <w:color w:val="000000" w:themeColor="text1"/>
+          <w:sz w:val="28"/>
+          <w:szCs w:val="28"/>
+        </w:rPr>
+        <w:t>Aymen</w:t>
+      </w:r>
+      <w:proofErr w:type="spellEnd"/>
+      <w:r>
+        <w:rPr>
+          <w:rFonts w:asciiTheme="minorHAnsi" w:hAnsiTheme="minorHAnsi" w:cstheme="minorHAnsi"/>
+          <w:b/>
+          <w:bCs/>
+          <w:i/>
+          <w:iCs/>
+          <w:color w:val="000000" w:themeColor="text1"/>
+          <w:sz w:val="28"/>
+          <w:szCs w:val="28"/>
+        </w:rPr>
+        <w:t xml:space="preserve"> = </w:t>
+      </w:r>
+      <w:r>
+        <w:rPr>
+          <w:rFonts w:asciiTheme="minorHAnsi" w:hAnsiTheme="minorHAnsi" w:cstheme="minorHAnsi"/>
+          <w:b/>
+          <w:bCs/>
+          <w:i/>
+          <w:iCs/>
+          <w:color w:val="000000" w:themeColor="text1"/>
+          <w:sz w:val="22"/>
+          <w:szCs w:val="22"/>
+        </w:rPr>
+        <w:t>database</w:t>
+      </w:r>
+      <w:r>
+        <w:rPr>
+          <w:rFonts w:asciiTheme="minorHAnsi" w:hAnsiTheme="minorHAnsi" w:cstheme="minorHAnsi"/>
+          <w:b/>
+          <w:bCs/>
+          <w:i/>
+          <w:iCs/>
+          <w:color w:val="000000" w:themeColor="text1"/>
+          <w:sz w:val="22"/>
+          <w:szCs w:val="22"/>
+        </w:rPr>
+        <w:t>/table</w:t>
+      </w:r>
+      <w:r>
+        <w:rPr>
+          <w:rFonts w:asciiTheme="minorHAnsi" w:hAnsiTheme="minorHAnsi" w:cstheme="minorHAnsi"/>
+          <w:b/>
+          <w:bCs/>
+          <w:i/>
+          <w:iCs/>
+          <w:color w:val="000000" w:themeColor="text1"/>
+          <w:sz w:val="22"/>
+          <w:szCs w:val="22"/>
+        </w:rPr>
+        <w:t xml:space="preserve"> functionality</w:t>
+      </w:r>
+    </w:p>
+    <w:p>
+      <w:pPr>
+        <w:rPr>
+          <w:rFonts w:asciiTheme="minorHAnsi" w:hAnsiTheme="minorHAnsi" w:cstheme="minorHAnsi"/>
+          <w:b/>
+          <w:bCs/>
+          <w:i/>
+          <w:iCs/>
+          <w:color w:val="000000" w:themeColor="text1"/>
+          <w:sz w:val="22"/>
+          <w:szCs w:val="22"/>
+        </w:rPr>
+      </w:pPr>
+      <w:r>
+        <w:rPr>
+          <w:rFonts w:asciiTheme="minorHAnsi" w:hAnsiTheme="minorHAnsi" w:cstheme="minorHAnsi"/>
+          <w:b/>
+          <w:bCs/>
+          <w:i/>
+          <w:iCs/>
+          <w:color w:val="000000" w:themeColor="text1"/>
+          <w:sz w:val="28"/>
+          <w:szCs w:val="28"/>
+        </w:rPr>
+        <w:t xml:space="preserve">Rati/Ethan = </w:t>
+      </w:r>
+      <w:r>
+        <w:rPr>
+          <w:rFonts w:asciiTheme="minorHAnsi" w:hAnsiTheme="minorHAnsi" w:cstheme="minorHAnsi"/>
+          <w:b/>
+          <w:bCs/>
+          <w:i/>
+          <w:iCs/>
+          <w:color w:val="000000" w:themeColor="text1"/>
+          <w:sz w:val="22"/>
+          <w:szCs w:val="22"/>
+        </w:rPr>
+        <w:t xml:space="preserve">design layout </w:t>
+      </w:r>
+    </w:p>
+    <w:p>
+      <w:pPr>
+        <w:rPr>
+          <w:rFonts w:asciiTheme="minorHAnsi" w:hAnsiTheme="minorHAnsi" w:cstheme="minorHAnsi"/>
+          <w:b/>
+          <w:bCs/>
+          <w:i/>
+          <w:iCs/>
+          <w:color w:val="000000" w:themeColor="text1"/>
+        </w:rPr>
+      </w:pPr>
+    </w:p>
+    <w:p>
+      <w:pPr>
+        <w:rPr>
+          <w:rFonts w:asciiTheme="minorHAnsi" w:hAnsiTheme="minorHAnsi" w:cstheme="minorHAnsi"/>
+          <w:b/>
+          <w:bCs/>
+          <w:i/>
+          <w:iCs/>
+          <w:color w:val="000000" w:themeColor="text1"/>
+        </w:rPr>
+      </w:pPr>
+    </w:p>
+    <w:p>
+      <w:pPr>
+        <w:rPr>
+          <w:rFonts w:asciiTheme="minorHAnsi" w:hAnsiTheme="minorHAnsi" w:cstheme="minorHAnsi"/>
+          <w:b/>
+          <w:bCs/>
+          <w:color w:val="000000" w:themeColor="text1"/>
+        </w:rPr>
+      </w:pPr>
+      <w:r>
+        <w:rPr>
+          <w:rFonts w:asciiTheme="minorHAnsi" w:hAnsiTheme="minorHAnsi" w:cstheme="minorHAnsi"/>
+          <w:b/>
+          <w:bCs/>
+          <w:i/>
+          <w:iCs/>
+          <w:noProof/>
+          <w:color w:val="000000" w:themeColor="text1"/>
+        </w:rPr>
+        <mc:AlternateContent>
+          <mc:Choice Requires="wps">
+            <w:drawing>
+              <wp:anchor distT="0" distB="0" distL="114300" distR="114300" simplePos="0" relativeHeight="251659279" behindDoc="0" locked="0" layoutInCell="1" allowOverlap="1" wp14:anchorId="4B921BE7" wp14:editId="33F9307C">
+                <wp:simplePos x="0" y="0"/>
+                <wp:positionH relativeFrom="column">
+                  <wp:posOffset>3095625</wp:posOffset>
+                </wp:positionH>
+                <wp:positionV relativeFrom="paragraph">
+                  <wp:posOffset>172444</wp:posOffset>
+                </wp:positionV>
+                <wp:extent cx="231354" cy="593227"/>
+                <wp:effectExtent l="0" t="12700" r="10160" b="16510"/>
+                <wp:wrapNone/>
+                <wp:docPr id="3" name="Right Brace 3"/>
+                <wp:cNvGraphicFramePr/>
+                <a:graphic xmlns:a="http://schemas.openxmlformats.org/drawingml/2006/main">
+                  <a:graphicData uri="http://schemas.microsoft.com/office/word/2010/wordprocessingShape">
+                    <wps:wsp>
+                      <wps:cNvSpPr/>
+                      <wps:spPr>
+                        <a:xfrm>
+                          <a:off x="0" y="0"/>
+                          <a:ext cx="231354" cy="593227"/>
+                        </a:xfrm>
+                        <a:prstGeom prst="rightBrace">
+                          <a:avLst/>
+                        </a:prstGeom>
+                      </wps:spPr>
+                      <wps:style>
+                        <a:lnRef idx="3">
+                          <a:schemeClr val="dk1"/>
+                        </a:lnRef>
+                        <a:fillRef idx="0">
+                          <a:schemeClr val="dk1"/>
+                        </a:fillRef>
+                        <a:effectRef idx="2">
+                          <a:schemeClr val="dk1"/>
+                        </a:effectRef>
+                        <a:fontRef idx="minor">
+                          <a:schemeClr val="tx1"/>
+                        </a:fontRef>
+                      </wps:style>
+                      <wps:bodyPr rot="0" spcFirstLastPara="0" vertOverflow="overflow" horzOverflow="overflow" vert="horz" wrap="square" lIns="91440" tIns="45720" rIns="91440" bIns="45720" numCol="1" spcCol="0" rtlCol="0" fromWordArt="0" anchor="ctr" anchorCtr="0" forceAA="0" compatLnSpc="1">
+                        <a:prstTxWarp prst="textNoShape">
+                          <a:avLst/>
+                        </a:prstTxWarp>
+                        <a:noAutofit/>
+                      </wps:bodyPr>
+                    </wps:wsp>
+                  </a:graphicData>
+                </a:graphic>
+                <wp14:sizeRelH relativeFrom="margin">
+                  <wp14:pctWidth>0</wp14:pctWidth>
+                </wp14:sizeRelH>
+                <wp14:sizeRelV relativeFrom="margin">
+                  <wp14:pctHeight>0</wp14:pctHeight>
+                </wp14:sizeRelV>
+              </wp:anchor>
+            </w:drawing>
+          </mc:Choice>
+          <mc:Fallback>
+            <w:pict>
+              <v:shapetype w14:anchorId="726C0C45" id="_x0000_t88" coordsize="21600,21600" o:spt="88" adj="1800,10800" path="m,qx10800@0l10800@2qy21600@11,10800@3l10800@1qy,21600e" filled="f">
+                <v:formulas>
+                  <v:f eqn="val #0"/>
+                  <v:f eqn="sum 21600 0 #0"/>
+                  <v:f eqn="sum #1 0 #0"/>
+                  <v:f eqn="sum #1 #0 0"/>
+                  <v:f eqn="prod #0 9598 32768"/>
+                  <v:f eqn="sum 21600 0 @4"/>
+                  <v:f eqn="sum 21600 0 #1"/>
+                  <v:f eqn="min #1 @6"/>
+                  <v:f eqn="prod @7 1 2"/>
+                  <v:f eqn="prod #0 2 1"/>
+                  <v:f eqn="sum 21600 0 @9"/>
+                  <v:f eqn="val #1"/>
+                </v:formulas>
+                <v:path arrowok="t" o:connecttype="custom" o:connectlocs="0,0;21600,@11;0,21600" textboxrect="0,@4,7637,@5"/>
+                <v:handles>
+                  <v:h position="center,#0" yrange="0,@8"/>
+                  <v:h position="bottomRight,#1" yrange="@9,@10"/>
+                </v:handles>
+              </v:shapetype>
+              <v:shape id="Right Brace 3" o:spid="_x0000_s1026" type="#_x0000_t88" style="position:absolute;margin-left:243.75pt;margin-top:13.6pt;width:18.2pt;height:46.7pt;z-index:251659279;visibility:visible;mso-wrap-style:square;mso-width-percent:0;mso-height-percent:0;mso-wrap-distance-left:9pt;mso-wrap-distance-top:0;mso-wrap-distance-right:9pt;mso-wrap-distance-bottom:0;mso-position-horizontal:absolute;mso-position-horizontal-relative:text;mso-position-vertical:absolute;mso-position-vertical-relative:text;mso-width-percent:0;mso-height-percent:0;mso-width-relative:margin;mso-height-relative:margin;v-text-anchor:middle" o:gfxdata="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" adj="702" strokecolor="black [3200]" strokeweight="1.5pt">
+                <v:stroke joinstyle="miter"/>
+              </v:shape>
+            </w:pict>
+          </mc:Fallback>
+        </mc:AlternateContent>
+      </w:r>
+      <w:r>
+        <w:rPr>
+          <w:rFonts w:asciiTheme="minorHAnsi" w:hAnsiTheme="minorHAnsi" w:cstheme="minorHAnsi"/>
+          <w:b/>
+          <w:bCs/>
+          <w:color w:val="000000" w:themeColor="text1"/>
+        </w:rPr>
+        <w:t>02/04</w:t>
+      </w:r>
+      <w:r>
+        <w:rPr>
+          <w:rFonts w:asciiTheme="minorHAnsi" w:hAnsiTheme="minorHAnsi" w:cstheme="minorHAnsi"/>
+          <w:b/>
+          <w:bCs/>
+          <w:color w:val="000000" w:themeColor="text1"/>
+        </w:rPr>
+        <w:t>/23 – 04/04/23</w:t>
       </w:r>
     </w:p>
     <w:p>
@@ -311,16 +957,166 @@
         <w:pStyle w:val="ListParagraph"/>
         <w:numPr>
           <w:ilvl w:val="0"/>
-          <w:numId w:val="3"/>
-        </w:numPr>
-        <w:rPr>
-          <w:rFonts w:asciiTheme="minorHAnsi" w:hAnsiTheme="minorHAnsi" w:cstheme="minorHAnsi"/>
-        </w:rPr>
-      </w:pPr>
+          <w:numId w:val="17"/>
+        </w:numPr>
+        <w:rPr>
+          <w:rFonts w:asciiTheme="minorHAnsi" w:hAnsiTheme="minorHAnsi" w:cstheme="minorHAnsi"/>
+          <w:color w:val="FF0000"/>
+          <w:highlight w:val="green"/>
+        </w:rPr>
+      </w:pPr>
+      <w:r>
+        <w:rPr>
+          <w:rFonts w:asciiTheme="minorHAnsi" w:hAnsiTheme="minorHAnsi" w:cstheme="minorHAnsi"/>
+          <w:b/>
+          <w:bCs/>
+          <w:i/>
+          <w:iCs/>
+          <w:noProof/>
+          <w:color w:val="000000" w:themeColor="text1"/>
+        </w:rPr>
+        <mc:AlternateContent>
+          <mc:Choice Requires="wps">
+            <w:drawing>
+              <wp:anchor distT="0" distB="0" distL="114300" distR="114300" simplePos="0" relativeHeight="251660303" behindDoc="0" locked="0" layoutInCell="1" allowOverlap="1" wp14:anchorId="18985096" wp14:editId="491C66BE">
+                <wp:simplePos x="0" y="0"/>
+                <wp:positionH relativeFrom="column">
+                  <wp:posOffset>3392805</wp:posOffset>
+                </wp:positionH>
+                <wp:positionV relativeFrom="paragraph">
+                  <wp:posOffset>109220</wp:posOffset>
+                </wp:positionV>
+                <wp:extent cx="1090670" cy="273600"/>
+                <wp:effectExtent l="0" t="0" r="0" b="0"/>
+                <wp:wrapNone/>
+                <wp:docPr id="5" name="Text Box 5"/>
+                <wp:cNvGraphicFramePr/>
+                <a:graphic xmlns:a="http://schemas.openxmlformats.org/drawingml/2006/main">
+                  <a:graphicData uri="http://schemas.microsoft.com/office/word/2010/wordprocessingShape">
+                    <wps:wsp>
+                      <wps:cNvSpPr txBox="1"/>
+                      <wps:spPr>
+                        <a:xfrm>
+                          <a:off x="0" y="0"/>
+                          <a:ext cx="1090670" cy="273600"/>
+                        </a:xfrm>
+                        <a:prstGeom prst="rect">
+                          <a:avLst/>
+                        </a:prstGeom>
+                        <a:noFill/>
+                        <a:ln>
+                          <a:noFill/>
+                        </a:ln>
+                      </wps:spPr>
+                      <wps:style>
+                        <a:lnRef idx="0">
+                          <a:scrgbClr r="0" g="0" b="0"/>
+                        </a:lnRef>
+                        <a:fillRef idx="0">
+                          <a:scrgbClr r="0" g="0" b="0"/>
+                        </a:fillRef>
+                        <a:effectRef idx="0">
+                          <a:scrgbClr r="0" g="0" b="0"/>
+                        </a:effectRef>
+                        <a:fontRef idx="minor">
+                          <a:schemeClr val="dk1"/>
+                        </a:fontRef>
+                      </wps:style>
+                      <wps:txbx>
+                        <w:txbxContent>
+                          <w:p>
+                            <w:pPr>
+                              <w:rPr>
+                                <w:rFonts w:asciiTheme="minorHAnsi" w:hAnsiTheme="minorHAnsi" w:cstheme="minorHAnsi"/>
+                              </w:rPr>
+                            </w:pPr>
+                            <w:proofErr w:type="spellStart"/>
+                            <w:r>
+                              <w:rPr>
+                                <w:rFonts w:asciiTheme="minorHAnsi" w:hAnsiTheme="minorHAnsi" w:cstheme="minorHAnsi"/>
+                              </w:rPr>
+                              <w:t>StockControl</w:t>
+                            </w:r>
+                            <w:proofErr w:type="spellEnd"/>
+                          </w:p>
+                        </w:txbxContent>
+                      </wps:txbx>
+                      <wps:bodyPr rot="0" spcFirstLastPara="0" vertOverflow="overflow" horzOverflow="overflow" vert="horz" wrap="square" lIns="91440" tIns="45720" rIns="91440" bIns="45720" numCol="1" spcCol="0" rtlCol="0" fromWordArt="0" anchor="t" anchorCtr="0" forceAA="0" compatLnSpc="1">
+                        <a:prstTxWarp prst="textNoShape">
+                          <a:avLst/>
+                        </a:prstTxWarp>
+                        <a:noAutofit/>
+                      </wps:bodyPr>
+                    </wps:wsp>
+                  </a:graphicData>
+                </a:graphic>
+                <wp14:sizeRelH relativeFrom="margin">
+                  <wp14:pctWidth>0</wp14:pctWidth>
+                </wp14:sizeRelH>
+              </wp:anchor>
+            </w:drawing>
+          </mc:Choice>
+          <mc:Fallback>
+            <w:pict>
+              <v:shapetype w14:anchorId="18985096" id="_x0000_t202" coordsize="21600,21600" o:spt="202" path="m,l,21600r21600,l21600,xe">
+                <v:stroke joinstyle="miter"/>
+                <v:path gradientshapeok="t" o:connecttype="rect"/>
+              </v:shapetype>
+              <v:shape id="Text Box 5" o:spid="_x0000_s1026" type="#_x0000_t202" style="position:absolute;left:0;text-align:left;margin-left:267.15pt;margin-top:8.6pt;width:85.9pt;height:21.55pt;z-index:251660303;visibility:visible;mso-wrap-style:square;mso-width-percent:0;mso-wrap-distance-left:9pt;mso-wrap-distance-top:0;mso-wrap-distance-right:9pt;mso-wrap-distance-bottom:0;mso-position-horizontal:absolute;mso-position-horizontal-relative:text;mso-position-vertical:absolute;mso-position-vertical-relative:text;mso-width-percent:0;mso-width-relative:margin;v-text-anchor:top" o:gfxdata="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" filled="f" stroked="f">
+                <v:textbox>
+                  <w:txbxContent>
+                    <w:p>
+                      <w:pPr>
+                        <w:rPr>
+                          <w:rFonts w:asciiTheme="minorHAnsi" w:hAnsiTheme="minorHAnsi" w:cstheme="minorHAnsi"/>
+                        </w:rPr>
+                      </w:pPr>
+                      <w:proofErr w:type="spellStart"/>
+                      <w:r>
+                        <w:rPr>
+                          <w:rFonts w:asciiTheme="minorHAnsi" w:hAnsiTheme="minorHAnsi" w:cstheme="minorHAnsi"/>
+                        </w:rPr>
+                        <w:t>StockControl</w:t>
+                      </w:r>
+                      <w:proofErr w:type="spellEnd"/>
+                    </w:p>
+                  </w:txbxContent>
+                </v:textbox>
+              </v:shape>
+            </w:pict>
+          </mc:Fallback>
+        </mc:AlternateContent>
+      </w:r>
+      <w:r>
+        <w:rPr>
+          <w:rFonts w:asciiTheme="minorHAnsi" w:hAnsiTheme="minorHAnsi" w:cstheme="minorHAnsi"/>
+          <w:color w:val="FF0000"/>
+          <w:highlight w:val="green"/>
+        </w:rPr>
+        <w:t>L</w:t>
+      </w:r>
+      <w:r>
+        <w:rPr>
+          <w:rFonts w:asciiTheme="minorHAnsi" w:hAnsiTheme="minorHAnsi" w:cstheme="minorHAnsi"/>
+          <w:color w:val="FF0000"/>
+          <w:highlight w:val="green"/>
+        </w:rPr>
+        <w:t>oad the table</w:t>
+      </w:r>
+      <w:r>
+        <w:rPr>
+          <w:rFonts w:asciiTheme="minorHAnsi" w:hAnsiTheme="minorHAnsi" w:cstheme="minorHAnsi"/>
+          <w:color w:val="FF0000"/>
+          <w:highlight w:val="green"/>
+        </w:rPr>
+        <w:t xml:space="preserve"> (</w:t>
+      </w:r>
       <w:proofErr w:type="spellStart"/>
       <w:r>
         <w:rPr>
           <w:rFonts w:asciiTheme="minorHAnsi" w:hAnsiTheme="minorHAnsi" w:cstheme="minorHAnsi"/>
+          <w:color w:val="FF0000"/>
+          <w:highlight w:val="green"/>
         </w:rPr>
         <w:t>Aymen</w:t>
       </w:r>
@@ -328,32 +1124,220 @@
       <w:r>
         <w:rPr>
           <w:rFonts w:asciiTheme="minorHAnsi" w:hAnsiTheme="minorHAnsi" w:cstheme="minorHAnsi"/>
+          <w:color w:val="FF0000"/>
+          <w:highlight w:val="green"/>
+        </w:rPr>
+        <w:t>)</w:t>
+      </w:r>
+    </w:p>
+    <w:p>
+      <w:pPr>
+        <w:pStyle w:val="ListParagraph"/>
+        <w:numPr>
+          <w:ilvl w:val="0"/>
+          <w:numId w:val="17"/>
+        </w:numPr>
+        <w:rPr>
+          <w:rFonts w:asciiTheme="minorHAnsi" w:hAnsiTheme="minorHAnsi" w:cstheme="minorHAnsi"/>
+          <w:color w:val="FF0000"/>
+        </w:rPr>
+      </w:pPr>
+      <w:r>
+        <w:rPr>
+          <w:rFonts w:asciiTheme="minorHAnsi" w:hAnsiTheme="minorHAnsi" w:cstheme="minorHAnsi"/>
+          <w:color w:val="FF0000"/>
+        </w:rPr>
+        <w:t>A</w:t>
+      </w:r>
+      <w:r>
+        <w:rPr>
+          <w:rFonts w:asciiTheme="minorHAnsi" w:hAnsiTheme="minorHAnsi" w:cstheme="minorHAnsi"/>
+          <w:color w:val="FF0000"/>
+        </w:rPr>
+        <w:t>dd table, update table, delete table</w:t>
+      </w:r>
+      <w:r>
+        <w:rPr>
+          <w:rFonts w:asciiTheme="minorHAnsi" w:hAnsiTheme="minorHAnsi" w:cstheme="minorHAnsi"/>
+          <w:color w:val="FF0000"/>
+        </w:rPr>
+        <w:t xml:space="preserve"> (</w:t>
+      </w:r>
+      <w:proofErr w:type="spellStart"/>
+      <w:r>
+        <w:rPr>
+          <w:rFonts w:asciiTheme="minorHAnsi" w:hAnsiTheme="minorHAnsi" w:cstheme="minorHAnsi"/>
+          <w:color w:val="FF0000"/>
+        </w:rPr>
+        <w:t>Aymen</w:t>
+      </w:r>
+      <w:proofErr w:type="spellEnd"/>
+      <w:r>
+        <w:rPr>
+          <w:rFonts w:asciiTheme="minorHAnsi" w:hAnsiTheme="minorHAnsi" w:cstheme="minorHAnsi"/>
+          <w:color w:val="FF0000"/>
+        </w:rPr>
+        <w:t>)</w:t>
+      </w:r>
+    </w:p>
+    <w:p>
+      <w:pPr>
+        <w:pStyle w:val="ListParagraph"/>
+        <w:numPr>
+          <w:ilvl w:val="0"/>
+          <w:numId w:val="17"/>
+        </w:numPr>
+        <w:rPr>
+          <w:rFonts w:asciiTheme="minorHAnsi" w:hAnsiTheme="minorHAnsi" w:cstheme="minorHAnsi"/>
+          <w:color w:val="FF0000"/>
+        </w:rPr>
+      </w:pPr>
+      <w:r>
+        <w:rPr>
+          <w:rFonts w:asciiTheme="minorHAnsi" w:hAnsiTheme="minorHAnsi" w:cstheme="minorHAnsi"/>
+          <w:color w:val="FF0000"/>
+        </w:rPr>
+        <w:t>C</w:t>
+      </w:r>
+      <w:r>
+        <w:rPr>
+          <w:rFonts w:asciiTheme="minorHAnsi" w:hAnsiTheme="minorHAnsi" w:cstheme="minorHAnsi"/>
+          <w:color w:val="FF0000"/>
+        </w:rPr>
+        <w:t>lear input, cancel</w:t>
+      </w:r>
+      <w:r>
+        <w:rPr>
+          <w:rFonts w:asciiTheme="minorHAnsi" w:hAnsiTheme="minorHAnsi" w:cstheme="minorHAnsi"/>
+          <w:color w:val="FF0000"/>
+        </w:rPr>
+        <w:t xml:space="preserve"> (</w:t>
+      </w:r>
+      <w:proofErr w:type="spellStart"/>
+      <w:r>
+        <w:rPr>
+          <w:rFonts w:asciiTheme="minorHAnsi" w:hAnsiTheme="minorHAnsi" w:cstheme="minorHAnsi"/>
+          <w:color w:val="FF0000"/>
+        </w:rPr>
+        <w:t>Aymen</w:t>
+      </w:r>
+      <w:proofErr w:type="spellEnd"/>
+      <w:r>
+        <w:rPr>
+          <w:rFonts w:asciiTheme="minorHAnsi" w:hAnsiTheme="minorHAnsi" w:cstheme="minorHAnsi"/>
+          <w:color w:val="FF0000"/>
+        </w:rPr>
+        <w:t>)</w:t>
+      </w:r>
+    </w:p>
+    <w:p>
+      <w:pPr>
+        <w:pStyle w:val="ListParagraph"/>
+        <w:numPr>
+          <w:ilvl w:val="0"/>
+          <w:numId w:val="17"/>
+        </w:numPr>
+        <w:rPr>
+          <w:rFonts w:asciiTheme="minorHAnsi" w:hAnsiTheme="minorHAnsi" w:cstheme="minorHAnsi"/>
+          <w:color w:val="FF0000"/>
+        </w:rPr>
+      </w:pPr>
+      <w:r>
+        <w:rPr>
+          <w:rFonts w:asciiTheme="minorHAnsi" w:hAnsiTheme="minorHAnsi" w:cstheme="minorHAnsi"/>
+          <w:color w:val="FF0000"/>
+        </w:rPr>
+        <w:t>C</w:t>
+      </w:r>
+      <w:r>
+        <w:rPr>
+          <w:rFonts w:asciiTheme="minorHAnsi" w:hAnsiTheme="minorHAnsi" w:cstheme="minorHAnsi"/>
+          <w:color w:val="FF0000"/>
+        </w:rPr>
+        <w:t xml:space="preserve">reate </w:t>
+      </w:r>
+      <w:proofErr w:type="spellStart"/>
+      <w:r>
+        <w:rPr>
+          <w:rFonts w:asciiTheme="minorHAnsi" w:hAnsiTheme="minorHAnsi" w:cstheme="minorHAnsi"/>
+          <w:color w:val="FF0000"/>
+        </w:rPr>
+        <w:t>SaleControl</w:t>
+      </w:r>
+      <w:proofErr w:type="spellEnd"/>
+      <w:r>
+        <w:rPr>
+          <w:rFonts w:asciiTheme="minorHAnsi" w:hAnsiTheme="minorHAnsi" w:cstheme="minorHAnsi"/>
+          <w:color w:val="FF0000"/>
+        </w:rPr>
+        <w:t xml:space="preserve">, </w:t>
+      </w:r>
+      <w:proofErr w:type="spellStart"/>
+      <w:r>
+        <w:rPr>
+          <w:rFonts w:asciiTheme="minorHAnsi" w:hAnsiTheme="minorHAnsi" w:cstheme="minorHAnsi"/>
+          <w:color w:val="FF0000"/>
+        </w:rPr>
+        <w:t>SaleReport</w:t>
+      </w:r>
+      <w:proofErr w:type="spellEnd"/>
+      <w:r>
+        <w:rPr>
+          <w:rFonts w:asciiTheme="minorHAnsi" w:hAnsiTheme="minorHAnsi" w:cstheme="minorHAnsi"/>
+          <w:color w:val="FF0000"/>
+        </w:rPr>
+        <w:t xml:space="preserve"> classes</w:t>
+      </w:r>
+      <w:r>
+        <w:rPr>
+          <w:rFonts w:asciiTheme="minorHAnsi" w:hAnsiTheme="minorHAnsi" w:cstheme="minorHAnsi"/>
+          <w:color w:val="FF0000"/>
         </w:rPr>
         <w:t xml:space="preserve"> </w:t>
       </w:r>
       <w:r>
         <w:rPr>
-          <w:rFonts w:asciiTheme="minorHAnsi" w:eastAsia="Wingdings" w:hAnsiTheme="minorHAnsi" w:cstheme="minorHAnsi"/>
-        </w:rPr>
-        <w:t>-&gt;</w:t>
-      </w:r>
-      <w:r>
-        <w:rPr>
-          <w:rFonts w:asciiTheme="minorHAnsi" w:hAnsiTheme="minorHAnsi" w:cstheme="minorHAnsi"/>
-        </w:rPr>
-        <w:t xml:space="preserve"> Login, Sign-up, User Management</w:t>
-      </w:r>
-      <w:r>
-        <w:rPr>
-          <w:rFonts w:asciiTheme="minorHAnsi" w:hAnsiTheme="minorHAnsi" w:cstheme="minorHAnsi"/>
-        </w:rPr>
-        <w:t>, Stock Control, Sales Contro</w:t>
-      </w:r>
-      <w:r>
-        <w:rPr>
-          <w:rFonts w:asciiTheme="minorHAnsi" w:hAnsiTheme="minorHAnsi" w:cstheme="minorHAnsi"/>
-        </w:rPr>
-        <w:t>l</w:t>
+          <w:rFonts w:asciiTheme="minorHAnsi" w:hAnsiTheme="minorHAnsi" w:cstheme="minorHAnsi"/>
+          <w:color w:val="FF0000"/>
+        </w:rPr>
+        <w:t xml:space="preserve">– design </w:t>
+      </w:r>
+      <w:r>
+        <w:rPr>
+          <w:rFonts w:asciiTheme="minorHAnsi" w:hAnsiTheme="minorHAnsi" w:cstheme="minorHAnsi"/>
+          <w:color w:val="FF0000"/>
+        </w:rPr>
+        <w:t xml:space="preserve">layout </w:t>
+      </w:r>
+      <w:r>
+        <w:rPr>
+          <w:rFonts w:asciiTheme="minorHAnsi" w:hAnsiTheme="minorHAnsi" w:cstheme="minorHAnsi"/>
+          <w:color w:val="FF0000"/>
+        </w:rPr>
+        <w:t>must</w:t>
+      </w:r>
+      <w:r>
+        <w:rPr>
+          <w:rFonts w:asciiTheme="minorHAnsi" w:hAnsiTheme="minorHAnsi" w:cstheme="minorHAnsi"/>
+          <w:color w:val="FF0000"/>
+        </w:rPr>
+        <w:t xml:space="preserve"> be identical to </w:t>
+      </w:r>
+      <w:proofErr w:type="spellStart"/>
+      <w:r>
+        <w:rPr>
+          <w:rFonts w:asciiTheme="minorHAnsi" w:hAnsiTheme="minorHAnsi" w:cstheme="minorHAnsi"/>
+          <w:color w:val="FF0000"/>
+        </w:rPr>
+        <w:t>StockControl</w:t>
+      </w:r>
+      <w:proofErr w:type="spellEnd"/>
+      <w:r>
+        <w:rPr>
+          <w:rFonts w:asciiTheme="minorHAnsi" w:hAnsiTheme="minorHAnsi" w:cstheme="minorHAnsi"/>
+          <w:color w:val="FF0000"/>
+        </w:rPr>
+        <w:t xml:space="preserve"> (Rati/Ethan)</w:t>
       </w:r>
     </w:p>
     <w:p>
@@ -361,44 +1345,91 @@
         <w:pStyle w:val="ListParagraph"/>
         <w:numPr>
           <w:ilvl w:val="0"/>
-          <w:numId w:val="3"/>
-        </w:numPr>
-        <w:rPr>
-          <w:rFonts w:asciiTheme="minorHAnsi" w:hAnsiTheme="minorHAnsi" w:cstheme="minorBidi"/>
-        </w:rPr>
-      </w:pPr>
-      <w:r>
-        <w:rPr>
-          <w:rFonts w:asciiTheme="minorHAnsi" w:hAnsiTheme="minorHAnsi" w:cstheme="minorBidi"/>
-        </w:rPr>
-        <w:t xml:space="preserve">Rati </w:t>
-      </w:r>
-      <w:r>
-        <w:tab/>
-      </w:r>
-      <w:r>
-        <w:rPr>
-          <w:rFonts w:asciiTheme="minorHAnsi" w:eastAsia="Wingdings" w:hAnsiTheme="minorHAnsi" w:cstheme="minorBidi"/>
-        </w:rPr>
-        <w:t>-&gt;</w:t>
-      </w:r>
-      <w:r>
-        <w:rPr>
-          <w:rFonts w:asciiTheme="minorHAnsi" w:hAnsiTheme="minorHAnsi" w:cstheme="minorBidi"/>
+          <w:numId w:val="21"/>
+        </w:numPr>
+        <w:rPr>
+          <w:rFonts w:asciiTheme="minorHAnsi" w:hAnsiTheme="minorHAnsi" w:cstheme="minorHAnsi"/>
+          <w:color w:val="00B0F0"/>
+        </w:rPr>
+      </w:pPr>
+      <w:r>
+        <w:rPr>
+          <w:rFonts w:asciiTheme="minorHAnsi" w:hAnsiTheme="minorHAnsi" w:cstheme="minorHAnsi"/>
+          <w:color w:val="00B0F0"/>
+        </w:rPr>
+        <w:t xml:space="preserve">Create 2 versions of </w:t>
+      </w:r>
+      <w:proofErr w:type="spellStart"/>
+      <w:r>
+        <w:rPr>
+          <w:rFonts w:asciiTheme="minorHAnsi" w:hAnsiTheme="minorHAnsi" w:cstheme="minorHAnsi"/>
+          <w:color w:val="00B0F0"/>
+        </w:rPr>
+        <w:t>ChangePassword</w:t>
+      </w:r>
+      <w:proofErr w:type="spellEnd"/>
+      <w:r>
+        <w:rPr>
+          <w:rFonts w:asciiTheme="minorHAnsi" w:hAnsiTheme="minorHAnsi" w:cstheme="minorHAnsi"/>
+          <w:color w:val="00B0F0"/>
+        </w:rPr>
+        <w:t xml:space="preserve"> pages (Rati)</w:t>
+      </w:r>
+    </w:p>
+    <w:p>
+      <w:pPr>
+        <w:rPr>
+          <w:rFonts w:asciiTheme="minorHAnsi" w:hAnsiTheme="minorHAnsi" w:cstheme="minorHAnsi"/>
+          <w:b/>
+          <w:bCs/>
+          <w:color w:val="000000" w:themeColor="text1"/>
+        </w:rPr>
+      </w:pPr>
+    </w:p>
+    <w:p>
+      <w:pPr>
+        <w:rPr>
+          <w:rFonts w:asciiTheme="minorHAnsi" w:hAnsiTheme="minorHAnsi" w:cstheme="minorHAnsi"/>
+          <w:b/>
+          <w:bCs/>
+          <w:color w:val="000000" w:themeColor="text1"/>
+        </w:rPr>
+      </w:pPr>
+      <w:r>
+        <w:rPr>
+          <w:rFonts w:asciiTheme="minorHAnsi" w:hAnsiTheme="minorHAnsi" w:cstheme="minorHAnsi"/>
+          <w:b/>
+          <w:bCs/>
+          <w:color w:val="000000" w:themeColor="text1"/>
+        </w:rPr>
+        <w:t xml:space="preserve">04/04/23 </w:t>
+      </w:r>
+      <w:r>
+        <w:rPr>
+          <w:rFonts w:asciiTheme="minorHAnsi" w:hAnsiTheme="minorHAnsi" w:cstheme="minorHAnsi"/>
+          <w:b/>
+          <w:bCs/>
+          <w:color w:val="000000" w:themeColor="text1"/>
+        </w:rPr>
+        <w:t>–</w:t>
+      </w:r>
+      <w:r>
+        <w:rPr>
+          <w:rFonts w:asciiTheme="minorHAnsi" w:hAnsiTheme="minorHAnsi" w:cstheme="minorHAnsi"/>
+          <w:b/>
+          <w:bCs/>
+          <w:color w:val="000000" w:themeColor="text1"/>
         </w:rPr>
         <w:t xml:space="preserve"> </w:t>
       </w:r>
       <w:r>
         <w:rPr>
-          <w:rFonts w:asciiTheme="minorHAnsi" w:hAnsiTheme="minorHAnsi" w:cstheme="minorBidi"/>
-        </w:rPr>
-        <w:t xml:space="preserve">Add User, </w:t>
-      </w:r>
-      <w:r>
-        <w:rPr>
-          <w:rFonts w:asciiTheme="minorHAnsi" w:hAnsiTheme="minorHAnsi" w:cstheme="minorBidi"/>
-        </w:rPr>
-        <w:t>Change Password</w:t>
+          <w:rFonts w:asciiTheme="minorHAnsi" w:hAnsiTheme="minorHAnsi" w:cstheme="minorHAnsi"/>
+          <w:b/>
+          <w:bCs/>
+          <w:color w:val="000000" w:themeColor="text1"/>
+        </w:rPr>
+        <w:t>06/04/23</w:t>
       </w:r>
     </w:p>
     <w:p>
@@ -406,59 +1437,148 @@
         <w:pStyle w:val="ListParagraph"/>
         <w:numPr>
           <w:ilvl w:val="0"/>
-          <w:numId w:val="3"/>
-        </w:numPr>
-        <w:rPr>
-          <w:rFonts w:asciiTheme="minorHAnsi" w:hAnsiTheme="minorHAnsi" w:cstheme="minorHAnsi"/>
-        </w:rPr>
-      </w:pPr>
-      <w:r>
-        <w:rPr>
-          <w:rFonts w:asciiTheme="minorHAnsi" w:hAnsiTheme="minorHAnsi" w:cstheme="minorHAnsi"/>
-        </w:rPr>
-        <w:t xml:space="preserve">Ethan </w:t>
-      </w:r>
-      <w:r>
-        <w:rPr>
-          <w:rFonts w:asciiTheme="minorHAnsi" w:hAnsiTheme="minorHAnsi" w:cstheme="minorHAnsi"/>
-        </w:rPr>
-        <w:tab/>
-      </w:r>
-      <w:r>
-        <w:rPr>
-          <w:rFonts w:asciiTheme="minorHAnsi" w:eastAsia="Wingdings" w:hAnsiTheme="minorHAnsi" w:cstheme="minorHAnsi"/>
-        </w:rPr>
-        <w:t>-&gt;</w:t>
-      </w:r>
-      <w:r>
-        <w:rPr>
-          <w:rFonts w:asciiTheme="minorHAnsi" w:hAnsiTheme="minorHAnsi" w:cstheme="minorHAnsi"/>
+          <w:numId w:val="17"/>
+        </w:numPr>
+        <w:rPr>
+          <w:rFonts w:asciiTheme="minorHAnsi" w:hAnsiTheme="minorHAnsi" w:cstheme="minorHAnsi"/>
+          <w:color w:val="FF0000"/>
+        </w:rPr>
+      </w:pPr>
+      <w:r>
+        <w:rPr>
+          <w:rFonts w:asciiTheme="minorHAnsi" w:hAnsiTheme="minorHAnsi" w:cstheme="minorHAnsi"/>
+          <w:color w:val="FF0000"/>
+        </w:rPr>
+        <w:t>Copy</w:t>
+      </w:r>
+      <w:r>
+        <w:rPr>
+          <w:rFonts w:asciiTheme="minorHAnsi" w:hAnsiTheme="minorHAnsi" w:cstheme="minorHAnsi"/>
+          <w:color w:val="FF0000"/>
+        </w:rPr>
+        <w:t xml:space="preserve"> database functionality</w:t>
+      </w:r>
+      <w:r>
+        <w:rPr>
+          <w:rFonts w:asciiTheme="minorHAnsi" w:hAnsiTheme="minorHAnsi" w:cstheme="minorHAnsi"/>
+          <w:color w:val="FF0000"/>
+        </w:rPr>
+        <w:t xml:space="preserve"> from </w:t>
+      </w:r>
+      <w:proofErr w:type="spellStart"/>
+      <w:r>
+        <w:rPr>
+          <w:rFonts w:asciiTheme="minorHAnsi" w:hAnsiTheme="minorHAnsi" w:cstheme="minorHAnsi"/>
+          <w:color w:val="FF0000"/>
+        </w:rPr>
+        <w:t>StockControl</w:t>
+      </w:r>
+      <w:proofErr w:type="spellEnd"/>
+      <w:r>
+        <w:rPr>
+          <w:rFonts w:asciiTheme="minorHAnsi" w:hAnsiTheme="minorHAnsi" w:cstheme="minorHAnsi"/>
+          <w:color w:val="FF0000"/>
         </w:rPr>
         <w:t xml:space="preserve"> </w:t>
       </w:r>
       <w:r>
         <w:rPr>
           <w:rFonts w:asciiTheme="minorHAnsi" w:hAnsiTheme="minorHAnsi" w:cstheme="minorHAnsi"/>
-        </w:rPr>
-        <w:t>Welcome</w:t>
-      </w:r>
-      <w:r>
-        <w:rPr>
-          <w:rFonts w:asciiTheme="minorHAnsi" w:hAnsiTheme="minorHAnsi" w:cstheme="minorHAnsi"/>
+          <w:color w:val="FF0000"/>
+        </w:rPr>
+        <w:t>to:</w:t>
+      </w:r>
+      <w:r>
+        <w:rPr>
+          <w:rFonts w:asciiTheme="minorHAnsi" w:hAnsiTheme="minorHAnsi" w:cstheme="minorHAnsi"/>
+          <w:color w:val="FF0000"/>
+        </w:rPr>
+        <w:t xml:space="preserve"> </w:t>
+      </w:r>
+      <w:proofErr w:type="spellStart"/>
+      <w:r>
+        <w:rPr>
+          <w:rFonts w:asciiTheme="minorHAnsi" w:hAnsiTheme="minorHAnsi" w:cstheme="minorHAnsi"/>
+          <w:color w:val="FF0000"/>
+        </w:rPr>
+        <w:t>CustomerManagement</w:t>
+      </w:r>
+      <w:proofErr w:type="spellEnd"/>
+      <w:r>
+        <w:rPr>
+          <w:rFonts w:asciiTheme="minorHAnsi" w:hAnsiTheme="minorHAnsi" w:cstheme="minorHAnsi"/>
+          <w:color w:val="FF0000"/>
         </w:rPr>
         <w:t xml:space="preserve">, </w:t>
       </w:r>
-      <w:r>
-        <w:rPr>
-          <w:rFonts w:asciiTheme="minorHAnsi" w:hAnsiTheme="minorHAnsi" w:cstheme="minorHAnsi"/>
-        </w:rPr>
-        <w:t>Refund</w:t>
-      </w:r>
-      <w:r>
-        <w:rPr>
-          <w:rFonts w:asciiTheme="minorHAnsi" w:hAnsiTheme="minorHAnsi" w:cstheme="minorHAnsi"/>
-        </w:rPr>
-        <w:t>, Sales Report</w:t>
+      <w:proofErr w:type="spellStart"/>
+      <w:r>
+        <w:rPr>
+          <w:rFonts w:asciiTheme="minorHAnsi" w:hAnsiTheme="minorHAnsi" w:cstheme="minorHAnsi"/>
+          <w:color w:val="FF0000"/>
+        </w:rPr>
+        <w:t>SaleControl</w:t>
+      </w:r>
+      <w:proofErr w:type="spellEnd"/>
+      <w:r>
+        <w:rPr>
+          <w:rFonts w:asciiTheme="minorHAnsi" w:hAnsiTheme="minorHAnsi" w:cstheme="minorHAnsi"/>
+          <w:color w:val="FF0000"/>
+        </w:rPr>
+        <w:t xml:space="preserve">, </w:t>
+      </w:r>
+      <w:proofErr w:type="spellStart"/>
+      <w:r>
+        <w:rPr>
+          <w:rFonts w:asciiTheme="minorHAnsi" w:hAnsiTheme="minorHAnsi" w:cstheme="minorHAnsi"/>
+          <w:color w:val="FF0000"/>
+        </w:rPr>
+        <w:t>SaleReport</w:t>
+      </w:r>
+      <w:proofErr w:type="spellEnd"/>
+      <w:r>
+        <w:rPr>
+          <w:rFonts w:asciiTheme="minorHAnsi" w:hAnsiTheme="minorHAnsi" w:cstheme="minorHAnsi"/>
+          <w:color w:val="FF0000"/>
+        </w:rPr>
+        <w:t>, Alerts, Refund</w:t>
+      </w:r>
+      <w:r>
+        <w:rPr>
+          <w:rFonts w:asciiTheme="minorHAnsi" w:hAnsiTheme="minorHAnsi" w:cstheme="minorHAnsi"/>
+          <w:color w:val="FF0000"/>
+        </w:rPr>
+        <w:t xml:space="preserve"> (</w:t>
+      </w:r>
+      <w:proofErr w:type="spellStart"/>
+      <w:r>
+        <w:rPr>
+          <w:rFonts w:asciiTheme="minorHAnsi" w:hAnsiTheme="minorHAnsi" w:cstheme="minorHAnsi"/>
+          <w:color w:val="FF0000"/>
+        </w:rPr>
+        <w:t>Aymen</w:t>
+      </w:r>
+      <w:proofErr w:type="spellEnd"/>
+      <w:r>
+        <w:rPr>
+          <w:rFonts w:asciiTheme="minorHAnsi" w:hAnsiTheme="minorHAnsi" w:cstheme="minorHAnsi"/>
+          <w:color w:val="FF0000"/>
+        </w:rPr>
+        <w:t>/Rati</w:t>
+      </w:r>
+      <w:r>
+        <w:rPr>
+          <w:rFonts w:asciiTheme="minorHAnsi" w:hAnsiTheme="minorHAnsi" w:cstheme="minorHAnsi"/>
+          <w:color w:val="FF0000"/>
+        </w:rPr>
+        <w:t>/Ethan</w:t>
+      </w:r>
+      <w:r>
+        <w:rPr>
+          <w:rFonts w:asciiTheme="minorHAnsi" w:hAnsiTheme="minorHAnsi" w:cstheme="minorHAnsi"/>
+          <w:color w:val="FF0000"/>
+        </w:rPr>
+        <w:t>)</w:t>
       </w:r>
     </w:p>
     <w:p>
@@ -466,78 +1586,682 @@
         <w:pStyle w:val="ListParagraph"/>
         <w:numPr>
           <w:ilvl w:val="0"/>
-          <w:numId w:val="3"/>
-        </w:numPr>
-        <w:rPr>
-          <w:rFonts w:asciiTheme="minorHAnsi" w:hAnsiTheme="minorHAnsi" w:cstheme="minorHAnsi"/>
-        </w:rPr>
-      </w:pPr>
-      <w:r>
-        <w:rPr>
-          <w:rFonts w:asciiTheme="minorHAnsi" w:hAnsiTheme="minorHAnsi" w:cstheme="minorHAnsi"/>
-        </w:rPr>
-        <w:t xml:space="preserve">Jacob </w:t>
-      </w:r>
-      <w:r>
-        <w:rPr>
-          <w:rFonts w:asciiTheme="minorHAnsi" w:hAnsiTheme="minorHAnsi" w:cstheme="minorHAnsi"/>
-        </w:rPr>
-        <w:tab/>
-      </w:r>
-      <w:r>
-        <w:rPr>
-          <w:rFonts w:asciiTheme="minorHAnsi" w:eastAsia="Wingdings" w:hAnsiTheme="minorHAnsi" w:cstheme="minorHAnsi"/>
-        </w:rPr>
-        <w:t>-&gt;</w:t>
-      </w:r>
-      <w:r>
-        <w:rPr>
-          <w:rFonts w:asciiTheme="minorHAnsi" w:hAnsiTheme="minorHAnsi" w:cstheme="minorHAnsi"/>
+          <w:numId w:val="17"/>
+        </w:numPr>
+        <w:rPr>
+          <w:rFonts w:asciiTheme="minorHAnsi" w:hAnsiTheme="minorHAnsi" w:cstheme="minorHAnsi"/>
+          <w:color w:val="FF0000"/>
+        </w:rPr>
+      </w:pPr>
+      <w:r>
+        <w:rPr>
+          <w:rFonts w:asciiTheme="minorHAnsi" w:hAnsiTheme="minorHAnsi" w:cstheme="minorHAnsi"/>
+          <w:color w:val="FF0000"/>
+        </w:rPr>
+        <w:t xml:space="preserve">Make some changes to </w:t>
+      </w:r>
+      <w:proofErr w:type="spellStart"/>
+      <w:r>
+        <w:rPr>
+          <w:rFonts w:asciiTheme="minorHAnsi" w:hAnsiTheme="minorHAnsi" w:cstheme="minorHAnsi"/>
+          <w:color w:val="FF0000"/>
+        </w:rPr>
+        <w:t>CustomerManagement</w:t>
+      </w:r>
+      <w:proofErr w:type="spellEnd"/>
+      <w:r>
+        <w:rPr>
+          <w:rFonts w:asciiTheme="minorHAnsi" w:hAnsiTheme="minorHAnsi" w:cstheme="minorHAnsi"/>
+          <w:color w:val="FF0000"/>
         </w:rPr>
         <w:t xml:space="preserve"> </w:t>
       </w:r>
       <w:r>
         <w:rPr>
           <w:rFonts w:asciiTheme="minorHAnsi" w:hAnsiTheme="minorHAnsi" w:cstheme="minorHAnsi"/>
-        </w:rPr>
-        <w:t>Alerts</w:t>
-      </w:r>
-      <w:r>
-        <w:rPr>
-          <w:rFonts w:asciiTheme="minorHAnsi" w:hAnsiTheme="minorHAnsi" w:cstheme="minorHAnsi"/>
-        </w:rPr>
-        <w:t xml:space="preserve">, </w:t>
-      </w:r>
-      <w:r>
-        <w:rPr>
-          <w:rFonts w:asciiTheme="minorHAnsi" w:hAnsiTheme="minorHAnsi" w:cstheme="minorHAnsi"/>
-        </w:rPr>
-        <w:t>Stock Control, Sales Control, Sales Report</w:t>
-      </w:r>
-    </w:p>
-    <w:p>
-      <w:pPr>
-        <w:rPr>
-          <w:rFonts w:asciiTheme="minorHAnsi" w:hAnsiTheme="minorHAnsi" w:cstheme="minorHAnsi"/>
-          <w:b/>
-          <w:bCs/>
-        </w:rPr>
-      </w:pPr>
-    </w:p>
-    <w:p>
-      <w:pPr>
-        <w:rPr>
-          <w:rFonts w:asciiTheme="minorHAnsi" w:hAnsiTheme="minorHAnsi" w:cstheme="minorHAnsi"/>
-          <w:b/>
-          <w:bCs/>
-        </w:rPr>
-      </w:pPr>
-      <w:r>
-        <w:rPr>
-          <w:rFonts w:asciiTheme="minorHAnsi" w:hAnsiTheme="minorHAnsi" w:cstheme="minorHAnsi"/>
-          <w:b/>
-          <w:bCs/>
-        </w:rPr>
+          <w:color w:val="FF0000"/>
+        </w:rPr>
+        <w:t xml:space="preserve">so that </w:t>
+      </w:r>
+      <w:r>
+        <w:rPr>
+          <w:rFonts w:asciiTheme="minorHAnsi" w:hAnsiTheme="minorHAnsi" w:cstheme="minorHAnsi"/>
+          <w:color w:val="FF0000"/>
+        </w:rPr>
+        <w:t xml:space="preserve">the design layout is identical to </w:t>
+      </w:r>
+      <w:proofErr w:type="spellStart"/>
+      <w:r>
+        <w:rPr>
+          <w:rFonts w:asciiTheme="minorHAnsi" w:hAnsiTheme="minorHAnsi" w:cstheme="minorHAnsi"/>
+          <w:color w:val="FF0000"/>
+        </w:rPr>
+        <w:t>StockControl</w:t>
+      </w:r>
+      <w:proofErr w:type="spellEnd"/>
+      <w:r>
+        <w:rPr>
+          <w:rFonts w:asciiTheme="minorHAnsi" w:hAnsiTheme="minorHAnsi" w:cstheme="minorHAnsi"/>
+          <w:color w:val="FF0000"/>
+        </w:rPr>
+        <w:t xml:space="preserve"> </w:t>
+      </w:r>
+      <w:r>
+        <w:rPr>
+          <w:rFonts w:asciiTheme="minorHAnsi" w:hAnsiTheme="minorHAnsi" w:cstheme="minorHAnsi"/>
+          <w:color w:val="FF0000"/>
+        </w:rPr>
+        <w:t>(Rati/Ethan)</w:t>
+      </w:r>
+    </w:p>
+    <w:p>
+      <w:pPr>
+        <w:pStyle w:val="ListParagraph"/>
+        <w:numPr>
+          <w:ilvl w:val="0"/>
+          <w:numId w:val="17"/>
+        </w:numPr>
+        <w:rPr>
+          <w:rFonts w:asciiTheme="minorHAnsi" w:hAnsiTheme="minorHAnsi" w:cstheme="minorHAnsi"/>
+          <w:color w:val="FF0000"/>
+        </w:rPr>
+      </w:pPr>
+      <w:r>
+        <w:rPr>
+          <w:rFonts w:asciiTheme="minorHAnsi" w:hAnsiTheme="minorHAnsi" w:cstheme="minorHAnsi"/>
+          <w:color w:val="FF0000"/>
+        </w:rPr>
+        <w:t>Add functionality to Backup/Restore &amp; Print</w:t>
+      </w:r>
+      <w:r>
+        <w:rPr>
+          <w:rFonts w:asciiTheme="minorHAnsi" w:hAnsiTheme="minorHAnsi" w:cstheme="minorHAnsi"/>
+          <w:color w:val="FF0000"/>
+        </w:rPr>
+        <w:t xml:space="preserve"> (</w:t>
+      </w:r>
+      <w:proofErr w:type="spellStart"/>
+      <w:r>
+        <w:rPr>
+          <w:rFonts w:asciiTheme="minorHAnsi" w:hAnsiTheme="minorHAnsi" w:cstheme="minorHAnsi"/>
+          <w:color w:val="FF0000"/>
+        </w:rPr>
+        <w:t>Aymen</w:t>
+      </w:r>
+      <w:proofErr w:type="spellEnd"/>
+      <w:r>
+        <w:rPr>
+          <w:rFonts w:asciiTheme="minorHAnsi" w:hAnsiTheme="minorHAnsi" w:cstheme="minorHAnsi"/>
+          <w:color w:val="FF0000"/>
+        </w:rPr>
+        <w:t>)</w:t>
+      </w:r>
+    </w:p>
+    <w:p>
+      <w:pPr>
+        <w:pStyle w:val="ListParagraph"/>
+        <w:numPr>
+          <w:ilvl w:val="0"/>
+          <w:numId w:val="19"/>
+        </w:numPr>
+        <w:rPr>
+          <w:rFonts w:asciiTheme="minorHAnsi" w:hAnsiTheme="minorHAnsi" w:cstheme="minorHAnsi"/>
+          <w:color w:val="00B0F0"/>
+        </w:rPr>
+      </w:pPr>
+      <w:r>
+        <w:rPr>
+          <w:rFonts w:asciiTheme="minorHAnsi" w:hAnsiTheme="minorHAnsi" w:cstheme="minorHAnsi"/>
+          <w:color w:val="00B0F0"/>
+        </w:rPr>
+        <w:t xml:space="preserve">Signup – </w:t>
+      </w:r>
+      <w:proofErr w:type="spellStart"/>
+      <w:r>
+        <w:rPr>
+          <w:rFonts w:asciiTheme="minorHAnsi" w:hAnsiTheme="minorHAnsi" w:cstheme="minorHAnsi"/>
+          <w:color w:val="00B0F0"/>
+        </w:rPr>
+        <w:t>ConfirmPassword</w:t>
+      </w:r>
+      <w:proofErr w:type="spellEnd"/>
+      <w:r>
+        <w:rPr>
+          <w:rFonts w:asciiTheme="minorHAnsi" w:hAnsiTheme="minorHAnsi" w:cstheme="minorHAnsi"/>
+          <w:color w:val="00B0F0"/>
+        </w:rPr>
+        <w:t xml:space="preserve"> must be same as Password &amp; checkbox must be ticked to create account ELSE</w:t>
+      </w:r>
+      <w:r>
+        <w:rPr>
+          <w:rFonts w:asciiTheme="minorHAnsi" w:hAnsiTheme="minorHAnsi" w:cstheme="minorHAnsi"/>
+          <w:color w:val="00B0F0"/>
+        </w:rPr>
+        <w:t xml:space="preserve"> “unable to create account” (</w:t>
+      </w:r>
+      <w:proofErr w:type="spellStart"/>
+      <w:r>
+        <w:rPr>
+          <w:rFonts w:asciiTheme="minorHAnsi" w:hAnsiTheme="minorHAnsi" w:cstheme="minorHAnsi"/>
+          <w:color w:val="00B0F0"/>
+        </w:rPr>
+        <w:t>Aymen</w:t>
+      </w:r>
+      <w:proofErr w:type="spellEnd"/>
+      <w:r>
+        <w:rPr>
+          <w:rFonts w:asciiTheme="minorHAnsi" w:hAnsiTheme="minorHAnsi" w:cstheme="minorHAnsi"/>
+          <w:color w:val="00B0F0"/>
+        </w:rPr>
+        <w:t>)</w:t>
+      </w:r>
+    </w:p>
+    <w:p>
+      <w:pPr>
+        <w:rPr>
+          <w:rFonts w:asciiTheme="minorHAnsi" w:hAnsiTheme="minorHAnsi" w:cstheme="minorHAnsi"/>
+          <w:color w:val="00B0F0"/>
+        </w:rPr>
+      </w:pPr>
+    </w:p>
+    <w:p>
+      <w:pPr>
+        <w:rPr>
+          <w:rFonts w:asciiTheme="minorHAnsi" w:hAnsiTheme="minorHAnsi" w:cstheme="minorHAnsi"/>
+          <w:b/>
+          <w:bCs/>
+          <w:color w:val="000000" w:themeColor="text1"/>
+        </w:rPr>
+      </w:pPr>
+      <w:r>
+        <w:rPr>
+          <w:rFonts w:asciiTheme="minorHAnsi" w:hAnsiTheme="minorHAnsi" w:cstheme="minorHAnsi"/>
+          <w:b/>
+          <w:bCs/>
+          <w:color w:val="000000" w:themeColor="text1"/>
+        </w:rPr>
+        <w:t xml:space="preserve">06/04/23 – </w:t>
+      </w:r>
+      <w:r>
+        <w:rPr>
+          <w:rFonts w:asciiTheme="minorHAnsi" w:hAnsiTheme="minorHAnsi" w:cstheme="minorHAnsi"/>
+          <w:b/>
+          <w:bCs/>
+          <w:color w:val="000000" w:themeColor="text1"/>
+        </w:rPr>
+        <w:t>10</w:t>
+      </w:r>
+      <w:r>
+        <w:rPr>
+          <w:rFonts w:asciiTheme="minorHAnsi" w:hAnsiTheme="minorHAnsi" w:cstheme="minorHAnsi"/>
+          <w:b/>
+          <w:bCs/>
+          <w:color w:val="000000" w:themeColor="text1"/>
+        </w:rPr>
+        <w:t>/04/23</w:t>
+      </w:r>
+    </w:p>
+    <w:p>
+      <w:pPr>
+        <w:pStyle w:val="ListParagraph"/>
+        <w:numPr>
+          <w:ilvl w:val="0"/>
+          <w:numId w:val="19"/>
+        </w:numPr>
+        <w:rPr>
+          <w:rFonts w:asciiTheme="minorHAnsi" w:hAnsiTheme="minorHAnsi" w:cstheme="minorHAnsi"/>
+          <w:color w:val="FF0000"/>
+        </w:rPr>
+      </w:pPr>
+      <w:r>
+        <w:rPr>
+          <w:rFonts w:asciiTheme="minorHAnsi" w:hAnsiTheme="minorHAnsi" w:cstheme="minorHAnsi"/>
+          <w:color w:val="FF0000"/>
+        </w:rPr>
+        <w:t xml:space="preserve">Add </w:t>
+      </w:r>
+      <w:proofErr w:type="spellStart"/>
+      <w:r>
+        <w:rPr>
+          <w:rFonts w:asciiTheme="minorHAnsi" w:hAnsiTheme="minorHAnsi" w:cstheme="minorHAnsi"/>
+          <w:color w:val="FF0000"/>
+        </w:rPr>
+        <w:t>JavaDoc</w:t>
+      </w:r>
+      <w:proofErr w:type="spellEnd"/>
+      <w:r>
+        <w:rPr>
+          <w:rFonts w:asciiTheme="minorHAnsi" w:hAnsiTheme="minorHAnsi" w:cstheme="minorHAnsi"/>
+          <w:color w:val="FF0000"/>
+        </w:rPr>
+        <w:t xml:space="preserve"> for </w:t>
+      </w:r>
+      <w:r>
+        <w:rPr>
+          <w:rFonts w:asciiTheme="minorHAnsi" w:hAnsiTheme="minorHAnsi" w:cstheme="minorHAnsi"/>
+          <w:color w:val="FF0000"/>
+        </w:rPr>
+        <w:t xml:space="preserve">all </w:t>
+      </w:r>
+      <w:r>
+        <w:rPr>
+          <w:rFonts w:asciiTheme="minorHAnsi" w:hAnsiTheme="minorHAnsi" w:cstheme="minorHAnsi"/>
+          <w:color w:val="FF0000"/>
+        </w:rPr>
+        <w:t>classes we worked on</w:t>
+      </w:r>
+      <w:r>
+        <w:rPr>
+          <w:rFonts w:asciiTheme="minorHAnsi" w:hAnsiTheme="minorHAnsi" w:cstheme="minorHAnsi"/>
+          <w:color w:val="FF0000"/>
+        </w:rPr>
+        <w:t xml:space="preserve"> (</w:t>
+      </w:r>
+      <w:proofErr w:type="spellStart"/>
+      <w:r>
+        <w:rPr>
+          <w:rFonts w:asciiTheme="minorHAnsi" w:hAnsiTheme="minorHAnsi" w:cstheme="minorHAnsi"/>
+          <w:color w:val="FF0000"/>
+        </w:rPr>
+        <w:t>Aymen</w:t>
+      </w:r>
+      <w:proofErr w:type="spellEnd"/>
+      <w:r>
+        <w:rPr>
+          <w:rFonts w:asciiTheme="minorHAnsi" w:hAnsiTheme="minorHAnsi" w:cstheme="minorHAnsi"/>
+          <w:color w:val="FF0000"/>
+        </w:rPr>
+        <w:t>/Rati/Ethan)</w:t>
+      </w:r>
+    </w:p>
+    <w:p>
+      <w:pPr>
+        <w:pStyle w:val="ListParagraph"/>
+        <w:numPr>
+          <w:ilvl w:val="0"/>
+          <w:numId w:val="19"/>
+        </w:numPr>
+        <w:rPr>
+          <w:rFonts w:asciiTheme="minorHAnsi" w:hAnsiTheme="minorHAnsi" w:cstheme="minorHAnsi"/>
+          <w:color w:val="FF0000"/>
+        </w:rPr>
+      </w:pPr>
+      <w:r>
+        <w:rPr>
+          <w:rFonts w:asciiTheme="minorHAnsi" w:hAnsiTheme="minorHAnsi" w:cstheme="minorHAnsi"/>
+          <w:color w:val="FF0000"/>
+        </w:rPr>
+        <w:t>Complete</w:t>
+      </w:r>
+      <w:r>
+        <w:rPr>
+          <w:rFonts w:asciiTheme="minorHAnsi" w:hAnsiTheme="minorHAnsi" w:cstheme="minorHAnsi"/>
+          <w:color w:val="FF0000"/>
+        </w:rPr>
+        <w:t xml:space="preserve"> any missing tasks ASAP</w:t>
+      </w:r>
+      <w:r>
+        <w:rPr>
+          <w:rFonts w:asciiTheme="minorHAnsi" w:hAnsiTheme="minorHAnsi" w:cstheme="minorHAnsi"/>
+          <w:color w:val="FF0000"/>
+        </w:rPr>
+        <w:t xml:space="preserve"> (</w:t>
+      </w:r>
+      <w:proofErr w:type="spellStart"/>
+      <w:r>
+        <w:rPr>
+          <w:rFonts w:asciiTheme="minorHAnsi" w:hAnsiTheme="minorHAnsi" w:cstheme="minorHAnsi"/>
+          <w:color w:val="FF0000"/>
+        </w:rPr>
+        <w:t>Aymen</w:t>
+      </w:r>
+      <w:proofErr w:type="spellEnd"/>
+      <w:r>
+        <w:rPr>
+          <w:rFonts w:asciiTheme="minorHAnsi" w:hAnsiTheme="minorHAnsi" w:cstheme="minorHAnsi"/>
+          <w:color w:val="FF0000"/>
+        </w:rPr>
+        <w:t>/Rati/Ethan)</w:t>
+      </w:r>
+    </w:p>
+    <w:p>
+      <w:pPr>
+        <w:pStyle w:val="ListParagraph"/>
+        <w:numPr>
+          <w:ilvl w:val="0"/>
+          <w:numId w:val="19"/>
+        </w:numPr>
+        <w:rPr>
+          <w:rFonts w:asciiTheme="minorHAnsi" w:hAnsiTheme="minorHAnsi" w:cstheme="minorHAnsi"/>
+          <w:color w:val="FF0000"/>
+        </w:rPr>
+      </w:pPr>
+      <w:r>
+        <w:rPr>
+          <w:rFonts w:asciiTheme="minorHAnsi" w:hAnsiTheme="minorHAnsi" w:cstheme="minorHAnsi"/>
+          <w:color w:val="FF0000"/>
+        </w:rPr>
+        <w:t>Final code must be completed</w:t>
+      </w:r>
+      <w:r>
+        <w:rPr>
+          <w:rFonts w:asciiTheme="minorHAnsi" w:hAnsiTheme="minorHAnsi" w:cstheme="minorHAnsi"/>
+          <w:color w:val="FF0000"/>
+        </w:rPr>
+        <w:t xml:space="preserve"> </w:t>
+      </w:r>
+      <w:r>
+        <w:rPr>
+          <w:rFonts w:asciiTheme="minorHAnsi" w:hAnsiTheme="minorHAnsi" w:cstheme="minorHAnsi"/>
+          <w:color w:val="FF0000"/>
+        </w:rPr>
+        <w:t>(</w:t>
+      </w:r>
+      <w:proofErr w:type="spellStart"/>
+      <w:r>
+        <w:rPr>
+          <w:rFonts w:asciiTheme="minorHAnsi" w:hAnsiTheme="minorHAnsi" w:cstheme="minorHAnsi"/>
+          <w:color w:val="FF0000"/>
+        </w:rPr>
+        <w:t>Aymen</w:t>
+      </w:r>
+      <w:proofErr w:type="spellEnd"/>
+      <w:r>
+        <w:rPr>
+          <w:rFonts w:asciiTheme="minorHAnsi" w:hAnsiTheme="minorHAnsi" w:cstheme="minorHAnsi"/>
+          <w:color w:val="FF0000"/>
+        </w:rPr>
+        <w:t>/Rati/Ethan)</w:t>
+      </w:r>
+    </w:p>
+    <w:p>
+      <w:pPr>
+        <w:pStyle w:val="ListParagraph"/>
+        <w:numPr>
+          <w:ilvl w:val="0"/>
+          <w:numId w:val="19"/>
+        </w:numPr>
+        <w:rPr>
+          <w:rFonts w:asciiTheme="minorHAnsi" w:hAnsiTheme="minorHAnsi" w:cstheme="minorHAnsi"/>
+          <w:color w:val="FF0000"/>
+        </w:rPr>
+      </w:pPr>
+      <w:r>
+        <w:rPr>
+          <w:rFonts w:asciiTheme="minorHAnsi" w:hAnsiTheme="minorHAnsi" w:cstheme="minorHAnsi"/>
+          <w:color w:val="FF0000"/>
+        </w:rPr>
+        <w:t>L</w:t>
+      </w:r>
+      <w:r>
+        <w:rPr>
+          <w:rFonts w:asciiTheme="minorHAnsi" w:hAnsiTheme="minorHAnsi" w:cstheme="minorHAnsi"/>
+          <w:color w:val="FF0000"/>
+        </w:rPr>
+        <w:t xml:space="preserve">et the testers know </w:t>
+      </w:r>
+      <w:r>
+        <w:rPr>
+          <w:rFonts w:asciiTheme="minorHAnsi" w:hAnsiTheme="minorHAnsi" w:cstheme="minorHAnsi"/>
+          <w:color w:val="FF0000"/>
+        </w:rPr>
+        <w:t>that it is</w:t>
+      </w:r>
+      <w:r>
+        <w:rPr>
+          <w:rFonts w:asciiTheme="minorHAnsi" w:hAnsiTheme="minorHAnsi" w:cstheme="minorHAnsi"/>
+          <w:color w:val="FF0000"/>
+        </w:rPr>
+        <w:t xml:space="preserve"> completed!</w:t>
+      </w:r>
+      <w:r>
+        <w:rPr>
+          <w:rFonts w:asciiTheme="minorHAnsi" w:hAnsiTheme="minorHAnsi" w:cstheme="minorHAnsi"/>
+          <w:color w:val="FF0000"/>
+        </w:rPr>
+        <w:t xml:space="preserve"> (</w:t>
+      </w:r>
+      <w:proofErr w:type="spellStart"/>
+      <w:r>
+        <w:rPr>
+          <w:rFonts w:asciiTheme="minorHAnsi" w:hAnsiTheme="minorHAnsi" w:cstheme="minorHAnsi"/>
+          <w:color w:val="FF0000"/>
+        </w:rPr>
+        <w:t>Aymen</w:t>
+      </w:r>
+      <w:proofErr w:type="spellEnd"/>
+      <w:r>
+        <w:rPr>
+          <w:rFonts w:asciiTheme="minorHAnsi" w:hAnsiTheme="minorHAnsi" w:cstheme="minorHAnsi"/>
+          <w:color w:val="FF0000"/>
+        </w:rPr>
+        <w:t>/Rati/Ethan)</w:t>
+      </w:r>
+    </w:p>
+    <w:p>
+      <w:pPr>
+        <w:pStyle w:val="ListParagraph"/>
+        <w:numPr>
+          <w:ilvl w:val="0"/>
+          <w:numId w:val="19"/>
+        </w:numPr>
+        <w:rPr>
+          <w:rFonts w:asciiTheme="minorHAnsi" w:hAnsiTheme="minorHAnsi" w:cstheme="minorHAnsi"/>
+          <w:color w:val="00B0F0"/>
+        </w:rPr>
+      </w:pPr>
+      <w:r>
+        <w:rPr>
+          <w:rFonts w:asciiTheme="minorHAnsi" w:hAnsiTheme="minorHAnsi" w:cstheme="minorHAnsi"/>
+          <w:color w:val="00B0F0"/>
+        </w:rPr>
+        <w:t>M</w:t>
+      </w:r>
+      <w:r>
+        <w:rPr>
+          <w:rFonts w:asciiTheme="minorHAnsi" w:hAnsiTheme="minorHAnsi" w:cstheme="minorHAnsi"/>
+          <w:color w:val="00B0F0"/>
+        </w:rPr>
+        <w:t xml:space="preserve">ake design layout look </w:t>
+      </w:r>
+      <w:r>
+        <w:rPr>
+          <w:rFonts w:asciiTheme="minorHAnsi" w:hAnsiTheme="minorHAnsi" w:cstheme="minorHAnsi"/>
+          <w:color w:val="00B0F0"/>
+        </w:rPr>
+        <w:t>professional</w:t>
+      </w:r>
+      <w:r>
+        <w:rPr>
+          <w:rFonts w:asciiTheme="minorHAnsi" w:hAnsiTheme="minorHAnsi" w:cstheme="minorHAnsi"/>
+          <w:color w:val="00B0F0"/>
+        </w:rPr>
+        <w:t xml:space="preserve"> </w:t>
+      </w:r>
+      <w:r>
+        <w:rPr>
+          <w:rFonts w:asciiTheme="minorHAnsi" w:hAnsiTheme="minorHAnsi" w:cstheme="minorHAnsi"/>
+          <w:color w:val="00B0F0"/>
+        </w:rPr>
+        <w:t>&amp;</w:t>
+      </w:r>
+      <w:r>
+        <w:rPr>
+          <w:rFonts w:asciiTheme="minorHAnsi" w:hAnsiTheme="minorHAnsi" w:cstheme="minorHAnsi"/>
+          <w:color w:val="00B0F0"/>
+        </w:rPr>
+        <w:t xml:space="preserve"> attractive </w:t>
+      </w:r>
+      <w:r>
+        <w:rPr>
+          <w:rFonts w:asciiTheme="minorHAnsi" w:hAnsiTheme="minorHAnsi" w:cstheme="minorHAnsi"/>
+          <w:color w:val="00B0F0"/>
+        </w:rPr>
+        <w:t>(</w:t>
+      </w:r>
+      <w:proofErr w:type="spellStart"/>
+      <w:r>
+        <w:rPr>
+          <w:rFonts w:asciiTheme="minorHAnsi" w:hAnsiTheme="minorHAnsi" w:cstheme="minorHAnsi"/>
+          <w:color w:val="00B0F0"/>
+        </w:rPr>
+        <w:t>Aymen</w:t>
+      </w:r>
+      <w:proofErr w:type="spellEnd"/>
+      <w:r>
+        <w:rPr>
+          <w:rFonts w:asciiTheme="minorHAnsi" w:hAnsiTheme="minorHAnsi" w:cstheme="minorHAnsi"/>
+          <w:color w:val="00B0F0"/>
+        </w:rPr>
+        <w:t>/Rati/Ethan)</w:t>
+      </w:r>
+    </w:p>
+    <w:p>
+      <w:pPr>
+        <w:rPr>
+          <w:rFonts w:asciiTheme="minorHAnsi" w:hAnsiTheme="minorHAnsi" w:cstheme="minorHAnsi"/>
+          <w:color w:val="00B0F0"/>
+        </w:rPr>
+      </w:pPr>
+    </w:p>
+    <w:p>
+      <w:pPr>
+        <w:rPr>
+          <w:rFonts w:asciiTheme="minorHAnsi" w:hAnsiTheme="minorHAnsi" w:cstheme="minorHAnsi"/>
+          <w:b/>
+          <w:bCs/>
+          <w:color w:val="000000" w:themeColor="text1"/>
+        </w:rPr>
+      </w:pPr>
+      <w:r>
+        <w:rPr>
+          <w:rFonts w:asciiTheme="minorHAnsi" w:hAnsiTheme="minorHAnsi" w:cstheme="minorHAnsi"/>
+          <w:b/>
+          <w:bCs/>
+          <w:color w:val="000000" w:themeColor="text1"/>
+        </w:rPr>
+        <w:t>10/04/23 – 12/04/23</w:t>
+      </w:r>
+    </w:p>
+    <w:p>
+      <w:pPr>
+        <w:pStyle w:val="ListParagraph"/>
+        <w:numPr>
+          <w:ilvl w:val="0"/>
+          <w:numId w:val="20"/>
+        </w:numPr>
+        <w:rPr>
+          <w:rFonts w:asciiTheme="minorHAnsi" w:hAnsiTheme="minorHAnsi" w:cstheme="minorHAnsi"/>
+          <w:color w:val="FF0000"/>
+        </w:rPr>
+      </w:pPr>
+      <w:r>
+        <w:rPr>
+          <w:rFonts w:asciiTheme="minorHAnsi" w:hAnsiTheme="minorHAnsi" w:cstheme="minorHAnsi"/>
+          <w:color w:val="FF0000"/>
+        </w:rPr>
+        <w:t>PREPARE FOR THE DEMO PRESENTATION (</w:t>
+      </w:r>
+      <w:r>
+        <w:rPr>
+          <w:rFonts w:asciiTheme="minorHAnsi" w:hAnsiTheme="minorHAnsi" w:cstheme="minorHAnsi"/>
+          <w:color w:val="FF0000"/>
+        </w:rPr>
+        <w:t>Everyone</w:t>
+      </w:r>
+      <w:r>
+        <w:rPr>
+          <w:rFonts w:asciiTheme="minorHAnsi" w:hAnsiTheme="minorHAnsi" w:cstheme="minorHAnsi"/>
+          <w:color w:val="FF0000"/>
+        </w:rPr>
+        <w:t>)</w:t>
+      </w:r>
+    </w:p>
+    <w:p>
+      <w:pPr>
+        <w:pStyle w:val="ListParagraph"/>
+        <w:numPr>
+          <w:ilvl w:val="0"/>
+          <w:numId w:val="20"/>
+        </w:numPr>
+        <w:rPr>
+          <w:rFonts w:asciiTheme="minorHAnsi" w:hAnsiTheme="minorHAnsi" w:cstheme="minorHAnsi"/>
+          <w:b/>
+          <w:bCs/>
+          <w:color w:val="000000" w:themeColor="text1"/>
+        </w:rPr>
+      </w:pPr>
+      <w:r>
+        <w:rPr>
+          <w:rFonts w:asciiTheme="minorHAnsi" w:hAnsiTheme="minorHAnsi" w:cstheme="minorHAnsi"/>
+          <w:b/>
+          <w:bCs/>
+          <w:color w:val="000000" w:themeColor="text1"/>
+        </w:rPr>
+        <w:t>{</w:t>
+      </w:r>
+      <w:r>
+        <w:rPr>
+          <w:rFonts w:asciiTheme="minorHAnsi" w:hAnsiTheme="minorHAnsi" w:cstheme="minorHAnsi"/>
+          <w:b/>
+          <w:bCs/>
+          <w:color w:val="000000" w:themeColor="text1"/>
+        </w:rPr>
+        <w:t>M</w:t>
+      </w:r>
+      <w:r>
+        <w:rPr>
+          <w:rFonts w:asciiTheme="minorHAnsi" w:hAnsiTheme="minorHAnsi" w:cstheme="minorHAnsi"/>
+          <w:b/>
+          <w:bCs/>
+          <w:color w:val="000000" w:themeColor="text1"/>
+        </w:rPr>
+        <w:t>anager</w:t>
+      </w:r>
+      <w:r>
+        <w:rPr>
+          <w:rFonts w:asciiTheme="minorHAnsi" w:hAnsiTheme="minorHAnsi" w:cstheme="minorHAnsi"/>
+          <w:b/>
+          <w:bCs/>
+          <w:color w:val="000000" w:themeColor="text1"/>
+        </w:rPr>
+        <w:t>s</w:t>
+      </w:r>
+      <w:r>
+        <w:rPr>
+          <w:rFonts w:asciiTheme="minorHAnsi" w:hAnsiTheme="minorHAnsi" w:cstheme="minorHAnsi"/>
+          <w:b/>
+          <w:bCs/>
+          <w:color w:val="000000" w:themeColor="text1"/>
+        </w:rPr>
+        <w:t xml:space="preserve"> can add more details here for the team on preparing the demo}</w:t>
+      </w:r>
+    </w:p>
+    <w:p>
+      <w:pPr>
+        <w:rPr>
+          <w:rFonts w:asciiTheme="minorHAnsi" w:hAnsiTheme="minorHAnsi" w:cstheme="minorHAnsi"/>
+          <w:b/>
+          <w:bCs/>
+          <w:color w:val="000000" w:themeColor="text1"/>
+        </w:rPr>
+      </w:pPr>
+    </w:p>
+    <w:p>
+      <w:pPr>
+        <w:rPr>
+          <w:rFonts w:asciiTheme="minorHAnsi" w:hAnsiTheme="minorHAnsi" w:cstheme="minorHAnsi"/>
+          <w:b/>
+          <w:bCs/>
+        </w:rPr>
+      </w:pPr>
+      <w:r>
+        <w:rPr>
+          <w:rFonts w:asciiTheme="minorHAnsi" w:hAnsiTheme="minorHAnsi" w:cstheme="minorHAnsi"/>
+          <w:b/>
+          <w:bCs/>
+        </w:rPr>
+        <w:lastRenderedPageBreak/>
         <w:t>GUI Forms</w:t>
       </w:r>
       <w:r>
@@ -1761,6 +3485,7 @@
         <w:rPr>
           <w:rFonts w:asciiTheme="minorHAnsi" w:hAnsiTheme="minorHAnsi" w:cstheme="minorHAnsi"/>
         </w:rPr>
+        <w:lastRenderedPageBreak/>
         <w:t>Implementation Report [20 marks]</w:t>
       </w:r>
     </w:p>
@@ -2534,6 +4259,7 @@
         <w:rPr>
           <w:rFonts w:asciiTheme="minorHAnsi" w:hAnsiTheme="minorHAnsi" w:cstheme="minorHAnsi"/>
         </w:rPr>
+        <w:lastRenderedPageBreak/>
         <w:t>You may decide to use UML Component (or even Deployment) diagrams in the report, but this is not mandatory. Textual description is also acceptable, provided it is complete and correct</w:t>
       </w:r>
     </w:p>
@@ -4199,7 +5925,7 @@
                         <v:h position="#0,topLeft" xrange="0,21600"/>
                       </v:handles>
                     </v:shapetype>
-                    <v:shape id="Arrow: Pentagon 1" o:spid="_x0000_s1026" type="#_x0000_t15" style="position:absolute;margin-left:14.95pt;margin-top:10.7pt;width:142.05pt;height:30.2pt;z-index:251658240;visibility:visible;mso-wrap-style:square;mso-width-percent:0;mso-height-percent:0;mso-wrap-distance-left:9pt;mso-wrap-distance-top:0;mso-wrap-distance-right:9pt;mso-wrap-distance-bottom:0;mso-position-horizontal:absolute;mso-position-horizontal-relative:text;mso-position-vertical:absolute;mso-position-vertical-relative:text;mso-width-percent:0;mso-height-percent:0;mso-width-relative:margin;mso-height-relative:margin;v-text-anchor:middle" o:gfxdata="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" adj="19306" fillcolor="#4472c4 [3204]" strokecolor="#1f3763 [1604]" strokeweight="1pt">
+                    <v:shape id="Arrow: Pentagon 1" o:spid="_x0000_s1027" type="#_x0000_t15" style="position:absolute;margin-left:14.95pt;margin-top:10.7pt;width:142.05pt;height:30.2pt;z-index:251658240;visibility:visible;mso-wrap-style:square;mso-width-percent:0;mso-height-percent:0;mso-wrap-distance-left:9pt;mso-wrap-distance-top:0;mso-wrap-distance-right:9pt;mso-wrap-distance-bottom:0;mso-position-horizontal:absolute;mso-position-horizontal-relative:text;mso-position-vertical:absolute;mso-position-vertical-relative:text;mso-width-percent:0;mso-height-percent:0;mso-width-relative:margin;mso-height-relative:margin;v-text-anchor:middle" o:gfxdata="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" adj="19306" fillcolor="#4472c4 [3204]" strokecolor="#1f3763 [1604]" strokeweight="1pt">
                       <v:textbox>
                         <w:txbxContent>
                           <w:p>
@@ -4311,7 +6037,7 @@
                     </wp:anchor>
                   </w:drawing>
                 </mc:Choice>
-                <mc:Fallback xmlns:arto="http://schemas.microsoft.com/office/word/2006/arto">
+                <mc:Fallback xmlns:oel="http://schemas.microsoft.com/office/2019/extlst" xmlns:w16du="http://schemas.microsoft.com/office/word/2023/wordml/word16du" xmlns:arto="http://schemas.microsoft.com/office/word/2006/arto">
                   <w:pict>
                     <v:shape w14:anchorId="4C0E4CF0" id="Pentagon 4" o:spid="_x0000_s1026" type="#_x0000_t15" style="position:absolute;margin-left:14.75pt;margin-top:6.75pt;width:280.3pt;height:29.55pt;z-index:251660288;visibility:visible;mso-wrap-style:square;mso-wrap-distance-left:9pt;mso-wrap-distance-top:0;mso-wrap-distance-right:9pt;mso-wrap-distance-bottom:0;mso-position-horizontal:absolute;mso-position-horizontal-relative:text;mso-position-vertical:absolute;mso-position-vertical-relative:text;v-text-anchor:middle" o:gfxdata="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" adj="20461" fillcolor="#4472c4 [3204]" strokecolor="#1f3763 [1604]" strokeweight="1pt"/>
                   </w:pict>
@@ -4363,6 +6089,7 @@
               <w:rPr>
                 <w:noProof/>
               </w:rPr>
+              <w:lastRenderedPageBreak/>
               <mc:AlternateContent>
                 <mc:Choice Requires="wps">
                   <w:drawing>
@@ -4423,7 +6150,7 @@
                     </wp:anchor>
                   </w:drawing>
                 </mc:Choice>
-                <mc:Fallback xmlns:arto="http://schemas.microsoft.com/office/word/2006/arto">
+                <mc:Fallback xmlns:oel="http://schemas.microsoft.com/office/2019/extlst" xmlns:w16du="http://schemas.microsoft.com/office/word/2023/wordml/word16du" xmlns:arto="http://schemas.microsoft.com/office/word/2006/arto">
                   <w:pict>
                     <v:shape w14:anchorId="4AAE81FA" id="Pentagon 6" o:spid="_x0000_s1026" type="#_x0000_t15" style="position:absolute;margin-left:2.95pt;margin-top:6pt;width:164.55pt;height:30.2pt;z-index:251662336;visibility:visible;mso-wrap-style:square;mso-width-percent:0;mso-wrap-distance-left:9pt;mso-wrap-distance-top:0;mso-wrap-distance-right:9pt;mso-wrap-distance-bottom:0;mso-position-horizontal:absolute;mso-position-horizontal-relative:text;mso-position-vertical:absolute;mso-position-vertical-relative:text;mso-width-percent:0;mso-width-relative:margin;v-text-anchor:middle" o:gfxdata="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" adj="19617" fillcolor="#4472c4 [3204]" strokecolor="#1f3763 [1604]" strokeweight="1pt"/>
                   </w:pict>
@@ -4519,7 +6246,7 @@
                     </wp:anchor>
                   </w:drawing>
                 </mc:Choice>
-                <mc:Fallback xmlns:arto="http://schemas.microsoft.com/office/word/2006/arto">
+                <mc:Fallback xmlns:oel="http://schemas.microsoft.com/office/2019/extlst" xmlns:w16du="http://schemas.microsoft.com/office/word/2023/wordml/word16du" xmlns:arto="http://schemas.microsoft.com/office/word/2006/arto">
                   <w:pict>
                     <v:shape w14:anchorId="26082EB8" id="Pentagon 8" o:spid="_x0000_s1026" type="#_x0000_t15" style="position:absolute;margin-left:17.5pt;margin-top:7.2pt;width:139.5pt;height:32.8pt;z-index:251663360;visibility:visible;mso-wrap-style:square;mso-width-percent:0;mso-wrap-distance-left:9pt;mso-wrap-distance-top:0;mso-wrap-distance-right:9pt;mso-wrap-distance-bottom:0;mso-position-horizontal:absolute;mso-position-horizontal-relative:text;mso-position-vertical:absolute;mso-position-vertical-relative:text;mso-width-percent:0;mso-width-relative:margin;v-text-anchor:middle" o:gfxdata="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" adj="19061" fillcolor="#4472c4 [3204]" strokecolor="#1f3763 [1604]" strokeweight="1pt"/>
                   </w:pict>
@@ -4594,7 +6321,7 @@
                     </wp:anchor>
                   </w:drawing>
                 </mc:Choice>
-                <mc:Fallback xmlns:arto="http://schemas.microsoft.com/office/word/2006/arto">
+                <mc:Fallback xmlns:oel="http://schemas.microsoft.com/office/2019/extlst" xmlns:w16du="http://schemas.microsoft.com/office/word/2023/wordml/word16du" xmlns:arto="http://schemas.microsoft.com/office/word/2006/arto">
                   <w:pict>
                     <v:line w14:anchorId="5960E26C" id="Straight Connector 24" o:spid="_x0000_s1026" style="position:absolute;z-index:251666432;visibility:visible;mso-wrap-style:square;mso-wrap-distance-left:9pt;mso-wrap-distance-top:0;mso-wrap-distance-right:9pt;mso-wrap-distance-bottom:0;mso-position-horizontal:absolute;mso-position-horizontal-relative:text;mso-position-vertical:absolute;mso-position-vertical-relative:text" from="23.5pt,23.3pt" to="214.8pt,23.3pt" o:gfxdata="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" strokecolor="#ed7d31 [3205]" strokeweight=".5pt">
                       <v:stroke joinstyle="miter"/>
@@ -4676,7 +6403,7 @@
                     </wp:anchor>
                   </w:drawing>
                 </mc:Choice>
-                <mc:Fallback xmlns:arto="http://schemas.microsoft.com/office/word/2006/arto">
+                <mc:Fallback xmlns:oel="http://schemas.microsoft.com/office/2019/extlst" xmlns:w16du="http://schemas.microsoft.com/office/word/2023/wordml/word16du" xmlns:arto="http://schemas.microsoft.com/office/word/2006/arto">
                   <w:pict>
                     <v:shapetype w14:anchorId="14E77B25" id="_x0000_t34" coordsize="21600,21600" o:spt="34" o:oned="t" adj="10800" path="m,l@0,0@0,21600,21600,21600e" filled="f">
                       <v:stroke joinstyle="miter"/>
@@ -4774,7 +6501,7 @@
                     </wp:anchor>
                   </w:drawing>
                 </mc:Choice>
-                <mc:Fallback xmlns:arto="http://schemas.microsoft.com/office/word/2006/arto">
+                <mc:Fallback xmlns:oel="http://schemas.microsoft.com/office/2019/extlst" xmlns:w16du="http://schemas.microsoft.com/office/word/2023/wordml/word16du" xmlns:arto="http://schemas.microsoft.com/office/word/2006/arto">
                   <w:pict>
                     <v:shape w14:anchorId="21A25992" id="Pentagon 9" o:spid="_x0000_s1026" type="#_x0000_t15" style="position:absolute;margin-left:17.3pt;margin-top:12.9pt;width:283.5pt;height:25.05pt;z-index:251667456;visibility:visible;mso-wrap-style:square;mso-wrap-distance-left:9pt;mso-wrap-distance-top:0;mso-wrap-distance-right:9pt;mso-wrap-distance-bottom:0;mso-position-horizontal:absolute;mso-position-horizontal-relative:text;mso-position-vertical:absolute;mso-position-vertical-relative:text;v-text-anchor:middle" o:gfxdata="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" adj="20645" fillcolor="#4472c4 [3204]" strokecolor="#1f3763 [1604]" strokeweight="1pt"/>
                   </w:pict>
@@ -4861,7 +6588,7 @@
                     </wp:anchor>
                   </w:drawing>
                 </mc:Choice>
-                <mc:Fallback xmlns:arto="http://schemas.microsoft.com/office/word/2006/arto">
+                <mc:Fallback xmlns:oel="http://schemas.microsoft.com/office/2019/extlst" xmlns:w16du="http://schemas.microsoft.com/office/word/2023/wordml/word16du" xmlns:arto="http://schemas.microsoft.com/office/word/2006/arto">
                   <w:pict>
                     <v:line w14:anchorId="24FD4A2B" id="Straight Connector 25" o:spid="_x0000_s1026" style="position:absolute;z-index:251668480;visibility:visible;mso-wrap-style:square;mso-wrap-distance-left:9pt;mso-wrap-distance-top:0;mso-wrap-distance-right:9pt;mso-wrap-distance-bottom:0;mso-position-horizontal:absolute;mso-position-horizontal-relative:text;mso-position-vertical:absolute;mso-position-vertical-relative:text" from="101.75pt,-21.15pt" to="101.75pt,26.4pt" o:gfxdata="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" strokecolor="#ed7d31 [3205]" strokeweight=".5pt">
                       <v:stroke joinstyle="miter"/>
@@ -4930,7 +6657,7 @@
                     </wp:anchor>
                   </w:drawing>
                 </mc:Choice>
-                <mc:Fallback xmlns:arto="http://schemas.microsoft.com/office/word/2006/arto">
+                <mc:Fallback xmlns:oel="http://schemas.microsoft.com/office/2019/extlst" xmlns:w16du="http://schemas.microsoft.com/office/word/2023/wordml/word16du" xmlns:arto="http://schemas.microsoft.com/office/word/2006/arto">
                   <w:pict>
                     <v:line w14:anchorId="093B5C20" id="Straight Connector 27" o:spid="_x0000_s1026" style="position:absolute;z-index:251670528;visibility:visible;mso-wrap-style:square;mso-wrap-distance-left:9pt;mso-wrap-distance-top:0;mso-wrap-distance-right:9pt;mso-wrap-distance-bottom:0;mso-position-horizontal:absolute;mso-position-horizontal-relative:text;mso-position-vertical:absolute;mso-position-vertical-relative:text" from="101.7pt,26.4pt" to="101.7pt,70.8pt" o:gfxdata="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" strokecolor="#ed7d31 [3205]" strokeweight=".5pt">
                       <v:stroke joinstyle="miter"/>
@@ -5000,7 +6727,7 @@
                     </wp:anchor>
                   </w:drawing>
                 </mc:Choice>
-                <mc:Fallback xmlns:arto="http://schemas.microsoft.com/office/word/2006/arto">
+                <mc:Fallback xmlns:oel="http://schemas.microsoft.com/office/2019/extlst" xmlns:w16du="http://schemas.microsoft.com/office/word/2023/wordml/word16du" xmlns:arto="http://schemas.microsoft.com/office/word/2006/arto">
                   <w:pict>
                     <v:shapetype w14:anchorId="0A794243" id="_x0000_t32" coordsize="21600,21600" o:spt="32" o:oned="t" path="m,l21600,21600e" filled="f">
                       <v:path arrowok="t" fillok="f" o:connecttype="none"/>
@@ -5099,7 +6826,7 @@
                     </wp:anchor>
                   </w:drawing>
                 </mc:Choice>
-                <mc:Fallback xmlns:arto="http://schemas.microsoft.com/office/word/2006/arto">
+                <mc:Fallback xmlns:oel="http://schemas.microsoft.com/office/2019/extlst" xmlns:w16du="http://schemas.microsoft.com/office/word/2023/wordml/word16du" xmlns:arto="http://schemas.microsoft.com/office/word/2006/arto">
                   <w:pict>
                     <v:shape w14:anchorId="57DB4D40" id="Pentagon 10" o:spid="_x0000_s1026" type="#_x0000_t15" style="position:absolute;margin-left:17.3pt;margin-top:10.9pt;width:4in;height:28.3pt;z-index:251671552;visibility:visible;mso-wrap-style:square;mso-width-percent:0;mso-height-percent:0;mso-wrap-distance-left:9pt;mso-wrap-distance-top:0;mso-wrap-distance-right:9pt;mso-wrap-distance-bottom:0;mso-position-horizontal:absolute;mso-position-horizontal-relative:text;mso-position-vertical:absolute;mso-position-vertical-relative:text;mso-width-percent:0;mso-height-percent:0;mso-width-relative:margin;mso-height-relative:margin;v-text-anchor:middle" o:gfxdata="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" adj="20539" fillcolor="#4472c4 [3204]" strokecolor="#1f3763 [1604]" strokeweight="1pt"/>
                   </w:pict>
@@ -5181,7 +6908,7 @@
                     </wp:anchor>
                   </w:drawing>
                 </mc:Choice>
-                <mc:Fallback xmlns:arto="http://schemas.microsoft.com/office/word/2006/arto">
+                <mc:Fallback xmlns:oel="http://schemas.microsoft.com/office/2019/extlst" xmlns:w16du="http://schemas.microsoft.com/office/word/2023/wordml/word16du" xmlns:arto="http://schemas.microsoft.com/office/word/2006/arto">
                   <w:pict>
                     <v:shape w14:anchorId="4BF1B652" id="Straight Arrow Connector 28" o:spid="_x0000_s1026" type="#_x0000_t32" style="position:absolute;margin-left:69.55pt;margin-top:26.3pt;width:32.55pt;height:0;flip:x;z-index:251673600;visibility:visible;mso-wrap-style:square;mso-wrap-distance-left:9pt;mso-wrap-distance-top:0;mso-wrap-distance-right:9pt;mso-wrap-distance-bottom:0;mso-position-horizontal:absolute;mso-position-horizontal-relative:text;mso-position-vertical:absolute;mso-position-vertical-relative:text" o:gfxdata="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" strokecolor="#ed7d31 [3205]" strokeweight=".5pt">
                       <v:stroke endarrow="block" joinstyle="miter"/>
@@ -5255,7 +6982,7 @@
                     </wp:anchor>
                   </w:drawing>
                 </mc:Choice>
-                <mc:Fallback xmlns:arto="http://schemas.microsoft.com/office/word/2006/arto">
+                <mc:Fallback xmlns:oel="http://schemas.microsoft.com/office/2019/extlst" xmlns:w16du="http://schemas.microsoft.com/office/word/2023/wordml/word16du" xmlns:arto="http://schemas.microsoft.com/office/word/2006/arto">
                   <w:pict>
                     <v:shape w14:anchorId="6FE19CB9" id="Elbow Connector 11" o:spid="_x0000_s1026" type="#_x0000_t34" style="position:absolute;margin-left:59.3pt;margin-top:26.55pt;width:42.75pt;height:37.75pt;z-index:251672576;visibility:visible;mso-wrap-style:square;mso-width-percent:0;mso-height-percent:0;mso-wrap-distance-left:9pt;mso-wrap-distance-top:0;mso-wrap-distance-right:9pt;mso-wrap-distance-bottom:0;mso-position-horizontal:absolute;mso-position-horizontal-relative:text;mso-position-vertical:absolute;mso-position-vertical-relative:text;mso-width-percent:0;mso-height-percent:0;mso-width-relative:margin;mso-height-relative:margin" o:gfxdata="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" adj="5167" strokecolor="#4472c4 [3204]" strokeweight=".5pt">
                       <v:stroke endarrow="block"/>
@@ -5357,7 +7084,7 @@
                     </wp:anchor>
                   </w:drawing>
                 </mc:Choice>
-                <mc:Fallback xmlns:arto="http://schemas.microsoft.com/office/word/2006/arto">
+                <mc:Fallback xmlns:oel="http://schemas.microsoft.com/office/2019/extlst" xmlns:w16du="http://schemas.microsoft.com/office/word/2023/wordml/word16du" xmlns:arto="http://schemas.microsoft.com/office/word/2006/arto">
                   <w:pict>
                     <v:shape w14:anchorId="13DD5672" id="Elbow Connector 18" o:spid="_x0000_s1026" type="#_x0000_t34" style="position:absolute;margin-left:-102.7pt;margin-top:-240.65pt;width:172.3pt;height:261.45pt;z-index:251664384;visibility:visible;mso-wrap-style:square;mso-width-percent:0;mso-wrap-distance-left:9pt;mso-wrap-distance-top:0;mso-wrap-distance-right:9pt;mso-wrap-distance-bottom:0;mso-position-horizontal:absolute;mso-position-horizontal-relative:text;mso-position-vertical:absolute;mso-position-vertical-relative:text;mso-width-percent:0;mso-width-relative:margin" o:gfxdata="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" strokecolor="#4472c4 [3204]" strokeweight=".5pt">
                       <v:stroke endarrow="block"/>
@@ -5426,7 +7153,7 @@
                     </wp:anchor>
                   </w:drawing>
                 </mc:Choice>
-                <mc:Fallback xmlns:arto="http://schemas.microsoft.com/office/word/2006/arto">
+                <mc:Fallback xmlns:oel="http://schemas.microsoft.com/office/2019/extlst" xmlns:w16du="http://schemas.microsoft.com/office/word/2023/wordml/word16du" xmlns:arto="http://schemas.microsoft.com/office/word/2006/arto">
                   <w:pict>
                     <v:shape w14:anchorId="4CD48750" id="Elbow Connector 20" o:spid="_x0000_s1026" type="#_x0000_t34" style="position:absolute;margin-left:49.05pt;margin-top:-192.9pt;width:39.9pt;height:215.2pt;z-index:251661312;visibility:visible;mso-wrap-style:square;mso-height-percent:0;mso-wrap-distance-left:9pt;mso-wrap-distance-top:0;mso-wrap-distance-right:9pt;mso-wrap-distance-bottom:0;mso-position-horizontal:absolute;mso-position-horizontal-relative:text;mso-position-vertical:absolute;mso-position-vertical-relative:text;mso-height-percent:0;mso-height-relative:margin" o:gfxdata="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" strokecolor="#4472c4 [3204]" strokeweight=".5pt">
                       <v:stroke endarrow="block"/>
@@ -5496,7 +7223,7 @@
                     </wp:anchor>
                   </w:drawing>
                 </mc:Choice>
-                <mc:Fallback xmlns:arto="http://schemas.microsoft.com/office/word/2006/arto">
+                <mc:Fallback xmlns:oel="http://schemas.microsoft.com/office/2019/extlst" xmlns:w16du="http://schemas.microsoft.com/office/word/2023/wordml/word16du" xmlns:arto="http://schemas.microsoft.com/office/word/2006/arto">
                   <w:pict>
                     <v:shapetype w14:anchorId="45D29C16" id="_x0000_t110" coordsize="21600,21600" o:spt="110" path="m10800,l,10800,10800,21600,21600,10800xe">
                       <v:stroke joinstyle="miter"/>
@@ -5540,7 +7267,7 @@
 </file>
 
 <file path=word/comments.xml><?xml version="1.0" encoding="utf-8"?>
-<w:comments xmlns:wpc="http://schemas.microsoft.com/office/word/2010/wordprocessingCanvas" xmlns:cx="http://schemas.microsoft.com/office/drawing/2014/chartex" xmlns:cx1="http://schemas.microsoft.com/office/drawing/2015/9/8/chartex" xmlns:cx2="http://schemas.microsoft.com/office/drawing/2015/10/21/chartex" xmlns:cx3="http://schemas.microsoft.com/office/drawing/2016/5/9/chartex" xmlns:cx4="http://schemas.microsoft.com/office/drawing/2016/5/10/chartex" xmlns:cx5="http://schemas.microsoft.com/office/drawing/2016/5/11/chartex" xmlns:cx6="http://schemas.microsoft.com/office/drawing/2016/5/12/chartex" xmlns:cx7="http://schemas.microsoft.com/office/drawing/2016/5/13/chartex" xmlns:cx8="http://schemas.microsoft.com/office/drawing/2016/5/14/chartex" xmlns:mc="http://schemas.openxmlformats.org/markup-compatibility/2006" xmlns:aink="http://schemas.microsoft.com/office/drawing/2016/ink" xmlns:am3d="http://schemas.microsoft.com/office/drawing/2017/model3d" xmlns:o="urn:schemas-microsoft-com:office:office" xmlns:oel="http://schemas.microsoft.com/office/2019/extlst" xmlns:r="http://schemas.openxmlformats.org/officeDocument/2006/relationships" xmlns:m="http://schemas.openxmlformats.org/officeDocument/2006/math" xmlns:v="urn:schemas-microsoft-com:vml" xmlns:wp14="http://schemas.microsoft.com/office/word/2010/wordprocessingDrawing" xmlns:wp="http://schemas.openxmlformats.org/drawingml/2006/wordprocessingDrawing" xmlns:w10="urn:schemas-microsoft-com:office:word" xmlns:w="http://schemas.openxmlformats.org/wordprocessingml/2006/main" xmlns:w14="http://schemas.microsoft.com/office/word/2010/wordml" xmlns:w15="http://schemas.microsoft.com/office/word/2012/wordml" xmlns:w16cex="http://schemas.microsoft.com/office/word/2018/wordml/cex" xmlns:w16cid="http://schemas.microsoft.com/office/word/2016/wordml/cid" xmlns:w16="http://schemas.microsoft.com/office/word/2018/wordml" xmlns:w16du="http://schemas.microsoft.com/office/word/2023/wordml/word16du" xmlns:w16sdtdh="http://schemas.microsoft.com/office/word/2020/wordml/sdtdatahash" xmlns:w16se="http://schemas.microsoft.com/office/word/2015/wordml/symex" xmlns:wpg="http://schemas.microsoft.com/office/word/2010/wordprocessingGroup" xmlns:wpi="http://schemas.microsoft.com/office/word/2010/wordprocessingInk" xmlns:wne="http://schemas.microsoft.com/office/word/2006/wordml" xmlns:wps="http://schemas.microsoft.com/office/word/2010/wordprocessingShape" mc:Ignorable="w14 w15 w16se w16cid w16 w16cex w16sdtdh wp14">
+<w:comments xmlns:wpc="http://schemas.microsoft.com/office/word/2010/wordprocessingCanvas" xmlns:cx="http://schemas.microsoft.com/office/drawing/2014/chartex" xmlns:cx1="http://schemas.microsoft.com/office/drawing/2015/9/8/chartex" xmlns:cx2="http://schemas.microsoft.com/office/drawing/2015/10/21/chartex" xmlns:cx3="http://schemas.microsoft.com/office/drawing/2016/5/9/chartex" xmlns:cx4="http://schemas.microsoft.com/office/drawing/2016/5/10/chartex" xmlns:cx5="http://schemas.microsoft.com/office/drawing/2016/5/11/chartex" xmlns:cx6="http://schemas.microsoft.com/office/drawing/2016/5/12/chartex" xmlns:cx7="http://schemas.microsoft.com/office/drawing/2016/5/13/chartex" xmlns:cx8="http://schemas.microsoft.com/office/drawing/2016/5/14/chartex" xmlns:mc="http://schemas.openxmlformats.org/markup-compatibility/2006" xmlns:aink="http://schemas.microsoft.com/office/drawing/2016/ink" xmlns:am3d="http://schemas.microsoft.com/office/drawing/2017/model3d" xmlns:o="urn:schemas-microsoft-com:office:office" xmlns:r="http://schemas.openxmlformats.org/officeDocument/2006/relationships" xmlns:m="http://schemas.openxmlformats.org/officeDocument/2006/math" xmlns:v="urn:schemas-microsoft-com:vml" xmlns:wp14="http://schemas.microsoft.com/office/word/2010/wordprocessingDrawing" xmlns:wp="http://schemas.openxmlformats.org/drawingml/2006/wordprocessingDrawing" xmlns:w10="urn:schemas-microsoft-com:office:word" xmlns:w="http://schemas.openxmlformats.org/wordprocessingml/2006/main" xmlns:w14="http://schemas.microsoft.com/office/word/2010/wordml" xmlns:w15="http://schemas.microsoft.com/office/word/2012/wordml" xmlns:w16cex="http://schemas.microsoft.com/office/word/2018/wordml/cex" xmlns:w16cid="http://schemas.microsoft.com/office/word/2016/wordml/cid" xmlns:w16="http://schemas.microsoft.com/office/word/2018/wordml" xmlns:w16sdtdh="http://schemas.microsoft.com/office/word/2020/wordml/sdtdatahash" xmlns:w16se="http://schemas.microsoft.com/office/word/2015/wordml/symex" xmlns:wpg="http://schemas.microsoft.com/office/word/2010/wordprocessingGroup" xmlns:wpi="http://schemas.microsoft.com/office/word/2010/wordprocessingInk" xmlns:wne="http://schemas.microsoft.com/office/word/2006/wordml" xmlns:wps="http://schemas.microsoft.com/office/word/2010/wordprocessingShape" mc:Ignorable="w14 w15 w16se w16cid w16 w16cex w16sdtdh wp14">
   <w:comment w:id="0" w:author="UG-Said, Aymen" w:date="2023-03-21T21:24:00Z" w:initials="USA">
     <w:p>
       <w:pPr>
@@ -5612,7 +7339,7 @@
 </file>
 
 <file path=word/commentsExtended.xml><?xml version="1.0" encoding="utf-8"?>
-<w15:commentsEx xmlns:wpc="http://schemas.microsoft.com/office/word/2010/wordprocessingCanvas" xmlns:cx="http://schemas.microsoft.com/office/drawing/2014/chartex" xmlns:cx1="http://schemas.microsoft.com/office/drawing/2015/9/8/chartex" xmlns:cx2="http://schemas.microsoft.com/office/drawing/2015/10/21/chartex" xmlns:cx3="http://schemas.microsoft.com/office/drawing/2016/5/9/chartex" xmlns:cx4="http://schemas.microsoft.com/office/drawing/2016/5/10/chartex" xmlns:cx5="http://schemas.microsoft.com/office/drawing/2016/5/11/chartex" xmlns:cx6="http://schemas.microsoft.com/office/drawing/2016/5/12/chartex" xmlns:cx7="http://schemas.microsoft.com/office/drawing/2016/5/13/chartex" xmlns:cx8="http://schemas.microsoft.com/office/drawing/2016/5/14/chartex" xmlns:mc="http://schemas.openxmlformats.org/markup-compatibility/2006" xmlns:aink="http://schemas.microsoft.com/office/drawing/2016/ink" xmlns:am3d="http://schemas.microsoft.com/office/drawing/2017/model3d" xmlns:o="urn:schemas-microsoft-com:office:office" xmlns:oel="http://schemas.microsoft.com/office/2019/extlst" xmlns:r="http://schemas.openxmlformats.org/officeDocument/2006/relationships" xmlns:m="http://schemas.openxmlformats.org/officeDocument/2006/math" xmlns:v="urn:schemas-microsoft-com:vml" xmlns:wp14="http://schemas.microsoft.com/office/word/2010/wordprocessingDrawing" xmlns:wp="http://schemas.openxmlformats.org/drawingml/2006/wordprocessingDrawing" xmlns:w10="urn:schemas-microsoft-com:office:word" xmlns:w="http://schemas.openxmlformats.org/wordprocessingml/2006/main" xmlns:w14="http://schemas.microsoft.com/office/word/2010/wordml" xmlns:w15="http://schemas.microsoft.com/office/word/2012/wordml" xmlns:w16cex="http://schemas.microsoft.com/office/word/2018/wordml/cex" xmlns:w16cid="http://schemas.microsoft.com/office/word/2016/wordml/cid" xmlns:w16="http://schemas.microsoft.com/office/word/2018/wordml" xmlns:w16du="http://schemas.microsoft.com/office/word/2023/wordml/word16du" xmlns:w16sdtdh="http://schemas.microsoft.com/office/word/2020/wordml/sdtdatahash" xmlns:w16se="http://schemas.microsoft.com/office/word/2015/wordml/symex" xmlns:wpg="http://schemas.microsoft.com/office/word/2010/wordprocessingGroup" xmlns:wpi="http://schemas.microsoft.com/office/word/2010/wordprocessingInk" xmlns:wne="http://schemas.microsoft.com/office/word/2006/wordml" xmlns:wps="http://schemas.microsoft.com/office/word/2010/wordprocessingShape" mc:Ignorable="w14 w15 w16se w16cid w16 w16cex w16sdtdh wp14">
+<w15:commentsEx xmlns:wpc="http://schemas.microsoft.com/office/word/2010/wordprocessingCanvas" xmlns:cx="http://schemas.microsoft.com/office/drawing/2014/chartex" xmlns:cx1="http://schemas.microsoft.com/office/drawing/2015/9/8/chartex" xmlns:cx2="http://schemas.microsoft.com/office/drawing/2015/10/21/chartex" xmlns:cx3="http://schemas.microsoft.com/office/drawing/2016/5/9/chartex" xmlns:cx4="http://schemas.microsoft.com/office/drawing/2016/5/10/chartex" xmlns:cx5="http://schemas.microsoft.com/office/drawing/2016/5/11/chartex" xmlns:cx6="http://schemas.microsoft.com/office/drawing/2016/5/12/chartex" xmlns:cx7="http://schemas.microsoft.com/office/drawing/2016/5/13/chartex" xmlns:cx8="http://schemas.microsoft.com/office/drawing/2016/5/14/chartex" xmlns:mc="http://schemas.openxmlformats.org/markup-compatibility/2006" xmlns:aink="http://schemas.microsoft.com/office/drawing/2016/ink" xmlns:am3d="http://schemas.microsoft.com/office/drawing/2017/model3d" xmlns:o="urn:schemas-microsoft-com:office:office" xmlns:r="http://schemas.openxmlformats.org/officeDocument/2006/relationships" xmlns:m="http://schemas.openxmlformats.org/officeDocument/2006/math" xmlns:v="urn:schemas-microsoft-com:vml" xmlns:wp14="http://schemas.microsoft.com/office/word/2010/wordprocessingDrawing" xmlns:wp="http://schemas.openxmlformats.org/drawingml/2006/wordprocessingDrawing" xmlns:w10="urn:schemas-microsoft-com:office:word" xmlns:w="http://schemas.openxmlformats.org/wordprocessingml/2006/main" xmlns:w14="http://schemas.microsoft.com/office/word/2010/wordml" xmlns:w15="http://schemas.microsoft.com/office/word/2012/wordml" xmlns:w16cex="http://schemas.microsoft.com/office/word/2018/wordml/cex" xmlns:w16cid="http://schemas.microsoft.com/office/word/2016/wordml/cid" xmlns:w16="http://schemas.microsoft.com/office/word/2018/wordml" xmlns:w16sdtdh="http://schemas.microsoft.com/office/word/2020/wordml/sdtdatahash" xmlns:w16se="http://schemas.microsoft.com/office/word/2015/wordml/symex" xmlns:wpg="http://schemas.microsoft.com/office/word/2010/wordprocessingGroup" xmlns:wpi="http://schemas.microsoft.com/office/word/2010/wordprocessingInk" xmlns:wne="http://schemas.microsoft.com/office/word/2006/wordml" xmlns:wps="http://schemas.microsoft.com/office/word/2010/wordprocessingShape" mc:Ignorable="w14 w15 w16se w16cid w16 w16cex w16sdtdh wp14">
   <w15:commentEx w15:paraId="0A016E8B" w15:done="0"/>
   <w15:commentEx w15:paraId="4D622725" w15:paraIdParent="0A016E8B" w15:done="0"/>
   <w15:commentEx w15:paraId="0C9C7E66" w15:done="0"/>
@@ -5620,7 +7347,7 @@
 </file>
 
 <file path=word/commentsExtensible.xml><?xml version="1.0" encoding="utf-8"?>
-<w16cex:commentsExtensible xmlns:wpc="http://schemas.microsoft.com/office/word/2010/wordprocessingCanvas" xmlns:cx="http://schemas.microsoft.com/office/drawing/2014/chartex" xmlns:cx1="http://schemas.microsoft.com/office/drawing/2015/9/8/chartex" xmlns:cx2="http://schemas.microsoft.com/office/drawing/2015/10/21/chartex" xmlns:cx3="http://schemas.microsoft.com/office/drawing/2016/5/9/chartex" xmlns:cx4="http://schemas.microsoft.com/office/drawing/2016/5/10/chartex" xmlns:cx5="http://schemas.microsoft.com/office/drawing/2016/5/11/chartex" xmlns:cx6="http://schemas.microsoft.com/office/drawing/2016/5/12/chartex" xmlns:cx7="http://schemas.microsoft.com/office/drawing/2016/5/13/chartex" xmlns:cx8="http://schemas.microsoft.com/office/drawing/2016/5/14/chartex" xmlns:cr="http://schemas.microsoft.com/office/comments/2020/reactions" xmlns:mc="http://schemas.openxmlformats.org/markup-compatibility/2006" xmlns:aink="http://schemas.microsoft.com/office/drawing/2016/ink" xmlns:am3d="http://schemas.microsoft.com/office/drawing/2017/model3d" xmlns:o="urn:schemas-microsoft-com:office:office" xmlns:oel="http://schemas.microsoft.com/office/2019/extlst" xmlns:r="http://schemas.openxmlformats.org/officeDocument/2006/relationships" xmlns:m="http://schemas.openxmlformats.org/officeDocument/2006/math" xmlns:v="urn:schemas-microsoft-com:vml" xmlns:wp14="http://schemas.microsoft.com/office/word/2010/wordprocessingDrawing" xmlns:wp="http://schemas.openxmlformats.org/drawingml/2006/wordprocessingDrawing" xmlns:w10="urn:schemas-microsoft-com:office:word" xmlns:w="http://schemas.openxmlformats.org/wordprocessingml/2006/main" xmlns:w14="http://schemas.microsoft.com/office/word/2010/wordml" xmlns:w15="http://schemas.microsoft.com/office/word/2012/wordml" xmlns:w16cex="http://schemas.microsoft.com/office/word/2018/wordml/cex" xmlns:w16cid="http://schemas.microsoft.com/office/word/2016/wordml/cid" xmlns:w16="http://schemas.microsoft.com/office/word/2018/wordml" xmlns:w16du="http://schemas.microsoft.com/office/word/2023/wordml/word16du" xmlns:w16sdtdh="http://schemas.microsoft.com/office/word/2020/wordml/sdtdatahash" xmlns:w16se="http://schemas.microsoft.com/office/word/2015/wordml/symex" xmlns:wpg="http://schemas.microsoft.com/office/word/2010/wordprocessingGroup" xmlns:wpi="http://schemas.microsoft.com/office/word/2010/wordprocessingInk" xmlns:wne="http://schemas.microsoft.com/office/word/2006/wordml" xmlns:wps="http://schemas.microsoft.com/office/word/2010/wordprocessingShape" mc:Ignorable="w14 w15 w16se w16cid w16 w16cex w16sdtdh cr wp14">
+<w16cex:commentsExtensible xmlns:wpc="http://schemas.microsoft.com/office/word/2010/wordprocessingCanvas" xmlns:cx="http://schemas.microsoft.com/office/drawing/2014/chartex" xmlns:cx1="http://schemas.microsoft.com/office/drawing/2015/9/8/chartex" xmlns:cx2="http://schemas.microsoft.com/office/drawing/2015/10/21/chartex" xmlns:cx3="http://schemas.microsoft.com/office/drawing/2016/5/9/chartex" xmlns:cx4="http://schemas.microsoft.com/office/drawing/2016/5/10/chartex" xmlns:cx5="http://schemas.microsoft.com/office/drawing/2016/5/11/chartex" xmlns:cx6="http://schemas.microsoft.com/office/drawing/2016/5/12/chartex" xmlns:cx7="http://schemas.microsoft.com/office/drawing/2016/5/13/chartex" xmlns:cx8="http://schemas.microsoft.com/office/drawing/2016/5/14/chartex" xmlns:mc="http://schemas.openxmlformats.org/markup-compatibility/2006" xmlns:aink="http://schemas.microsoft.com/office/drawing/2016/ink" xmlns:am3d="http://schemas.microsoft.com/office/drawing/2017/model3d" xmlns:o="urn:schemas-microsoft-com:office:office" xmlns:r="http://schemas.openxmlformats.org/officeDocument/2006/relationships" xmlns:m="http://schemas.openxmlformats.org/officeDocument/2006/math" xmlns:v="urn:schemas-microsoft-com:vml" xmlns:wp14="http://schemas.microsoft.com/office/word/2010/wordprocessingDrawing" xmlns:wp="http://schemas.openxmlformats.org/drawingml/2006/wordprocessingDrawing" xmlns:w10="urn:schemas-microsoft-com:office:word" xmlns:w="http://schemas.openxmlformats.org/wordprocessingml/2006/main" xmlns:w14="http://schemas.microsoft.com/office/word/2010/wordml" xmlns:w15="http://schemas.microsoft.com/office/word/2012/wordml" xmlns:w16cex="http://schemas.microsoft.com/office/word/2018/wordml/cex" xmlns:w16cid="http://schemas.microsoft.com/office/word/2016/wordml/cid" xmlns:w16="http://schemas.microsoft.com/office/word/2018/wordml" xmlns:w16sdtdh="http://schemas.microsoft.com/office/word/2020/wordml/sdtdatahash" xmlns:w16se="http://schemas.microsoft.com/office/word/2015/wordml/symex" xmlns:wpg="http://schemas.microsoft.com/office/word/2010/wordprocessingGroup" xmlns:wpi="http://schemas.microsoft.com/office/word/2010/wordprocessingInk" xmlns:wne="http://schemas.microsoft.com/office/word/2006/wordml" xmlns:wps="http://schemas.microsoft.com/office/word/2010/wordprocessingShape" mc:Ignorable="w14 w15 w16se w16cid w16 w16cex w16sdtdh wp14">
   <w16cex:commentExtensible w16cex:durableId="27C49EF5" w16cex:dateUtc="2023-03-21T21:24:00Z"/>
   <w16cex:commentExtensible w16cex:durableId="27CC2455" w16cex:dateUtc="2023-03-27T13:19:00Z"/>
   <w16cex:commentExtensible w16cex:durableId="27C48563" w16cex:dateUtc="2023-03-21T19:34:00Z"/>
@@ -5628,7 +7355,7 @@
 </file>
 
 <file path=word/commentsIds.xml><?xml version="1.0" encoding="utf-8"?>
-<w16cid:commentsIds xmlns:wpc="http://schemas.microsoft.com/office/word/2010/wordprocessingCanvas" xmlns:cx="http://schemas.microsoft.com/office/drawing/2014/chartex" xmlns:cx1="http://schemas.microsoft.com/office/drawing/2015/9/8/chartex" xmlns:cx2="http://schemas.microsoft.com/office/drawing/2015/10/21/chartex" xmlns:cx3="http://schemas.microsoft.com/office/drawing/2016/5/9/chartex" xmlns:cx4="http://schemas.microsoft.com/office/drawing/2016/5/10/chartex" xmlns:cx5="http://schemas.microsoft.com/office/drawing/2016/5/11/chartex" xmlns:cx6="http://schemas.microsoft.com/office/drawing/2016/5/12/chartex" xmlns:cx7="http://schemas.microsoft.com/office/drawing/2016/5/13/chartex" xmlns:cx8="http://schemas.microsoft.com/office/drawing/2016/5/14/chartex" xmlns:mc="http://schemas.openxmlformats.org/markup-compatibility/2006" xmlns:aink="http://schemas.microsoft.com/office/drawing/2016/ink" xmlns:am3d="http://schemas.microsoft.com/office/drawing/2017/model3d" xmlns:o="urn:schemas-microsoft-com:office:office" xmlns:oel="http://schemas.microsoft.com/office/2019/extlst" xmlns:r="http://schemas.openxmlformats.org/officeDocument/2006/relationships" xmlns:m="http://schemas.openxmlformats.org/officeDocument/2006/math" xmlns:v="urn:schemas-microsoft-com:vml" xmlns:wp14="http://schemas.microsoft.com/office/word/2010/wordprocessingDrawing" xmlns:wp="http://schemas.openxmlformats.org/drawingml/2006/wordprocessingDrawing" xmlns:w10="urn:schemas-microsoft-com:office:word" xmlns:w="http://schemas.openxmlformats.org/wordprocessingml/2006/main" xmlns:w14="http://schemas.microsoft.com/office/word/2010/wordml" xmlns:w15="http://schemas.microsoft.com/office/word/2012/wordml" xmlns:w16cex="http://schemas.microsoft.com/office/word/2018/wordml/cex" xmlns:w16cid="http://schemas.microsoft.com/office/word/2016/wordml/cid" xmlns:w16="http://schemas.microsoft.com/office/word/2018/wordml" xmlns:w16du="http://schemas.microsoft.com/office/word/2023/wordml/word16du" xmlns:w16sdtdh="http://schemas.microsoft.com/office/word/2020/wordml/sdtdatahash" xmlns:w16se="http://schemas.microsoft.com/office/word/2015/wordml/symex" xmlns:wpg="http://schemas.microsoft.com/office/word/2010/wordprocessingGroup" xmlns:wpi="http://schemas.microsoft.com/office/word/2010/wordprocessingInk" xmlns:wne="http://schemas.microsoft.com/office/word/2006/wordml" xmlns:wps="http://schemas.microsoft.com/office/word/2010/wordprocessingShape" mc:Ignorable="w14 w15 w16se w16cid w16 w16cex w16sdtdh wp14">
+<w16cid:commentsIds xmlns:wpc="http://schemas.microsoft.com/office/word/2010/wordprocessingCanvas" xmlns:cx="http://schemas.microsoft.com/office/drawing/2014/chartex" xmlns:cx1="http://schemas.microsoft.com/office/drawing/2015/9/8/chartex" xmlns:cx2="http://schemas.microsoft.com/office/drawing/2015/10/21/chartex" xmlns:cx3="http://schemas.microsoft.com/office/drawing/2016/5/9/chartex" xmlns:cx4="http://schemas.microsoft.com/office/drawing/2016/5/10/chartex" xmlns:cx5="http://schemas.microsoft.com/office/drawing/2016/5/11/chartex" xmlns:cx6="http://schemas.microsoft.com/office/drawing/2016/5/12/chartex" xmlns:cx7="http://schemas.microsoft.com/office/drawing/2016/5/13/chartex" xmlns:cx8="http://schemas.microsoft.com/office/drawing/2016/5/14/chartex" xmlns:mc="http://schemas.openxmlformats.org/markup-compatibility/2006" xmlns:aink="http://schemas.microsoft.com/office/drawing/2016/ink" xmlns:am3d="http://schemas.microsoft.com/office/drawing/2017/model3d" xmlns:o="urn:schemas-microsoft-com:office:office" xmlns:r="http://schemas.openxmlformats.org/officeDocument/2006/relationships" xmlns:m="http://schemas.openxmlformats.org/officeDocument/2006/math" xmlns:v="urn:schemas-microsoft-com:vml" xmlns:wp14="http://schemas.microsoft.com/office/word/2010/wordprocessingDrawing" xmlns:wp="http://schemas.openxmlformats.org/drawingml/2006/wordprocessingDrawing" xmlns:w10="urn:schemas-microsoft-com:office:word" xmlns:w="http://schemas.openxmlformats.org/wordprocessingml/2006/main" xmlns:w14="http://schemas.microsoft.com/office/word/2010/wordml" xmlns:w15="http://schemas.microsoft.com/office/word/2012/wordml" xmlns:w16cex="http://schemas.microsoft.com/office/word/2018/wordml/cex" xmlns:w16cid="http://schemas.microsoft.com/office/word/2016/wordml/cid" xmlns:w16="http://schemas.microsoft.com/office/word/2018/wordml" xmlns:w16sdtdh="http://schemas.microsoft.com/office/word/2020/wordml/sdtdatahash" xmlns:w16se="http://schemas.microsoft.com/office/word/2015/wordml/symex" xmlns:wpg="http://schemas.microsoft.com/office/word/2010/wordprocessingGroup" xmlns:wpi="http://schemas.microsoft.com/office/word/2010/wordprocessingInk" xmlns:wne="http://schemas.microsoft.com/office/word/2006/wordml" xmlns:wps="http://schemas.microsoft.com/office/word/2010/wordprocessingShape" mc:Ignorable="w14 w15 w16se w16cid w16 w16cex w16sdtdh wp14">
   <w16cid:commentId w16cid:paraId="0A016E8B" w16cid:durableId="27C49EF5"/>
   <w16cid:commentId w16cid:paraId="4D622725" w16cid:durableId="27CC2455"/>
   <w16cid:commentId w16cid:paraId="0C9C7E66" w16cid:durableId="27C48563"/>
@@ -5636,7 +7363,7 @@
 </file>
 
 <file path=word/numbering.xml><?xml version="1.0" encoding="utf-8"?>
-<w:numbering xmlns:wpc="http://schemas.microsoft.com/office/word/2010/wordprocessingCanvas" xmlns:cx="http://schemas.microsoft.com/office/drawing/2014/chartex" xmlns:cx1="http://schemas.microsoft.com/office/drawing/2015/9/8/chartex" xmlns:cx2="http://schemas.microsoft.com/office/drawing/2015/10/21/chartex" xmlns:cx3="http://schemas.microsoft.com/office/drawing/2016/5/9/chartex" xmlns:cx4="http://schemas.microsoft.com/office/drawing/2016/5/10/chartex" xmlns:cx5="http://schemas.microsoft.com/office/drawing/2016/5/11/chartex" xmlns:cx6="http://schemas.microsoft.com/office/drawing/2016/5/12/chartex" xmlns:cx7="http://schemas.microsoft.com/office/drawing/2016/5/13/chartex" xmlns:cx8="http://schemas.microsoft.com/office/drawing/2016/5/14/chartex" xmlns:mc="http://schemas.openxmlformats.org/markup-compatibility/2006" xmlns:aink="http://schemas.microsoft.com/office/drawing/2016/ink" xmlns:am3d="http://schemas.microsoft.com/office/drawing/2017/model3d" xmlns:o="urn:schemas-microsoft-com:office:office" xmlns:oel="http://schemas.microsoft.com/office/2019/extlst" xmlns:r="http://schemas.openxmlformats.org/officeDocument/2006/relationships" xmlns:m="http://schemas.openxmlformats.org/officeDocument/2006/math" xmlns:v="urn:schemas-microsoft-com:vml" xmlns:wp14="http://schemas.microsoft.com/office/word/2010/wordprocessingDrawing" xmlns:wp="http://schemas.openxmlformats.org/drawingml/2006/wordprocessingDrawing" xmlns:w10="urn:schemas-microsoft-com:office:word" xmlns:w="http://schemas.openxmlformats.org/wordprocessingml/2006/main" xmlns:w14="http://schemas.microsoft.com/office/word/2010/wordml" xmlns:w15="http://schemas.microsoft.com/office/word/2012/wordml" xmlns:w16cex="http://schemas.microsoft.com/office/word/2018/wordml/cex" xmlns:w16cid="http://schemas.microsoft.com/office/word/2016/wordml/cid" xmlns:w16="http://schemas.microsoft.com/office/word/2018/wordml" xmlns:w16du="http://schemas.microsoft.com/office/word/2023/wordml/word16du" xmlns:w16sdtdh="http://schemas.microsoft.com/office/word/2020/wordml/sdtdatahash" xmlns:w16se="http://schemas.microsoft.com/office/word/2015/wordml/symex" xmlns:wpg="http://schemas.microsoft.com/office/word/2010/wordprocessingGroup" xmlns:wpi="http://schemas.microsoft.com/office/word/2010/wordprocessingInk" xmlns:wne="http://schemas.microsoft.com/office/word/2006/wordml" xmlns:wps="http://schemas.microsoft.com/office/word/2010/wordprocessingShape" mc:Ignorable="w14 w15 w16se w16cid w16 w16cex w16sdtdh wp14">
+<w:numbering xmlns:wpc="http://schemas.microsoft.com/office/word/2010/wordprocessingCanvas" xmlns:cx="http://schemas.microsoft.com/office/drawing/2014/chartex" xmlns:cx1="http://schemas.microsoft.com/office/drawing/2015/9/8/chartex" xmlns:cx2="http://schemas.microsoft.com/office/drawing/2015/10/21/chartex" xmlns:cx3="http://schemas.microsoft.com/office/drawing/2016/5/9/chartex" xmlns:cx4="http://schemas.microsoft.com/office/drawing/2016/5/10/chartex" xmlns:cx5="http://schemas.microsoft.com/office/drawing/2016/5/11/chartex" xmlns:cx6="http://schemas.microsoft.com/office/drawing/2016/5/12/chartex" xmlns:cx7="http://schemas.microsoft.com/office/drawing/2016/5/13/chartex" xmlns:cx8="http://schemas.microsoft.com/office/drawing/2016/5/14/chartex" xmlns:mc="http://schemas.openxmlformats.org/markup-compatibility/2006" xmlns:aink="http://schemas.microsoft.com/office/drawing/2016/ink" xmlns:am3d="http://schemas.microsoft.com/office/drawing/2017/model3d" xmlns:o="urn:schemas-microsoft-com:office:office" xmlns:r="http://schemas.openxmlformats.org/officeDocument/2006/relationships" xmlns:m="http://schemas.openxmlformats.org/officeDocument/2006/math" xmlns:v="urn:schemas-microsoft-com:vml" xmlns:wp14="http://schemas.microsoft.com/office/word/2010/wordprocessingDrawing" xmlns:wp="http://schemas.openxmlformats.org/drawingml/2006/wordprocessingDrawing" xmlns:w10="urn:schemas-microsoft-com:office:word" xmlns:w="http://schemas.openxmlformats.org/wordprocessingml/2006/main" xmlns:w14="http://schemas.microsoft.com/office/word/2010/wordml" xmlns:w15="http://schemas.microsoft.com/office/word/2012/wordml" xmlns:w16cex="http://schemas.microsoft.com/office/word/2018/wordml/cex" xmlns:w16cid="http://schemas.microsoft.com/office/word/2016/wordml/cid" xmlns:w16="http://schemas.microsoft.com/office/word/2018/wordml" xmlns:w16sdtdh="http://schemas.microsoft.com/office/word/2020/wordml/sdtdatahash" xmlns:w16se="http://schemas.microsoft.com/office/word/2015/wordml/symex" xmlns:wpg="http://schemas.microsoft.com/office/word/2010/wordprocessingGroup" xmlns:wpi="http://schemas.microsoft.com/office/word/2010/wordprocessingInk" xmlns:wne="http://schemas.microsoft.com/office/word/2006/wordml" xmlns:wps="http://schemas.microsoft.com/office/word/2010/wordprocessingShape" mc:Ignorable="w14 w15 w16se w16cid w16 w16cex w16sdtdh wp14">
   <w:abstractNum w:abstractNumId="0" w15:restartNumberingAfterBreak="0">
     <w:nsid w:val="0F0430B8"/>
     <w:multiLevelType w:val="hybridMultilevel"/>
@@ -6180,6 +7907,120 @@
     </w:lvl>
   </w:abstractNum>
   <w:abstractNum w:abstractNumId="5" w15:restartNumberingAfterBreak="0">
+    <w:nsid w:val="1F1C2E25"/>
+    <w:multiLevelType w:val="hybridMultilevel"/>
+    <w:tmpl w:val="48EAAB7A"/>
+    <w:lvl w:ilvl="0" w:tplc="E9CAAA26">
+      <w:start w:val="1"/>
+      <w:numFmt w:val="bullet"/>
+      <w:lvlText w:val=""/>
+      <w:lvlJc w:val="left"/>
+      <w:pPr>
+        <w:ind w:left="360" w:hanging="360"/>
+      </w:pPr>
+      <w:rPr>
+        <w:rFonts w:ascii="Symbol" w:hAnsi="Symbol" w:hint="default"/>
+        <w:color w:val="FF0000"/>
+      </w:rPr>
+    </w:lvl>
+    <w:lvl w:ilvl="1" w:tplc="08090003" w:tentative="1">
+      <w:start w:val="1"/>
+      <w:numFmt w:val="bullet"/>
+      <w:lvlText w:val="o"/>
+      <w:lvlJc w:val="left"/>
+      <w:pPr>
+        <w:ind w:left="1080" w:hanging="360"/>
+      </w:pPr>
+      <w:rPr>
+        <w:rFonts w:ascii="Courier New" w:hAnsi="Courier New" w:cs="Courier New" w:hint="default"/>
+      </w:rPr>
+    </w:lvl>
+    <w:lvl w:ilvl="2" w:tplc="08090005" w:tentative="1">
+      <w:start w:val="1"/>
+      <w:numFmt w:val="bullet"/>
+      <w:lvlText w:val=""/>
+      <w:lvlJc w:val="left"/>
+      <w:pPr>
+        <w:ind w:left="1800" w:hanging="360"/>
+      </w:pPr>
+      <w:rPr>
+        <w:rFonts w:ascii="Wingdings" w:hAnsi="Wingdings" w:hint="default"/>
+      </w:rPr>
+    </w:lvl>
+    <w:lvl w:ilvl="3" w:tplc="08090001" w:tentative="1">
+      <w:start w:val="1"/>
+      <w:numFmt w:val="bullet"/>
+      <w:lvlText w:val=""/>
+      <w:lvlJc w:val="left"/>
+      <w:pPr>
+        <w:ind w:left="2520" w:hanging="360"/>
+      </w:pPr>
+      <w:rPr>
+        <w:rFonts w:ascii="Symbol" w:hAnsi="Symbol" w:hint="default"/>
+      </w:rPr>
+    </w:lvl>
+    <w:lvl w:ilvl="4" w:tplc="08090003" w:tentative="1">
+      <w:start w:val="1"/>
+      <w:numFmt w:val="bullet"/>
+      <w:lvlText w:val="o"/>
+      <w:lvlJc w:val="left"/>
+      <w:pPr>
+        <w:ind w:left="3240" w:hanging="360"/>
+      </w:pPr>
+      <w:rPr>
+        <w:rFonts w:ascii="Courier New" w:hAnsi="Courier New" w:cs="Courier New" w:hint="default"/>
+      </w:rPr>
+    </w:lvl>
+    <w:lvl w:ilvl="5" w:tplc="08090005" w:tentative="1">
+      <w:start w:val="1"/>
+      <w:numFmt w:val="bullet"/>
+      <w:lvlText w:val=""/>
+      <w:lvlJc w:val="left"/>
+      <w:pPr>
+        <w:ind w:left="3960" w:hanging="360"/>
+      </w:pPr>
+      <w:rPr>
+        <w:rFonts w:ascii="Wingdings" w:hAnsi="Wingdings" w:hint="default"/>
+      </w:rPr>
+    </w:lvl>
+    <w:lvl w:ilvl="6" w:tplc="08090001" w:tentative="1">
+      <w:start w:val="1"/>
+      <w:numFmt w:val="bullet"/>
+      <w:lvlText w:val=""/>
+      <w:lvlJc w:val="left"/>
+      <w:pPr>
+        <w:ind w:left="4680" w:hanging="360"/>
+      </w:pPr>
+      <w:rPr>
+        <w:rFonts w:ascii="Symbol" w:hAnsi="Symbol" w:hint="default"/>
+      </w:rPr>
+    </w:lvl>
+    <w:lvl w:ilvl="7" w:tplc="08090003" w:tentative="1">
+      <w:start w:val="1"/>
+      <w:numFmt w:val="bullet"/>
+      <w:lvlText w:val="o"/>
+      <w:lvlJc w:val="left"/>
+      <w:pPr>
+        <w:ind w:left="5400" w:hanging="360"/>
+      </w:pPr>
+      <w:rPr>
+        <w:rFonts w:ascii="Courier New" w:hAnsi="Courier New" w:cs="Courier New" w:hint="default"/>
+      </w:rPr>
+    </w:lvl>
+    <w:lvl w:ilvl="8" w:tplc="08090005" w:tentative="1">
+      <w:start w:val="1"/>
+      <w:numFmt w:val="bullet"/>
+      <w:lvlText w:val=""/>
+      <w:lvlJc w:val="left"/>
+      <w:pPr>
+        <w:ind w:left="6120" w:hanging="360"/>
+      </w:pPr>
+      <w:rPr>
+        <w:rFonts w:ascii="Wingdings" w:hAnsi="Wingdings" w:hint="default"/>
+      </w:rPr>
+    </w:lvl>
+  </w:abstractNum>
+  <w:abstractNum w:abstractNumId="6" w15:restartNumberingAfterBreak="0">
     <w:nsid w:val="272B4D89"/>
     <w:multiLevelType w:val="hybridMultilevel"/>
     <w:tmpl w:val="852A3030"/>
@@ -6292,7 +8133,7 @@
       </w:rPr>
     </w:lvl>
   </w:abstractNum>
-  <w:abstractNum w:abstractNumId="6" w15:restartNumberingAfterBreak="0">
+  <w:abstractNum w:abstractNumId="7" w15:restartNumberingAfterBreak="0">
     <w:nsid w:val="2B7903FC"/>
     <w:multiLevelType w:val="hybridMultilevel"/>
     <w:tmpl w:val="234EC4E8"/>
@@ -6405,7 +8246,120 @@
       </w:rPr>
     </w:lvl>
   </w:abstractNum>
-  <w:abstractNum w:abstractNumId="7" w15:restartNumberingAfterBreak="0">
+  <w:abstractNum w:abstractNumId="8" w15:restartNumberingAfterBreak="0">
+    <w:nsid w:val="2F2A0DE5"/>
+    <w:multiLevelType w:val="hybridMultilevel"/>
+    <w:tmpl w:val="82522256"/>
+    <w:lvl w:ilvl="0" w:tplc="08090001">
+      <w:start w:val="1"/>
+      <w:numFmt w:val="bullet"/>
+      <w:lvlText w:val=""/>
+      <w:lvlJc w:val="left"/>
+      <w:pPr>
+        <w:ind w:left="360" w:hanging="360"/>
+      </w:pPr>
+      <w:rPr>
+        <w:rFonts w:ascii="Symbol" w:hAnsi="Symbol" w:hint="default"/>
+      </w:rPr>
+    </w:lvl>
+    <w:lvl w:ilvl="1" w:tplc="08090003" w:tentative="1">
+      <w:start w:val="1"/>
+      <w:numFmt w:val="bullet"/>
+      <w:lvlText w:val="o"/>
+      <w:lvlJc w:val="left"/>
+      <w:pPr>
+        <w:ind w:left="1080" w:hanging="360"/>
+      </w:pPr>
+      <w:rPr>
+        <w:rFonts w:ascii="Courier New" w:hAnsi="Courier New" w:cs="Courier New" w:hint="default"/>
+      </w:rPr>
+    </w:lvl>
+    <w:lvl w:ilvl="2" w:tplc="08090005" w:tentative="1">
+      <w:start w:val="1"/>
+      <w:numFmt w:val="bullet"/>
+      <w:lvlText w:val=""/>
+      <w:lvlJc w:val="left"/>
+      <w:pPr>
+        <w:ind w:left="1800" w:hanging="360"/>
+      </w:pPr>
+      <w:rPr>
+        <w:rFonts w:ascii="Wingdings" w:hAnsi="Wingdings" w:hint="default"/>
+      </w:rPr>
+    </w:lvl>
+    <w:lvl w:ilvl="3" w:tplc="08090001" w:tentative="1">
+      <w:start w:val="1"/>
+      <w:numFmt w:val="bullet"/>
+      <w:lvlText w:val=""/>
+      <w:lvlJc w:val="left"/>
+      <w:pPr>
+        <w:ind w:left="2520" w:hanging="360"/>
+      </w:pPr>
+      <w:rPr>
+        <w:rFonts w:ascii="Symbol" w:hAnsi="Symbol" w:hint="default"/>
+      </w:rPr>
+    </w:lvl>
+    <w:lvl w:ilvl="4" w:tplc="08090003" w:tentative="1">
+      <w:start w:val="1"/>
+      <w:numFmt w:val="bullet"/>
+      <w:lvlText w:val="o"/>
+      <w:lvlJc w:val="left"/>
+      <w:pPr>
+        <w:ind w:left="3240" w:hanging="360"/>
+      </w:pPr>
+      <w:rPr>
+        <w:rFonts w:ascii="Courier New" w:hAnsi="Courier New" w:cs="Courier New" w:hint="default"/>
+      </w:rPr>
+    </w:lvl>
+    <w:lvl w:ilvl="5" w:tplc="08090005" w:tentative="1">
+      <w:start w:val="1"/>
+      <w:numFmt w:val="bullet"/>
+      <w:lvlText w:val=""/>
+      <w:lvlJc w:val="left"/>
+      <w:pPr>
+        <w:ind w:left="3960" w:hanging="360"/>
+      </w:pPr>
+      <w:rPr>
+        <w:rFonts w:ascii="Wingdings" w:hAnsi="Wingdings" w:hint="default"/>
+      </w:rPr>
+    </w:lvl>
+    <w:lvl w:ilvl="6" w:tplc="08090001" w:tentative="1">
+      <w:start w:val="1"/>
+      <w:numFmt w:val="bullet"/>
+      <w:lvlText w:val=""/>
+      <w:lvlJc w:val="left"/>
+      <w:pPr>
+        <w:ind w:left="4680" w:hanging="360"/>
+      </w:pPr>
+      <w:rPr>
+        <w:rFonts w:ascii="Symbol" w:hAnsi="Symbol" w:hint="default"/>
+      </w:rPr>
+    </w:lvl>
+    <w:lvl w:ilvl="7" w:tplc="08090003" w:tentative="1">
+      <w:start w:val="1"/>
+      <w:numFmt w:val="bullet"/>
+      <w:lvlText w:val="o"/>
+      <w:lvlJc w:val="left"/>
+      <w:pPr>
+        <w:ind w:left="5400" w:hanging="360"/>
+      </w:pPr>
+      <w:rPr>
+        <w:rFonts w:ascii="Courier New" w:hAnsi="Courier New" w:cs="Courier New" w:hint="default"/>
+      </w:rPr>
+    </w:lvl>
+    <w:lvl w:ilvl="8" w:tplc="08090005" w:tentative="1">
+      <w:start w:val="1"/>
+      <w:numFmt w:val="bullet"/>
+      <w:lvlText w:val=""/>
+      <w:lvlJc w:val="left"/>
+      <w:pPr>
+        <w:ind w:left="6120" w:hanging="360"/>
+      </w:pPr>
+      <w:rPr>
+        <w:rFonts w:ascii="Wingdings" w:hAnsi="Wingdings" w:hint="default"/>
+      </w:rPr>
+    </w:lvl>
+  </w:abstractNum>
+  <w:abstractNum w:abstractNumId="9" w15:restartNumberingAfterBreak="0">
     <w:nsid w:val="30474026"/>
     <w:multiLevelType w:val="hybridMultilevel"/>
     <w:tmpl w:val="53AC4240"/>
@@ -6518,7 +8472,7 @@
       </w:rPr>
     </w:lvl>
   </w:abstractNum>
-  <w:abstractNum w:abstractNumId="8" w15:restartNumberingAfterBreak="0">
+  <w:abstractNum w:abstractNumId="10" w15:restartNumberingAfterBreak="0">
     <w:nsid w:val="3ADB2278"/>
     <w:multiLevelType w:val="hybridMultilevel"/>
     <w:tmpl w:val="6B8E9A6E"/>
@@ -6631,7 +8585,234 @@
       </w:rPr>
     </w:lvl>
   </w:abstractNum>
-  <w:abstractNum w:abstractNumId="9" w15:restartNumberingAfterBreak="0">
+  <w:abstractNum w:abstractNumId="11" w15:restartNumberingAfterBreak="0">
+    <w:nsid w:val="44844FF7"/>
+    <w:multiLevelType w:val="hybridMultilevel"/>
+    <w:tmpl w:val="D174E8C2"/>
+    <w:lvl w:ilvl="0" w:tplc="FF8ADE8E">
+      <w:start w:val="1"/>
+      <w:numFmt w:val="bullet"/>
+      <w:lvlText w:val=""/>
+      <w:lvlJc w:val="left"/>
+      <w:pPr>
+        <w:ind w:left="360" w:hanging="360"/>
+      </w:pPr>
+      <w:rPr>
+        <w:rFonts w:ascii="Symbol" w:hAnsi="Symbol" w:hint="default"/>
+        <w:color w:val="00B0F0"/>
+      </w:rPr>
+    </w:lvl>
+    <w:lvl w:ilvl="1" w:tplc="08090003" w:tentative="1">
+      <w:start w:val="1"/>
+      <w:numFmt w:val="bullet"/>
+      <w:lvlText w:val="o"/>
+      <w:lvlJc w:val="left"/>
+      <w:pPr>
+        <w:ind w:left="1440" w:hanging="360"/>
+      </w:pPr>
+      <w:rPr>
+        <w:rFonts w:ascii="Courier New" w:hAnsi="Courier New" w:cs="Courier New" w:hint="default"/>
+      </w:rPr>
+    </w:lvl>
+    <w:lvl w:ilvl="2" w:tplc="08090005" w:tentative="1">
+      <w:start w:val="1"/>
+      <w:numFmt w:val="bullet"/>
+      <w:lvlText w:val=""/>
+      <w:lvlJc w:val="left"/>
+      <w:pPr>
+        <w:ind w:left="2160" w:hanging="360"/>
+      </w:pPr>
+      <w:rPr>
+        <w:rFonts w:ascii="Wingdings" w:hAnsi="Wingdings" w:hint="default"/>
+      </w:rPr>
+    </w:lvl>
+    <w:lvl w:ilvl="3" w:tplc="08090001" w:tentative="1">
+      <w:start w:val="1"/>
+      <w:numFmt w:val="bullet"/>
+      <w:lvlText w:val=""/>
+      <w:lvlJc w:val="left"/>
+      <w:pPr>
+        <w:ind w:left="2880" w:hanging="360"/>
+      </w:pPr>
+      <w:rPr>
+        <w:rFonts w:ascii="Symbol" w:hAnsi="Symbol" w:hint="default"/>
+      </w:rPr>
+    </w:lvl>
+    <w:lvl w:ilvl="4" w:tplc="08090003" w:tentative="1">
+      <w:start w:val="1"/>
+      <w:numFmt w:val="bullet"/>
+      <w:lvlText w:val="o"/>
+      <w:lvlJc w:val="left"/>
+      <w:pPr>
+        <w:ind w:left="3600" w:hanging="360"/>
+      </w:pPr>
+      <w:rPr>
+        <w:rFonts w:ascii="Courier New" w:hAnsi="Courier New" w:cs="Courier New" w:hint="default"/>
+      </w:rPr>
+    </w:lvl>
+    <w:lvl w:ilvl="5" w:tplc="08090005" w:tentative="1">
+      <w:start w:val="1"/>
+      <w:numFmt w:val="bullet"/>
+      <w:lvlText w:val=""/>
+      <w:lvlJc w:val="left"/>
+      <w:pPr>
+        <w:ind w:left="4320" w:hanging="360"/>
+      </w:pPr>
+      <w:rPr>
+        <w:rFonts w:ascii="Wingdings" w:hAnsi="Wingdings" w:hint="default"/>
+      </w:rPr>
+    </w:lvl>
+    <w:lvl w:ilvl="6" w:tplc="08090001" w:tentative="1">
+      <w:start w:val="1"/>
+      <w:numFmt w:val="bullet"/>
+      <w:lvlText w:val=""/>
+      <w:lvlJc w:val="left"/>
+      <w:pPr>
+        <w:ind w:left="5040" w:hanging="360"/>
+      </w:pPr>
+      <w:rPr>
+        <w:rFonts w:ascii="Symbol" w:hAnsi="Symbol" w:hint="default"/>
+      </w:rPr>
+    </w:lvl>
+    <w:lvl w:ilvl="7" w:tplc="08090003" w:tentative="1">
+      <w:start w:val="1"/>
+      <w:numFmt w:val="bullet"/>
+      <w:lvlText w:val="o"/>
+      <w:lvlJc w:val="left"/>
+      <w:pPr>
+        <w:ind w:left="5760" w:hanging="360"/>
+      </w:pPr>
+      <w:rPr>
+        <w:rFonts w:ascii="Courier New" w:hAnsi="Courier New" w:cs="Courier New" w:hint="default"/>
+      </w:rPr>
+    </w:lvl>
+    <w:lvl w:ilvl="8" w:tplc="08090005" w:tentative="1">
+      <w:start w:val="1"/>
+      <w:numFmt w:val="bullet"/>
+      <w:lvlText w:val=""/>
+      <w:lvlJc w:val="left"/>
+      <w:pPr>
+        <w:ind w:left="6480" w:hanging="360"/>
+      </w:pPr>
+      <w:rPr>
+        <w:rFonts w:ascii="Wingdings" w:hAnsi="Wingdings" w:hint="default"/>
+      </w:rPr>
+    </w:lvl>
+  </w:abstractNum>
+  <w:abstractNum w:abstractNumId="12" w15:restartNumberingAfterBreak="0">
+    <w:nsid w:val="46C407B7"/>
+    <w:multiLevelType w:val="hybridMultilevel"/>
+    <w:tmpl w:val="59C67164"/>
+    <w:lvl w:ilvl="0" w:tplc="08090001">
+      <w:start w:val="1"/>
+      <w:numFmt w:val="bullet"/>
+      <w:lvlText w:val=""/>
+      <w:lvlJc w:val="left"/>
+      <w:pPr>
+        <w:ind w:left="360" w:hanging="360"/>
+      </w:pPr>
+      <w:rPr>
+        <w:rFonts w:ascii="Symbol" w:hAnsi="Symbol" w:hint="default"/>
+      </w:rPr>
+    </w:lvl>
+    <w:lvl w:ilvl="1" w:tplc="08090003" w:tentative="1">
+      <w:start w:val="1"/>
+      <w:numFmt w:val="bullet"/>
+      <w:lvlText w:val="o"/>
+      <w:lvlJc w:val="left"/>
+      <w:pPr>
+        <w:ind w:left="1080" w:hanging="360"/>
+      </w:pPr>
+      <w:rPr>
+        <w:rFonts w:ascii="Courier New" w:hAnsi="Courier New" w:cs="Courier New" w:hint="default"/>
+      </w:rPr>
+    </w:lvl>
+    <w:lvl w:ilvl="2" w:tplc="08090005" w:tentative="1">
+      <w:start w:val="1"/>
+      <w:numFmt w:val="bullet"/>
+      <w:lvlText w:val=""/>
+      <w:lvlJc w:val="left"/>
+      <w:pPr>
+        <w:ind w:left="1800" w:hanging="360"/>
+      </w:pPr>
+      <w:rPr>
+        <w:rFonts w:ascii="Wingdings" w:hAnsi="Wingdings" w:hint="default"/>
+      </w:rPr>
+    </w:lvl>
+    <w:lvl w:ilvl="3" w:tplc="08090001" w:tentative="1">
+      <w:start w:val="1"/>
+      <w:numFmt w:val="bullet"/>
+      <w:lvlText w:val=""/>
+      <w:lvlJc w:val="left"/>
+      <w:pPr>
+        <w:ind w:left="2520" w:hanging="360"/>
+      </w:pPr>
+      <w:rPr>
+        <w:rFonts w:ascii="Symbol" w:hAnsi="Symbol" w:hint="default"/>
+      </w:rPr>
+    </w:lvl>
+    <w:lvl w:ilvl="4" w:tplc="08090003" w:tentative="1">
+      <w:start w:val="1"/>
+      <w:numFmt w:val="bullet"/>
+      <w:lvlText w:val="o"/>
+      <w:lvlJc w:val="left"/>
+      <w:pPr>
+        <w:ind w:left="3240" w:hanging="360"/>
+      </w:pPr>
+      <w:rPr>
+        <w:rFonts w:ascii="Courier New" w:hAnsi="Courier New" w:cs="Courier New" w:hint="default"/>
+      </w:rPr>
+    </w:lvl>
+    <w:lvl w:ilvl="5" w:tplc="08090005" w:tentative="1">
+      <w:start w:val="1"/>
+      <w:numFmt w:val="bullet"/>
+      <w:lvlText w:val=""/>
+      <w:lvlJc w:val="left"/>
+      <w:pPr>
+        <w:ind w:left="3960" w:hanging="360"/>
+      </w:pPr>
+      <w:rPr>
+        <w:rFonts w:ascii="Wingdings" w:hAnsi="Wingdings" w:hint="default"/>
+      </w:rPr>
+    </w:lvl>
+    <w:lvl w:ilvl="6" w:tplc="08090001" w:tentative="1">
+      <w:start w:val="1"/>
+      <w:numFmt w:val="bullet"/>
+      <w:lvlText w:val=""/>
+      <w:lvlJc w:val="left"/>
+      <w:pPr>
+        <w:ind w:left="4680" w:hanging="360"/>
+      </w:pPr>
+      <w:rPr>
+        <w:rFonts w:ascii="Symbol" w:hAnsi="Symbol" w:hint="default"/>
+      </w:rPr>
+    </w:lvl>
+    <w:lvl w:ilvl="7" w:tplc="08090003" w:tentative="1">
+      <w:start w:val="1"/>
+      <w:numFmt w:val="bullet"/>
+      <w:lvlText w:val="o"/>
+      <w:lvlJc w:val="left"/>
+      <w:pPr>
+        <w:ind w:left="5400" w:hanging="360"/>
+      </w:pPr>
+      <w:rPr>
+        <w:rFonts w:ascii="Courier New" w:hAnsi="Courier New" w:cs="Courier New" w:hint="default"/>
+      </w:rPr>
+    </w:lvl>
+    <w:lvl w:ilvl="8" w:tplc="08090005" w:tentative="1">
+      <w:start w:val="1"/>
+      <w:numFmt w:val="bullet"/>
+      <w:lvlText w:val=""/>
+      <w:lvlJc w:val="left"/>
+      <w:pPr>
+        <w:ind w:left="6120" w:hanging="360"/>
+      </w:pPr>
+      <w:rPr>
+        <w:rFonts w:ascii="Wingdings" w:hAnsi="Wingdings" w:hint="default"/>
+      </w:rPr>
+    </w:lvl>
+  </w:abstractNum>
+  <w:abstractNum w:abstractNumId="13" w15:restartNumberingAfterBreak="0">
     <w:nsid w:val="4729437A"/>
     <w:multiLevelType w:val="hybridMultilevel"/>
     <w:tmpl w:val="A5C4E88E"/>
@@ -6744,7 +8925,7 @@
       </w:rPr>
     </w:lvl>
   </w:abstractNum>
-  <w:abstractNum w:abstractNumId="10" w15:restartNumberingAfterBreak="0">
+  <w:abstractNum w:abstractNumId="14" w15:restartNumberingAfterBreak="0">
     <w:nsid w:val="5AA111AB"/>
     <w:multiLevelType w:val="hybridMultilevel"/>
     <w:tmpl w:val="117077B0"/>
@@ -6857,7 +9038,7 @@
       </w:rPr>
     </w:lvl>
   </w:abstractNum>
-  <w:abstractNum w:abstractNumId="11" w15:restartNumberingAfterBreak="0">
+  <w:abstractNum w:abstractNumId="15" w15:restartNumberingAfterBreak="0">
     <w:nsid w:val="604514F0"/>
     <w:multiLevelType w:val="hybridMultilevel"/>
     <w:tmpl w:val="C8AE30FC"/>
@@ -6970,7 +9151,233 @@
       </w:rPr>
     </w:lvl>
   </w:abstractNum>
-  <w:abstractNum w:abstractNumId="12" w15:restartNumberingAfterBreak="0">
+  <w:abstractNum w:abstractNumId="16" w15:restartNumberingAfterBreak="0">
+    <w:nsid w:val="688C0A29"/>
+    <w:multiLevelType w:val="hybridMultilevel"/>
+    <w:tmpl w:val="9A1470E0"/>
+    <w:lvl w:ilvl="0" w:tplc="08090001">
+      <w:start w:val="1"/>
+      <w:numFmt w:val="bullet"/>
+      <w:lvlText w:val=""/>
+      <w:lvlJc w:val="left"/>
+      <w:pPr>
+        <w:ind w:left="360" w:hanging="360"/>
+      </w:pPr>
+      <w:rPr>
+        <w:rFonts w:ascii="Symbol" w:hAnsi="Symbol" w:hint="default"/>
+      </w:rPr>
+    </w:lvl>
+    <w:lvl w:ilvl="1" w:tplc="08090003">
+      <w:start w:val="1"/>
+      <w:numFmt w:val="bullet"/>
+      <w:lvlText w:val="o"/>
+      <w:lvlJc w:val="left"/>
+      <w:pPr>
+        <w:ind w:left="1080" w:hanging="360"/>
+      </w:pPr>
+      <w:rPr>
+        <w:rFonts w:ascii="Courier New" w:hAnsi="Courier New" w:cs="Courier New" w:hint="default"/>
+      </w:rPr>
+    </w:lvl>
+    <w:lvl w:ilvl="2" w:tplc="08090005" w:tentative="1">
+      <w:start w:val="1"/>
+      <w:numFmt w:val="bullet"/>
+      <w:lvlText w:val=""/>
+      <w:lvlJc w:val="left"/>
+      <w:pPr>
+        <w:ind w:left="1800" w:hanging="360"/>
+      </w:pPr>
+      <w:rPr>
+        <w:rFonts w:ascii="Wingdings" w:hAnsi="Wingdings" w:hint="default"/>
+      </w:rPr>
+    </w:lvl>
+    <w:lvl w:ilvl="3" w:tplc="08090001" w:tentative="1">
+      <w:start w:val="1"/>
+      <w:numFmt w:val="bullet"/>
+      <w:lvlText w:val=""/>
+      <w:lvlJc w:val="left"/>
+      <w:pPr>
+        <w:ind w:left="2520" w:hanging="360"/>
+      </w:pPr>
+      <w:rPr>
+        <w:rFonts w:ascii="Symbol" w:hAnsi="Symbol" w:hint="default"/>
+      </w:rPr>
+    </w:lvl>
+    <w:lvl w:ilvl="4" w:tplc="08090003" w:tentative="1">
+      <w:start w:val="1"/>
+      <w:numFmt w:val="bullet"/>
+      <w:lvlText w:val="o"/>
+      <w:lvlJc w:val="left"/>
+      <w:pPr>
+        <w:ind w:left="3240" w:hanging="360"/>
+      </w:pPr>
+      <w:rPr>
+        <w:rFonts w:ascii="Courier New" w:hAnsi="Courier New" w:cs="Courier New" w:hint="default"/>
+      </w:rPr>
+    </w:lvl>
+    <w:lvl w:ilvl="5" w:tplc="08090005" w:tentative="1">
+      <w:start w:val="1"/>
+      <w:numFmt w:val="bullet"/>
+      <w:lvlText w:val=""/>
+      <w:lvlJc w:val="left"/>
+      <w:pPr>
+        <w:ind w:left="3960" w:hanging="360"/>
+      </w:pPr>
+      <w:rPr>
+        <w:rFonts w:ascii="Wingdings" w:hAnsi="Wingdings" w:hint="default"/>
+      </w:rPr>
+    </w:lvl>
+    <w:lvl w:ilvl="6" w:tplc="08090001" w:tentative="1">
+      <w:start w:val="1"/>
+      <w:numFmt w:val="bullet"/>
+      <w:lvlText w:val=""/>
+      <w:lvlJc w:val="left"/>
+      <w:pPr>
+        <w:ind w:left="4680" w:hanging="360"/>
+      </w:pPr>
+      <w:rPr>
+        <w:rFonts w:ascii="Symbol" w:hAnsi="Symbol" w:hint="default"/>
+      </w:rPr>
+    </w:lvl>
+    <w:lvl w:ilvl="7" w:tplc="08090003" w:tentative="1">
+      <w:start w:val="1"/>
+      <w:numFmt w:val="bullet"/>
+      <w:lvlText w:val="o"/>
+      <w:lvlJc w:val="left"/>
+      <w:pPr>
+        <w:ind w:left="5400" w:hanging="360"/>
+      </w:pPr>
+      <w:rPr>
+        <w:rFonts w:ascii="Courier New" w:hAnsi="Courier New" w:cs="Courier New" w:hint="default"/>
+      </w:rPr>
+    </w:lvl>
+    <w:lvl w:ilvl="8" w:tplc="08090005" w:tentative="1">
+      <w:start w:val="1"/>
+      <w:numFmt w:val="bullet"/>
+      <w:lvlText w:val=""/>
+      <w:lvlJc w:val="left"/>
+      <w:pPr>
+        <w:ind w:left="6120" w:hanging="360"/>
+      </w:pPr>
+      <w:rPr>
+        <w:rFonts w:ascii="Wingdings" w:hAnsi="Wingdings" w:hint="default"/>
+      </w:rPr>
+    </w:lvl>
+  </w:abstractNum>
+  <w:abstractNum w:abstractNumId="17" w15:restartNumberingAfterBreak="0">
+    <w:nsid w:val="6D0C3B7C"/>
+    <w:multiLevelType w:val="hybridMultilevel"/>
+    <w:tmpl w:val="7F4E501C"/>
+    <w:lvl w:ilvl="0" w:tplc="08090001">
+      <w:start w:val="1"/>
+      <w:numFmt w:val="bullet"/>
+      <w:lvlText w:val=""/>
+      <w:lvlJc w:val="left"/>
+      <w:pPr>
+        <w:ind w:left="720" w:hanging="360"/>
+      </w:pPr>
+      <w:rPr>
+        <w:rFonts w:ascii="Symbol" w:hAnsi="Symbol" w:hint="default"/>
+      </w:rPr>
+    </w:lvl>
+    <w:lvl w:ilvl="1" w:tplc="08090003" w:tentative="1">
+      <w:start w:val="1"/>
+      <w:numFmt w:val="bullet"/>
+      <w:lvlText w:val="o"/>
+      <w:lvlJc w:val="left"/>
+      <w:pPr>
+        <w:ind w:left="1440" w:hanging="360"/>
+      </w:pPr>
+      <w:rPr>
+        <w:rFonts w:ascii="Courier New" w:hAnsi="Courier New" w:cs="Courier New" w:hint="default"/>
+      </w:rPr>
+    </w:lvl>
+    <w:lvl w:ilvl="2" w:tplc="08090005" w:tentative="1">
+      <w:start w:val="1"/>
+      <w:numFmt w:val="bullet"/>
+      <w:lvlText w:val=""/>
+      <w:lvlJc w:val="left"/>
+      <w:pPr>
+        <w:ind w:left="2160" w:hanging="360"/>
+      </w:pPr>
+      <w:rPr>
+        <w:rFonts w:ascii="Wingdings" w:hAnsi="Wingdings" w:hint="default"/>
+      </w:rPr>
+    </w:lvl>
+    <w:lvl w:ilvl="3" w:tplc="08090001" w:tentative="1">
+      <w:start w:val="1"/>
+      <w:numFmt w:val="bullet"/>
+      <w:lvlText w:val=""/>
+      <w:lvlJc w:val="left"/>
+      <w:pPr>
+        <w:ind w:left="2880" w:hanging="360"/>
+      </w:pPr>
+      <w:rPr>
+        <w:rFonts w:ascii="Symbol" w:hAnsi="Symbol" w:hint="default"/>
+      </w:rPr>
+    </w:lvl>
+    <w:lvl w:ilvl="4" w:tplc="08090003" w:tentative="1">
+      <w:start w:val="1"/>
+      <w:numFmt w:val="bullet"/>
+      <w:lvlText w:val="o"/>
+      <w:lvlJc w:val="left"/>
+      <w:pPr>
+        <w:ind w:left="3600" w:hanging="360"/>
+      </w:pPr>
+      <w:rPr>
+        <w:rFonts w:ascii="Courier New" w:hAnsi="Courier New" w:cs="Courier New" w:hint="default"/>
+      </w:rPr>
+    </w:lvl>
+    <w:lvl w:ilvl="5" w:tplc="08090005" w:tentative="1">
+      <w:start w:val="1"/>
+      <w:numFmt w:val="bullet"/>
+      <w:lvlText w:val=""/>
+      <w:lvlJc w:val="left"/>
+      <w:pPr>
+        <w:ind w:left="4320" w:hanging="360"/>
+      </w:pPr>
+      <w:rPr>
+        <w:rFonts w:ascii="Wingdings" w:hAnsi="Wingdings" w:hint="default"/>
+      </w:rPr>
+    </w:lvl>
+    <w:lvl w:ilvl="6" w:tplc="08090001" w:tentative="1">
+      <w:start w:val="1"/>
+      <w:numFmt w:val="bullet"/>
+      <w:lvlText w:val=""/>
+      <w:lvlJc w:val="left"/>
+      <w:pPr>
+        <w:ind w:left="5040" w:hanging="360"/>
+      </w:pPr>
+      <w:rPr>
+        <w:rFonts w:ascii="Symbol" w:hAnsi="Symbol" w:hint="default"/>
+      </w:rPr>
+    </w:lvl>
+    <w:lvl w:ilvl="7" w:tplc="08090003" w:tentative="1">
+      <w:start w:val="1"/>
+      <w:numFmt w:val="bullet"/>
+      <w:lvlText w:val="o"/>
+      <w:lvlJc w:val="left"/>
+      <w:pPr>
+        <w:ind w:left="5760" w:hanging="360"/>
+      </w:pPr>
+      <w:rPr>
+        <w:rFonts w:ascii="Courier New" w:hAnsi="Courier New" w:cs="Courier New" w:hint="default"/>
+      </w:rPr>
+    </w:lvl>
+    <w:lvl w:ilvl="8" w:tplc="08090005" w:tentative="1">
+      <w:start w:val="1"/>
+      <w:numFmt w:val="bullet"/>
+      <w:lvlText w:val=""/>
+      <w:lvlJc w:val="left"/>
+      <w:pPr>
+        <w:ind w:left="6480" w:hanging="360"/>
+      </w:pPr>
+      <w:rPr>
+        <w:rFonts w:ascii="Wingdings" w:hAnsi="Wingdings" w:hint="default"/>
+      </w:rPr>
+    </w:lvl>
+  </w:abstractNum>
+  <w:abstractNum w:abstractNumId="18" w15:restartNumberingAfterBreak="0">
     <w:nsid w:val="6DD42BB3"/>
     <w:multiLevelType w:val="hybridMultilevel"/>
     <w:tmpl w:val="7B18D0C2"/>
@@ -7083,7 +9490,7 @@
       </w:rPr>
     </w:lvl>
   </w:abstractNum>
-  <w:abstractNum w:abstractNumId="13" w15:restartNumberingAfterBreak="0">
+  <w:abstractNum w:abstractNumId="19" w15:restartNumberingAfterBreak="0">
     <w:nsid w:val="735549F6"/>
     <w:multiLevelType w:val="hybridMultilevel"/>
     <w:tmpl w:val="59A44038"/>
@@ -7196,7 +9603,7 @@
       </w:rPr>
     </w:lvl>
   </w:abstractNum>
-  <w:abstractNum w:abstractNumId="14" w15:restartNumberingAfterBreak="0">
+  <w:abstractNum w:abstractNumId="20" w15:restartNumberingAfterBreak="0">
     <w:nsid w:val="7AB01006"/>
     <w:multiLevelType w:val="hybridMultilevel"/>
     <w:tmpl w:val="F31E6E8A"/>
@@ -7309,56 +9716,74 @@
       </w:rPr>
     </w:lvl>
   </w:abstractNum>
-  <w:num w:numId="1" w16cid:durableId="247690145">
+  <w:num w:numId="1">
     <w:abstractNumId w:val="2"/>
   </w:num>
-  <w:num w:numId="2" w16cid:durableId="632179310">
+  <w:num w:numId="2">
+    <w:abstractNumId w:val="13"/>
+  </w:num>
+  <w:num w:numId="3">
+    <w:abstractNumId w:val="1"/>
+  </w:num>
+  <w:num w:numId="4">
+    <w:abstractNumId w:val="10"/>
+  </w:num>
+  <w:num w:numId="5">
+    <w:abstractNumId w:val="15"/>
+  </w:num>
+  <w:num w:numId="6">
+    <w:abstractNumId w:val="3"/>
+  </w:num>
+  <w:num w:numId="7">
+    <w:abstractNumId w:val="20"/>
+  </w:num>
+  <w:num w:numId="8">
+    <w:abstractNumId w:val="18"/>
+  </w:num>
+  <w:num w:numId="9">
     <w:abstractNumId w:val="9"/>
   </w:num>
-  <w:num w:numId="3" w16cid:durableId="682246902">
-    <w:abstractNumId w:val="1"/>
+  <w:num w:numId="10">
+    <w:abstractNumId w:val="0"/>
   </w:num>
-  <w:num w:numId="4" w16cid:durableId="161094465">
+  <w:num w:numId="11">
+    <w:abstractNumId w:val="7"/>
+  </w:num>
+  <w:num w:numId="12">
+    <w:abstractNumId w:val="19"/>
+  </w:num>
+  <w:num w:numId="13">
+    <w:abstractNumId w:val="14"/>
+  </w:num>
+  <w:num w:numId="14">
+    <w:abstractNumId w:val="6"/>
+  </w:num>
+  <w:num w:numId="15">
+    <w:abstractNumId w:val="4"/>
+  </w:num>
+  <w:num w:numId="16">
+    <w:abstractNumId w:val="17"/>
+  </w:num>
+  <w:num w:numId="17">
+    <w:abstractNumId w:val="5"/>
+  </w:num>
+  <w:num w:numId="18">
+    <w:abstractNumId w:val="12"/>
+  </w:num>
+  <w:num w:numId="19">
+    <w:abstractNumId w:val="16"/>
+  </w:num>
+  <w:num w:numId="20">
     <w:abstractNumId w:val="8"/>
   </w:num>
-  <w:num w:numId="5" w16cid:durableId="1269965582">
+  <w:num w:numId="21">
     <w:abstractNumId w:val="11"/>
-  </w:num>
-  <w:num w:numId="6" w16cid:durableId="2043243708">
-    <w:abstractNumId w:val="3"/>
-  </w:num>
-  <w:num w:numId="7" w16cid:durableId="1170170127">
-    <w:abstractNumId w:val="14"/>
-  </w:num>
-  <w:num w:numId="8" w16cid:durableId="1148472392">
-    <w:abstractNumId w:val="12"/>
-  </w:num>
-  <w:num w:numId="9" w16cid:durableId="512497988">
-    <w:abstractNumId w:val="7"/>
-  </w:num>
-  <w:num w:numId="10" w16cid:durableId="1762410888">
-    <w:abstractNumId w:val="0"/>
-  </w:num>
-  <w:num w:numId="11" w16cid:durableId="787354114">
-    <w:abstractNumId w:val="6"/>
-  </w:num>
-  <w:num w:numId="12" w16cid:durableId="2024285435">
-    <w:abstractNumId w:val="13"/>
-  </w:num>
-  <w:num w:numId="13" w16cid:durableId="2025595568">
-    <w:abstractNumId w:val="10"/>
-  </w:num>
-  <w:num w:numId="14" w16cid:durableId="1937129041">
-    <w:abstractNumId w:val="5"/>
-  </w:num>
-  <w:num w:numId="15" w16cid:durableId="1522624487">
-    <w:abstractNumId w:val="4"/>
   </w:num>
 </w:numbering>
 </file>
 
 <file path=word/people.xml><?xml version="1.0" encoding="utf-8"?>
-<w15:people xmlns:wpc="http://schemas.microsoft.com/office/word/2010/wordprocessingCanvas" xmlns:cx="http://schemas.microsoft.com/office/drawing/2014/chartex" xmlns:cx1="http://schemas.microsoft.com/office/drawing/2015/9/8/chartex" xmlns:cx2="http://schemas.microsoft.com/office/drawing/2015/10/21/chartex" xmlns:cx3="http://schemas.microsoft.com/office/drawing/2016/5/9/chartex" xmlns:cx4="http://schemas.microsoft.com/office/drawing/2016/5/10/chartex" xmlns:cx5="http://schemas.microsoft.com/office/drawing/2016/5/11/chartex" xmlns:cx6="http://schemas.microsoft.com/office/drawing/2016/5/12/chartex" xmlns:cx7="http://schemas.microsoft.com/office/drawing/2016/5/13/chartex" xmlns:cx8="http://schemas.microsoft.com/office/drawing/2016/5/14/chartex" xmlns:mc="http://schemas.openxmlformats.org/markup-compatibility/2006" xmlns:aink="http://schemas.microsoft.com/office/drawing/2016/ink" xmlns:am3d="http://schemas.microsoft.com/office/drawing/2017/model3d" xmlns:o="urn:schemas-microsoft-com:office:office" xmlns:oel="http://schemas.microsoft.com/office/2019/extlst" xmlns:r="http://schemas.openxmlformats.org/officeDocument/2006/relationships" xmlns:m="http://schemas.openxmlformats.org/officeDocument/2006/math" xmlns:v="urn:schemas-microsoft-com:vml" xmlns:wp14="http://schemas.microsoft.com/office/word/2010/wordprocessingDrawing" xmlns:wp="http://schemas.openxmlformats.org/drawingml/2006/wordprocessingDrawing" xmlns:w10="urn:schemas-microsoft-com:office:word" xmlns:w="http://schemas.openxmlformats.org/wordprocessingml/2006/main" xmlns:w14="http://schemas.microsoft.com/office/word/2010/wordml" xmlns:w15="http://schemas.microsoft.com/office/word/2012/wordml" xmlns:w16cex="http://schemas.microsoft.com/office/word/2018/wordml/cex" xmlns:w16cid="http://schemas.microsoft.com/office/word/2016/wordml/cid" xmlns:w16="http://schemas.microsoft.com/office/word/2018/wordml" xmlns:w16du="http://schemas.microsoft.com/office/word/2023/wordml/word16du" xmlns:w16sdtdh="http://schemas.microsoft.com/office/word/2020/wordml/sdtdatahash" xmlns:w16se="http://schemas.microsoft.com/office/word/2015/wordml/symex" xmlns:wpg="http://schemas.microsoft.com/office/word/2010/wordprocessingGroup" xmlns:wpi="http://schemas.microsoft.com/office/word/2010/wordprocessingInk" xmlns:wne="http://schemas.microsoft.com/office/word/2006/wordml" xmlns:wps="http://schemas.microsoft.com/office/word/2010/wordprocessingShape" mc:Ignorable="w14 w15 w16se w16cid w16 w16cex w16sdtdh wp14">
+<w15:people xmlns:wpc="http://schemas.microsoft.com/office/word/2010/wordprocessingCanvas" xmlns:cx="http://schemas.microsoft.com/office/drawing/2014/chartex" xmlns:cx1="http://schemas.microsoft.com/office/drawing/2015/9/8/chartex" xmlns:cx2="http://schemas.microsoft.com/office/drawing/2015/10/21/chartex" xmlns:cx3="http://schemas.microsoft.com/office/drawing/2016/5/9/chartex" xmlns:cx4="http://schemas.microsoft.com/office/drawing/2016/5/10/chartex" xmlns:cx5="http://schemas.microsoft.com/office/drawing/2016/5/11/chartex" xmlns:cx6="http://schemas.microsoft.com/office/drawing/2016/5/12/chartex" xmlns:cx7="http://schemas.microsoft.com/office/drawing/2016/5/13/chartex" xmlns:cx8="http://schemas.microsoft.com/office/drawing/2016/5/14/chartex" xmlns:mc="http://schemas.openxmlformats.org/markup-compatibility/2006" xmlns:aink="http://schemas.microsoft.com/office/drawing/2016/ink" xmlns:am3d="http://schemas.microsoft.com/office/drawing/2017/model3d" xmlns:o="urn:schemas-microsoft-com:office:office" xmlns:r="http://schemas.openxmlformats.org/officeDocument/2006/relationships" xmlns:m="http://schemas.openxmlformats.org/officeDocument/2006/math" xmlns:v="urn:schemas-microsoft-com:vml" xmlns:wp14="http://schemas.microsoft.com/office/word/2010/wordprocessingDrawing" xmlns:wp="http://schemas.openxmlformats.org/drawingml/2006/wordprocessingDrawing" xmlns:w10="urn:schemas-microsoft-com:office:word" xmlns:w="http://schemas.openxmlformats.org/wordprocessingml/2006/main" xmlns:w14="http://schemas.microsoft.com/office/word/2010/wordml" xmlns:w15="http://schemas.microsoft.com/office/word/2012/wordml" xmlns:w16cex="http://schemas.microsoft.com/office/word/2018/wordml/cex" xmlns:w16cid="http://schemas.microsoft.com/office/word/2016/wordml/cid" xmlns:w16="http://schemas.microsoft.com/office/word/2018/wordml" xmlns:w16sdtdh="http://schemas.microsoft.com/office/word/2020/wordml/sdtdatahash" xmlns:w16se="http://schemas.microsoft.com/office/word/2015/wordml/symex" xmlns:wpg="http://schemas.microsoft.com/office/word/2010/wordprocessingGroup" xmlns:wpi="http://schemas.microsoft.com/office/word/2010/wordprocessingInk" xmlns:wne="http://schemas.microsoft.com/office/word/2006/wordml" xmlns:wps="http://schemas.microsoft.com/office/word/2010/wordprocessingShape" mc:Ignorable="w14 w15 w16se w16cid w16 w16cex w16sdtdh wp14">
   <w15:person w15:author="UG-Said, Aymen">
     <w15:presenceInfo w15:providerId="AD" w15:userId="S::aymen.said@city.ac.uk::f4c182cf-c069-4845-a327-2da79a835873"/>
   </w15:person>

</xml_diff>

<commit_message>
Ethan Brewer - 03/04/23 - Added SaleControl form
</commit_message>
<xml_diff>
--- a/Deliverable 2 - Project Plan.docx
+++ b/Deliverable 2 - Project Plan.docx
@@ -1,12 +1,12 @@
 
 <file path=word/document.xml><?xml version="1.0" encoding="utf-8"?>
-<w:document xmlns:wpc="http://schemas.microsoft.com/office/word/2010/wordprocessingCanvas" xmlns:cx="http://schemas.microsoft.com/office/drawing/2014/chartex" xmlns:cx1="http://schemas.microsoft.com/office/drawing/2015/9/8/chartex" xmlns:cx2="http://schemas.microsoft.com/office/drawing/2015/10/21/chartex" xmlns:cx3="http://schemas.microsoft.com/office/drawing/2016/5/9/chartex" xmlns:cx4="http://schemas.microsoft.com/office/drawing/2016/5/10/chartex" xmlns:cx5="http://schemas.microsoft.com/office/drawing/2016/5/11/chartex" xmlns:cx6="http://schemas.microsoft.com/office/drawing/2016/5/12/chartex" xmlns:cx7="http://schemas.microsoft.com/office/drawing/2016/5/13/chartex" xmlns:cx8="http://schemas.microsoft.com/office/drawing/2016/5/14/chartex" xmlns:mc="http://schemas.openxmlformats.org/markup-compatibility/2006" xmlns:aink="http://schemas.microsoft.com/office/drawing/2016/ink" xmlns:am3d="http://schemas.microsoft.com/office/drawing/2017/model3d" xmlns:o="urn:schemas-microsoft-com:office:office" xmlns:r="http://schemas.openxmlformats.org/officeDocument/2006/relationships" xmlns:m="http://schemas.openxmlformats.org/officeDocument/2006/math" xmlns:v="urn:schemas-microsoft-com:vml" xmlns:wp14="http://schemas.microsoft.com/office/word/2010/wordprocessingDrawing" xmlns:wp="http://schemas.openxmlformats.org/drawingml/2006/wordprocessingDrawing" xmlns:w10="urn:schemas-microsoft-com:office:word" xmlns:w="http://schemas.openxmlformats.org/wordprocessingml/2006/main" xmlns:w14="http://schemas.microsoft.com/office/word/2010/wordml" xmlns:w15="http://schemas.microsoft.com/office/word/2012/wordml" xmlns:w16cex="http://schemas.microsoft.com/office/word/2018/wordml/cex" xmlns:w16cid="http://schemas.microsoft.com/office/word/2016/wordml/cid" xmlns:w16="http://schemas.microsoft.com/office/word/2018/wordml" xmlns:w16sdtdh="http://schemas.microsoft.com/office/word/2020/wordml/sdtdatahash" xmlns:w16se="http://schemas.microsoft.com/office/word/2015/wordml/symex" xmlns:wpg="http://schemas.microsoft.com/office/word/2010/wordprocessingGroup" xmlns:wpi="http://schemas.microsoft.com/office/word/2010/wordprocessingInk" xmlns:wne="http://schemas.microsoft.com/office/word/2006/wordml" xmlns:wps="http://schemas.microsoft.com/office/word/2010/wordprocessingShape" mc:Ignorable="w14 w15 w16se w16cid w16 w16cex w16sdtdh wp14">
+<w:document xmlns:wpc="http://schemas.microsoft.com/office/word/2010/wordprocessingCanvas" xmlns:cx="http://schemas.microsoft.com/office/drawing/2014/chartex" xmlns:cx1="http://schemas.microsoft.com/office/drawing/2015/9/8/chartex" xmlns:cx2="http://schemas.microsoft.com/office/drawing/2015/10/21/chartex" xmlns:cx3="http://schemas.microsoft.com/office/drawing/2016/5/9/chartex" xmlns:cx4="http://schemas.microsoft.com/office/drawing/2016/5/10/chartex" xmlns:cx5="http://schemas.microsoft.com/office/drawing/2016/5/11/chartex" xmlns:cx6="http://schemas.microsoft.com/office/drawing/2016/5/12/chartex" xmlns:cx7="http://schemas.microsoft.com/office/drawing/2016/5/13/chartex" xmlns:cx8="http://schemas.microsoft.com/office/drawing/2016/5/14/chartex" xmlns:mc="http://schemas.openxmlformats.org/markup-compatibility/2006" xmlns:aink="http://schemas.microsoft.com/office/drawing/2016/ink" xmlns:am3d="http://schemas.microsoft.com/office/drawing/2017/model3d" xmlns:o="urn:schemas-microsoft-com:office:office" xmlns:oel="http://schemas.microsoft.com/office/2019/extlst" xmlns:r="http://schemas.openxmlformats.org/officeDocument/2006/relationships" xmlns:m="http://schemas.openxmlformats.org/officeDocument/2006/math" xmlns:v="urn:schemas-microsoft-com:vml" xmlns:wp14="http://schemas.microsoft.com/office/word/2010/wordprocessingDrawing" xmlns:wp="http://schemas.openxmlformats.org/drawingml/2006/wordprocessingDrawing" xmlns:w10="urn:schemas-microsoft-com:office:word" xmlns:w="http://schemas.openxmlformats.org/wordprocessingml/2006/main" xmlns:w14="http://schemas.microsoft.com/office/word/2010/wordml" xmlns:w15="http://schemas.microsoft.com/office/word/2012/wordml" xmlns:w16cex="http://schemas.microsoft.com/office/word/2018/wordml/cex" xmlns:w16cid="http://schemas.microsoft.com/office/word/2016/wordml/cid" xmlns:w16="http://schemas.microsoft.com/office/word/2018/wordml" xmlns:w16du="http://schemas.microsoft.com/office/word/2023/wordml/word16du" xmlns:w16sdtdh="http://schemas.microsoft.com/office/word/2020/wordml/sdtdatahash" xmlns:w16se="http://schemas.microsoft.com/office/word/2015/wordml/symex" xmlns:wpg="http://schemas.microsoft.com/office/word/2010/wordprocessingGroup" xmlns:wpi="http://schemas.microsoft.com/office/word/2010/wordprocessingInk" xmlns:wne="http://schemas.microsoft.com/office/word/2006/wordml" xmlns:wps="http://schemas.microsoft.com/office/word/2010/wordprocessingShape" xmlns:a="http://schemas.openxmlformats.org/drawingml/2006/main" mc:Ignorable="w14 w15 w16se w16cid w16 w16cex w16sdtdh wp14">
   <w:body>
     <w:p>
       <w:pPr>
         <w:pBdr>
-          <w:top w:val="single" w:sz="4" w:space="1" w:color="auto"/>
-          <w:bottom w:val="single" w:sz="4" w:space="1" w:color="auto"/>
+          <w:top w:val="single" w:color="auto" w:sz="4" w:space="1"/>
+          <w:bottom w:val="single" w:color="auto" w:sz="4" w:space="1"/>
         </w:pBdr>
         <w:jc w:val="center"/>
         <w:rPr>
@@ -86,8 +86,8 @@
     <w:p>
       <w:pPr>
         <w:pBdr>
-          <w:top w:val="single" w:sz="4" w:space="1" w:color="auto"/>
-          <w:bottom w:val="single" w:sz="4" w:space="1" w:color="auto"/>
+          <w:top w:val="single" w:color="auto" w:sz="4" w:space="1"/>
+          <w:bottom w:val="single" w:color="auto" w:sz="4" w:space="1"/>
         </w:pBdr>
         <w:jc w:val="center"/>
         <w:rPr>
@@ -845,13 +845,13 @@
         <mc:AlternateContent>
           <mc:Choice Requires="wps">
             <w:drawing>
-              <wp:anchor distT="0" distB="0" distL="114300" distR="114300" simplePos="0" relativeHeight="251659279" behindDoc="0" locked="0" layoutInCell="1" allowOverlap="1" wp14:anchorId="4B921BE7" wp14:editId="33F9307C">
+              <wp:anchor distT="0" distB="0" distL="114300" distR="114300" simplePos="0" relativeHeight="251658256" behindDoc="0" locked="0" layoutInCell="1" allowOverlap="1" wp14:anchorId="4B921BE7" wp14:editId="62A77A04">
                 <wp:simplePos x="0" y="0"/>
                 <wp:positionH relativeFrom="column">
-                  <wp:posOffset>3095625</wp:posOffset>
+                  <wp:posOffset>4173310</wp:posOffset>
                 </wp:positionH>
                 <wp:positionV relativeFrom="paragraph">
-                  <wp:posOffset>172444</wp:posOffset>
+                  <wp:posOffset>172085</wp:posOffset>
                 </wp:positionV>
                 <wp:extent cx="231354" cy="593227"/>
                 <wp:effectExtent l="0" t="12700" r="10160" b="16510"/>
@@ -903,9 +903,9 @@
               </wp:anchor>
             </w:drawing>
           </mc:Choice>
-          <mc:Fallback>
-            <w:pict>
-              <v:shapetype w14:anchorId="726C0C45" id="_x0000_t88" coordsize="21600,21600" o:spt="88" adj="1800,10800" path="m,qx10800@0l10800@2qy21600@11,10800@3l10800@1qy,21600e" filled="f">
+          <mc:Fallback xmlns:a="http://schemas.openxmlformats.org/drawingml/2006/main" xmlns:arto="http://schemas.microsoft.com/office/word/2006/arto">
+            <w:pict w14:anchorId="42776BAB">
+              <v:shapetype id="_x0000_t88" coordsize="21600,21600" filled="f" o:spt="88" adj="1800,10800" path="m,qx10800@0l10800@2qy21600@11,10800@3l10800@1qy,21600e" w14:anchorId="3B1A6DC3">
                 <v:formulas>
                   <v:f eqn="val #0"/>
                   <v:f eqn="sum 21600 0 #0"/>
@@ -920,13 +920,13 @@
                   <v:f eqn="sum 21600 0 @9"/>
                   <v:f eqn="val #1"/>
                 </v:formulas>
-                <v:path arrowok="t" o:connecttype="custom" o:connectlocs="0,0;21600,@11;0,21600" textboxrect="0,@4,7637,@5"/>
+                <v:path textboxrect="0,@4,7637,@5" arrowok="t" o:connecttype="custom" o:connectlocs="0,0;21600,@11;0,21600"/>
                 <v:handles>
                   <v:h position="center,#0" yrange="0,@8"/>
                   <v:h position="bottomRight,#1" yrange="@9,@10"/>
                 </v:handles>
               </v:shapetype>
-              <v:shape id="Right Brace 3" o:spid="_x0000_s1026" type="#_x0000_t88" style="position:absolute;margin-left:243.75pt;margin-top:13.6pt;width:18.2pt;height:46.7pt;z-index:251659279;visibility:visible;mso-wrap-style:square;mso-width-percent:0;mso-height-percent:0;mso-wrap-distance-left:9pt;mso-wrap-distance-top:0;mso-wrap-distance-right:9pt;mso-wrap-distance-bottom:0;mso-position-horizontal:absolute;mso-position-horizontal-relative:text;mso-position-vertical:absolute;mso-position-vertical-relative:text;mso-width-percent:0;mso-height-percent:0;mso-width-relative:margin;mso-height-relative:margin;v-text-anchor:middle" o:gfxdata="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" adj="702" strokecolor="black [3200]" strokeweight="1.5pt">
+              <v:shape id="Right Brace 3" style="position:absolute;margin-left:328.6pt;margin-top:13.55pt;width:18.2pt;height:46.7pt;z-index:251659279;visibility:visible;mso-wrap-style:square;mso-width-percent:0;mso-height-percent:0;mso-wrap-distance-left:9pt;mso-wrap-distance-top:0;mso-wrap-distance-right:9pt;mso-wrap-distance-bottom:0;mso-position-horizontal:absolute;mso-position-horizontal-relative:text;mso-position-vertical:absolute;mso-position-vertical-relative:text;mso-width-percent:0;mso-height-percent:0;mso-width-relative:margin;mso-height-relative:margin;v-text-anchor:middle" o:spid="_x0000_s1026" strokecolor="black [3200]" strokeweight="1.5pt" type="#_x0000_t88" adj="702" o:gfxdata="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">
                 <v:stroke joinstyle="miter"/>
               </v:shape>
             </w:pict>
@@ -962,7 +962,6 @@
         <w:rPr>
           <w:rFonts w:asciiTheme="minorHAnsi" w:hAnsiTheme="minorHAnsi" w:cstheme="minorHAnsi"/>
           <w:color w:val="FF0000"/>
-          <w:highlight w:val="green"/>
         </w:rPr>
       </w:pPr>
       <w:r>
@@ -974,17 +973,18 @@
           <w:iCs/>
           <w:noProof/>
           <w:color w:val="000000" w:themeColor="text1"/>
+          <w:highlight w:val="green"/>
         </w:rPr>
         <mc:AlternateContent>
           <mc:Choice Requires="wps">
             <w:drawing>
-              <wp:anchor distT="0" distB="0" distL="114300" distR="114300" simplePos="0" relativeHeight="251660303" behindDoc="0" locked="0" layoutInCell="1" allowOverlap="1" wp14:anchorId="18985096" wp14:editId="491C66BE">
+              <wp:anchor distT="0" distB="0" distL="114300" distR="114300" simplePos="0" relativeHeight="251658257" behindDoc="0" locked="0" layoutInCell="1" allowOverlap="1" wp14:anchorId="18985096" wp14:editId="3FE120F6">
                 <wp:simplePos x="0" y="0"/>
                 <wp:positionH relativeFrom="column">
-                  <wp:posOffset>3392805</wp:posOffset>
+                  <wp:posOffset>4481286</wp:posOffset>
                 </wp:positionH>
                 <wp:positionV relativeFrom="paragraph">
-                  <wp:posOffset>109220</wp:posOffset>
+                  <wp:posOffset>120105</wp:posOffset>
                 </wp:positionV>
                 <wp:extent cx="1090670" cy="273600"/>
                 <wp:effectExtent l="0" t="0" r="0" b="0"/>
@@ -1057,12 +1057,12 @@
             </w:drawing>
           </mc:Choice>
           <mc:Fallback>
-            <w:pict>
-              <v:shapetype w14:anchorId="18985096" id="_x0000_t202" coordsize="21600,21600" o:spt="202" path="m,l,21600r21600,l21600,xe">
+            <w:pict w14:anchorId="5A32C570">
+              <v:shapetype id="_x0000_t202" coordsize="21600,21600" o:spt="202" path="m,l,21600r21600,l21600,xe" w14:anchorId="18985096">
                 <v:stroke joinstyle="miter"/>
                 <v:path gradientshapeok="t" o:connecttype="rect"/>
               </v:shapetype>
-              <v:shape id="Text Box 5" o:spid="_x0000_s1026" type="#_x0000_t202" style="position:absolute;left:0;text-align:left;margin-left:267.15pt;margin-top:8.6pt;width:85.9pt;height:21.55pt;z-index:251660303;visibility:visible;mso-wrap-style:square;mso-width-percent:0;mso-wrap-distance-left:9pt;mso-wrap-distance-top:0;mso-wrap-distance-right:9pt;mso-wrap-distance-bottom:0;mso-position-horizontal:absolute;mso-position-horizontal-relative:text;mso-position-vertical:absolute;mso-position-vertical-relative:text;mso-width-percent:0;mso-width-relative:margin;v-text-anchor:top" o:gfxdata="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" filled="f" stroked="f">
+              <v:shape id="Text Box 5" style="position:absolute;left:0;text-align:left;margin-left:352.85pt;margin-top:9.45pt;width:85.9pt;height:21.55pt;z-index:251658257;visibility:visible;mso-wrap-style:square;mso-width-percent:0;mso-wrap-distance-left:9pt;mso-wrap-distance-top:0;mso-wrap-distance-right:9pt;mso-wrap-distance-bottom:0;mso-position-horizontal:absolute;mso-position-horizontal-relative:text;mso-position-vertical:absolute;mso-position-vertical-relative:text;mso-width-percent:0;mso-width-relative:margin;v-text-anchor:top" o:spid="_x0000_s1026" filled="f" stroked="f" type="#_x0000_t202" o:gfxdata="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">
                 <v:textbox>
                   <w:txbxContent>
                     <w:p>
@@ -1146,6 +1146,7 @@
         <w:rPr>
           <w:rFonts w:asciiTheme="minorHAnsi" w:hAnsiTheme="minorHAnsi" w:cstheme="minorHAnsi"/>
           <w:color w:val="FF0000"/>
+          <w:highlight w:val="green"/>
         </w:rPr>
         <w:t>A</w:t>
       </w:r>
@@ -1153,8 +1154,59 @@
         <w:rPr>
           <w:rFonts w:asciiTheme="minorHAnsi" w:hAnsiTheme="minorHAnsi" w:cstheme="minorHAnsi"/>
           <w:color w:val="FF0000"/>
-        </w:rPr>
-        <w:t>dd table, update table, delete table</w:t>
+          <w:highlight w:val="green"/>
+        </w:rPr>
+        <w:t xml:space="preserve">dd </w:t>
+      </w:r>
+      <w:r>
+        <w:rPr>
+          <w:rFonts w:asciiTheme="minorHAnsi" w:hAnsiTheme="minorHAnsi" w:cstheme="minorHAnsi"/>
+          <w:color w:val="FF0000"/>
+          <w:highlight w:val="green"/>
+        </w:rPr>
+        <w:t xml:space="preserve">table, </w:t>
+      </w:r>
+      <w:r>
+        <w:rPr>
+          <w:rFonts w:asciiTheme="minorHAnsi" w:hAnsiTheme="minorHAnsi" w:cstheme="minorHAnsi"/>
+          <w:color w:val="FF0000"/>
+          <w:highlight w:val="green"/>
+        </w:rPr>
+        <w:t xml:space="preserve">search </w:t>
+      </w:r>
+      <w:proofErr w:type="spellStart"/>
+      <w:r>
+        <w:rPr>
+          <w:rFonts w:asciiTheme="minorHAnsi" w:hAnsiTheme="minorHAnsi" w:cstheme="minorHAnsi"/>
+          <w:color w:val="FF0000"/>
+          <w:highlight w:val="green"/>
+        </w:rPr>
+        <w:t>ticketID</w:t>
+      </w:r>
+      <w:proofErr w:type="spellEnd"/>
+      <w:r>
+        <w:rPr>
+          <w:rFonts w:asciiTheme="minorHAnsi" w:hAnsiTheme="minorHAnsi" w:cstheme="minorHAnsi"/>
+          <w:color w:val="FF0000"/>
+          <w:highlight w:val="green"/>
+        </w:rPr>
+        <w:t xml:space="preserve">, </w:t>
+      </w:r>
+      <w:r>
+        <w:rPr>
+          <w:rFonts w:asciiTheme="minorHAnsi" w:hAnsiTheme="minorHAnsi" w:cstheme="minorHAnsi"/>
+          <w:color w:val="FF0000"/>
+          <w:highlight w:val="green"/>
+        </w:rPr>
+        <w:t xml:space="preserve">update table, delete </w:t>
+      </w:r>
+      <w:r>
+        <w:rPr>
+          <w:rFonts w:asciiTheme="minorHAnsi" w:hAnsiTheme="minorHAnsi" w:cstheme="minorHAnsi"/>
+          <w:color w:val="FF0000"/>
+          <w:highlight w:val="green"/>
+        </w:rPr>
+        <w:t>table</w:t>
       </w:r>
       <w:r>
         <w:rPr>
@@ -1204,7 +1256,15 @@
           <w:rFonts w:asciiTheme="minorHAnsi" w:hAnsiTheme="minorHAnsi" w:cstheme="minorHAnsi"/>
           <w:color w:val="FF0000"/>
         </w:rPr>
-        <w:t>lear input, cancel</w:t>
+        <w:t xml:space="preserve">lear input, </w:t>
+      </w:r>
+      <w:r>
+        <w:rPr>
+          <w:rFonts w:asciiTheme="minorHAnsi" w:hAnsiTheme="minorHAnsi" w:cstheme="minorHAnsi"/>
+          <w:color w:val="FF0000"/>
+          <w:highlight w:val="green"/>
+        </w:rPr>
+        <w:t>cancel</w:t>
       </w:r>
       <w:r>
         <w:rPr>
@@ -1948,14 +2008,7 @@
           <w:rFonts w:asciiTheme="minorHAnsi" w:hAnsiTheme="minorHAnsi" w:cstheme="minorHAnsi"/>
           <w:color w:val="FF0000"/>
         </w:rPr>
-        <w:t xml:space="preserve"> </w:t>
-      </w:r>
-      <w:r>
-        <w:rPr>
-          <w:rFonts w:asciiTheme="minorHAnsi" w:hAnsiTheme="minorHAnsi" w:cstheme="minorHAnsi"/>
-          <w:color w:val="FF0000"/>
-        </w:rPr>
-        <w:t>(</w:t>
+        <w:t xml:space="preserve"> (</w:t>
       </w:r>
       <w:proofErr w:type="spellStart"/>
       <w:r>
@@ -2261,7 +2314,6 @@
           <w:b/>
           <w:bCs/>
         </w:rPr>
-        <w:lastRenderedPageBreak/>
         <w:t>GUI Forms</w:t>
       </w:r>
       <w:r>
@@ -3125,8 +3177,8 @@
     <w:p>
       <w:pPr>
         <w:pBdr>
-          <w:top w:val="single" w:sz="4" w:space="1" w:color="auto"/>
-          <w:bottom w:val="single" w:sz="4" w:space="1" w:color="auto"/>
+          <w:top w:val="single" w:color="auto" w:sz="4" w:space="1"/>
+          <w:bottom w:val="single" w:color="auto" w:sz="4" w:space="1"/>
         </w:pBdr>
         <w:jc w:val="center"/>
         <w:rPr>
@@ -3301,11 +3353,16 @@
           <w:rFonts w:asciiTheme="minorHAnsi" w:hAnsiTheme="minorHAnsi" w:cstheme="minorHAnsi"/>
         </w:rPr>
         <w:tab/>
+      </w:r>
+      <w:r>
+        <w:rPr>
+          <w:rFonts w:asciiTheme="minorHAnsi" w:hAnsiTheme="minorHAnsi" w:cstheme="minorHAnsi"/>
+        </w:rPr>
         <w:t xml:space="preserve"> </w:t>
       </w:r>
       <w:r>
         <w:rPr>
-          <w:rFonts w:asciiTheme="minorHAnsi" w:eastAsia="Wingdings" w:hAnsiTheme="minorHAnsi" w:cstheme="minorHAnsi"/>
+          <w:rFonts w:eastAsia="Wingdings" w:asciiTheme="minorHAnsi" w:hAnsiTheme="minorHAnsi" w:cstheme="minorHAnsi"/>
         </w:rPr>
         <w:t>-&gt;</w:t>
       </w:r>
@@ -3374,29 +3431,34 @@
           <w:rFonts w:asciiTheme="minorHAnsi" w:hAnsiTheme="minorHAnsi" w:cstheme="minorHAnsi"/>
         </w:rPr>
         <w:tab/>
+      </w:r>
+      <w:r>
+        <w:rPr>
+          <w:rFonts w:asciiTheme="minorHAnsi" w:hAnsiTheme="minorHAnsi" w:cstheme="minorHAnsi"/>
+        </w:rPr>
         <w:t xml:space="preserve"> </w:t>
       </w:r>
       <w:r>
         <w:rPr>
-          <w:rFonts w:asciiTheme="minorHAnsi" w:eastAsia="Wingdings" w:hAnsiTheme="minorHAnsi" w:cstheme="minorHAnsi"/>
+          <w:rFonts w:eastAsia="Wingdings" w:asciiTheme="minorHAnsi" w:hAnsiTheme="minorHAnsi" w:cstheme="minorHAnsi"/>
         </w:rPr>
         <w:t>-&gt;</w:t>
       </w:r>
       <w:r>
         <w:rPr>
-          <w:rFonts w:asciiTheme="minorHAnsi" w:eastAsia="Wingdings" w:hAnsiTheme="minorHAnsi" w:cstheme="minorHAnsi"/>
+          <w:rFonts w:eastAsia="Wingdings" w:asciiTheme="minorHAnsi" w:hAnsiTheme="minorHAnsi" w:cstheme="minorHAnsi"/>
         </w:rPr>
         <w:t xml:space="preserve">Testing </w:t>
       </w:r>
       <w:r>
         <w:rPr>
-          <w:rFonts w:asciiTheme="minorHAnsi" w:eastAsia="Wingdings" w:hAnsiTheme="minorHAnsi" w:cstheme="minorHAnsi"/>
+          <w:rFonts w:eastAsia="Wingdings" w:asciiTheme="minorHAnsi" w:hAnsiTheme="minorHAnsi" w:cstheme="minorHAnsi"/>
         </w:rPr>
         <w:t>(</w:t>
       </w:r>
       <w:r>
         <w:rPr>
-          <w:rFonts w:asciiTheme="minorHAnsi" w:eastAsia="Wingdings" w:hAnsiTheme="minorHAnsi" w:cstheme="minorHAnsi"/>
+          <w:rFonts w:eastAsia="Wingdings" w:asciiTheme="minorHAnsi" w:hAnsiTheme="minorHAnsi" w:cstheme="minorHAnsi"/>
         </w:rPr>
         <w:t>Ticket package and report package)</w:t>
       </w:r>
@@ -3428,7 +3490,7 @@
       </w:r>
       <w:r>
         <w:rPr>
-          <w:rFonts w:asciiTheme="minorHAnsi" w:eastAsia="Wingdings" w:hAnsiTheme="minorHAnsi" w:cstheme="minorHAnsi"/>
+          <w:rFonts w:eastAsia="Wingdings" w:asciiTheme="minorHAnsi" w:hAnsiTheme="minorHAnsi" w:cstheme="minorHAnsi"/>
         </w:rPr>
         <w:t>-&gt;</w:t>
       </w:r>
@@ -3485,7 +3547,6 @@
         <w:rPr>
           <w:rFonts w:asciiTheme="minorHAnsi" w:hAnsiTheme="minorHAnsi" w:cstheme="minorHAnsi"/>
         </w:rPr>
-        <w:lastRenderedPageBreak/>
         <w:t>Implementation Report [20 marks]</w:t>
       </w:r>
     </w:p>
@@ -4259,7 +4320,6 @@
         <w:rPr>
           <w:rFonts w:asciiTheme="minorHAnsi" w:hAnsiTheme="minorHAnsi" w:cstheme="minorHAnsi"/>
         </w:rPr>
-        <w:lastRenderedPageBreak/>
         <w:t>You may decide to use UML Component (or even Deployment) diagrams in the report, but this is not mandatory. Textual description is also acceptable, provided it is complete and correct</w:t>
       </w:r>
     </w:p>
@@ -4273,8 +4333,8 @@
     <w:p>
       <w:pPr>
         <w:pBdr>
-          <w:top w:val="single" w:sz="4" w:space="1" w:color="auto"/>
-          <w:bottom w:val="single" w:sz="4" w:space="1" w:color="auto"/>
+          <w:top w:val="single" w:color="auto" w:sz="4" w:space="1"/>
+          <w:bottom w:val="single" w:color="auto" w:sz="4" w:space="1"/>
         </w:pBdr>
         <w:jc w:val="center"/>
         <w:rPr>
@@ -5913,19 +5973,19 @@
                   </w:drawing>
                 </mc:Choice>
                 <mc:Fallback>
-                  <w:pict>
-                    <v:shapetype w14:anchorId="72EC2A8B" id="_x0000_t15" coordsize="21600,21600" o:spt="15" adj="16200" path="m@0,l,,,21600@0,21600,21600,10800xe">
+                  <w:pict w14:anchorId="1456A2C1">
+                    <v:shapetype id="_x0000_t15" coordsize="21600,21600" o:spt="15" adj="16200" path="m@0,l,,,21600@0,21600,21600,10800xe" w14:anchorId="72EC2A8B">
                       <v:stroke joinstyle="miter"/>
                       <v:formulas>
                         <v:f eqn="val #0"/>
                         <v:f eqn="prod #0 1 2"/>
                       </v:formulas>
-                      <v:path gradientshapeok="t" o:connecttype="custom" o:connectlocs="@1,0;0,10800;@1,21600;21600,10800" o:connectangles="270,180,90,0" textboxrect="0,0,10800,21600;0,0,16200,21600;0,0,21600,21600"/>
+                      <v:path textboxrect="0,0,10800,21600;0,0,16200,21600;0,0,21600,21600" gradientshapeok="t" o:connecttype="custom" o:connectlocs="@1,0;0,10800;@1,21600;21600,10800" o:connectangles="270,180,90,0"/>
                       <v:handles>
                         <v:h position="#0,topLeft" xrange="0,21600"/>
                       </v:handles>
                     </v:shapetype>
-                    <v:shape id="Arrow: Pentagon 1" o:spid="_x0000_s1027" type="#_x0000_t15" style="position:absolute;margin-left:14.95pt;margin-top:10.7pt;width:142.05pt;height:30.2pt;z-index:251658240;visibility:visible;mso-wrap-style:square;mso-width-percent:0;mso-height-percent:0;mso-wrap-distance-left:9pt;mso-wrap-distance-top:0;mso-wrap-distance-right:9pt;mso-wrap-distance-bottom:0;mso-position-horizontal:absolute;mso-position-horizontal-relative:text;mso-position-vertical:absolute;mso-position-vertical-relative:text;mso-width-percent:0;mso-height-percent:0;mso-width-relative:margin;mso-height-relative:margin;v-text-anchor:middle" o:gfxdata="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" adj="19306" fillcolor="#4472c4 [3204]" strokecolor="#1f3763 [1604]" strokeweight="1pt">
+                    <v:shape id="Arrow: Pentagon 1" style="position:absolute;margin-left:14.95pt;margin-top:10.7pt;width:142.05pt;height:30.2pt;z-index:251658240;visibility:visible;mso-wrap-style:square;mso-width-percent:0;mso-height-percent:0;mso-wrap-distance-left:9pt;mso-wrap-distance-top:0;mso-wrap-distance-right:9pt;mso-wrap-distance-bottom:0;mso-position-horizontal:absolute;mso-position-horizontal-relative:text;mso-position-vertical:absolute;mso-position-vertical-relative:text;mso-width-percent:0;mso-height-percent:0;mso-width-relative:margin;mso-height-relative:margin;v-text-anchor:middle" o:spid="_x0000_s1027" fillcolor="#4472c4 [3204]" strokecolor="#1f3763 [1604]" strokeweight="1pt" type="#_x0000_t15" adj="19306" o:gfxdata="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">
                       <v:textbox>
                         <w:txbxContent>
                           <w:p>
@@ -6037,9 +6097,9 @@
                     </wp:anchor>
                   </w:drawing>
                 </mc:Choice>
-                <mc:Fallback xmlns:oel="http://schemas.microsoft.com/office/2019/extlst" xmlns:w16du="http://schemas.microsoft.com/office/word/2023/wordml/word16du" xmlns:arto="http://schemas.microsoft.com/office/word/2006/arto">
-                  <w:pict>
-                    <v:shape w14:anchorId="4C0E4CF0" id="Pentagon 4" o:spid="_x0000_s1026" type="#_x0000_t15" style="position:absolute;margin-left:14.75pt;margin-top:6.75pt;width:280.3pt;height:29.55pt;z-index:251660288;visibility:visible;mso-wrap-style:square;mso-wrap-distance-left:9pt;mso-wrap-distance-top:0;mso-wrap-distance-right:9pt;mso-wrap-distance-bottom:0;mso-position-horizontal:absolute;mso-position-horizontal-relative:text;mso-position-vertical:absolute;mso-position-vertical-relative:text;v-text-anchor:middle" o:gfxdata="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" adj="20461" fillcolor="#4472c4 [3204]" strokecolor="#1f3763 [1604]" strokeweight="1pt"/>
+                <mc:Fallback xmlns:a="http://schemas.openxmlformats.org/drawingml/2006/main" xmlns:arto="http://schemas.microsoft.com/office/word/2006/arto">
+                  <w:pict w14:anchorId="59993CFA">
+                    <v:shape id="Pentagon 4" style="position:absolute;margin-left:14.75pt;margin-top:6.75pt;width:280.3pt;height:29.55pt;z-index:251660288;visibility:visible;mso-wrap-style:square;mso-wrap-distance-left:9pt;mso-wrap-distance-top:0;mso-wrap-distance-right:9pt;mso-wrap-distance-bottom:0;mso-position-horizontal:absolute;mso-position-horizontal-relative:text;mso-position-vertical:absolute;mso-position-vertical-relative:text;v-text-anchor:middle" o:spid="_x0000_s1026" fillcolor="#4472c4 [3204]" strokecolor="#1f3763 [1604]" strokeweight="1pt" type="#_x0000_t15" adj="20461" o:gfxdata="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" w14:anchorId="4C0E4CF0"/>
                   </w:pict>
                 </mc:Fallback>
               </mc:AlternateContent>
@@ -6089,7 +6149,6 @@
               <w:rPr>
                 <w:noProof/>
               </w:rPr>
-              <w:lastRenderedPageBreak/>
               <mc:AlternateContent>
                 <mc:Choice Requires="wps">
                   <w:drawing>
@@ -6150,9 +6209,9 @@
                     </wp:anchor>
                   </w:drawing>
                 </mc:Choice>
-                <mc:Fallback xmlns:oel="http://schemas.microsoft.com/office/2019/extlst" xmlns:w16du="http://schemas.microsoft.com/office/word/2023/wordml/word16du" xmlns:arto="http://schemas.microsoft.com/office/word/2006/arto">
-                  <w:pict>
-                    <v:shape w14:anchorId="4AAE81FA" id="Pentagon 6" o:spid="_x0000_s1026" type="#_x0000_t15" style="position:absolute;margin-left:2.95pt;margin-top:6pt;width:164.55pt;height:30.2pt;z-index:251662336;visibility:visible;mso-wrap-style:square;mso-width-percent:0;mso-wrap-distance-left:9pt;mso-wrap-distance-top:0;mso-wrap-distance-right:9pt;mso-wrap-distance-bottom:0;mso-position-horizontal:absolute;mso-position-horizontal-relative:text;mso-position-vertical:absolute;mso-position-vertical-relative:text;mso-width-percent:0;mso-width-relative:margin;v-text-anchor:middle" o:gfxdata="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" adj="19617" fillcolor="#4472c4 [3204]" strokecolor="#1f3763 [1604]" strokeweight="1pt"/>
+                <mc:Fallback xmlns:a="http://schemas.openxmlformats.org/drawingml/2006/main" xmlns:arto="http://schemas.microsoft.com/office/word/2006/arto">
+                  <w:pict w14:anchorId="15D6EAC1">
+                    <v:shape id="Pentagon 6" style="position:absolute;margin-left:2.95pt;margin-top:6pt;width:164.55pt;height:30.2pt;z-index:251662336;visibility:visible;mso-wrap-style:square;mso-width-percent:0;mso-wrap-distance-left:9pt;mso-wrap-distance-top:0;mso-wrap-distance-right:9pt;mso-wrap-distance-bottom:0;mso-position-horizontal:absolute;mso-position-horizontal-relative:text;mso-position-vertical:absolute;mso-position-vertical-relative:text;mso-width-percent:0;mso-width-relative:margin;v-text-anchor:middle" o:spid="_x0000_s1026" fillcolor="#4472c4 [3204]" strokecolor="#1f3763 [1604]" strokeweight="1pt" type="#_x0000_t15" adj="19617" o:gfxdata="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" w14:anchorId="4AAE81FA"/>
                   </w:pict>
                 </mc:Fallback>
               </mc:AlternateContent>
@@ -6246,9 +6305,9 @@
                     </wp:anchor>
                   </w:drawing>
                 </mc:Choice>
-                <mc:Fallback xmlns:oel="http://schemas.microsoft.com/office/2019/extlst" xmlns:w16du="http://schemas.microsoft.com/office/word/2023/wordml/word16du" xmlns:arto="http://schemas.microsoft.com/office/word/2006/arto">
-                  <w:pict>
-                    <v:shape w14:anchorId="26082EB8" id="Pentagon 8" o:spid="_x0000_s1026" type="#_x0000_t15" style="position:absolute;margin-left:17.5pt;margin-top:7.2pt;width:139.5pt;height:32.8pt;z-index:251663360;visibility:visible;mso-wrap-style:square;mso-width-percent:0;mso-wrap-distance-left:9pt;mso-wrap-distance-top:0;mso-wrap-distance-right:9pt;mso-wrap-distance-bottom:0;mso-position-horizontal:absolute;mso-position-horizontal-relative:text;mso-position-vertical:absolute;mso-position-vertical-relative:text;mso-width-percent:0;mso-width-relative:margin;v-text-anchor:middle" o:gfxdata="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" adj="19061" fillcolor="#4472c4 [3204]" strokecolor="#1f3763 [1604]" strokeweight="1pt"/>
+                <mc:Fallback xmlns:a="http://schemas.openxmlformats.org/drawingml/2006/main" xmlns:arto="http://schemas.microsoft.com/office/word/2006/arto">
+                  <w:pict w14:anchorId="293186F9">
+                    <v:shape id="Pentagon 8" style="position:absolute;margin-left:17.5pt;margin-top:7.2pt;width:139.5pt;height:32.8pt;z-index:251663360;visibility:visible;mso-wrap-style:square;mso-width-percent:0;mso-wrap-distance-left:9pt;mso-wrap-distance-top:0;mso-wrap-distance-right:9pt;mso-wrap-distance-bottom:0;mso-position-horizontal:absolute;mso-position-horizontal-relative:text;mso-position-vertical:absolute;mso-position-vertical-relative:text;mso-width-percent:0;mso-width-relative:margin;v-text-anchor:middle" o:spid="_x0000_s1026" fillcolor="#4472c4 [3204]" strokecolor="#1f3763 [1604]" strokeweight="1pt" type="#_x0000_t15" adj="19061" o:gfxdata="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" w14:anchorId="26082EB8"/>
                   </w:pict>
                 </mc:Fallback>
               </mc:AlternateContent>
@@ -6321,9 +6380,9 @@
                     </wp:anchor>
                   </w:drawing>
                 </mc:Choice>
-                <mc:Fallback xmlns:oel="http://schemas.microsoft.com/office/2019/extlst" xmlns:w16du="http://schemas.microsoft.com/office/word/2023/wordml/word16du" xmlns:arto="http://schemas.microsoft.com/office/word/2006/arto">
-                  <w:pict>
-                    <v:line w14:anchorId="5960E26C" id="Straight Connector 24" o:spid="_x0000_s1026" style="position:absolute;z-index:251666432;visibility:visible;mso-wrap-style:square;mso-wrap-distance-left:9pt;mso-wrap-distance-top:0;mso-wrap-distance-right:9pt;mso-wrap-distance-bottom:0;mso-position-horizontal:absolute;mso-position-horizontal-relative:text;mso-position-vertical:absolute;mso-position-vertical-relative:text" from="23.5pt,23.3pt" to="214.8pt,23.3pt" o:gfxdata="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" strokecolor="#ed7d31 [3205]" strokeweight=".5pt">
+                <mc:Fallback xmlns:a="http://schemas.openxmlformats.org/drawingml/2006/main" xmlns:arto="http://schemas.microsoft.com/office/word/2006/arto">
+                  <w:pict w14:anchorId="760F9E62">
+                    <v:line id="Straight Connector 24" style="position:absolute;z-index:251666432;visibility:visible;mso-wrap-style:square;mso-wrap-distance-left:9pt;mso-wrap-distance-top:0;mso-wrap-distance-right:9pt;mso-wrap-distance-bottom:0;mso-position-horizontal:absolute;mso-position-horizontal-relative:text;mso-position-vertical:absolute;mso-position-vertical-relative:text" o:spid="_x0000_s1026" strokecolor="#ed7d31 [3205]" strokeweight=".5pt" from="23.5pt,23.3pt" to="214.8pt,23.3pt" w14:anchorId="5960E26C" o:gfxdata="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">
                       <v:stroke joinstyle="miter"/>
                     </v:line>
                   </w:pict>
@@ -6403,20 +6462,20 @@
                     </wp:anchor>
                   </w:drawing>
                 </mc:Choice>
-                <mc:Fallback xmlns:oel="http://schemas.microsoft.com/office/2019/extlst" xmlns:w16du="http://schemas.microsoft.com/office/word/2023/wordml/word16du" xmlns:arto="http://schemas.microsoft.com/office/word/2006/arto">
-                  <w:pict>
-                    <v:shapetype w14:anchorId="14E77B25" id="_x0000_t34" coordsize="21600,21600" o:spt="34" o:oned="t" adj="10800" path="m,l@0,0@0,21600,21600,21600e" filled="f">
+                <mc:Fallback xmlns:a="http://schemas.openxmlformats.org/drawingml/2006/main" xmlns:arto="http://schemas.microsoft.com/office/word/2006/arto">
+                  <w:pict w14:anchorId="00BB2F24">
+                    <v:shapetype id="_x0000_t34" coordsize="21600,21600" o:oned="t" filled="f" o:spt="34" adj="10800" path="m,l@0,0@0,21600,21600,21600e" w14:anchorId="14E77B25">
                       <v:stroke joinstyle="miter"/>
                       <v:formulas>
                         <v:f eqn="val #0"/>
                       </v:formulas>
-                      <v:path arrowok="t" fillok="f" o:connecttype="none"/>
+                      <v:path fillok="f" arrowok="t" o:connecttype="none"/>
                       <v:handles>
                         <v:h position="#0,center"/>
                       </v:handles>
                       <o:lock v:ext="edit" shapetype="t"/>
                     </v:shapetype>
-                    <v:shape id="Elbow Connector 19" o:spid="_x0000_s1026" type="#_x0000_t34" style="position:absolute;margin-left:54.8pt;margin-top:-22.85pt;width:40.5pt;height:170.8pt;z-index:251665408;visibility:visible;mso-wrap-style:square;mso-width-percent:0;mso-height-percent:0;mso-wrap-distance-left:9pt;mso-wrap-distance-top:0;mso-wrap-distance-right:9pt;mso-wrap-distance-bottom:0;mso-position-horizontal:absolute;mso-position-horizontal-relative:text;mso-position-vertical:absolute;mso-position-vertical-relative:text;mso-width-percent:0;mso-height-percent:0;mso-width-relative:margin;mso-height-relative:margin" o:gfxdata="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" strokecolor="#4472c4 [3204]" strokeweight=".5pt"/>
+                    <v:shape id="Elbow Connector 19" style="position:absolute;margin-left:54.8pt;margin-top:-22.85pt;width:40.5pt;height:170.8pt;z-index:251665408;visibility:visible;mso-wrap-style:square;mso-width-percent:0;mso-height-percent:0;mso-wrap-distance-left:9pt;mso-wrap-distance-top:0;mso-wrap-distance-right:9pt;mso-wrap-distance-bottom:0;mso-position-horizontal:absolute;mso-position-horizontal-relative:text;mso-position-vertical:absolute;mso-position-vertical-relative:text;mso-width-percent:0;mso-height-percent:0;mso-width-relative:margin;mso-height-relative:margin" o:spid="_x0000_s1026" strokecolor="#4472c4 [3204]" strokeweight=".5pt" type="#_x0000_t34" o:gfxdata="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"/>
                   </w:pict>
                 </mc:Fallback>
               </mc:AlternateContent>
@@ -6501,9 +6560,9 @@
                     </wp:anchor>
                   </w:drawing>
                 </mc:Choice>
-                <mc:Fallback xmlns:oel="http://schemas.microsoft.com/office/2019/extlst" xmlns:w16du="http://schemas.microsoft.com/office/word/2023/wordml/word16du" xmlns:arto="http://schemas.microsoft.com/office/word/2006/arto">
-                  <w:pict>
-                    <v:shape w14:anchorId="21A25992" id="Pentagon 9" o:spid="_x0000_s1026" type="#_x0000_t15" style="position:absolute;margin-left:17.3pt;margin-top:12.9pt;width:283.5pt;height:25.05pt;z-index:251667456;visibility:visible;mso-wrap-style:square;mso-wrap-distance-left:9pt;mso-wrap-distance-top:0;mso-wrap-distance-right:9pt;mso-wrap-distance-bottom:0;mso-position-horizontal:absolute;mso-position-horizontal-relative:text;mso-position-vertical:absolute;mso-position-vertical-relative:text;v-text-anchor:middle" o:gfxdata="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" adj="20645" fillcolor="#4472c4 [3204]" strokecolor="#1f3763 [1604]" strokeweight="1pt"/>
+                <mc:Fallback xmlns:a="http://schemas.openxmlformats.org/drawingml/2006/main" xmlns:arto="http://schemas.microsoft.com/office/word/2006/arto">
+                  <w:pict w14:anchorId="13C19B2B">
+                    <v:shape id="Pentagon 9" style="position:absolute;margin-left:17.3pt;margin-top:12.9pt;width:283.5pt;height:25.05pt;z-index:251667456;visibility:visible;mso-wrap-style:square;mso-wrap-distance-left:9pt;mso-wrap-distance-top:0;mso-wrap-distance-right:9pt;mso-wrap-distance-bottom:0;mso-position-horizontal:absolute;mso-position-horizontal-relative:text;mso-position-vertical:absolute;mso-position-vertical-relative:text;v-text-anchor:middle" o:spid="_x0000_s1026" fillcolor="#4472c4 [3204]" strokecolor="#1f3763 [1604]" strokeweight="1pt" type="#_x0000_t15" adj="20645" o:gfxdata="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" w14:anchorId="21A25992"/>
                   </w:pict>
                 </mc:Fallback>
               </mc:AlternateContent>
@@ -6588,9 +6647,9 @@
                     </wp:anchor>
                   </w:drawing>
                 </mc:Choice>
-                <mc:Fallback xmlns:oel="http://schemas.microsoft.com/office/2019/extlst" xmlns:w16du="http://schemas.microsoft.com/office/word/2023/wordml/word16du" xmlns:arto="http://schemas.microsoft.com/office/word/2006/arto">
-                  <w:pict>
-                    <v:line w14:anchorId="24FD4A2B" id="Straight Connector 25" o:spid="_x0000_s1026" style="position:absolute;z-index:251668480;visibility:visible;mso-wrap-style:square;mso-wrap-distance-left:9pt;mso-wrap-distance-top:0;mso-wrap-distance-right:9pt;mso-wrap-distance-bottom:0;mso-position-horizontal:absolute;mso-position-horizontal-relative:text;mso-position-vertical:absolute;mso-position-vertical-relative:text" from="101.75pt,-21.15pt" to="101.75pt,26.4pt" o:gfxdata="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" strokecolor="#ed7d31 [3205]" strokeweight=".5pt">
+                <mc:Fallback xmlns:a="http://schemas.openxmlformats.org/drawingml/2006/main" xmlns:arto="http://schemas.microsoft.com/office/word/2006/arto">
+                  <w:pict w14:anchorId="56204CCD">
+                    <v:line id="Straight Connector 25" style="position:absolute;z-index:251668480;visibility:visible;mso-wrap-style:square;mso-wrap-distance-left:9pt;mso-wrap-distance-top:0;mso-wrap-distance-right:9pt;mso-wrap-distance-bottom:0;mso-position-horizontal:absolute;mso-position-horizontal-relative:text;mso-position-vertical:absolute;mso-position-vertical-relative:text" o:spid="_x0000_s1026" strokecolor="#ed7d31 [3205]" strokeweight=".5pt" from="101.75pt,-21.15pt" to="101.75pt,26.4pt" w14:anchorId="24FD4A2B" o:gfxdata="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">
                       <v:stroke joinstyle="miter"/>
                     </v:line>
                   </w:pict>
@@ -6657,9 +6716,9 @@
                     </wp:anchor>
                   </w:drawing>
                 </mc:Choice>
-                <mc:Fallback xmlns:oel="http://schemas.microsoft.com/office/2019/extlst" xmlns:w16du="http://schemas.microsoft.com/office/word/2023/wordml/word16du" xmlns:arto="http://schemas.microsoft.com/office/word/2006/arto">
-                  <w:pict>
-                    <v:line w14:anchorId="093B5C20" id="Straight Connector 27" o:spid="_x0000_s1026" style="position:absolute;z-index:251670528;visibility:visible;mso-wrap-style:square;mso-wrap-distance-left:9pt;mso-wrap-distance-top:0;mso-wrap-distance-right:9pt;mso-wrap-distance-bottom:0;mso-position-horizontal:absolute;mso-position-horizontal-relative:text;mso-position-vertical:absolute;mso-position-vertical-relative:text" from="101.7pt,26.4pt" to="101.7pt,70.8pt" o:gfxdata="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" strokecolor="#ed7d31 [3205]" strokeweight=".5pt">
+                <mc:Fallback xmlns:a="http://schemas.openxmlformats.org/drawingml/2006/main" xmlns:arto="http://schemas.microsoft.com/office/word/2006/arto">
+                  <w:pict w14:anchorId="3328D0B4">
+                    <v:line id="Straight Connector 27" style="position:absolute;z-index:251670528;visibility:visible;mso-wrap-style:square;mso-wrap-distance-left:9pt;mso-wrap-distance-top:0;mso-wrap-distance-right:9pt;mso-wrap-distance-bottom:0;mso-position-horizontal:absolute;mso-position-horizontal-relative:text;mso-position-vertical:absolute;mso-position-vertical-relative:text" o:spid="_x0000_s1026" strokecolor="#ed7d31 [3205]" strokeweight=".5pt" from="101.7pt,26.4pt" to="101.7pt,70.8pt" w14:anchorId="093B5C20" o:gfxdata="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">
                       <v:stroke joinstyle="miter"/>
                     </v:line>
                   </w:pict>
@@ -6727,14 +6786,14 @@
                     </wp:anchor>
                   </w:drawing>
                 </mc:Choice>
-                <mc:Fallback xmlns:oel="http://schemas.microsoft.com/office/2019/extlst" xmlns:w16du="http://schemas.microsoft.com/office/word/2023/wordml/word16du" xmlns:arto="http://schemas.microsoft.com/office/word/2006/arto">
-                  <w:pict>
-                    <v:shapetype w14:anchorId="0A794243" id="_x0000_t32" coordsize="21600,21600" o:spt="32" o:oned="t" path="m,l21600,21600e" filled="f">
-                      <v:path arrowok="t" fillok="f" o:connecttype="none"/>
+                <mc:Fallback xmlns:a="http://schemas.openxmlformats.org/drawingml/2006/main" xmlns:arto="http://schemas.microsoft.com/office/word/2006/arto">
+                  <w:pict w14:anchorId="4987F08E">
+                    <v:shapetype id="_x0000_t32" coordsize="21600,21600" o:oned="t" filled="f" o:spt="32" path="m,l21600,21600e" w14:anchorId="0A794243">
+                      <v:path fillok="f" arrowok="t" o:connecttype="none"/>
                       <o:lock v:ext="edit" shapetype="t"/>
                     </v:shapetype>
-                    <v:shape id="Straight Arrow Connector 26" o:spid="_x0000_s1026" type="#_x0000_t32" style="position:absolute;margin-left:54.8pt;margin-top:26.4pt;width:46.95pt;height:0;flip:x;z-index:251669504;visibility:visible;mso-wrap-style:square;mso-wrap-distance-left:9pt;mso-wrap-distance-top:0;mso-wrap-distance-right:9pt;mso-wrap-distance-bottom:0;mso-position-horizontal:absolute;mso-position-horizontal-relative:text;mso-position-vertical:absolute;mso-position-vertical-relative:text" o:gfxdata="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" strokecolor="#ed7d31 [3205]" strokeweight=".5pt">
-                      <v:stroke endarrow="block" joinstyle="miter"/>
+                    <v:shape id="Straight Arrow Connector 26" style="position:absolute;margin-left:54.8pt;margin-top:26.4pt;width:46.95pt;height:0;flip:x;z-index:251669504;visibility:visible;mso-wrap-style:square;mso-wrap-distance-left:9pt;mso-wrap-distance-top:0;mso-wrap-distance-right:9pt;mso-wrap-distance-bottom:0;mso-position-horizontal:absolute;mso-position-horizontal-relative:text;mso-position-vertical:absolute;mso-position-vertical-relative:text" o:spid="_x0000_s1026" strokecolor="#ed7d31 [3205]" strokeweight=".5pt" type="#_x0000_t32" o:gfxdata="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">
+                      <v:stroke joinstyle="miter" endarrow="block"/>
                     </v:shape>
                   </w:pict>
                 </mc:Fallback>
@@ -6826,9 +6885,9 @@
                     </wp:anchor>
                   </w:drawing>
                 </mc:Choice>
-                <mc:Fallback xmlns:oel="http://schemas.microsoft.com/office/2019/extlst" xmlns:w16du="http://schemas.microsoft.com/office/word/2023/wordml/word16du" xmlns:arto="http://schemas.microsoft.com/office/word/2006/arto">
-                  <w:pict>
-                    <v:shape w14:anchorId="57DB4D40" id="Pentagon 10" o:spid="_x0000_s1026" type="#_x0000_t15" style="position:absolute;margin-left:17.3pt;margin-top:10.9pt;width:4in;height:28.3pt;z-index:251671552;visibility:visible;mso-wrap-style:square;mso-width-percent:0;mso-height-percent:0;mso-wrap-distance-left:9pt;mso-wrap-distance-top:0;mso-wrap-distance-right:9pt;mso-wrap-distance-bottom:0;mso-position-horizontal:absolute;mso-position-horizontal-relative:text;mso-position-vertical:absolute;mso-position-vertical-relative:text;mso-width-percent:0;mso-height-percent:0;mso-width-relative:margin;mso-height-relative:margin;v-text-anchor:middle" o:gfxdata="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" adj="20539" fillcolor="#4472c4 [3204]" strokecolor="#1f3763 [1604]" strokeweight="1pt"/>
+                <mc:Fallback xmlns:a="http://schemas.openxmlformats.org/drawingml/2006/main" xmlns:arto="http://schemas.microsoft.com/office/word/2006/arto">
+                  <w:pict w14:anchorId="094E9A56">
+                    <v:shape id="Pentagon 10" style="position:absolute;margin-left:17.3pt;margin-top:10.9pt;width:4in;height:28.3pt;z-index:251671552;visibility:visible;mso-wrap-style:square;mso-width-percent:0;mso-height-percent:0;mso-wrap-distance-left:9pt;mso-wrap-distance-top:0;mso-wrap-distance-right:9pt;mso-wrap-distance-bottom:0;mso-position-horizontal:absolute;mso-position-horizontal-relative:text;mso-position-vertical:absolute;mso-position-vertical-relative:text;mso-width-percent:0;mso-height-percent:0;mso-width-relative:margin;mso-height-relative:margin;v-text-anchor:middle" o:spid="_x0000_s1026" fillcolor="#4472c4 [3204]" strokecolor="#1f3763 [1604]" strokeweight="1pt" type="#_x0000_t15" adj="20539" o:gfxdata="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" w14:anchorId="57DB4D40"/>
                   </w:pict>
                 </mc:Fallback>
               </mc:AlternateContent>
@@ -6908,10 +6967,10 @@
                     </wp:anchor>
                   </w:drawing>
                 </mc:Choice>
-                <mc:Fallback xmlns:oel="http://schemas.microsoft.com/office/2019/extlst" xmlns:w16du="http://schemas.microsoft.com/office/word/2023/wordml/word16du" xmlns:arto="http://schemas.microsoft.com/office/word/2006/arto">
-                  <w:pict>
-                    <v:shape w14:anchorId="4BF1B652" id="Straight Arrow Connector 28" o:spid="_x0000_s1026" type="#_x0000_t32" style="position:absolute;margin-left:69.55pt;margin-top:26.3pt;width:32.55pt;height:0;flip:x;z-index:251673600;visibility:visible;mso-wrap-style:square;mso-wrap-distance-left:9pt;mso-wrap-distance-top:0;mso-wrap-distance-right:9pt;mso-wrap-distance-bottom:0;mso-position-horizontal:absolute;mso-position-horizontal-relative:text;mso-position-vertical:absolute;mso-position-vertical-relative:text" o:gfxdata="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" strokecolor="#ed7d31 [3205]" strokeweight=".5pt">
-                      <v:stroke endarrow="block" joinstyle="miter"/>
+                <mc:Fallback xmlns:a="http://schemas.openxmlformats.org/drawingml/2006/main" xmlns:arto="http://schemas.microsoft.com/office/word/2006/arto">
+                  <w:pict w14:anchorId="1EBF11F1">
+                    <v:shape id="Straight Arrow Connector 28" style="position:absolute;margin-left:69.55pt;margin-top:26.3pt;width:32.55pt;height:0;flip:x;z-index:251673600;visibility:visible;mso-wrap-style:square;mso-wrap-distance-left:9pt;mso-wrap-distance-top:0;mso-wrap-distance-right:9pt;mso-wrap-distance-bottom:0;mso-position-horizontal:absolute;mso-position-horizontal-relative:text;mso-position-vertical:absolute;mso-position-vertical-relative:text" o:spid="_x0000_s1026" strokecolor="#ed7d31 [3205]" strokeweight=".5pt" type="#_x0000_t32" o:gfxdata="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" w14:anchorId="4BF1B652">
+                      <v:stroke joinstyle="miter" endarrow="block"/>
                     </v:shape>
                   </w:pict>
                 </mc:Fallback>
@@ -6982,9 +7041,9 @@
                     </wp:anchor>
                   </w:drawing>
                 </mc:Choice>
-                <mc:Fallback xmlns:oel="http://schemas.microsoft.com/office/2019/extlst" xmlns:w16du="http://schemas.microsoft.com/office/word/2023/wordml/word16du" xmlns:arto="http://schemas.microsoft.com/office/word/2006/arto">
-                  <w:pict>
-                    <v:shape w14:anchorId="6FE19CB9" id="Elbow Connector 11" o:spid="_x0000_s1026" type="#_x0000_t34" style="position:absolute;margin-left:59.3pt;margin-top:26.55pt;width:42.75pt;height:37.75pt;z-index:251672576;visibility:visible;mso-wrap-style:square;mso-width-percent:0;mso-height-percent:0;mso-wrap-distance-left:9pt;mso-wrap-distance-top:0;mso-wrap-distance-right:9pt;mso-wrap-distance-bottom:0;mso-position-horizontal:absolute;mso-position-horizontal-relative:text;mso-position-vertical:absolute;mso-position-vertical-relative:text;mso-width-percent:0;mso-height-percent:0;mso-width-relative:margin;mso-height-relative:margin" o:gfxdata="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" adj="5167" strokecolor="#4472c4 [3204]" strokeweight=".5pt">
+                <mc:Fallback xmlns:a="http://schemas.openxmlformats.org/drawingml/2006/main" xmlns:arto="http://schemas.microsoft.com/office/word/2006/arto">
+                  <w:pict w14:anchorId="4D32B512">
+                    <v:shape id="Elbow Connector 11" style="position:absolute;margin-left:59.3pt;margin-top:26.55pt;width:42.75pt;height:37.75pt;z-index:251672576;visibility:visible;mso-wrap-style:square;mso-width-percent:0;mso-height-percent:0;mso-wrap-distance-left:9pt;mso-wrap-distance-top:0;mso-wrap-distance-right:9pt;mso-wrap-distance-bottom:0;mso-position-horizontal:absolute;mso-position-horizontal-relative:text;mso-position-vertical:absolute;mso-position-vertical-relative:text;mso-width-percent:0;mso-height-percent:0;mso-width-relative:margin;mso-height-relative:margin" o:spid="_x0000_s1026" strokecolor="#4472c4 [3204]" strokeweight=".5pt" type="#_x0000_t34" adj="5167" o:gfxdata="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" w14:anchorId="6FE19CB9">
                       <v:stroke endarrow="block"/>
                     </v:shape>
                   </w:pict>
@@ -7084,9 +7143,9 @@
                     </wp:anchor>
                   </w:drawing>
                 </mc:Choice>
-                <mc:Fallback xmlns:oel="http://schemas.microsoft.com/office/2019/extlst" xmlns:w16du="http://schemas.microsoft.com/office/word/2023/wordml/word16du" xmlns:arto="http://schemas.microsoft.com/office/word/2006/arto">
-                  <w:pict>
-                    <v:shape w14:anchorId="13DD5672" id="Elbow Connector 18" o:spid="_x0000_s1026" type="#_x0000_t34" style="position:absolute;margin-left:-102.7pt;margin-top:-240.65pt;width:172.3pt;height:261.45pt;z-index:251664384;visibility:visible;mso-wrap-style:square;mso-width-percent:0;mso-wrap-distance-left:9pt;mso-wrap-distance-top:0;mso-wrap-distance-right:9pt;mso-wrap-distance-bottom:0;mso-position-horizontal:absolute;mso-position-horizontal-relative:text;mso-position-vertical:absolute;mso-position-vertical-relative:text;mso-width-percent:0;mso-width-relative:margin" o:gfxdata="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" strokecolor="#4472c4 [3204]" strokeweight=".5pt">
+                <mc:Fallback xmlns:a="http://schemas.openxmlformats.org/drawingml/2006/main" xmlns:arto="http://schemas.microsoft.com/office/word/2006/arto">
+                  <w:pict w14:anchorId="18DD7A5C">
+                    <v:shape id="Elbow Connector 18" style="position:absolute;margin-left:-102.7pt;margin-top:-240.65pt;width:172.3pt;height:261.45pt;z-index:251664384;visibility:visible;mso-wrap-style:square;mso-width-percent:0;mso-wrap-distance-left:9pt;mso-wrap-distance-top:0;mso-wrap-distance-right:9pt;mso-wrap-distance-bottom:0;mso-position-horizontal:absolute;mso-position-horizontal-relative:text;mso-position-vertical:absolute;mso-position-vertical-relative:text;mso-width-percent:0;mso-width-relative:margin" o:spid="_x0000_s1026" strokecolor="#4472c4 [3204]" strokeweight=".5pt" type="#_x0000_t34" o:gfxdata="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" w14:anchorId="13DD5672">
                       <v:stroke endarrow="block"/>
                     </v:shape>
                   </w:pict>
@@ -7153,9 +7212,9 @@
                     </wp:anchor>
                   </w:drawing>
                 </mc:Choice>
-                <mc:Fallback xmlns:oel="http://schemas.microsoft.com/office/2019/extlst" xmlns:w16du="http://schemas.microsoft.com/office/word/2023/wordml/word16du" xmlns:arto="http://schemas.microsoft.com/office/word/2006/arto">
-                  <w:pict>
-                    <v:shape w14:anchorId="4CD48750" id="Elbow Connector 20" o:spid="_x0000_s1026" type="#_x0000_t34" style="position:absolute;margin-left:49.05pt;margin-top:-192.9pt;width:39.9pt;height:215.2pt;z-index:251661312;visibility:visible;mso-wrap-style:square;mso-height-percent:0;mso-wrap-distance-left:9pt;mso-wrap-distance-top:0;mso-wrap-distance-right:9pt;mso-wrap-distance-bottom:0;mso-position-horizontal:absolute;mso-position-horizontal-relative:text;mso-position-vertical:absolute;mso-position-vertical-relative:text;mso-height-percent:0;mso-height-relative:margin" o:gfxdata="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" strokecolor="#4472c4 [3204]" strokeweight=".5pt">
+                <mc:Fallback xmlns:a="http://schemas.openxmlformats.org/drawingml/2006/main" xmlns:arto="http://schemas.microsoft.com/office/word/2006/arto">
+                  <w:pict w14:anchorId="72B25ECE">
+                    <v:shape id="Elbow Connector 20" style="position:absolute;margin-left:49.05pt;margin-top:-192.9pt;width:39.9pt;height:215.2pt;z-index:251661312;visibility:visible;mso-wrap-style:square;mso-height-percent:0;mso-wrap-distance-left:9pt;mso-wrap-distance-top:0;mso-wrap-distance-right:9pt;mso-wrap-distance-bottom:0;mso-position-horizontal:absolute;mso-position-horizontal-relative:text;mso-position-vertical:absolute;mso-position-vertical-relative:text;mso-height-percent:0;mso-height-relative:margin" o:spid="_x0000_s1026" strokecolor="#4472c4 [3204]" strokeweight=".5pt" type="#_x0000_t34" o:gfxdata="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" w14:anchorId="4CD48750">
                       <v:stroke endarrow="block"/>
                     </v:shape>
                   </w:pict>
@@ -7223,13 +7282,13 @@
                     </wp:anchor>
                   </w:drawing>
                 </mc:Choice>
-                <mc:Fallback xmlns:oel="http://schemas.microsoft.com/office/2019/extlst" xmlns:w16du="http://schemas.microsoft.com/office/word/2023/wordml/word16du" xmlns:arto="http://schemas.microsoft.com/office/word/2006/arto">
-                  <w:pict>
-                    <v:shapetype w14:anchorId="45D29C16" id="_x0000_t110" coordsize="21600,21600" o:spt="110" path="m10800,l,10800,10800,21600,21600,10800xe">
+                <mc:Fallback xmlns:a="http://schemas.openxmlformats.org/drawingml/2006/main" xmlns:arto="http://schemas.microsoft.com/office/word/2006/arto">
+                  <w:pict w14:anchorId="565B3BA5">
+                    <v:shapetype id="_x0000_t110" coordsize="21600,21600" o:spt="110" path="m10800,l,10800,10800,21600,21600,10800xe" w14:anchorId="45D29C16">
                       <v:stroke joinstyle="miter"/>
-                      <v:path gradientshapeok="t" o:connecttype="rect" textboxrect="5400,5400,16200,16200"/>
+                      <v:path textboxrect="5400,5400,16200,16200" gradientshapeok="t" o:connecttype="rect"/>
                     </v:shapetype>
-                    <v:shape id="Decision 2" o:spid="_x0000_s1026" type="#_x0000_t110" style="position:absolute;margin-left:102.35pt;margin-top:5pt;width:60.45pt;height:34.7pt;z-index:251674624;visibility:visible;mso-wrap-style:square;mso-wrap-distance-left:9pt;mso-wrap-distance-top:0;mso-wrap-distance-right:9pt;mso-wrap-distance-bottom:0;mso-position-horizontal:absolute;mso-position-horizontal-relative:text;mso-position-vertical:absolute;mso-position-vertical-relative:text;v-text-anchor:middle" o:gfxdata="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" fillcolor="#4472c4 [3204]" strokecolor="#1f3763 [1604]" strokeweight="1pt"/>
+                    <v:shape id="Decision 2" style="position:absolute;margin-left:102.35pt;margin-top:5pt;width:60.45pt;height:34.7pt;z-index:251674624;visibility:visible;mso-wrap-style:square;mso-wrap-distance-left:9pt;mso-wrap-distance-top:0;mso-wrap-distance-right:9pt;mso-wrap-distance-bottom:0;mso-position-horizontal:absolute;mso-position-horizontal-relative:text;mso-position-vertical:absolute;mso-position-vertical-relative:text;v-text-anchor:middle" o:spid="_x0000_s1026" fillcolor="#4472c4 [3204]" strokecolor="#1f3763 [1604]" strokeweight="1pt" type="#_x0000_t110" o:gfxdata="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"/>
                   </w:pict>
                 </mc:Fallback>
               </mc:AlternateContent>
@@ -7267,8 +7326,8 @@
 </file>
 
 <file path=word/comments.xml><?xml version="1.0" encoding="utf-8"?>
-<w:comments xmlns:wpc="http://schemas.microsoft.com/office/word/2010/wordprocessingCanvas" xmlns:cx="http://schemas.microsoft.com/office/drawing/2014/chartex" xmlns:cx1="http://schemas.microsoft.com/office/drawing/2015/9/8/chartex" xmlns:cx2="http://schemas.microsoft.com/office/drawing/2015/10/21/chartex" xmlns:cx3="http://schemas.microsoft.com/office/drawing/2016/5/9/chartex" xmlns:cx4="http://schemas.microsoft.com/office/drawing/2016/5/10/chartex" xmlns:cx5="http://schemas.microsoft.com/office/drawing/2016/5/11/chartex" xmlns:cx6="http://schemas.microsoft.com/office/drawing/2016/5/12/chartex" xmlns:cx7="http://schemas.microsoft.com/office/drawing/2016/5/13/chartex" xmlns:cx8="http://schemas.microsoft.com/office/drawing/2016/5/14/chartex" xmlns:mc="http://schemas.openxmlformats.org/markup-compatibility/2006" xmlns:aink="http://schemas.microsoft.com/office/drawing/2016/ink" xmlns:am3d="http://schemas.microsoft.com/office/drawing/2017/model3d" xmlns:o="urn:schemas-microsoft-com:office:office" xmlns:r="http://schemas.openxmlformats.org/officeDocument/2006/relationships" xmlns:m="http://schemas.openxmlformats.org/officeDocument/2006/math" xmlns:v="urn:schemas-microsoft-com:vml" xmlns:wp14="http://schemas.microsoft.com/office/word/2010/wordprocessingDrawing" xmlns:wp="http://schemas.openxmlformats.org/drawingml/2006/wordprocessingDrawing" xmlns:w10="urn:schemas-microsoft-com:office:word" xmlns:w="http://schemas.openxmlformats.org/wordprocessingml/2006/main" xmlns:w14="http://schemas.microsoft.com/office/word/2010/wordml" xmlns:w15="http://schemas.microsoft.com/office/word/2012/wordml" xmlns:w16cex="http://schemas.microsoft.com/office/word/2018/wordml/cex" xmlns:w16cid="http://schemas.microsoft.com/office/word/2016/wordml/cid" xmlns:w16="http://schemas.microsoft.com/office/word/2018/wordml" xmlns:w16sdtdh="http://schemas.microsoft.com/office/word/2020/wordml/sdtdatahash" xmlns:w16se="http://schemas.microsoft.com/office/word/2015/wordml/symex" xmlns:wpg="http://schemas.microsoft.com/office/word/2010/wordprocessingGroup" xmlns:wpi="http://schemas.microsoft.com/office/word/2010/wordprocessingInk" xmlns:wne="http://schemas.microsoft.com/office/word/2006/wordml" xmlns:wps="http://schemas.microsoft.com/office/word/2010/wordprocessingShape" mc:Ignorable="w14 w15 w16se w16cid w16 w16cex w16sdtdh wp14">
-  <w:comment w:id="0" w:author="UG-Said, Aymen" w:date="2023-03-21T21:24:00Z" w:initials="USA">
+<w:comments xmlns:wpc="http://schemas.microsoft.com/office/word/2010/wordprocessingCanvas" xmlns:cx="http://schemas.microsoft.com/office/drawing/2014/chartex" xmlns:cx1="http://schemas.microsoft.com/office/drawing/2015/9/8/chartex" xmlns:cx2="http://schemas.microsoft.com/office/drawing/2015/10/21/chartex" xmlns:cx3="http://schemas.microsoft.com/office/drawing/2016/5/9/chartex" xmlns:cx4="http://schemas.microsoft.com/office/drawing/2016/5/10/chartex" xmlns:cx5="http://schemas.microsoft.com/office/drawing/2016/5/11/chartex" xmlns:cx6="http://schemas.microsoft.com/office/drawing/2016/5/12/chartex" xmlns:cx7="http://schemas.microsoft.com/office/drawing/2016/5/13/chartex" xmlns:cx8="http://schemas.microsoft.com/office/drawing/2016/5/14/chartex" xmlns:mc="http://schemas.openxmlformats.org/markup-compatibility/2006" xmlns:aink="http://schemas.microsoft.com/office/drawing/2016/ink" xmlns:am3d="http://schemas.microsoft.com/office/drawing/2017/model3d" xmlns:o="urn:schemas-microsoft-com:office:office" xmlns:oel="http://schemas.microsoft.com/office/2019/extlst" xmlns:r="http://schemas.openxmlformats.org/officeDocument/2006/relationships" xmlns:m="http://schemas.openxmlformats.org/officeDocument/2006/math" xmlns:v="urn:schemas-microsoft-com:vml" xmlns:wp14="http://schemas.microsoft.com/office/word/2010/wordprocessingDrawing" xmlns:wp="http://schemas.openxmlformats.org/drawingml/2006/wordprocessingDrawing" xmlns:w10="urn:schemas-microsoft-com:office:word" xmlns:w="http://schemas.openxmlformats.org/wordprocessingml/2006/main" xmlns:w14="http://schemas.microsoft.com/office/word/2010/wordml" xmlns:w15="http://schemas.microsoft.com/office/word/2012/wordml" xmlns:w16cex="http://schemas.microsoft.com/office/word/2018/wordml/cex" xmlns:w16cid="http://schemas.microsoft.com/office/word/2016/wordml/cid" xmlns:w16="http://schemas.microsoft.com/office/word/2018/wordml" xmlns:w16du="http://schemas.microsoft.com/office/word/2023/wordml/word16du" xmlns:w16sdtdh="http://schemas.microsoft.com/office/word/2020/wordml/sdtdatahash" xmlns:w16se="http://schemas.microsoft.com/office/word/2015/wordml/symex" xmlns:wpg="http://schemas.microsoft.com/office/word/2010/wordprocessingGroup" xmlns:wpi="http://schemas.microsoft.com/office/word/2010/wordprocessingInk" xmlns:wne="http://schemas.microsoft.com/office/word/2006/wordml" xmlns:wps="http://schemas.microsoft.com/office/word/2010/wordprocessingShape" mc:Ignorable="w14 w15 w16se w16cid w16 w16cex w16sdtdh wp14">
+  <w:comment w:initials="USA" w:author="UG-Said, Aymen" w:date="2023-03-21T21:24:00Z" w:id="0">
     <w:p>
       <w:pPr>
         <w:pStyle w:val="CommentText"/>
@@ -7285,7 +7344,7 @@
       </w:r>
     </w:p>
   </w:comment>
-  <w:comment w:id="1" w:author="UG-Akram, Abbib" w:date="2023-03-27T14:19:00Z" w:initials="MOU">
+  <w:comment w:initials="MOU" w:author="UG-Akram, Abbib" w:date="2023-03-27T14:19:00Z" w:id="1">
     <w:p>
       <w:r>
         <w:rPr>
@@ -7303,7 +7362,7 @@
       </w:r>
     </w:p>
   </w:comment>
-  <w:comment w:id="2" w:author="UG-Said, Aymen" w:date="2023-03-21T19:34:00Z" w:initials="USA">
+  <w:comment w:initials="USA" w:author="UG-Said, Aymen" w:date="2023-03-21T19:34:00Z" w:id="2">
     <w:p>
       <w:r>
         <w:rPr>
@@ -7313,7 +7372,7 @@
       </w:r>
       <w:r>
         <w:rPr>
-          <w:rFonts w:asciiTheme="minorHAnsi" w:eastAsiaTheme="minorHAnsi" w:hAnsiTheme="minorHAnsi" w:cstheme="minorBidi"/>
+          <w:rFonts w:asciiTheme="minorHAnsi" w:hAnsiTheme="minorHAnsi" w:eastAsiaTheme="minorHAnsi" w:cstheme="minorBidi"/>
           <w:sz w:val="20"/>
           <w:szCs w:val="20"/>
           <w:lang w:eastAsia="en-US"/>
@@ -7327,7 +7386,7 @@
       </w:pPr>
       <w:r>
         <w:rPr>
-          <w:rFonts w:asciiTheme="minorHAnsi" w:eastAsiaTheme="minorHAnsi" w:hAnsiTheme="minorHAnsi" w:cstheme="minorBidi"/>
+          <w:rFonts w:asciiTheme="minorHAnsi" w:hAnsiTheme="minorHAnsi" w:eastAsiaTheme="minorHAnsi" w:cstheme="minorBidi"/>
           <w:lang w:eastAsia="en-US"/>
         </w:rPr>
         <w:t xml:space="preserve">  @@ -7339,7 +7398,7 @@
 </file>
 
 <file path=word/commentsExtended.xml><?xml version="1.0" encoding="utf-8"?>
-<w15:commentsEx xmlns:wpc="http://schemas.microsoft.com/office/word/2010/wordprocessingCanvas" xmlns:cx="http://schemas.microsoft.com/office/drawing/2014/chartex" xmlns:cx1="http://schemas.microsoft.com/office/drawing/2015/9/8/chartex" xmlns:cx2="http://schemas.microsoft.com/office/drawing/2015/10/21/chartex" xmlns:cx3="http://schemas.microsoft.com/office/drawing/2016/5/9/chartex" xmlns:cx4="http://schemas.microsoft.com/office/drawing/2016/5/10/chartex" xmlns:cx5="http://schemas.microsoft.com/office/drawing/2016/5/11/chartex" xmlns:cx6="http://schemas.microsoft.com/office/drawing/2016/5/12/chartex" xmlns:cx7="http://schemas.microsoft.com/office/drawing/2016/5/13/chartex" xmlns:cx8="http://schemas.microsoft.com/office/drawing/2016/5/14/chartex" xmlns:mc="http://schemas.openxmlformats.org/markup-compatibility/2006" xmlns:aink="http://schemas.microsoft.com/office/drawing/2016/ink" xmlns:am3d="http://schemas.microsoft.com/office/drawing/2017/model3d" xmlns:o="urn:schemas-microsoft-com:office:office" xmlns:r="http://schemas.openxmlformats.org/officeDocument/2006/relationships" xmlns:m="http://schemas.openxmlformats.org/officeDocument/2006/math" xmlns:v="urn:schemas-microsoft-com:vml" xmlns:wp14="http://schemas.microsoft.com/office/word/2010/wordprocessingDrawing" xmlns:wp="http://schemas.openxmlformats.org/drawingml/2006/wordprocessingDrawing" xmlns:w10="urn:schemas-microsoft-com:office:word" xmlns:w="http://schemas.openxmlformats.org/wordprocessingml/2006/main" xmlns:w14="http://schemas.microsoft.com/office/word/2010/wordml" xmlns:w15="http://schemas.microsoft.com/office/word/2012/wordml" xmlns:w16cex="http://schemas.microsoft.com/office/word/2018/wordml/cex" xmlns:w16cid="http://schemas.microsoft.com/office/word/2016/wordml/cid" xmlns:w16="http://schemas.microsoft.com/office/word/2018/wordml" xmlns:w16sdtdh="http://schemas.microsoft.com/office/word/2020/wordml/sdtdatahash" xmlns:w16se="http://schemas.microsoft.com/office/word/2015/wordml/symex" xmlns:wpg="http://schemas.microsoft.com/office/word/2010/wordprocessingGroup" xmlns:wpi="http://schemas.microsoft.com/office/word/2010/wordprocessingInk" xmlns:wne="http://schemas.microsoft.com/office/word/2006/wordml" xmlns:wps="http://schemas.microsoft.com/office/word/2010/wordprocessingShape" mc:Ignorable="w14 w15 w16se w16cid w16 w16cex w16sdtdh wp14">
+<w15:commentsEx xmlns:wpc="http://schemas.microsoft.com/office/word/2010/wordprocessingCanvas" xmlns:cx="http://schemas.microsoft.com/office/drawing/2014/chartex" xmlns:cx1="http://schemas.microsoft.com/office/drawing/2015/9/8/chartex" xmlns:cx2="http://schemas.microsoft.com/office/drawing/2015/10/21/chartex" xmlns:cx3="http://schemas.microsoft.com/office/drawing/2016/5/9/chartex" xmlns:cx4="http://schemas.microsoft.com/office/drawing/2016/5/10/chartex" xmlns:cx5="http://schemas.microsoft.com/office/drawing/2016/5/11/chartex" xmlns:cx6="http://schemas.microsoft.com/office/drawing/2016/5/12/chartex" xmlns:cx7="http://schemas.microsoft.com/office/drawing/2016/5/13/chartex" xmlns:cx8="http://schemas.microsoft.com/office/drawing/2016/5/14/chartex" xmlns:mc="http://schemas.openxmlformats.org/markup-compatibility/2006" xmlns:aink="http://schemas.microsoft.com/office/drawing/2016/ink" xmlns:am3d="http://schemas.microsoft.com/office/drawing/2017/model3d" xmlns:o="urn:schemas-microsoft-com:office:office" xmlns:oel="http://schemas.microsoft.com/office/2019/extlst" xmlns:r="http://schemas.openxmlformats.org/officeDocument/2006/relationships" xmlns:m="http://schemas.openxmlformats.org/officeDocument/2006/math" xmlns:v="urn:schemas-microsoft-com:vml" xmlns:wp14="http://schemas.microsoft.com/office/word/2010/wordprocessingDrawing" xmlns:wp="http://schemas.openxmlformats.org/drawingml/2006/wordprocessingDrawing" xmlns:w10="urn:schemas-microsoft-com:office:word" xmlns:w="http://schemas.openxmlformats.org/wordprocessingml/2006/main" xmlns:w14="http://schemas.microsoft.com/office/word/2010/wordml" xmlns:w15="http://schemas.microsoft.com/office/word/2012/wordml" xmlns:w16cex="http://schemas.microsoft.com/office/word/2018/wordml/cex" xmlns:w16cid="http://schemas.microsoft.com/office/word/2016/wordml/cid" xmlns:w16="http://schemas.microsoft.com/office/word/2018/wordml" xmlns:w16du="http://schemas.microsoft.com/office/word/2023/wordml/word16du" xmlns:w16sdtdh="http://schemas.microsoft.com/office/word/2020/wordml/sdtdatahash" xmlns:w16se="http://schemas.microsoft.com/office/word/2015/wordml/symex" xmlns:wpg="http://schemas.microsoft.com/office/word/2010/wordprocessingGroup" xmlns:wpi="http://schemas.microsoft.com/office/word/2010/wordprocessingInk" xmlns:wne="http://schemas.microsoft.com/office/word/2006/wordml" xmlns:wps="http://schemas.microsoft.com/office/word/2010/wordprocessingShape" mc:Ignorable="w14 w15 w16se w16cid w16 w16cex w16sdtdh wp14">
   <w15:commentEx w15:paraId="0A016E8B" w15:done="0"/>
   <w15:commentEx w15:paraId="4D622725" w15:paraIdParent="0A016E8B" w15:done="0"/>
   <w15:commentEx w15:paraId="0C9C7E66" w15:done="0"/>
@@ -7347,7 +7406,7 @@
 </file>
 
 <file path=word/commentsExtensible.xml><?xml version="1.0" encoding="utf-8"?>
-<w16cex:commentsExtensible xmlns:wpc="http://schemas.microsoft.com/office/word/2010/wordprocessingCanvas" xmlns:cx="http://schemas.microsoft.com/office/drawing/2014/chartex" xmlns:cx1="http://schemas.microsoft.com/office/drawing/2015/9/8/chartex" xmlns:cx2="http://schemas.microsoft.com/office/drawing/2015/10/21/chartex" xmlns:cx3="http://schemas.microsoft.com/office/drawing/2016/5/9/chartex" xmlns:cx4="http://schemas.microsoft.com/office/drawing/2016/5/10/chartex" xmlns:cx5="http://schemas.microsoft.com/office/drawing/2016/5/11/chartex" xmlns:cx6="http://schemas.microsoft.com/office/drawing/2016/5/12/chartex" xmlns:cx7="http://schemas.microsoft.com/office/drawing/2016/5/13/chartex" xmlns:cx8="http://schemas.microsoft.com/office/drawing/2016/5/14/chartex" xmlns:mc="http://schemas.openxmlformats.org/markup-compatibility/2006" xmlns:aink="http://schemas.microsoft.com/office/drawing/2016/ink" xmlns:am3d="http://schemas.microsoft.com/office/drawing/2017/model3d" xmlns:o="urn:schemas-microsoft-com:office:office" xmlns:r="http://schemas.openxmlformats.org/officeDocument/2006/relationships" xmlns:m="http://schemas.openxmlformats.org/officeDocument/2006/math" xmlns:v="urn:schemas-microsoft-com:vml" xmlns:wp14="http://schemas.microsoft.com/office/word/2010/wordprocessingDrawing" xmlns:wp="http://schemas.openxmlformats.org/drawingml/2006/wordprocessingDrawing" xmlns:w10="urn:schemas-microsoft-com:office:word" xmlns:w="http://schemas.openxmlformats.org/wordprocessingml/2006/main" xmlns:w14="http://schemas.microsoft.com/office/word/2010/wordml" xmlns:w15="http://schemas.microsoft.com/office/word/2012/wordml" xmlns:w16cex="http://schemas.microsoft.com/office/word/2018/wordml/cex" xmlns:w16cid="http://schemas.microsoft.com/office/word/2016/wordml/cid" xmlns:w16="http://schemas.microsoft.com/office/word/2018/wordml" xmlns:w16sdtdh="http://schemas.microsoft.com/office/word/2020/wordml/sdtdatahash" xmlns:w16se="http://schemas.microsoft.com/office/word/2015/wordml/symex" xmlns:wpg="http://schemas.microsoft.com/office/word/2010/wordprocessingGroup" xmlns:wpi="http://schemas.microsoft.com/office/word/2010/wordprocessingInk" xmlns:wne="http://schemas.microsoft.com/office/word/2006/wordml" xmlns:wps="http://schemas.microsoft.com/office/word/2010/wordprocessingShape" mc:Ignorable="w14 w15 w16se w16cid w16 w16cex w16sdtdh wp14">
+<w16cex:commentsExtensible xmlns:wpc="http://schemas.microsoft.com/office/word/2010/wordprocessingCanvas" xmlns:cx="http://schemas.microsoft.com/office/drawing/2014/chartex" xmlns:cx1="http://schemas.microsoft.com/office/drawing/2015/9/8/chartex" xmlns:cx2="http://schemas.microsoft.com/office/drawing/2015/10/21/chartex" xmlns:cx3="http://schemas.microsoft.com/office/drawing/2016/5/9/chartex" xmlns:cx4="http://schemas.microsoft.com/office/drawing/2016/5/10/chartex" xmlns:cx5="http://schemas.microsoft.com/office/drawing/2016/5/11/chartex" xmlns:cx6="http://schemas.microsoft.com/office/drawing/2016/5/12/chartex" xmlns:cx7="http://schemas.microsoft.com/office/drawing/2016/5/13/chartex" xmlns:cx8="http://schemas.microsoft.com/office/drawing/2016/5/14/chartex" xmlns:cr="http://schemas.microsoft.com/office/comments/2020/reactions" xmlns:mc="http://schemas.openxmlformats.org/markup-compatibility/2006" xmlns:aink="http://schemas.microsoft.com/office/drawing/2016/ink" xmlns:am3d="http://schemas.microsoft.com/office/drawing/2017/model3d" xmlns:o="urn:schemas-microsoft-com:office:office" xmlns:oel="http://schemas.microsoft.com/office/2019/extlst" xmlns:r="http://schemas.openxmlformats.org/officeDocument/2006/relationships" xmlns:m="http://schemas.openxmlformats.org/officeDocument/2006/math" xmlns:v="urn:schemas-microsoft-com:vml" xmlns:wp14="http://schemas.microsoft.com/office/word/2010/wordprocessingDrawing" xmlns:wp="http://schemas.openxmlformats.org/drawingml/2006/wordprocessingDrawing" xmlns:w10="urn:schemas-microsoft-com:office:word" xmlns:w="http://schemas.openxmlformats.org/wordprocessingml/2006/main" xmlns:w14="http://schemas.microsoft.com/office/word/2010/wordml" xmlns:w15="http://schemas.microsoft.com/office/word/2012/wordml" xmlns:w16cex="http://schemas.microsoft.com/office/word/2018/wordml/cex" xmlns:w16cid="http://schemas.microsoft.com/office/word/2016/wordml/cid" xmlns:w16="http://schemas.microsoft.com/office/word/2018/wordml" xmlns:w16du="http://schemas.microsoft.com/office/word/2023/wordml/word16du" xmlns:w16sdtdh="http://schemas.microsoft.com/office/word/2020/wordml/sdtdatahash" xmlns:w16se="http://schemas.microsoft.com/office/word/2015/wordml/symex" xmlns:wpg="http://schemas.microsoft.com/office/word/2010/wordprocessingGroup" xmlns:wpi="http://schemas.microsoft.com/office/word/2010/wordprocessingInk" xmlns:wne="http://schemas.microsoft.com/office/word/2006/wordml" xmlns:wps="http://schemas.microsoft.com/office/word/2010/wordprocessingShape" mc:Ignorable="w14 w15 w16se w16cid w16 w16cex w16sdtdh cr wp14">
   <w16cex:commentExtensible w16cex:durableId="27C49EF5" w16cex:dateUtc="2023-03-21T21:24:00Z"/>
   <w16cex:commentExtensible w16cex:durableId="27CC2455" w16cex:dateUtc="2023-03-27T13:19:00Z"/>
   <w16cex:commentExtensible w16cex:durableId="27C48563" w16cex:dateUtc="2023-03-21T19:34:00Z"/>
@@ -7355,7 +7414,7 @@
 </file>
 
 <file path=word/commentsIds.xml><?xml version="1.0" encoding="utf-8"?>
-<w16cid:commentsIds xmlns:wpc="http://schemas.microsoft.com/office/word/2010/wordprocessingCanvas" xmlns:cx="http://schemas.microsoft.com/office/drawing/2014/chartex" xmlns:cx1="http://schemas.microsoft.com/office/drawing/2015/9/8/chartex" xmlns:cx2="http://schemas.microsoft.com/office/drawing/2015/10/21/chartex" xmlns:cx3="http://schemas.microsoft.com/office/drawing/2016/5/9/chartex" xmlns:cx4="http://schemas.microsoft.com/office/drawing/2016/5/10/chartex" xmlns:cx5="http://schemas.microsoft.com/office/drawing/2016/5/11/chartex" xmlns:cx6="http://schemas.microsoft.com/office/drawing/2016/5/12/chartex" xmlns:cx7="http://schemas.microsoft.com/office/drawing/2016/5/13/chartex" xmlns:cx8="http://schemas.microsoft.com/office/drawing/2016/5/14/chartex" xmlns:mc="http://schemas.openxmlformats.org/markup-compatibility/2006" xmlns:aink="http://schemas.microsoft.com/office/drawing/2016/ink" xmlns:am3d="http://schemas.microsoft.com/office/drawing/2017/model3d" xmlns:o="urn:schemas-microsoft-com:office:office" xmlns:r="http://schemas.openxmlformats.org/officeDocument/2006/relationships" xmlns:m="http://schemas.openxmlformats.org/officeDocument/2006/math" xmlns:v="urn:schemas-microsoft-com:vml" xmlns:wp14="http://schemas.microsoft.com/office/word/2010/wordprocessingDrawing" xmlns:wp="http://schemas.openxmlformats.org/drawingml/2006/wordprocessingDrawing" xmlns:w10="urn:schemas-microsoft-com:office:word" xmlns:w="http://schemas.openxmlformats.org/wordprocessingml/2006/main" xmlns:w14="http://schemas.microsoft.com/office/word/2010/wordml" xmlns:w15="http://schemas.microsoft.com/office/word/2012/wordml" xmlns:w16cex="http://schemas.microsoft.com/office/word/2018/wordml/cex" xmlns:w16cid="http://schemas.microsoft.com/office/word/2016/wordml/cid" xmlns:w16="http://schemas.microsoft.com/office/word/2018/wordml" xmlns:w16sdtdh="http://schemas.microsoft.com/office/word/2020/wordml/sdtdatahash" xmlns:w16se="http://schemas.microsoft.com/office/word/2015/wordml/symex" xmlns:wpg="http://schemas.microsoft.com/office/word/2010/wordprocessingGroup" xmlns:wpi="http://schemas.microsoft.com/office/word/2010/wordprocessingInk" xmlns:wne="http://schemas.microsoft.com/office/word/2006/wordml" xmlns:wps="http://schemas.microsoft.com/office/word/2010/wordprocessingShape" mc:Ignorable="w14 w15 w16se w16cid w16 w16cex w16sdtdh wp14">
+<w16cid:commentsIds xmlns:wpc="http://schemas.microsoft.com/office/word/2010/wordprocessingCanvas" xmlns:cx="http://schemas.microsoft.com/office/drawing/2014/chartex" xmlns:cx1="http://schemas.microsoft.com/office/drawing/2015/9/8/chartex" xmlns:cx2="http://schemas.microsoft.com/office/drawing/2015/10/21/chartex" xmlns:cx3="http://schemas.microsoft.com/office/drawing/2016/5/9/chartex" xmlns:cx4="http://schemas.microsoft.com/office/drawing/2016/5/10/chartex" xmlns:cx5="http://schemas.microsoft.com/office/drawing/2016/5/11/chartex" xmlns:cx6="http://schemas.microsoft.com/office/drawing/2016/5/12/chartex" xmlns:cx7="http://schemas.microsoft.com/office/drawing/2016/5/13/chartex" xmlns:cx8="http://schemas.microsoft.com/office/drawing/2016/5/14/chartex" xmlns:mc="http://schemas.openxmlformats.org/markup-compatibility/2006" xmlns:aink="http://schemas.microsoft.com/office/drawing/2016/ink" xmlns:am3d="http://schemas.microsoft.com/office/drawing/2017/model3d" xmlns:o="urn:schemas-microsoft-com:office:office" xmlns:oel="http://schemas.microsoft.com/office/2019/extlst" xmlns:r="http://schemas.openxmlformats.org/officeDocument/2006/relationships" xmlns:m="http://schemas.openxmlformats.org/officeDocument/2006/math" xmlns:v="urn:schemas-microsoft-com:vml" xmlns:wp14="http://schemas.microsoft.com/office/word/2010/wordprocessingDrawing" xmlns:wp="http://schemas.openxmlformats.org/drawingml/2006/wordprocessingDrawing" xmlns:w10="urn:schemas-microsoft-com:office:word" xmlns:w="http://schemas.openxmlformats.org/wordprocessingml/2006/main" xmlns:w14="http://schemas.microsoft.com/office/word/2010/wordml" xmlns:w15="http://schemas.microsoft.com/office/word/2012/wordml" xmlns:w16cex="http://schemas.microsoft.com/office/word/2018/wordml/cex" xmlns:w16cid="http://schemas.microsoft.com/office/word/2016/wordml/cid" xmlns:w16="http://schemas.microsoft.com/office/word/2018/wordml" xmlns:w16du="http://schemas.microsoft.com/office/word/2023/wordml/word16du" xmlns:w16sdtdh="http://schemas.microsoft.com/office/word/2020/wordml/sdtdatahash" xmlns:w16se="http://schemas.microsoft.com/office/word/2015/wordml/symex" xmlns:wpg="http://schemas.microsoft.com/office/word/2010/wordprocessingGroup" xmlns:wpi="http://schemas.microsoft.com/office/word/2010/wordprocessingInk" xmlns:wne="http://schemas.microsoft.com/office/word/2006/wordml" xmlns:wps="http://schemas.microsoft.com/office/word/2010/wordprocessingShape" mc:Ignorable="w14 w15 w16se w16cid w16 w16cex w16sdtdh wp14">
   <w16cid:commentId w16cid:paraId="0A016E8B" w16cid:durableId="27C49EF5"/>
   <w16cid:commentId w16cid:paraId="4D622725" w16cid:durableId="27CC2455"/>
   <w16cid:commentId w16cid:paraId="0C9C7E66" w16cid:durableId="27C48563"/>
@@ -7363,7 +7422,7 @@
 </file>
 
 <file path=word/numbering.xml><?xml version="1.0" encoding="utf-8"?>
-<w:numbering xmlns:wpc="http://schemas.microsoft.com/office/word/2010/wordprocessingCanvas" xmlns:cx="http://schemas.microsoft.com/office/drawing/2014/chartex" xmlns:cx1="http://schemas.microsoft.com/office/drawing/2015/9/8/chartex" xmlns:cx2="http://schemas.microsoft.com/office/drawing/2015/10/21/chartex" xmlns:cx3="http://schemas.microsoft.com/office/drawing/2016/5/9/chartex" xmlns:cx4="http://schemas.microsoft.com/office/drawing/2016/5/10/chartex" xmlns:cx5="http://schemas.microsoft.com/office/drawing/2016/5/11/chartex" xmlns:cx6="http://schemas.microsoft.com/office/drawing/2016/5/12/chartex" xmlns:cx7="http://schemas.microsoft.com/office/drawing/2016/5/13/chartex" xmlns:cx8="http://schemas.microsoft.com/office/drawing/2016/5/14/chartex" xmlns:mc="http://schemas.openxmlformats.org/markup-compatibility/2006" xmlns:aink="http://schemas.microsoft.com/office/drawing/2016/ink" xmlns:am3d="http://schemas.microsoft.com/office/drawing/2017/model3d" xmlns:o="urn:schemas-microsoft-com:office:office" xmlns:r="http://schemas.openxmlformats.org/officeDocument/2006/relationships" xmlns:m="http://schemas.openxmlformats.org/officeDocument/2006/math" xmlns:v="urn:schemas-microsoft-com:vml" xmlns:wp14="http://schemas.microsoft.com/office/word/2010/wordprocessingDrawing" xmlns:wp="http://schemas.openxmlformats.org/drawingml/2006/wordprocessingDrawing" xmlns:w10="urn:schemas-microsoft-com:office:word" xmlns:w="http://schemas.openxmlformats.org/wordprocessingml/2006/main" xmlns:w14="http://schemas.microsoft.com/office/word/2010/wordml" xmlns:w15="http://schemas.microsoft.com/office/word/2012/wordml" xmlns:w16cex="http://schemas.microsoft.com/office/word/2018/wordml/cex" xmlns:w16cid="http://schemas.microsoft.com/office/word/2016/wordml/cid" xmlns:w16="http://schemas.microsoft.com/office/word/2018/wordml" xmlns:w16sdtdh="http://schemas.microsoft.com/office/word/2020/wordml/sdtdatahash" xmlns:w16se="http://schemas.microsoft.com/office/word/2015/wordml/symex" xmlns:wpg="http://schemas.microsoft.com/office/word/2010/wordprocessingGroup" xmlns:wpi="http://schemas.microsoft.com/office/word/2010/wordprocessingInk" xmlns:wne="http://schemas.microsoft.com/office/word/2006/wordml" xmlns:wps="http://schemas.microsoft.com/office/word/2010/wordprocessingShape" mc:Ignorable="w14 w15 w16se w16cid w16 w16cex w16sdtdh wp14">
+<w:numbering xmlns:wpc="http://schemas.microsoft.com/office/word/2010/wordprocessingCanvas" xmlns:cx="http://schemas.microsoft.com/office/drawing/2014/chartex" xmlns:cx1="http://schemas.microsoft.com/office/drawing/2015/9/8/chartex" xmlns:cx2="http://schemas.microsoft.com/office/drawing/2015/10/21/chartex" xmlns:cx3="http://schemas.microsoft.com/office/drawing/2016/5/9/chartex" xmlns:cx4="http://schemas.microsoft.com/office/drawing/2016/5/10/chartex" xmlns:cx5="http://schemas.microsoft.com/office/drawing/2016/5/11/chartex" xmlns:cx6="http://schemas.microsoft.com/office/drawing/2016/5/12/chartex" xmlns:cx7="http://schemas.microsoft.com/office/drawing/2016/5/13/chartex" xmlns:cx8="http://schemas.microsoft.com/office/drawing/2016/5/14/chartex" xmlns:mc="http://schemas.openxmlformats.org/markup-compatibility/2006" xmlns:aink="http://schemas.microsoft.com/office/drawing/2016/ink" xmlns:am3d="http://schemas.microsoft.com/office/drawing/2017/model3d" xmlns:o="urn:schemas-microsoft-com:office:office" xmlns:oel="http://schemas.microsoft.com/office/2019/extlst" xmlns:r="http://schemas.openxmlformats.org/officeDocument/2006/relationships" xmlns:m="http://schemas.openxmlformats.org/officeDocument/2006/math" xmlns:v="urn:schemas-microsoft-com:vml" xmlns:wp14="http://schemas.microsoft.com/office/word/2010/wordprocessingDrawing" xmlns:wp="http://schemas.openxmlformats.org/drawingml/2006/wordprocessingDrawing" xmlns:w10="urn:schemas-microsoft-com:office:word" xmlns:w="http://schemas.openxmlformats.org/wordprocessingml/2006/main" xmlns:w14="http://schemas.microsoft.com/office/word/2010/wordml" xmlns:w15="http://schemas.microsoft.com/office/word/2012/wordml" xmlns:w16cex="http://schemas.microsoft.com/office/word/2018/wordml/cex" xmlns:w16cid="http://schemas.microsoft.com/office/word/2016/wordml/cid" xmlns:w16="http://schemas.microsoft.com/office/word/2018/wordml" xmlns:w16du="http://schemas.microsoft.com/office/word/2023/wordml/word16du" xmlns:w16sdtdh="http://schemas.microsoft.com/office/word/2020/wordml/sdtdatahash" xmlns:w16se="http://schemas.microsoft.com/office/word/2015/wordml/symex" xmlns:wpg="http://schemas.microsoft.com/office/word/2010/wordprocessingGroup" xmlns:wpi="http://schemas.microsoft.com/office/word/2010/wordprocessingInk" xmlns:wne="http://schemas.microsoft.com/office/word/2006/wordml" xmlns:wps="http://schemas.microsoft.com/office/word/2010/wordprocessingShape" mc:Ignorable="w14 w15 w16se w16cid w16 w16cex w16sdtdh wp14">
   <w:abstractNum w:abstractNumId="0" w15:restartNumberingAfterBreak="0">
     <w:nsid w:val="0F0430B8"/>
     <w:multiLevelType w:val="hybridMultilevel"/>
@@ -7466,7 +7525,7 @@
         <w:ind w:left="720" w:hanging="360"/>
       </w:pPr>
       <w:rPr>
-        <w:rFonts w:ascii="Wingdings" w:hAnsi="Wingdings" w:hint="default"/>
+        <w:rFonts w:hint="default" w:ascii="Wingdings" w:hAnsi="Wingdings"/>
       </w:rPr>
     </w:lvl>
     <w:lvl w:ilvl="1" w:tplc="08090003" w:tentative="1">
@@ -7478,7 +7537,7 @@
         <w:ind w:left="1440" w:hanging="360"/>
       </w:pPr>
       <w:rPr>
-        <w:rFonts w:ascii="Courier New" w:hAnsi="Courier New" w:cs="Courier New" w:hint="default"/>
+        <w:rFonts w:hint="default" w:ascii="Courier New" w:hAnsi="Courier New" w:cs="Courier New"/>
       </w:rPr>
     </w:lvl>
     <w:lvl w:ilvl="2" w:tplc="08090005" w:tentative="1">
@@ -7490,7 +7549,7 @@
         <w:ind w:left="2160" w:hanging="360"/>
       </w:pPr>
       <w:rPr>
-        <w:rFonts w:ascii="Wingdings" w:hAnsi="Wingdings" w:hint="default"/>
+        <w:rFonts w:hint="default" w:ascii="Wingdings" w:hAnsi="Wingdings"/>
       </w:rPr>
     </w:lvl>
     <w:lvl w:ilvl="3" w:tplc="08090001" w:tentative="1">
@@ -7502,7 +7561,7 @@
         <w:ind w:left="2880" w:hanging="360"/>
       </w:pPr>
       <w:rPr>
-        <w:rFonts w:ascii="Symbol" w:hAnsi="Symbol" w:hint="default"/>
+        <w:rFonts w:hint="default" w:ascii="Symbol" w:hAnsi="Symbol"/>
       </w:rPr>
     </w:lvl>
     <w:lvl w:ilvl="4" w:tplc="08090003" w:tentative="1">
@@ -7514,7 +7573,7 @@
         <w:ind w:left="3600" w:hanging="360"/>
       </w:pPr>
       <w:rPr>
-        <w:rFonts w:ascii="Courier New" w:hAnsi="Courier New" w:cs="Courier New" w:hint="default"/>
+        <w:rFonts w:hint="default" w:ascii="Courier New" w:hAnsi="Courier New" w:cs="Courier New"/>
       </w:rPr>
     </w:lvl>
     <w:lvl w:ilvl="5" w:tplc="08090005" w:tentative="1">
@@ -7526,7 +7585,7 @@
         <w:ind w:left="4320" w:hanging="360"/>
       </w:pPr>
       <w:rPr>
-        <w:rFonts w:ascii="Wingdings" w:hAnsi="Wingdings" w:hint="default"/>
+        <w:rFonts w:hint="default" w:ascii="Wingdings" w:hAnsi="Wingdings"/>
       </w:rPr>
     </w:lvl>
     <w:lvl w:ilvl="6" w:tplc="08090001" w:tentative="1">
@@ -7538,7 +7597,7 @@
         <w:ind w:left="5040" w:hanging="360"/>
       </w:pPr>
       <w:rPr>
-        <w:rFonts w:ascii="Symbol" w:hAnsi="Symbol" w:hint="default"/>
+        <w:rFonts w:hint="default" w:ascii="Symbol" w:hAnsi="Symbol"/>
       </w:rPr>
     </w:lvl>
     <w:lvl w:ilvl="7" w:tplc="08090003" w:tentative="1">
@@ -7550,7 +7609,7 @@
         <w:ind w:left="5760" w:hanging="360"/>
       </w:pPr>
       <w:rPr>
-        <w:rFonts w:ascii="Courier New" w:hAnsi="Courier New" w:cs="Courier New" w:hint="default"/>
+        <w:rFonts w:hint="default" w:ascii="Courier New" w:hAnsi="Courier New" w:cs="Courier New"/>
       </w:rPr>
     </w:lvl>
     <w:lvl w:ilvl="8" w:tplc="08090005" w:tentative="1">
@@ -7562,7 +7621,7 @@
         <w:ind w:left="6480" w:hanging="360"/>
       </w:pPr>
       <w:rPr>
-        <w:rFonts w:ascii="Wingdings" w:hAnsi="Wingdings" w:hint="default"/>
+        <w:rFonts w:hint="default" w:ascii="Wingdings" w:hAnsi="Wingdings"/>
       </w:rPr>
     </w:lvl>
   </w:abstractNum>
@@ -7579,7 +7638,7 @@
         <w:ind w:left="720" w:hanging="360"/>
       </w:pPr>
       <w:rPr>
-        <w:rFonts w:ascii="Symbol" w:hAnsi="Symbol" w:hint="default"/>
+        <w:rFonts w:hint="default" w:ascii="Symbol" w:hAnsi="Symbol"/>
         <w:color w:val="000000" w:themeColor="text1"/>
       </w:rPr>
     </w:lvl>
@@ -7592,7 +7651,7 @@
         <w:ind w:left="1440" w:hanging="360"/>
       </w:pPr>
       <w:rPr>
-        <w:rFonts w:ascii="Courier New" w:hAnsi="Courier New" w:cs="Courier New" w:hint="default"/>
+        <w:rFonts w:hint="default" w:ascii="Courier New" w:hAnsi="Courier New" w:cs="Courier New"/>
       </w:rPr>
     </w:lvl>
     <w:lvl w:ilvl="2" w:tplc="08090005">
@@ -7604,7 +7663,7 @@
         <w:ind w:left="2160" w:hanging="360"/>
       </w:pPr>
       <w:rPr>
-        <w:rFonts w:ascii="Wingdings" w:hAnsi="Wingdings" w:hint="default"/>
+        <w:rFonts w:hint="default" w:ascii="Wingdings" w:hAnsi="Wingdings"/>
       </w:rPr>
     </w:lvl>
     <w:lvl w:ilvl="3" w:tplc="08090001">
@@ -7616,7 +7675,7 @@
         <w:ind w:left="2880" w:hanging="360"/>
       </w:pPr>
       <w:rPr>
-        <w:rFonts w:ascii="Symbol" w:hAnsi="Symbol" w:hint="default"/>
+        <w:rFonts w:hint="default" w:ascii="Symbol" w:hAnsi="Symbol"/>
       </w:rPr>
     </w:lvl>
     <w:lvl w:ilvl="4" w:tplc="08090003" w:tentative="1">
@@ -7628,7 +7687,7 @@
         <w:ind w:left="3600" w:hanging="360"/>
       </w:pPr>
       <w:rPr>
-        <w:rFonts w:ascii="Courier New" w:hAnsi="Courier New" w:cs="Courier New" w:hint="default"/>
+        <w:rFonts w:hint="default" w:ascii="Courier New" w:hAnsi="Courier New" w:cs="Courier New"/>
       </w:rPr>
     </w:lvl>
     <w:lvl w:ilvl="5" w:tplc="08090005" w:tentative="1">
@@ -7640,7 +7699,7 @@
         <w:ind w:left="4320" w:hanging="360"/>
       </w:pPr>
       <w:rPr>
-        <w:rFonts w:ascii="Wingdings" w:hAnsi="Wingdings" w:hint="default"/>
+        <w:rFonts w:hint="default" w:ascii="Wingdings" w:hAnsi="Wingdings"/>
       </w:rPr>
     </w:lvl>
     <w:lvl w:ilvl="6" w:tplc="08090001" w:tentative="1">
@@ -7652,7 +7711,7 @@
         <w:ind w:left="5040" w:hanging="360"/>
       </w:pPr>
       <w:rPr>
-        <w:rFonts w:ascii="Symbol" w:hAnsi="Symbol" w:hint="default"/>
+        <w:rFonts w:hint="default" w:ascii="Symbol" w:hAnsi="Symbol"/>
       </w:rPr>
     </w:lvl>
     <w:lvl w:ilvl="7" w:tplc="08090003" w:tentative="1">
@@ -7664,7 +7723,7 @@
         <w:ind w:left="5760" w:hanging="360"/>
       </w:pPr>
       <w:rPr>
-        <w:rFonts w:ascii="Courier New" w:hAnsi="Courier New" w:cs="Courier New" w:hint="default"/>
+        <w:rFonts w:hint="default" w:ascii="Courier New" w:hAnsi="Courier New" w:cs="Courier New"/>
       </w:rPr>
     </w:lvl>
     <w:lvl w:ilvl="8" w:tplc="08090005" w:tentative="1">
@@ -7676,7 +7735,7 @@
         <w:ind w:left="6480" w:hanging="360"/>
       </w:pPr>
       <w:rPr>
-        <w:rFonts w:ascii="Wingdings" w:hAnsi="Wingdings" w:hint="default"/>
+        <w:rFonts w:hint="default" w:ascii="Wingdings" w:hAnsi="Wingdings"/>
       </w:rPr>
     </w:lvl>
   </w:abstractNum>
@@ -7693,7 +7752,7 @@
         <w:ind w:left="720" w:hanging="360"/>
       </w:pPr>
       <w:rPr>
-        <w:rFonts w:ascii="Symbol" w:hAnsi="Symbol" w:hint="default"/>
+        <w:rFonts w:hint="default" w:ascii="Symbol" w:hAnsi="Symbol"/>
       </w:rPr>
     </w:lvl>
     <w:lvl w:ilvl="1" w:tplc="08090003" w:tentative="1">
@@ -7705,7 +7764,7 @@
         <w:ind w:left="1440" w:hanging="360"/>
       </w:pPr>
       <w:rPr>
-        <w:rFonts w:ascii="Courier New" w:hAnsi="Courier New" w:cs="Courier New" w:hint="default"/>
+        <w:rFonts w:hint="default" w:ascii="Courier New" w:hAnsi="Courier New" w:cs="Courier New"/>
       </w:rPr>
     </w:lvl>
     <w:lvl w:ilvl="2" w:tplc="08090005" w:tentative="1">
@@ -7717,7 +7776,7 @@
         <w:ind w:left="2160" w:hanging="360"/>
       </w:pPr>
       <w:rPr>
-        <w:rFonts w:ascii="Wingdings" w:hAnsi="Wingdings" w:hint="default"/>
+        <w:rFonts w:hint="default" w:ascii="Wingdings" w:hAnsi="Wingdings"/>
       </w:rPr>
     </w:lvl>
     <w:lvl w:ilvl="3" w:tplc="08090001" w:tentative="1">
@@ -7729,7 +7788,7 @@
         <w:ind w:left="2880" w:hanging="360"/>
       </w:pPr>
       <w:rPr>
-        <w:rFonts w:ascii="Symbol" w:hAnsi="Symbol" w:hint="default"/>
+        <w:rFonts w:hint="default" w:ascii="Symbol" w:hAnsi="Symbol"/>
       </w:rPr>
     </w:lvl>
     <w:lvl w:ilvl="4" w:tplc="08090003" w:tentative="1">
@@ -7741,7 +7800,7 @@
         <w:ind w:left="3600" w:hanging="360"/>
       </w:pPr>
       <w:rPr>
-        <w:rFonts w:ascii="Courier New" w:hAnsi="Courier New" w:cs="Courier New" w:hint="default"/>
+        <w:rFonts w:hint="default" w:ascii="Courier New" w:hAnsi="Courier New" w:cs="Courier New"/>
       </w:rPr>
     </w:lvl>
     <w:lvl w:ilvl="5" w:tplc="08090005" w:tentative="1">
@@ -7753,7 +7812,7 @@
         <w:ind w:left="4320" w:hanging="360"/>
       </w:pPr>
       <w:rPr>
-        <w:rFonts w:ascii="Wingdings" w:hAnsi="Wingdings" w:hint="default"/>
+        <w:rFonts w:hint="default" w:ascii="Wingdings" w:hAnsi="Wingdings"/>
       </w:rPr>
     </w:lvl>
     <w:lvl w:ilvl="6" w:tplc="08090001" w:tentative="1">
@@ -7765,7 +7824,7 @@
         <w:ind w:left="5040" w:hanging="360"/>
       </w:pPr>
       <w:rPr>
-        <w:rFonts w:ascii="Symbol" w:hAnsi="Symbol" w:hint="default"/>
+        <w:rFonts w:hint="default" w:ascii="Symbol" w:hAnsi="Symbol"/>
       </w:rPr>
     </w:lvl>
     <w:lvl w:ilvl="7" w:tplc="08090003" w:tentative="1">
@@ -7777,7 +7836,7 @@
         <w:ind w:left="5760" w:hanging="360"/>
       </w:pPr>
       <w:rPr>
-        <w:rFonts w:ascii="Courier New" w:hAnsi="Courier New" w:cs="Courier New" w:hint="default"/>
+        <w:rFonts w:hint="default" w:ascii="Courier New" w:hAnsi="Courier New" w:cs="Courier New"/>
       </w:rPr>
     </w:lvl>
     <w:lvl w:ilvl="8" w:tplc="08090005" w:tentative="1">
@@ -7789,7 +7848,7 @@
         <w:ind w:left="6480" w:hanging="360"/>
       </w:pPr>
       <w:rPr>
-        <w:rFonts w:ascii="Wingdings" w:hAnsi="Wingdings" w:hint="default"/>
+        <w:rFonts w:hint="default" w:ascii="Wingdings" w:hAnsi="Wingdings"/>
       </w:rPr>
     </w:lvl>
   </w:abstractNum>
@@ -7806,7 +7865,7 @@
         <w:ind w:left="1440" w:hanging="360"/>
       </w:pPr>
       <w:rPr>
-        <w:rFonts w:ascii="Courier New" w:hAnsi="Courier New" w:cs="Courier New" w:hint="default"/>
+        <w:rFonts w:hint="default" w:ascii="Courier New" w:hAnsi="Courier New" w:cs="Courier New"/>
       </w:rPr>
     </w:lvl>
     <w:lvl w:ilvl="1" w:tplc="08090003" w:tentative="1">
@@ -7818,7 +7877,7 @@
         <w:ind w:left="2160" w:hanging="360"/>
       </w:pPr>
       <w:rPr>
-        <w:rFonts w:ascii="Courier New" w:hAnsi="Courier New" w:cs="Courier New" w:hint="default"/>
+        <w:rFonts w:hint="default" w:ascii="Courier New" w:hAnsi="Courier New" w:cs="Courier New"/>
       </w:rPr>
     </w:lvl>
     <w:lvl w:ilvl="2" w:tplc="08090005" w:tentative="1">
@@ -7830,7 +7889,7 @@
         <w:ind w:left="2880" w:hanging="360"/>
       </w:pPr>
       <w:rPr>
-        <w:rFonts w:ascii="Wingdings" w:hAnsi="Wingdings" w:hint="default"/>
+        <w:rFonts w:hint="default" w:ascii="Wingdings" w:hAnsi="Wingdings"/>
       </w:rPr>
     </w:lvl>
     <w:lvl w:ilvl="3" w:tplc="08090001" w:tentative="1">
@@ -7842,7 +7901,7 @@
         <w:ind w:left="3600" w:hanging="360"/>
       </w:pPr>
       <w:rPr>
-        <w:rFonts w:ascii="Symbol" w:hAnsi="Symbol" w:hint="default"/>
+        <w:rFonts w:hint="default" w:ascii="Symbol" w:hAnsi="Symbol"/>
       </w:rPr>
     </w:lvl>
     <w:lvl w:ilvl="4" w:tplc="08090003" w:tentative="1">
@@ -7854,7 +7913,7 @@
         <w:ind w:left="4320" w:hanging="360"/>
       </w:pPr>
       <w:rPr>
-        <w:rFonts w:ascii="Courier New" w:hAnsi="Courier New" w:cs="Courier New" w:hint="default"/>
+        <w:rFonts w:hint="default" w:ascii="Courier New" w:hAnsi="Courier New" w:cs="Courier New"/>
       </w:rPr>
     </w:lvl>
     <w:lvl w:ilvl="5" w:tplc="08090005" w:tentative="1">
@@ -7866,7 +7925,7 @@
         <w:ind w:left="5040" w:hanging="360"/>
       </w:pPr>
       <w:rPr>
-        <w:rFonts w:ascii="Wingdings" w:hAnsi="Wingdings" w:hint="default"/>
+        <w:rFonts w:hint="default" w:ascii="Wingdings" w:hAnsi="Wingdings"/>
       </w:rPr>
     </w:lvl>
     <w:lvl w:ilvl="6" w:tplc="08090001" w:tentative="1">
@@ -7878,7 +7937,7 @@
         <w:ind w:left="5760" w:hanging="360"/>
       </w:pPr>
       <w:rPr>
-        <w:rFonts w:ascii="Symbol" w:hAnsi="Symbol" w:hint="default"/>
+        <w:rFonts w:hint="default" w:ascii="Symbol" w:hAnsi="Symbol"/>
       </w:rPr>
     </w:lvl>
     <w:lvl w:ilvl="7" w:tplc="08090003" w:tentative="1">
@@ -7890,7 +7949,7 @@
         <w:ind w:left="6480" w:hanging="360"/>
       </w:pPr>
       <w:rPr>
-        <w:rFonts w:ascii="Courier New" w:hAnsi="Courier New" w:cs="Courier New" w:hint="default"/>
+        <w:rFonts w:hint="default" w:ascii="Courier New" w:hAnsi="Courier New" w:cs="Courier New"/>
       </w:rPr>
     </w:lvl>
     <w:lvl w:ilvl="8" w:tplc="08090005" w:tentative="1">
@@ -7902,7 +7961,7 @@
         <w:ind w:left="7200" w:hanging="360"/>
       </w:pPr>
       <w:rPr>
-        <w:rFonts w:ascii="Wingdings" w:hAnsi="Wingdings" w:hint="default"/>
+        <w:rFonts w:hint="default" w:ascii="Wingdings" w:hAnsi="Wingdings"/>
       </w:rPr>
     </w:lvl>
   </w:abstractNum>
@@ -7919,7 +7978,7 @@
         <w:ind w:left="360" w:hanging="360"/>
       </w:pPr>
       <w:rPr>
-        <w:rFonts w:ascii="Symbol" w:hAnsi="Symbol" w:hint="default"/>
+        <w:rFonts w:hint="default" w:ascii="Symbol" w:hAnsi="Symbol"/>
         <w:color w:val="FF0000"/>
       </w:rPr>
     </w:lvl>
@@ -7932,7 +7991,7 @@
         <w:ind w:left="1080" w:hanging="360"/>
       </w:pPr>
       <w:rPr>
-        <w:rFonts w:ascii="Courier New" w:hAnsi="Courier New" w:cs="Courier New" w:hint="default"/>
+        <w:rFonts w:hint="default" w:ascii="Courier New" w:hAnsi="Courier New" w:cs="Courier New"/>
       </w:rPr>
     </w:lvl>
     <w:lvl w:ilvl="2" w:tplc="08090005" w:tentative="1">
@@ -7944,7 +8003,7 @@
         <w:ind w:left="1800" w:hanging="360"/>
       </w:pPr>
       <w:rPr>
-        <w:rFonts w:ascii="Wingdings" w:hAnsi="Wingdings" w:hint="default"/>
+        <w:rFonts w:hint="default" w:ascii="Wingdings" w:hAnsi="Wingdings"/>
       </w:rPr>
     </w:lvl>
     <w:lvl w:ilvl="3" w:tplc="08090001" w:tentative="1">
@@ -7956,7 +8015,7 @@
         <w:ind w:left="2520" w:hanging="360"/>
       </w:pPr>
       <w:rPr>
-        <w:rFonts w:ascii="Symbol" w:hAnsi="Symbol" w:hint="default"/>
+        <w:rFonts w:hint="default" w:ascii="Symbol" w:hAnsi="Symbol"/>
       </w:rPr>
     </w:lvl>
     <w:lvl w:ilvl="4" w:tplc="08090003" w:tentative="1">
@@ -7968,7 +8027,7 @@
         <w:ind w:left="3240" w:hanging="360"/>
       </w:pPr>
       <w:rPr>
-        <w:rFonts w:ascii="Courier New" w:hAnsi="Courier New" w:cs="Courier New" w:hint="default"/>
+        <w:rFonts w:hint="default" w:ascii="Courier New" w:hAnsi="Courier New" w:cs="Courier New"/>
       </w:rPr>
     </w:lvl>
     <w:lvl w:ilvl="5" w:tplc="08090005" w:tentative="1">
@@ -7980,7 +8039,7 @@
         <w:ind w:left="3960" w:hanging="360"/>
       </w:pPr>
       <w:rPr>
-        <w:rFonts w:ascii="Wingdings" w:hAnsi="Wingdings" w:hint="default"/>
+        <w:rFonts w:hint="default" w:ascii="Wingdings" w:hAnsi="Wingdings"/>
       </w:rPr>
     </w:lvl>
     <w:lvl w:ilvl="6" w:tplc="08090001" w:tentative="1">
@@ -7992,7 +8051,7 @@
         <w:ind w:left="4680" w:hanging="360"/>
       </w:pPr>
       <w:rPr>
-        <w:rFonts w:ascii="Symbol" w:hAnsi="Symbol" w:hint="default"/>
+        <w:rFonts w:hint="default" w:ascii="Symbol" w:hAnsi="Symbol"/>
       </w:rPr>
     </w:lvl>
     <w:lvl w:ilvl="7" w:tplc="08090003" w:tentative="1">
@@ -8004,7 +8063,7 @@
         <w:ind w:left="5400" w:hanging="360"/>
       </w:pPr>
       <w:rPr>
-        <w:rFonts w:ascii="Courier New" w:hAnsi="Courier New" w:cs="Courier New" w:hint="default"/>
+        <w:rFonts w:hint="default" w:ascii="Courier New" w:hAnsi="Courier New" w:cs="Courier New"/>
       </w:rPr>
     </w:lvl>
     <w:lvl w:ilvl="8" w:tplc="08090005" w:tentative="1">
@@ -8016,7 +8075,7 @@
         <w:ind w:left="6120" w:hanging="360"/>
       </w:pPr>
       <w:rPr>
-        <w:rFonts w:ascii="Wingdings" w:hAnsi="Wingdings" w:hint="default"/>
+        <w:rFonts w:hint="default" w:ascii="Wingdings" w:hAnsi="Wingdings"/>
       </w:rPr>
     </w:lvl>
   </w:abstractNum>
@@ -8033,7 +8092,7 @@
         <w:ind w:left="1440" w:hanging="360"/>
       </w:pPr>
       <w:rPr>
-        <w:rFonts w:ascii="Courier New" w:hAnsi="Courier New" w:cs="Courier New" w:hint="default"/>
+        <w:rFonts w:hint="default" w:ascii="Courier New" w:hAnsi="Courier New" w:cs="Courier New"/>
       </w:rPr>
     </w:lvl>
     <w:lvl w:ilvl="1" w:tplc="08090003" w:tentative="1">
@@ -8045,7 +8104,7 @@
         <w:ind w:left="2160" w:hanging="360"/>
       </w:pPr>
       <w:rPr>
-        <w:rFonts w:ascii="Courier New" w:hAnsi="Courier New" w:cs="Courier New" w:hint="default"/>
+        <w:rFonts w:hint="default" w:ascii="Courier New" w:hAnsi="Courier New" w:cs="Courier New"/>
       </w:rPr>
     </w:lvl>
     <w:lvl w:ilvl="2" w:tplc="08090005" w:tentative="1">
@@ -8057,7 +8116,7 @@
         <w:ind w:left="2880" w:hanging="360"/>
       </w:pPr>
       <w:rPr>
-        <w:rFonts w:ascii="Wingdings" w:hAnsi="Wingdings" w:hint="default"/>
+        <w:rFonts w:hint="default" w:ascii="Wingdings" w:hAnsi="Wingdings"/>
       </w:rPr>
     </w:lvl>
     <w:lvl w:ilvl="3" w:tplc="08090001" w:tentative="1">
@@ -8069,7 +8128,7 @@
         <w:ind w:left="3600" w:hanging="360"/>
       </w:pPr>
       <w:rPr>
-        <w:rFonts w:ascii="Symbol" w:hAnsi="Symbol" w:hint="default"/>
+        <w:rFonts w:hint="default" w:ascii="Symbol" w:hAnsi="Symbol"/>
       </w:rPr>
     </w:lvl>
     <w:lvl w:ilvl="4" w:tplc="08090003" w:tentative="1">
@@ -8081,7 +8140,7 @@
         <w:ind w:left="4320" w:hanging="360"/>
       </w:pPr>
       <w:rPr>
-        <w:rFonts w:ascii="Courier New" w:hAnsi="Courier New" w:cs="Courier New" w:hint="default"/>
+        <w:rFonts w:hint="default" w:ascii="Courier New" w:hAnsi="Courier New" w:cs="Courier New"/>
       </w:rPr>
     </w:lvl>
     <w:lvl w:ilvl="5" w:tplc="08090005" w:tentative="1">
@@ -8093,7 +8152,7 @@
         <w:ind w:left="5040" w:hanging="360"/>
       </w:pPr>
       <w:rPr>
-        <w:rFonts w:ascii="Wingdings" w:hAnsi="Wingdings" w:hint="default"/>
+        <w:rFonts w:hint="default" w:ascii="Wingdings" w:hAnsi="Wingdings"/>
       </w:rPr>
     </w:lvl>
     <w:lvl w:ilvl="6" w:tplc="08090001" w:tentative="1">
@@ -8105,7 +8164,7 @@
         <w:ind w:left="5760" w:hanging="360"/>
       </w:pPr>
       <w:rPr>
-        <w:rFonts w:ascii="Symbol" w:hAnsi="Symbol" w:hint="default"/>
+        <w:rFonts w:hint="default" w:ascii="Symbol" w:hAnsi="Symbol"/>
       </w:rPr>
     </w:lvl>
     <w:lvl w:ilvl="7" w:tplc="08090003" w:tentative="1">
@@ -8117,7 +8176,7 @@
         <w:ind w:left="6480" w:hanging="360"/>
       </w:pPr>
       <w:rPr>
-        <w:rFonts w:ascii="Courier New" w:hAnsi="Courier New" w:cs="Courier New" w:hint="default"/>
+        <w:rFonts w:hint="default" w:ascii="Courier New" w:hAnsi="Courier New" w:cs="Courier New"/>
       </w:rPr>
     </w:lvl>
     <w:lvl w:ilvl="8" w:tplc="08090005" w:tentative="1">
@@ -8129,7 +8188,7 @@
         <w:ind w:left="7200" w:hanging="360"/>
       </w:pPr>
       <w:rPr>
-        <w:rFonts w:ascii="Wingdings" w:hAnsi="Wingdings" w:hint="default"/>
+        <w:rFonts w:hint="default" w:ascii="Wingdings" w:hAnsi="Wingdings"/>
       </w:rPr>
     </w:lvl>
   </w:abstractNum>
@@ -8146,7 +8205,7 @@
         <w:ind w:left="720" w:hanging="360"/>
       </w:pPr>
       <w:rPr>
-        <w:rFonts w:ascii="Symbol" w:hAnsi="Symbol" w:hint="default"/>
+        <w:rFonts w:hint="default" w:ascii="Symbol" w:hAnsi="Symbol"/>
       </w:rPr>
     </w:lvl>
     <w:lvl w:ilvl="1" w:tplc="08090003">
@@ -8158,7 +8217,7 @@
         <w:ind w:left="1440" w:hanging="360"/>
       </w:pPr>
       <w:rPr>
-        <w:rFonts w:ascii="Courier New" w:hAnsi="Courier New" w:cs="Courier New" w:hint="default"/>
+        <w:rFonts w:hint="default" w:ascii="Courier New" w:hAnsi="Courier New" w:cs="Courier New"/>
       </w:rPr>
     </w:lvl>
     <w:lvl w:ilvl="2" w:tplc="08090005" w:tentative="1">
@@ -8170,7 +8229,7 @@
         <w:ind w:left="2160" w:hanging="360"/>
       </w:pPr>
       <w:rPr>
-        <w:rFonts w:ascii="Wingdings" w:hAnsi="Wingdings" w:hint="default"/>
+        <w:rFonts w:hint="default" w:ascii="Wingdings" w:hAnsi="Wingdings"/>
       </w:rPr>
     </w:lvl>
     <w:lvl w:ilvl="3" w:tplc="08090001" w:tentative="1">
@@ -8182,7 +8241,7 @@
         <w:ind w:left="2880" w:hanging="360"/>
       </w:pPr>
       <w:rPr>
-        <w:rFonts w:ascii="Symbol" w:hAnsi="Symbol" w:hint="default"/>
+        <w:rFonts w:hint="default" w:ascii="Symbol" w:hAnsi="Symbol"/>
       </w:rPr>
     </w:lvl>
     <w:lvl w:ilvl="4" w:tplc="08090003" w:tentative="1">
@@ -8194,7 +8253,7 @@
         <w:ind w:left="3600" w:hanging="360"/>
       </w:pPr>
       <w:rPr>
-        <w:rFonts w:ascii="Courier New" w:hAnsi="Courier New" w:cs="Courier New" w:hint="default"/>
+        <w:rFonts w:hint="default" w:ascii="Courier New" w:hAnsi="Courier New" w:cs="Courier New"/>
       </w:rPr>
     </w:lvl>
     <w:lvl w:ilvl="5" w:tplc="08090005" w:tentative="1">
@@ -8206,7 +8265,7 @@
         <w:ind w:left="4320" w:hanging="360"/>
       </w:pPr>
       <w:rPr>
-        <w:rFonts w:ascii="Wingdings" w:hAnsi="Wingdings" w:hint="default"/>
+        <w:rFonts w:hint="default" w:ascii="Wingdings" w:hAnsi="Wingdings"/>
       </w:rPr>
     </w:lvl>
     <w:lvl w:ilvl="6" w:tplc="08090001" w:tentative="1">
@@ -8218,7 +8277,7 @@
         <w:ind w:left="5040" w:hanging="360"/>
       </w:pPr>
       <w:rPr>
-        <w:rFonts w:ascii="Symbol" w:hAnsi="Symbol" w:hint="default"/>
+        <w:rFonts w:hint="default" w:ascii="Symbol" w:hAnsi="Symbol"/>
       </w:rPr>
     </w:lvl>
     <w:lvl w:ilvl="7" w:tplc="08090003" w:tentative="1">
@@ -8230,7 +8289,7 @@
         <w:ind w:left="5760" w:hanging="360"/>
       </w:pPr>
       <w:rPr>
-        <w:rFonts w:ascii="Courier New" w:hAnsi="Courier New" w:cs="Courier New" w:hint="default"/>
+        <w:rFonts w:hint="default" w:ascii="Courier New" w:hAnsi="Courier New" w:cs="Courier New"/>
       </w:rPr>
     </w:lvl>
     <w:lvl w:ilvl="8" w:tplc="08090005" w:tentative="1">
@@ -8242,7 +8301,7 @@
         <w:ind w:left="6480" w:hanging="360"/>
       </w:pPr>
       <w:rPr>
-        <w:rFonts w:ascii="Wingdings" w:hAnsi="Wingdings" w:hint="default"/>
+        <w:rFonts w:hint="default" w:ascii="Wingdings" w:hAnsi="Wingdings"/>
       </w:rPr>
     </w:lvl>
   </w:abstractNum>
@@ -8259,7 +8318,7 @@
         <w:ind w:left="360" w:hanging="360"/>
       </w:pPr>
       <w:rPr>
-        <w:rFonts w:ascii="Symbol" w:hAnsi="Symbol" w:hint="default"/>
+        <w:rFonts w:hint="default" w:ascii="Symbol" w:hAnsi="Symbol"/>
       </w:rPr>
     </w:lvl>
     <w:lvl w:ilvl="1" w:tplc="08090003" w:tentative="1">
@@ -8271,7 +8330,7 @@
         <w:ind w:left="1080" w:hanging="360"/>
       </w:pPr>
       <w:rPr>
-        <w:rFonts w:ascii="Courier New" w:hAnsi="Courier New" w:cs="Courier New" w:hint="default"/>
+        <w:rFonts w:hint="default" w:ascii="Courier New" w:hAnsi="Courier New" w:cs="Courier New"/>
       </w:rPr>
     </w:lvl>
     <w:lvl w:ilvl="2" w:tplc="08090005" w:tentative="1">
@@ -8283,7 +8342,7 @@
         <w:ind w:left="1800" w:hanging="360"/>
       </w:pPr>
       <w:rPr>
-        <w:rFonts w:ascii="Wingdings" w:hAnsi="Wingdings" w:hint="default"/>
+        <w:rFonts w:hint="default" w:ascii="Wingdings" w:hAnsi="Wingdings"/>
       </w:rPr>
     </w:lvl>
     <w:lvl w:ilvl="3" w:tplc="08090001" w:tentative="1">
@@ -8295,7 +8354,7 @@
         <w:ind w:left="2520" w:hanging="360"/>
       </w:pPr>
       <w:rPr>
-        <w:rFonts w:ascii="Symbol" w:hAnsi="Symbol" w:hint="default"/>
+        <w:rFonts w:hint="default" w:ascii="Symbol" w:hAnsi="Symbol"/>
       </w:rPr>
     </w:lvl>
     <w:lvl w:ilvl="4" w:tplc="08090003" w:tentative="1">
@@ -8307,7 +8366,7 @@
         <w:ind w:left="3240" w:hanging="360"/>
       </w:pPr>
       <w:rPr>
-        <w:rFonts w:ascii="Courier New" w:hAnsi="Courier New" w:cs="Courier New" w:hint="default"/>
+        <w:rFonts w:hint="default" w:ascii="Courier New" w:hAnsi="Courier New" w:cs="Courier New"/>
       </w:rPr>
     </w:lvl>
     <w:lvl w:ilvl="5" w:tplc="08090005" w:tentative="1">
@@ -8319,7 +8378,7 @@
         <w:ind w:left="3960" w:hanging="360"/>
       </w:pPr>
       <w:rPr>
-        <w:rFonts w:ascii="Wingdings" w:hAnsi="Wingdings" w:hint="default"/>
+        <w:rFonts w:hint="default" w:ascii="Wingdings" w:hAnsi="Wingdings"/>
       </w:rPr>
     </w:lvl>
     <w:lvl w:ilvl="6" w:tplc="08090001" w:tentative="1">
@@ -8331,7 +8390,7 @@
         <w:ind w:left="4680" w:hanging="360"/>
       </w:pPr>
       <w:rPr>
-        <w:rFonts w:ascii="Symbol" w:hAnsi="Symbol" w:hint="default"/>
+        <w:rFonts w:hint="default" w:ascii="Symbol" w:hAnsi="Symbol"/>
       </w:rPr>
     </w:lvl>
     <w:lvl w:ilvl="7" w:tplc="08090003" w:tentative="1">
@@ -8343,7 +8402,7 @@
         <w:ind w:left="5400" w:hanging="360"/>
       </w:pPr>
       <w:rPr>
-        <w:rFonts w:ascii="Courier New" w:hAnsi="Courier New" w:cs="Courier New" w:hint="default"/>
+        <w:rFonts w:hint="default" w:ascii="Courier New" w:hAnsi="Courier New" w:cs="Courier New"/>
       </w:rPr>
     </w:lvl>
     <w:lvl w:ilvl="8" w:tplc="08090005" w:tentative="1">
@@ -8355,7 +8414,7 @@
         <w:ind w:left="6120" w:hanging="360"/>
       </w:pPr>
       <w:rPr>
-        <w:rFonts w:ascii="Wingdings" w:hAnsi="Wingdings" w:hint="default"/>
+        <w:rFonts w:hint="default" w:ascii="Wingdings" w:hAnsi="Wingdings"/>
       </w:rPr>
     </w:lvl>
   </w:abstractNum>
@@ -8372,7 +8431,7 @@
         <w:ind w:left="720" w:hanging="360"/>
       </w:pPr>
       <w:rPr>
-        <w:rFonts w:ascii="Symbol" w:hAnsi="Symbol" w:hint="default"/>
+        <w:rFonts w:hint="default" w:ascii="Symbol" w:hAnsi="Symbol"/>
       </w:rPr>
     </w:lvl>
     <w:lvl w:ilvl="1" w:tplc="08090003" w:tentative="1">
@@ -8384,7 +8443,7 @@
         <w:ind w:left="1440" w:hanging="360"/>
       </w:pPr>
       <w:rPr>
-        <w:rFonts w:ascii="Courier New" w:hAnsi="Courier New" w:cs="Courier New" w:hint="default"/>
+        <w:rFonts w:hint="default" w:ascii="Courier New" w:hAnsi="Courier New" w:cs="Courier New"/>
       </w:rPr>
     </w:lvl>
     <w:lvl w:ilvl="2" w:tplc="08090005" w:tentative="1">
@@ -8396,7 +8455,7 @@
         <w:ind w:left="2160" w:hanging="360"/>
       </w:pPr>
       <w:rPr>
-        <w:rFonts w:ascii="Wingdings" w:hAnsi="Wingdings" w:hint="default"/>
+        <w:rFonts w:hint="default" w:ascii="Wingdings" w:hAnsi="Wingdings"/>
       </w:rPr>
     </w:lvl>
     <w:lvl w:ilvl="3" w:tplc="08090001" w:tentative="1">
@@ -8408,7 +8467,7 @@
         <w:ind w:left="2880" w:hanging="360"/>
       </w:pPr>
       <w:rPr>
-        <w:rFonts w:ascii="Symbol" w:hAnsi="Symbol" w:hint="default"/>
+        <w:rFonts w:hint="default" w:ascii="Symbol" w:hAnsi="Symbol"/>
       </w:rPr>
     </w:lvl>
     <w:lvl w:ilvl="4" w:tplc="08090003" w:tentative="1">
@@ -8420,7 +8479,7 @@
         <w:ind w:left="3600" w:hanging="360"/>
       </w:pPr>
       <w:rPr>
-        <w:rFonts w:ascii="Courier New" w:hAnsi="Courier New" w:cs="Courier New" w:hint="default"/>
+        <w:rFonts w:hint="default" w:ascii="Courier New" w:hAnsi="Courier New" w:cs="Courier New"/>
       </w:rPr>
     </w:lvl>
     <w:lvl w:ilvl="5" w:tplc="08090005" w:tentative="1">
@@ -8432,7 +8491,7 @@
         <w:ind w:left="4320" w:hanging="360"/>
       </w:pPr>
       <w:rPr>
-        <w:rFonts w:ascii="Wingdings" w:hAnsi="Wingdings" w:hint="default"/>
+        <w:rFonts w:hint="default" w:ascii="Wingdings" w:hAnsi="Wingdings"/>
       </w:rPr>
     </w:lvl>
     <w:lvl w:ilvl="6" w:tplc="08090001" w:tentative="1">
@@ -8444,7 +8503,7 @@
         <w:ind w:left="5040" w:hanging="360"/>
       </w:pPr>
       <w:rPr>
-        <w:rFonts w:ascii="Symbol" w:hAnsi="Symbol" w:hint="default"/>
+        <w:rFonts w:hint="default" w:ascii="Symbol" w:hAnsi="Symbol"/>
       </w:rPr>
     </w:lvl>
     <w:lvl w:ilvl="7" w:tplc="08090003" w:tentative="1">
@@ -8456,7 +8515,7 @@
         <w:ind w:left="5760" w:hanging="360"/>
       </w:pPr>
       <w:rPr>
-        <w:rFonts w:ascii="Courier New" w:hAnsi="Courier New" w:cs="Courier New" w:hint="default"/>
+        <w:rFonts w:hint="default" w:ascii="Courier New" w:hAnsi="Courier New" w:cs="Courier New"/>
       </w:rPr>
     </w:lvl>
     <w:lvl w:ilvl="8" w:tplc="08090005" w:tentative="1">
@@ -8468,7 +8527,7 @@
         <w:ind w:left="6480" w:hanging="360"/>
       </w:pPr>
       <w:rPr>
-        <w:rFonts w:ascii="Wingdings" w:hAnsi="Wingdings" w:hint="default"/>
+        <w:rFonts w:hint="default" w:ascii="Wingdings" w:hAnsi="Wingdings"/>
       </w:rPr>
     </w:lvl>
   </w:abstractNum>
@@ -8485,7 +8544,7 @@
         <w:ind w:left="720" w:hanging="360"/>
       </w:pPr>
       <w:rPr>
-        <w:rFonts w:ascii="Calibri" w:eastAsiaTheme="minorHAnsi" w:hAnsi="Calibri" w:cs="Calibri" w:hint="default"/>
+        <w:rFonts w:hint="default" w:ascii="Calibri" w:hAnsi="Calibri" w:cs="Calibri" w:eastAsiaTheme="minorHAnsi"/>
       </w:rPr>
     </w:lvl>
     <w:lvl w:ilvl="1" w:tplc="08090003" w:tentative="1">
@@ -8497,7 +8556,7 @@
         <w:ind w:left="1440" w:hanging="360"/>
       </w:pPr>
       <w:rPr>
-        <w:rFonts w:ascii="Courier New" w:hAnsi="Courier New" w:cs="Courier New" w:hint="default"/>
+        <w:rFonts w:hint="default" w:ascii="Courier New" w:hAnsi="Courier New" w:cs="Courier New"/>
       </w:rPr>
     </w:lvl>
     <w:lvl w:ilvl="2" w:tplc="08090005" w:tentative="1">
@@ -8509,7 +8568,7 @@
         <w:ind w:left="2160" w:hanging="360"/>
       </w:pPr>
       <w:rPr>
-        <w:rFonts w:ascii="Wingdings" w:hAnsi="Wingdings" w:hint="default"/>
+        <w:rFonts w:hint="default" w:ascii="Wingdings" w:hAnsi="Wingdings"/>
       </w:rPr>
     </w:lvl>
     <w:lvl w:ilvl="3" w:tplc="08090001" w:tentative="1">
@@ -8521,7 +8580,7 @@
         <w:ind w:left="2880" w:hanging="360"/>
       </w:pPr>
       <w:rPr>
-        <w:rFonts w:ascii="Symbol" w:hAnsi="Symbol" w:hint="default"/>
+        <w:rFonts w:hint="default" w:ascii="Symbol" w:hAnsi="Symbol"/>
       </w:rPr>
     </w:lvl>
     <w:lvl w:ilvl="4" w:tplc="08090003" w:tentative="1">
@@ -8533,7 +8592,7 @@
         <w:ind w:left="3600" w:hanging="360"/>
       </w:pPr>
       <w:rPr>
-        <w:rFonts w:ascii="Courier New" w:hAnsi="Courier New" w:cs="Courier New" w:hint="default"/>
+        <w:rFonts w:hint="default" w:ascii="Courier New" w:hAnsi="Courier New" w:cs="Courier New"/>
       </w:rPr>
     </w:lvl>
     <w:lvl w:ilvl="5" w:tplc="08090005" w:tentative="1">
@@ -8545,7 +8604,7 @@
         <w:ind w:left="4320" w:hanging="360"/>
       </w:pPr>
       <w:rPr>
-        <w:rFonts w:ascii="Wingdings" w:hAnsi="Wingdings" w:hint="default"/>
+        <w:rFonts w:hint="default" w:ascii="Wingdings" w:hAnsi="Wingdings"/>
       </w:rPr>
     </w:lvl>
     <w:lvl w:ilvl="6" w:tplc="08090001" w:tentative="1">
@@ -8557,7 +8616,7 @@
         <w:ind w:left="5040" w:hanging="360"/>
       </w:pPr>
       <w:rPr>
-        <w:rFonts w:ascii="Symbol" w:hAnsi="Symbol" w:hint="default"/>
+        <w:rFonts w:hint="default" w:ascii="Symbol" w:hAnsi="Symbol"/>
       </w:rPr>
     </w:lvl>
     <w:lvl w:ilvl="7" w:tplc="08090003" w:tentative="1">
@@ -8569,7 +8628,7 @@
         <w:ind w:left="5760" w:hanging="360"/>
       </w:pPr>
       <w:rPr>
-        <w:rFonts w:ascii="Courier New" w:hAnsi="Courier New" w:cs="Courier New" w:hint="default"/>
+        <w:rFonts w:hint="default" w:ascii="Courier New" w:hAnsi="Courier New" w:cs="Courier New"/>
       </w:rPr>
     </w:lvl>
     <w:lvl w:ilvl="8" w:tplc="08090005" w:tentative="1">
@@ -8581,7 +8640,7 @@
         <w:ind w:left="6480" w:hanging="360"/>
       </w:pPr>
       <w:rPr>
-        <w:rFonts w:ascii="Wingdings" w:hAnsi="Wingdings" w:hint="default"/>
+        <w:rFonts w:hint="default" w:ascii="Wingdings" w:hAnsi="Wingdings"/>
       </w:rPr>
     </w:lvl>
   </w:abstractNum>
@@ -8598,7 +8657,7 @@
         <w:ind w:left="360" w:hanging="360"/>
       </w:pPr>
       <w:rPr>
-        <w:rFonts w:ascii="Symbol" w:hAnsi="Symbol" w:hint="default"/>
+        <w:rFonts w:hint="default" w:ascii="Symbol" w:hAnsi="Symbol"/>
         <w:color w:val="00B0F0"/>
       </w:rPr>
     </w:lvl>
@@ -8611,7 +8670,7 @@
         <w:ind w:left="1440" w:hanging="360"/>
       </w:pPr>
       <w:rPr>
-        <w:rFonts w:ascii="Courier New" w:hAnsi="Courier New" w:cs="Courier New" w:hint="default"/>
+        <w:rFonts w:hint="default" w:ascii="Courier New" w:hAnsi="Courier New" w:cs="Courier New"/>
       </w:rPr>
     </w:lvl>
     <w:lvl w:ilvl="2" w:tplc="08090005" w:tentative="1">
@@ -8623,7 +8682,7 @@
         <w:ind w:left="2160" w:hanging="360"/>
       </w:pPr>
       <w:rPr>
-        <w:rFonts w:ascii="Wingdings" w:hAnsi="Wingdings" w:hint="default"/>
+        <w:rFonts w:hint="default" w:ascii="Wingdings" w:hAnsi="Wingdings"/>
       </w:rPr>
     </w:lvl>
     <w:lvl w:ilvl="3" w:tplc="08090001" w:tentative="1">
@@ -8635,7 +8694,7 @@
         <w:ind w:left="2880" w:hanging="360"/>
       </w:pPr>
       <w:rPr>
-        <w:rFonts w:ascii="Symbol" w:hAnsi="Symbol" w:hint="default"/>
+        <w:rFonts w:hint="default" w:ascii="Symbol" w:hAnsi="Symbol"/>
       </w:rPr>
     </w:lvl>
     <w:lvl w:ilvl="4" w:tplc="08090003" w:tentative="1">
@@ -8647,7 +8706,7 @@
         <w:ind w:left="3600" w:hanging="360"/>
       </w:pPr>
       <w:rPr>
-        <w:rFonts w:ascii="Courier New" w:hAnsi="Courier New" w:cs="Courier New" w:hint="default"/>
+        <w:rFonts w:hint="default" w:ascii="Courier New" w:hAnsi="Courier New" w:cs="Courier New"/>
       </w:rPr>
     </w:lvl>
     <w:lvl w:ilvl="5" w:tplc="08090005" w:tentative="1">
@@ -8659,7 +8718,7 @@
         <w:ind w:left="4320" w:hanging="360"/>
       </w:pPr>
       <w:rPr>
-        <w:rFonts w:ascii="Wingdings" w:hAnsi="Wingdings" w:hint="default"/>
+        <w:rFonts w:hint="default" w:ascii="Wingdings" w:hAnsi="Wingdings"/>
       </w:rPr>
     </w:lvl>
     <w:lvl w:ilvl="6" w:tplc="08090001" w:tentative="1">
@@ -8671,7 +8730,7 @@
         <w:ind w:left="5040" w:hanging="360"/>
       </w:pPr>
       <w:rPr>
-        <w:rFonts w:ascii="Symbol" w:hAnsi="Symbol" w:hint="default"/>
+        <w:rFonts w:hint="default" w:ascii="Symbol" w:hAnsi="Symbol"/>
       </w:rPr>
     </w:lvl>
     <w:lvl w:ilvl="7" w:tplc="08090003" w:tentative="1">
@@ -8683,7 +8742,7 @@
         <w:ind w:left="5760" w:hanging="360"/>
       </w:pPr>
       <w:rPr>
-        <w:rFonts w:ascii="Courier New" w:hAnsi="Courier New" w:cs="Courier New" w:hint="default"/>
+        <w:rFonts w:hint="default" w:ascii="Courier New" w:hAnsi="Courier New" w:cs="Courier New"/>
       </w:rPr>
     </w:lvl>
     <w:lvl w:ilvl="8" w:tplc="08090005" w:tentative="1">
@@ -8695,7 +8754,7 @@
         <w:ind w:left="6480" w:hanging="360"/>
       </w:pPr>
       <w:rPr>
-        <w:rFonts w:ascii="Wingdings" w:hAnsi="Wingdings" w:hint="default"/>
+        <w:rFonts w:hint="default" w:ascii="Wingdings" w:hAnsi="Wingdings"/>
       </w:rPr>
     </w:lvl>
   </w:abstractNum>
@@ -8712,7 +8771,7 @@
         <w:ind w:left="360" w:hanging="360"/>
       </w:pPr>
       <w:rPr>
-        <w:rFonts w:ascii="Symbol" w:hAnsi="Symbol" w:hint="default"/>
+        <w:rFonts w:hint="default" w:ascii="Symbol" w:hAnsi="Symbol"/>
       </w:rPr>
     </w:lvl>
     <w:lvl w:ilvl="1" w:tplc="08090003" w:tentative="1">
@@ -8724,7 +8783,7 @@
         <w:ind w:left="1080" w:hanging="360"/>
       </w:pPr>
       <w:rPr>
-        <w:rFonts w:ascii="Courier New" w:hAnsi="Courier New" w:cs="Courier New" w:hint="default"/>
+        <w:rFonts w:hint="default" w:ascii="Courier New" w:hAnsi="Courier New" w:cs="Courier New"/>
       </w:rPr>
     </w:lvl>
     <w:lvl w:ilvl="2" w:tplc="08090005" w:tentative="1">
@@ -8736,7 +8795,7 @@
         <w:ind w:left="1800" w:hanging="360"/>
       </w:pPr>
       <w:rPr>
-        <w:rFonts w:ascii="Wingdings" w:hAnsi="Wingdings" w:hint="default"/>
+        <w:rFonts w:hint="default" w:ascii="Wingdings" w:hAnsi="Wingdings"/>
       </w:rPr>
     </w:lvl>
     <w:lvl w:ilvl="3" w:tplc="08090001" w:tentative="1">
@@ -8748,7 +8807,7 @@
         <w:ind w:left="2520" w:hanging="360"/>
       </w:pPr>
       <w:rPr>
-        <w:rFonts w:ascii="Symbol" w:hAnsi="Symbol" w:hint="default"/>
+        <w:rFonts w:hint="default" w:ascii="Symbol" w:hAnsi="Symbol"/>
       </w:rPr>
     </w:lvl>
     <w:lvl w:ilvl="4" w:tplc="08090003" w:tentative="1">
@@ -8760,7 +8819,7 @@
         <w:ind w:left="3240" w:hanging="360"/>
       </w:pPr>
       <w:rPr>
-        <w:rFonts w:ascii="Courier New" w:hAnsi="Courier New" w:cs="Courier New" w:hint="default"/>
+        <w:rFonts w:hint="default" w:ascii="Courier New" w:hAnsi="Courier New" w:cs="Courier New"/>
       </w:rPr>
     </w:lvl>
     <w:lvl w:ilvl="5" w:tplc="08090005" w:tentative="1">
@@ -8772,7 +8831,7 @@
         <w:ind w:left="3960" w:hanging="360"/>
       </w:pPr>
       <w:rPr>
-        <w:rFonts w:ascii="Wingdings" w:hAnsi="Wingdings" w:hint="default"/>
+        <w:rFonts w:hint="default" w:ascii="Wingdings" w:hAnsi="Wingdings"/>
       </w:rPr>
     </w:lvl>
     <w:lvl w:ilvl="6" w:tplc="08090001" w:tentative="1">
@@ -8784,7 +8843,7 @@
         <w:ind w:left="4680" w:hanging="360"/>
       </w:pPr>
       <w:rPr>
-        <w:rFonts w:ascii="Symbol" w:hAnsi="Symbol" w:hint="default"/>
+        <w:rFonts w:hint="default" w:ascii="Symbol" w:hAnsi="Symbol"/>
       </w:rPr>
     </w:lvl>
     <w:lvl w:ilvl="7" w:tplc="08090003" w:tentative="1">
@@ -8796,7 +8855,7 @@
         <w:ind w:left="5400" w:hanging="360"/>
       </w:pPr>
       <w:rPr>
-        <w:rFonts w:ascii="Courier New" w:hAnsi="Courier New" w:cs="Courier New" w:hint="default"/>
+        <w:rFonts w:hint="default" w:ascii="Courier New" w:hAnsi="Courier New" w:cs="Courier New"/>
       </w:rPr>
     </w:lvl>
     <w:lvl w:ilvl="8" w:tplc="08090005" w:tentative="1">
@@ -8808,7 +8867,7 @@
         <w:ind w:left="6120" w:hanging="360"/>
       </w:pPr>
       <w:rPr>
-        <w:rFonts w:ascii="Wingdings" w:hAnsi="Wingdings" w:hint="default"/>
+        <w:rFonts w:hint="default" w:ascii="Wingdings" w:hAnsi="Wingdings"/>
       </w:rPr>
     </w:lvl>
   </w:abstractNum>
@@ -8825,7 +8884,7 @@
         <w:ind w:left="720" w:hanging="360"/>
       </w:pPr>
       <w:rPr>
-        <w:rFonts w:ascii="Symbol" w:hAnsi="Symbol" w:hint="default"/>
+        <w:rFonts w:hint="default" w:ascii="Symbol" w:hAnsi="Symbol"/>
       </w:rPr>
     </w:lvl>
     <w:lvl w:ilvl="1" w:tplc="FFFFFFFF">
@@ -8837,7 +8896,7 @@
         <w:ind w:left="1440" w:hanging="360"/>
       </w:pPr>
       <w:rPr>
-        <w:rFonts w:ascii="Courier New" w:hAnsi="Courier New" w:cs="Courier New" w:hint="default"/>
+        <w:rFonts w:hint="default" w:ascii="Courier New" w:hAnsi="Courier New" w:cs="Courier New"/>
       </w:rPr>
     </w:lvl>
     <w:lvl w:ilvl="2" w:tplc="FFFFFFFF">
@@ -8849,7 +8908,7 @@
         <w:ind w:left="2160" w:hanging="360"/>
       </w:pPr>
       <w:rPr>
-        <w:rFonts w:ascii="Wingdings" w:hAnsi="Wingdings" w:hint="default"/>
+        <w:rFonts w:hint="default" w:ascii="Wingdings" w:hAnsi="Wingdings"/>
       </w:rPr>
     </w:lvl>
     <w:lvl w:ilvl="3" w:tplc="ECD8B5E6">
@@ -8861,7 +8920,7 @@
         <w:ind w:left="2880" w:hanging="360"/>
       </w:pPr>
       <w:rPr>
-        <w:rFonts w:ascii="Calibri" w:eastAsiaTheme="minorHAnsi" w:hAnsi="Calibri" w:cs="Calibri" w:hint="default"/>
+        <w:rFonts w:hint="default" w:ascii="Calibri" w:hAnsi="Calibri" w:cs="Calibri" w:eastAsiaTheme="minorHAnsi"/>
       </w:rPr>
     </w:lvl>
     <w:lvl w:ilvl="4" w:tplc="FFFFFFFF" w:tentative="1">
@@ -8873,7 +8932,7 @@
         <w:ind w:left="3600" w:hanging="360"/>
       </w:pPr>
       <w:rPr>
-        <w:rFonts w:ascii="Courier New" w:hAnsi="Courier New" w:cs="Courier New" w:hint="default"/>
+        <w:rFonts w:hint="default" w:ascii="Courier New" w:hAnsi="Courier New" w:cs="Courier New"/>
       </w:rPr>
     </w:lvl>
     <w:lvl w:ilvl="5" w:tplc="FFFFFFFF" w:tentative="1">
@@ -8885,7 +8944,7 @@
         <w:ind w:left="4320" w:hanging="360"/>
       </w:pPr>
       <w:rPr>
-        <w:rFonts w:ascii="Wingdings" w:hAnsi="Wingdings" w:hint="default"/>
+        <w:rFonts w:hint="default" w:ascii="Wingdings" w:hAnsi="Wingdings"/>
       </w:rPr>
     </w:lvl>
     <w:lvl w:ilvl="6" w:tplc="FFFFFFFF" w:tentative="1">
@@ -8897,7 +8956,7 @@
         <w:ind w:left="5040" w:hanging="360"/>
       </w:pPr>
       <w:rPr>
-        <w:rFonts w:ascii="Symbol" w:hAnsi="Symbol" w:hint="default"/>
+        <w:rFonts w:hint="default" w:ascii="Symbol" w:hAnsi="Symbol"/>
       </w:rPr>
     </w:lvl>
     <w:lvl w:ilvl="7" w:tplc="FFFFFFFF" w:tentative="1">
@@ -8909,7 +8968,7 @@
         <w:ind w:left="5760" w:hanging="360"/>
       </w:pPr>
       <w:rPr>
-        <w:rFonts w:ascii="Courier New" w:hAnsi="Courier New" w:cs="Courier New" w:hint="default"/>
+        <w:rFonts w:hint="default" w:ascii="Courier New" w:hAnsi="Courier New" w:cs="Courier New"/>
       </w:rPr>
     </w:lvl>
     <w:lvl w:ilvl="8" w:tplc="FFFFFFFF" w:tentative="1">
@@ -8921,7 +8980,7 @@
         <w:ind w:left="6480" w:hanging="360"/>
       </w:pPr>
       <w:rPr>
-        <w:rFonts w:ascii="Wingdings" w:hAnsi="Wingdings" w:hint="default"/>
+        <w:rFonts w:hint="default" w:ascii="Wingdings" w:hAnsi="Wingdings"/>
       </w:rPr>
     </w:lvl>
   </w:abstractNum>
@@ -8938,7 +8997,7 @@
         <w:ind w:left="1440" w:hanging="360"/>
       </w:pPr>
       <w:rPr>
-        <w:rFonts w:ascii="Courier New" w:hAnsi="Courier New" w:cs="Courier New" w:hint="default"/>
+        <w:rFonts w:hint="default" w:ascii="Courier New" w:hAnsi="Courier New" w:cs="Courier New"/>
       </w:rPr>
     </w:lvl>
     <w:lvl w:ilvl="1" w:tplc="08090003" w:tentative="1">
@@ -8950,7 +9009,7 @@
         <w:ind w:left="2160" w:hanging="360"/>
       </w:pPr>
       <w:rPr>
-        <w:rFonts w:ascii="Courier New" w:hAnsi="Courier New" w:cs="Courier New" w:hint="default"/>
+        <w:rFonts w:hint="default" w:ascii="Courier New" w:hAnsi="Courier New" w:cs="Courier New"/>
       </w:rPr>
     </w:lvl>
     <w:lvl w:ilvl="2" w:tplc="08090005" w:tentative="1">
@@ -8962,7 +9021,7 @@
         <w:ind w:left="2880" w:hanging="360"/>
       </w:pPr>
       <w:rPr>
-        <w:rFonts w:ascii="Wingdings" w:hAnsi="Wingdings" w:hint="default"/>
+        <w:rFonts w:hint="default" w:ascii="Wingdings" w:hAnsi="Wingdings"/>
       </w:rPr>
     </w:lvl>
     <w:lvl w:ilvl="3" w:tplc="08090001" w:tentative="1">
@@ -8974,7 +9033,7 @@
         <w:ind w:left="3600" w:hanging="360"/>
       </w:pPr>
       <w:rPr>
-        <w:rFonts w:ascii="Symbol" w:hAnsi="Symbol" w:hint="default"/>
+        <w:rFonts w:hint="default" w:ascii="Symbol" w:hAnsi="Symbol"/>
       </w:rPr>
     </w:lvl>
     <w:lvl w:ilvl="4" w:tplc="08090003" w:tentative="1">
@@ -8986,7 +9045,7 @@
         <w:ind w:left="4320" w:hanging="360"/>
       </w:pPr>
       <w:rPr>
-        <w:rFonts w:ascii="Courier New" w:hAnsi="Courier New" w:cs="Courier New" w:hint="default"/>
+        <w:rFonts w:hint="default" w:ascii="Courier New" w:hAnsi="Courier New" w:cs="Courier New"/>
       </w:rPr>
     </w:lvl>
     <w:lvl w:ilvl="5" w:tplc="08090005" w:tentative="1">
@@ -8998,7 +9057,7 @@
         <w:ind w:left="5040" w:hanging="360"/>
       </w:pPr>
       <w:rPr>
-        <w:rFonts w:ascii="Wingdings" w:hAnsi="Wingdings" w:hint="default"/>
+        <w:rFonts w:hint="default" w:ascii="Wingdings" w:hAnsi="Wingdings"/>
       </w:rPr>
     </w:lvl>
     <w:lvl w:ilvl="6" w:tplc="08090001" w:tentative="1">
@@ -9010,7 +9069,7 @@
         <w:ind w:left="5760" w:hanging="360"/>
       </w:pPr>
       <w:rPr>
-        <w:rFonts w:ascii="Symbol" w:hAnsi="Symbol" w:hint="default"/>
+        <w:rFonts w:hint="default" w:ascii="Symbol" w:hAnsi="Symbol"/>
       </w:rPr>
     </w:lvl>
     <w:lvl w:ilvl="7" w:tplc="08090003" w:tentative="1">
@@ -9022,7 +9081,7 @@
         <w:ind w:left="6480" w:hanging="360"/>
       </w:pPr>
       <w:rPr>
-        <w:rFonts w:ascii="Courier New" w:hAnsi="Courier New" w:cs="Courier New" w:hint="default"/>
+        <w:rFonts w:hint="default" w:ascii="Courier New" w:hAnsi="Courier New" w:cs="Courier New"/>
       </w:rPr>
     </w:lvl>
     <w:lvl w:ilvl="8" w:tplc="08090005" w:tentative="1">
@@ -9034,7 +9093,7 @@
         <w:ind w:left="7200" w:hanging="360"/>
       </w:pPr>
       <w:rPr>
-        <w:rFonts w:ascii="Wingdings" w:hAnsi="Wingdings" w:hint="default"/>
+        <w:rFonts w:hint="default" w:ascii="Wingdings" w:hAnsi="Wingdings"/>
       </w:rPr>
     </w:lvl>
   </w:abstractNum>
@@ -9051,7 +9110,7 @@
         <w:ind w:left="720" w:hanging="360"/>
       </w:pPr>
       <w:rPr>
-        <w:rFonts w:ascii="Symbol" w:hAnsi="Symbol" w:hint="default"/>
+        <w:rFonts w:hint="default" w:ascii="Symbol" w:hAnsi="Symbol"/>
       </w:rPr>
     </w:lvl>
     <w:lvl w:ilvl="1" w:tplc="83143066">
@@ -9063,7 +9122,7 @@
         <w:ind w:left="1440" w:hanging="360"/>
       </w:pPr>
       <w:rPr>
-        <w:rFonts w:asciiTheme="minorHAnsi" w:eastAsiaTheme="minorHAnsi" w:hAnsiTheme="minorHAnsi" w:cstheme="minorBidi"/>
+        <w:rFonts w:asciiTheme="minorHAnsi" w:hAnsiTheme="minorHAnsi" w:eastAsiaTheme="minorHAnsi" w:cstheme="minorBidi"/>
       </w:rPr>
     </w:lvl>
     <w:lvl w:ilvl="2" w:tplc="08090005">
@@ -9075,7 +9134,7 @@
         <w:ind w:left="2160" w:hanging="360"/>
       </w:pPr>
       <w:rPr>
-        <w:rFonts w:ascii="Wingdings" w:hAnsi="Wingdings" w:hint="default"/>
+        <w:rFonts w:hint="default" w:ascii="Wingdings" w:hAnsi="Wingdings"/>
       </w:rPr>
     </w:lvl>
     <w:lvl w:ilvl="3" w:tplc="08090001">
@@ -9087,7 +9146,7 @@
         <w:ind w:left="2880" w:hanging="360"/>
       </w:pPr>
       <w:rPr>
-        <w:rFonts w:ascii="Symbol" w:hAnsi="Symbol" w:hint="default"/>
+        <w:rFonts w:hint="default" w:ascii="Symbol" w:hAnsi="Symbol"/>
       </w:rPr>
     </w:lvl>
     <w:lvl w:ilvl="4" w:tplc="08090003" w:tentative="1">
@@ -9099,7 +9158,7 @@
         <w:ind w:left="3600" w:hanging="360"/>
       </w:pPr>
       <w:rPr>
-        <w:rFonts w:ascii="Courier New" w:hAnsi="Courier New" w:cs="Courier New" w:hint="default"/>
+        <w:rFonts w:hint="default" w:ascii="Courier New" w:hAnsi="Courier New" w:cs="Courier New"/>
       </w:rPr>
     </w:lvl>
     <w:lvl w:ilvl="5" w:tplc="08090005" w:tentative="1">
@@ -9111,7 +9170,7 @@
         <w:ind w:left="4320" w:hanging="360"/>
       </w:pPr>
       <w:rPr>
-        <w:rFonts w:ascii="Wingdings" w:hAnsi="Wingdings" w:hint="default"/>
+        <w:rFonts w:hint="default" w:ascii="Wingdings" w:hAnsi="Wingdings"/>
       </w:rPr>
     </w:lvl>
     <w:lvl w:ilvl="6" w:tplc="08090001" w:tentative="1">
@@ -9123,7 +9182,7 @@
         <w:ind w:left="5040" w:hanging="360"/>
       </w:pPr>
       <w:rPr>
-        <w:rFonts w:ascii="Symbol" w:hAnsi="Symbol" w:hint="default"/>
+        <w:rFonts w:hint="default" w:ascii="Symbol" w:hAnsi="Symbol"/>
       </w:rPr>
     </w:lvl>
     <w:lvl w:ilvl="7" w:tplc="08090003" w:tentative="1">
@@ -9135,7 +9194,7 @@
         <w:ind w:left="5760" w:hanging="360"/>
       </w:pPr>
       <w:rPr>
-        <w:rFonts w:ascii="Courier New" w:hAnsi="Courier New" w:cs="Courier New" w:hint="default"/>
+        <w:rFonts w:hint="default" w:ascii="Courier New" w:hAnsi="Courier New" w:cs="Courier New"/>
       </w:rPr>
     </w:lvl>
     <w:lvl w:ilvl="8" w:tplc="08090005" w:tentative="1">
@@ -9147,7 +9206,7 @@
         <w:ind w:left="6480" w:hanging="360"/>
       </w:pPr>
       <w:rPr>
-        <w:rFonts w:ascii="Wingdings" w:hAnsi="Wingdings" w:hint="default"/>
+        <w:rFonts w:hint="default" w:ascii="Wingdings" w:hAnsi="Wingdings"/>
       </w:rPr>
     </w:lvl>
   </w:abstractNum>
@@ -9164,7 +9223,7 @@
         <w:ind w:left="360" w:hanging="360"/>
       </w:pPr>
       <w:rPr>
-        <w:rFonts w:ascii="Symbol" w:hAnsi="Symbol" w:hint="default"/>
+        <w:rFonts w:hint="default" w:ascii="Symbol" w:hAnsi="Symbol"/>
       </w:rPr>
     </w:lvl>
     <w:lvl w:ilvl="1" w:tplc="08090003">
@@ -9176,7 +9235,7 @@
         <w:ind w:left="1080" w:hanging="360"/>
       </w:pPr>
       <w:rPr>
-        <w:rFonts w:ascii="Courier New" w:hAnsi="Courier New" w:cs="Courier New" w:hint="default"/>
+        <w:rFonts w:hint="default" w:ascii="Courier New" w:hAnsi="Courier New" w:cs="Courier New"/>
       </w:rPr>
     </w:lvl>
     <w:lvl w:ilvl="2" w:tplc="08090005" w:tentative="1">
@@ -9188,7 +9247,7 @@
         <w:ind w:left="1800" w:hanging="360"/>
       </w:pPr>
       <w:rPr>
-        <w:rFonts w:ascii="Wingdings" w:hAnsi="Wingdings" w:hint="default"/>
+        <w:rFonts w:hint="default" w:ascii="Wingdings" w:hAnsi="Wingdings"/>
       </w:rPr>
     </w:lvl>
     <w:lvl w:ilvl="3" w:tplc="08090001" w:tentative="1">
@@ -9200,7 +9259,7 @@
         <w:ind w:left="2520" w:hanging="360"/>
       </w:pPr>
       <w:rPr>
-        <w:rFonts w:ascii="Symbol" w:hAnsi="Symbol" w:hint="default"/>
+        <w:rFonts w:hint="default" w:ascii="Symbol" w:hAnsi="Symbol"/>
       </w:rPr>
     </w:lvl>
     <w:lvl w:ilvl="4" w:tplc="08090003" w:tentative="1">
@@ -9212,7 +9271,7 @@
         <w:ind w:left="3240" w:hanging="360"/>
       </w:pPr>
       <w:rPr>
-        <w:rFonts w:ascii="Courier New" w:hAnsi="Courier New" w:cs="Courier New" w:hint="default"/>
+        <w:rFonts w:hint="default" w:ascii="Courier New" w:hAnsi="Courier New" w:cs="Courier New"/>
       </w:rPr>
     </w:lvl>
     <w:lvl w:ilvl="5" w:tplc="08090005" w:tentative="1">
@@ -9224,7 +9283,7 @@
         <w:ind w:left="3960" w:hanging="360"/>
       </w:pPr>
       <w:rPr>
-        <w:rFonts w:ascii="Wingdings" w:hAnsi="Wingdings" w:hint="default"/>
+        <w:rFonts w:hint="default" w:ascii="Wingdings" w:hAnsi="Wingdings"/>
       </w:rPr>
     </w:lvl>
     <w:lvl w:ilvl="6" w:tplc="08090001" w:tentative="1">
@@ -9236,7 +9295,7 @@
         <w:ind w:left="4680" w:hanging="360"/>
       </w:pPr>
       <w:rPr>
-        <w:rFonts w:ascii="Symbol" w:hAnsi="Symbol" w:hint="default"/>
+        <w:rFonts w:hint="default" w:ascii="Symbol" w:hAnsi="Symbol"/>
       </w:rPr>
     </w:lvl>
     <w:lvl w:ilvl="7" w:tplc="08090003" w:tentative="1">
@@ -9248,7 +9307,7 @@
         <w:ind w:left="5400" w:hanging="360"/>
       </w:pPr>
       <w:rPr>
-        <w:rFonts w:ascii="Courier New" w:hAnsi="Courier New" w:cs="Courier New" w:hint="default"/>
+        <w:rFonts w:hint="default" w:ascii="Courier New" w:hAnsi="Courier New" w:cs="Courier New"/>
       </w:rPr>
     </w:lvl>
     <w:lvl w:ilvl="8" w:tplc="08090005" w:tentative="1">
@@ -9260,7 +9319,7 @@
         <w:ind w:left="6120" w:hanging="360"/>
       </w:pPr>
       <w:rPr>
-        <w:rFonts w:ascii="Wingdings" w:hAnsi="Wingdings" w:hint="default"/>
+        <w:rFonts w:hint="default" w:ascii="Wingdings" w:hAnsi="Wingdings"/>
       </w:rPr>
     </w:lvl>
   </w:abstractNum>
@@ -9277,7 +9336,7 @@
         <w:ind w:left="720" w:hanging="360"/>
       </w:pPr>
       <w:rPr>
-        <w:rFonts w:ascii="Symbol" w:hAnsi="Symbol" w:hint="default"/>
+        <w:rFonts w:hint="default" w:ascii="Symbol" w:hAnsi="Symbol"/>
       </w:rPr>
     </w:lvl>
     <w:lvl w:ilvl="1" w:tplc="08090003" w:tentative="1">
@@ -9289,7 +9348,7 @@
         <w:ind w:left="1440" w:hanging="360"/>
       </w:pPr>
       <w:rPr>
-        <w:rFonts w:ascii="Courier New" w:hAnsi="Courier New" w:cs="Courier New" w:hint="default"/>
+        <w:rFonts w:hint="default" w:ascii="Courier New" w:hAnsi="Courier New" w:cs="Courier New"/>
       </w:rPr>
     </w:lvl>
     <w:lvl w:ilvl="2" w:tplc="08090005" w:tentative="1">
@@ -9301,7 +9360,7 @@
         <w:ind w:left="2160" w:hanging="360"/>
       </w:pPr>
       <w:rPr>
-        <w:rFonts w:ascii="Wingdings" w:hAnsi="Wingdings" w:hint="default"/>
+        <w:rFonts w:hint="default" w:ascii="Wingdings" w:hAnsi="Wingdings"/>
       </w:rPr>
     </w:lvl>
     <w:lvl w:ilvl="3" w:tplc="08090001" w:tentative="1">
@@ -9313,7 +9372,7 @@
         <w:ind w:left="2880" w:hanging="360"/>
       </w:pPr>
       <w:rPr>
-        <w:rFonts w:ascii="Symbol" w:hAnsi="Symbol" w:hint="default"/>
+        <w:rFonts w:hint="default" w:ascii="Symbol" w:hAnsi="Symbol"/>
       </w:rPr>
     </w:lvl>
     <w:lvl w:ilvl="4" w:tplc="08090003" w:tentative="1">
@@ -9325,7 +9384,7 @@
         <w:ind w:left="3600" w:hanging="360"/>
       </w:pPr>
       <w:rPr>
-        <w:rFonts w:ascii="Courier New" w:hAnsi="Courier New" w:cs="Courier New" w:hint="default"/>
+        <w:rFonts w:hint="default" w:ascii="Courier New" w:hAnsi="Courier New" w:cs="Courier New"/>
       </w:rPr>
     </w:lvl>
     <w:lvl w:ilvl="5" w:tplc="08090005" w:tentative="1">
@@ -9337,7 +9396,7 @@
         <w:ind w:left="4320" w:hanging="360"/>
       </w:pPr>
       <w:rPr>
-        <w:rFonts w:ascii="Wingdings" w:hAnsi="Wingdings" w:hint="default"/>
+        <w:rFonts w:hint="default" w:ascii="Wingdings" w:hAnsi="Wingdings"/>
       </w:rPr>
     </w:lvl>
     <w:lvl w:ilvl="6" w:tplc="08090001" w:tentative="1">
@@ -9349,7 +9408,7 @@
         <w:ind w:left="5040" w:hanging="360"/>
       </w:pPr>
       <w:rPr>
-        <w:rFonts w:ascii="Symbol" w:hAnsi="Symbol" w:hint="default"/>
+        <w:rFonts w:hint="default" w:ascii="Symbol" w:hAnsi="Symbol"/>
       </w:rPr>
     </w:lvl>
     <w:lvl w:ilvl="7" w:tplc="08090003" w:tentative="1">
@@ -9361,7 +9420,7 @@
         <w:ind w:left="5760" w:hanging="360"/>
       </w:pPr>
       <w:rPr>
-        <w:rFonts w:ascii="Courier New" w:hAnsi="Courier New" w:cs="Courier New" w:hint="default"/>
+        <w:rFonts w:hint="default" w:ascii="Courier New" w:hAnsi="Courier New" w:cs="Courier New"/>
       </w:rPr>
     </w:lvl>
     <w:lvl w:ilvl="8" w:tplc="08090005" w:tentative="1">
@@ -9373,7 +9432,7 @@
         <w:ind w:left="6480" w:hanging="360"/>
       </w:pPr>
       <w:rPr>
-        <w:rFonts w:ascii="Wingdings" w:hAnsi="Wingdings" w:hint="default"/>
+        <w:rFonts w:hint="default" w:ascii="Wingdings" w:hAnsi="Wingdings"/>
       </w:rPr>
     </w:lvl>
   </w:abstractNum>
@@ -9390,7 +9449,7 @@
         <w:ind w:left="720" w:hanging="360"/>
       </w:pPr>
       <w:rPr>
-        <w:rFonts w:ascii="Symbol" w:hAnsi="Symbol" w:hint="default"/>
+        <w:rFonts w:hint="default" w:ascii="Symbol" w:hAnsi="Symbol"/>
       </w:rPr>
     </w:lvl>
     <w:lvl w:ilvl="1" w:tplc="08090003" w:tentative="1">
@@ -9402,7 +9461,7 @@
         <w:ind w:left="1440" w:hanging="360"/>
       </w:pPr>
       <w:rPr>
-        <w:rFonts w:ascii="Courier New" w:hAnsi="Courier New" w:cs="Courier New" w:hint="default"/>
+        <w:rFonts w:hint="default" w:ascii="Courier New" w:hAnsi="Courier New" w:cs="Courier New"/>
       </w:rPr>
     </w:lvl>
     <w:lvl w:ilvl="2" w:tplc="08090005" w:tentative="1">
@@ -9414,7 +9473,7 @@
         <w:ind w:left="2160" w:hanging="360"/>
       </w:pPr>
       <w:rPr>
-        <w:rFonts w:ascii="Wingdings" w:hAnsi="Wingdings" w:hint="default"/>
+        <w:rFonts w:hint="default" w:ascii="Wingdings" w:hAnsi="Wingdings"/>
       </w:rPr>
     </w:lvl>
     <w:lvl w:ilvl="3" w:tplc="08090001" w:tentative="1">
@@ -9426,7 +9485,7 @@
         <w:ind w:left="2880" w:hanging="360"/>
       </w:pPr>
       <w:rPr>
-        <w:rFonts w:ascii="Symbol" w:hAnsi="Symbol" w:hint="default"/>
+        <w:rFonts w:hint="default" w:ascii="Symbol" w:hAnsi="Symbol"/>
       </w:rPr>
     </w:lvl>
     <w:lvl w:ilvl="4" w:tplc="08090003" w:tentative="1">
@@ -9438,7 +9497,7 @@
         <w:ind w:left="3600" w:hanging="360"/>
       </w:pPr>
       <w:rPr>
-        <w:rFonts w:ascii="Courier New" w:hAnsi="Courier New" w:cs="Courier New" w:hint="default"/>
+        <w:rFonts w:hint="default" w:ascii="Courier New" w:hAnsi="Courier New" w:cs="Courier New"/>
       </w:rPr>
     </w:lvl>
     <w:lvl w:ilvl="5" w:tplc="08090005" w:tentative="1">
@@ -9450,7 +9509,7 @@
         <w:ind w:left="4320" w:hanging="360"/>
       </w:pPr>
       <w:rPr>
-        <w:rFonts w:ascii="Wingdings" w:hAnsi="Wingdings" w:hint="default"/>
+        <w:rFonts w:hint="default" w:ascii="Wingdings" w:hAnsi="Wingdings"/>
       </w:rPr>
     </w:lvl>
     <w:lvl w:ilvl="6" w:tplc="08090001" w:tentative="1">
@@ -9462,7 +9521,7 @@
         <w:ind w:left="5040" w:hanging="360"/>
       </w:pPr>
       <w:rPr>
-        <w:rFonts w:ascii="Symbol" w:hAnsi="Symbol" w:hint="default"/>
+        <w:rFonts w:hint="default" w:ascii="Symbol" w:hAnsi="Symbol"/>
       </w:rPr>
     </w:lvl>
     <w:lvl w:ilvl="7" w:tplc="08090003" w:tentative="1">
@@ -9474,7 +9533,7 @@
         <w:ind w:left="5760" w:hanging="360"/>
       </w:pPr>
       <w:rPr>
-        <w:rFonts w:ascii="Courier New" w:hAnsi="Courier New" w:cs="Courier New" w:hint="default"/>
+        <w:rFonts w:hint="default" w:ascii="Courier New" w:hAnsi="Courier New" w:cs="Courier New"/>
       </w:rPr>
     </w:lvl>
     <w:lvl w:ilvl="8" w:tplc="08090005" w:tentative="1">
@@ -9486,7 +9545,7 @@
         <w:ind w:left="6480" w:hanging="360"/>
       </w:pPr>
       <w:rPr>
-        <w:rFonts w:ascii="Wingdings" w:hAnsi="Wingdings" w:hint="default"/>
+        <w:rFonts w:hint="default" w:ascii="Wingdings" w:hAnsi="Wingdings"/>
       </w:rPr>
     </w:lvl>
   </w:abstractNum>
@@ -9503,7 +9562,7 @@
         <w:ind w:left="720" w:hanging="360"/>
       </w:pPr>
       <w:rPr>
-        <w:rFonts w:ascii="Symbol" w:hAnsi="Symbol" w:hint="default"/>
+        <w:rFonts w:hint="default" w:ascii="Symbol" w:hAnsi="Symbol"/>
       </w:rPr>
     </w:lvl>
     <w:lvl w:ilvl="1" w:tplc="08090003" w:tentative="1">
@@ -9515,7 +9574,7 @@
         <w:ind w:left="1440" w:hanging="360"/>
       </w:pPr>
       <w:rPr>
-        <w:rFonts w:ascii="Courier New" w:hAnsi="Courier New" w:cs="Courier New" w:hint="default"/>
+        <w:rFonts w:hint="default" w:ascii="Courier New" w:hAnsi="Courier New" w:cs="Courier New"/>
       </w:rPr>
     </w:lvl>
     <w:lvl w:ilvl="2" w:tplc="08090005" w:tentative="1">
@@ -9527,7 +9586,7 @@
         <w:ind w:left="2160" w:hanging="360"/>
       </w:pPr>
       <w:rPr>
-        <w:rFonts w:ascii="Wingdings" w:hAnsi="Wingdings" w:hint="default"/>
+        <w:rFonts w:hint="default" w:ascii="Wingdings" w:hAnsi="Wingdings"/>
       </w:rPr>
     </w:lvl>
     <w:lvl w:ilvl="3" w:tplc="08090001" w:tentative="1">
@@ -9539,7 +9598,7 @@
         <w:ind w:left="2880" w:hanging="360"/>
       </w:pPr>
       <w:rPr>
-        <w:rFonts w:ascii="Symbol" w:hAnsi="Symbol" w:hint="default"/>
+        <w:rFonts w:hint="default" w:ascii="Symbol" w:hAnsi="Symbol"/>
       </w:rPr>
     </w:lvl>
     <w:lvl w:ilvl="4" w:tplc="08090003" w:tentative="1">
@@ -9551,7 +9610,7 @@
         <w:ind w:left="3600" w:hanging="360"/>
       </w:pPr>
       <w:rPr>
-        <w:rFonts w:ascii="Courier New" w:hAnsi="Courier New" w:cs="Courier New" w:hint="default"/>
+        <w:rFonts w:hint="default" w:ascii="Courier New" w:hAnsi="Courier New" w:cs="Courier New"/>
       </w:rPr>
     </w:lvl>
     <w:lvl w:ilvl="5" w:tplc="08090005" w:tentative="1">
@@ -9563,7 +9622,7 @@
         <w:ind w:left="4320" w:hanging="360"/>
       </w:pPr>
       <w:rPr>
-        <w:rFonts w:ascii="Wingdings" w:hAnsi="Wingdings" w:hint="default"/>
+        <w:rFonts w:hint="default" w:ascii="Wingdings" w:hAnsi="Wingdings"/>
       </w:rPr>
     </w:lvl>
     <w:lvl w:ilvl="6" w:tplc="08090001" w:tentative="1">
@@ -9575,7 +9634,7 @@
         <w:ind w:left="5040" w:hanging="360"/>
       </w:pPr>
       <w:rPr>
-        <w:rFonts w:ascii="Symbol" w:hAnsi="Symbol" w:hint="default"/>
+        <w:rFonts w:hint="default" w:ascii="Symbol" w:hAnsi="Symbol"/>
       </w:rPr>
     </w:lvl>
     <w:lvl w:ilvl="7" w:tplc="08090003" w:tentative="1">
@@ -9587,7 +9646,7 @@
         <w:ind w:left="5760" w:hanging="360"/>
       </w:pPr>
       <w:rPr>
-        <w:rFonts w:ascii="Courier New" w:hAnsi="Courier New" w:cs="Courier New" w:hint="default"/>
+        <w:rFonts w:hint="default" w:ascii="Courier New" w:hAnsi="Courier New" w:cs="Courier New"/>
       </w:rPr>
     </w:lvl>
     <w:lvl w:ilvl="8" w:tplc="08090005" w:tentative="1">
@@ -9599,7 +9658,7 @@
         <w:ind w:left="6480" w:hanging="360"/>
       </w:pPr>
       <w:rPr>
-        <w:rFonts w:ascii="Wingdings" w:hAnsi="Wingdings" w:hint="default"/>
+        <w:rFonts w:hint="default" w:ascii="Wingdings" w:hAnsi="Wingdings"/>
       </w:rPr>
     </w:lvl>
   </w:abstractNum>
@@ -9616,7 +9675,7 @@
         <w:ind w:left="720" w:hanging="360"/>
       </w:pPr>
       <w:rPr>
-        <w:rFonts w:ascii="Symbol" w:hAnsi="Symbol" w:hint="default"/>
+        <w:rFonts w:hint="default" w:ascii="Symbol" w:hAnsi="Symbol"/>
       </w:rPr>
     </w:lvl>
     <w:lvl w:ilvl="1" w:tplc="08090003" w:tentative="1">
@@ -9628,7 +9687,7 @@
         <w:ind w:left="1440" w:hanging="360"/>
       </w:pPr>
       <w:rPr>
-        <w:rFonts w:ascii="Courier New" w:hAnsi="Courier New" w:cs="Courier New" w:hint="default"/>
+        <w:rFonts w:hint="default" w:ascii="Courier New" w:hAnsi="Courier New" w:cs="Courier New"/>
       </w:rPr>
     </w:lvl>
     <w:lvl w:ilvl="2" w:tplc="08090005" w:tentative="1">
@@ -9640,7 +9699,7 @@
         <w:ind w:left="2160" w:hanging="360"/>
       </w:pPr>
       <w:rPr>
-        <w:rFonts w:ascii="Wingdings" w:hAnsi="Wingdings" w:hint="default"/>
+        <w:rFonts w:hint="default" w:ascii="Wingdings" w:hAnsi="Wingdings"/>
       </w:rPr>
     </w:lvl>
     <w:lvl w:ilvl="3" w:tplc="08090001" w:tentative="1">
@@ -9652,7 +9711,7 @@
         <w:ind w:left="2880" w:hanging="360"/>
       </w:pPr>
       <w:rPr>
-        <w:rFonts w:ascii="Symbol" w:hAnsi="Symbol" w:hint="default"/>
+        <w:rFonts w:hint="default" w:ascii="Symbol" w:hAnsi="Symbol"/>
       </w:rPr>
     </w:lvl>
     <w:lvl w:ilvl="4" w:tplc="08090003" w:tentative="1">
@@ -9664,7 +9723,7 @@
         <w:ind w:left="3600" w:hanging="360"/>
       </w:pPr>
       <w:rPr>
-        <w:rFonts w:ascii="Courier New" w:hAnsi="Courier New" w:cs="Courier New" w:hint="default"/>
+        <w:rFonts w:hint="default" w:ascii="Courier New" w:hAnsi="Courier New" w:cs="Courier New"/>
       </w:rPr>
     </w:lvl>
     <w:lvl w:ilvl="5" w:tplc="08090005" w:tentative="1">
@@ -9676,7 +9735,7 @@
         <w:ind w:left="4320" w:hanging="360"/>
       </w:pPr>
       <w:rPr>
-        <w:rFonts w:ascii="Wingdings" w:hAnsi="Wingdings" w:hint="default"/>
+        <w:rFonts w:hint="default" w:ascii="Wingdings" w:hAnsi="Wingdings"/>
       </w:rPr>
     </w:lvl>
     <w:lvl w:ilvl="6" w:tplc="08090001" w:tentative="1">
@@ -9688,7 +9747,7 @@
         <w:ind w:left="5040" w:hanging="360"/>
       </w:pPr>
       <w:rPr>
-        <w:rFonts w:ascii="Symbol" w:hAnsi="Symbol" w:hint="default"/>
+        <w:rFonts w:hint="default" w:ascii="Symbol" w:hAnsi="Symbol"/>
       </w:rPr>
     </w:lvl>
     <w:lvl w:ilvl="7" w:tplc="08090003" w:tentative="1">
@@ -9700,7 +9759,7 @@
         <w:ind w:left="5760" w:hanging="360"/>
       </w:pPr>
       <w:rPr>
-        <w:rFonts w:ascii="Courier New" w:hAnsi="Courier New" w:cs="Courier New" w:hint="default"/>
+        <w:rFonts w:hint="default" w:ascii="Courier New" w:hAnsi="Courier New" w:cs="Courier New"/>
       </w:rPr>
     </w:lvl>
     <w:lvl w:ilvl="8" w:tplc="08090005" w:tentative="1">
@@ -9712,78 +9771,78 @@
         <w:ind w:left="6480" w:hanging="360"/>
       </w:pPr>
       <w:rPr>
-        <w:rFonts w:ascii="Wingdings" w:hAnsi="Wingdings" w:hint="default"/>
+        <w:rFonts w:hint="default" w:ascii="Wingdings" w:hAnsi="Wingdings"/>
       </w:rPr>
     </w:lvl>
   </w:abstractNum>
-  <w:num w:numId="1">
+  <w:num w:numId="1" w16cid:durableId="361324976">
     <w:abstractNumId w:val="2"/>
   </w:num>
-  <w:num w:numId="2">
+  <w:num w:numId="2" w16cid:durableId="1455903326">
     <w:abstractNumId w:val="13"/>
   </w:num>
-  <w:num w:numId="3">
+  <w:num w:numId="3" w16cid:durableId="522478057">
     <w:abstractNumId w:val="1"/>
   </w:num>
-  <w:num w:numId="4">
+  <w:num w:numId="4" w16cid:durableId="2064908851">
     <w:abstractNumId w:val="10"/>
   </w:num>
-  <w:num w:numId="5">
+  <w:num w:numId="5" w16cid:durableId="479275964">
     <w:abstractNumId w:val="15"/>
   </w:num>
-  <w:num w:numId="6">
+  <w:num w:numId="6" w16cid:durableId="2027753544">
     <w:abstractNumId w:val="3"/>
   </w:num>
-  <w:num w:numId="7">
+  <w:num w:numId="7" w16cid:durableId="1174536859">
     <w:abstractNumId w:val="20"/>
   </w:num>
-  <w:num w:numId="8">
+  <w:num w:numId="8" w16cid:durableId="637422143">
     <w:abstractNumId w:val="18"/>
   </w:num>
-  <w:num w:numId="9">
+  <w:num w:numId="9" w16cid:durableId="584992989">
     <w:abstractNumId w:val="9"/>
   </w:num>
-  <w:num w:numId="10">
+  <w:num w:numId="10" w16cid:durableId="334383654">
     <w:abstractNumId w:val="0"/>
   </w:num>
-  <w:num w:numId="11">
+  <w:num w:numId="11" w16cid:durableId="1791972273">
     <w:abstractNumId w:val="7"/>
   </w:num>
-  <w:num w:numId="12">
+  <w:num w:numId="12" w16cid:durableId="1816990661">
     <w:abstractNumId w:val="19"/>
   </w:num>
-  <w:num w:numId="13">
+  <w:num w:numId="13" w16cid:durableId="607153123">
     <w:abstractNumId w:val="14"/>
   </w:num>
-  <w:num w:numId="14">
+  <w:num w:numId="14" w16cid:durableId="1049887889">
     <w:abstractNumId w:val="6"/>
   </w:num>
-  <w:num w:numId="15">
+  <w:num w:numId="15" w16cid:durableId="1315185992">
     <w:abstractNumId w:val="4"/>
   </w:num>
-  <w:num w:numId="16">
+  <w:num w:numId="16" w16cid:durableId="1854491304">
     <w:abstractNumId w:val="17"/>
   </w:num>
-  <w:num w:numId="17">
+  <w:num w:numId="17" w16cid:durableId="1347514570">
     <w:abstractNumId w:val="5"/>
   </w:num>
-  <w:num w:numId="18">
+  <w:num w:numId="18" w16cid:durableId="1419206084">
     <w:abstractNumId w:val="12"/>
   </w:num>
-  <w:num w:numId="19">
+  <w:num w:numId="19" w16cid:durableId="12728953">
     <w:abstractNumId w:val="16"/>
   </w:num>
-  <w:num w:numId="20">
+  <w:num w:numId="20" w16cid:durableId="1878421288">
     <w:abstractNumId w:val="8"/>
   </w:num>
-  <w:num w:numId="21">
+  <w:num w:numId="21" w16cid:durableId="271590978">
     <w:abstractNumId w:val="11"/>
   </w:num>
 </w:numbering>
 </file>
 
 <file path=word/people.xml><?xml version="1.0" encoding="utf-8"?>
-<w15:people xmlns:wpc="http://schemas.microsoft.com/office/word/2010/wordprocessingCanvas" xmlns:cx="http://schemas.microsoft.com/office/drawing/2014/chartex" xmlns:cx1="http://schemas.microsoft.com/office/drawing/2015/9/8/chartex" xmlns:cx2="http://schemas.microsoft.com/office/drawing/2015/10/21/chartex" xmlns:cx3="http://schemas.microsoft.com/office/drawing/2016/5/9/chartex" xmlns:cx4="http://schemas.microsoft.com/office/drawing/2016/5/10/chartex" xmlns:cx5="http://schemas.microsoft.com/office/drawing/2016/5/11/chartex" xmlns:cx6="http://schemas.microsoft.com/office/drawing/2016/5/12/chartex" xmlns:cx7="http://schemas.microsoft.com/office/drawing/2016/5/13/chartex" xmlns:cx8="http://schemas.microsoft.com/office/drawing/2016/5/14/chartex" xmlns:mc="http://schemas.openxmlformats.org/markup-compatibility/2006" xmlns:aink="http://schemas.microsoft.com/office/drawing/2016/ink" xmlns:am3d="http://schemas.microsoft.com/office/drawing/2017/model3d" xmlns:o="urn:schemas-microsoft-com:office:office" xmlns:r="http://schemas.openxmlformats.org/officeDocument/2006/relationships" xmlns:m="http://schemas.openxmlformats.org/officeDocument/2006/math" xmlns:v="urn:schemas-microsoft-com:vml" xmlns:wp14="http://schemas.microsoft.com/office/word/2010/wordprocessingDrawing" xmlns:wp="http://schemas.openxmlformats.org/drawingml/2006/wordprocessingDrawing" xmlns:w10="urn:schemas-microsoft-com:office:word" xmlns:w="http://schemas.openxmlformats.org/wordprocessingml/2006/main" xmlns:w14="http://schemas.microsoft.com/office/word/2010/wordml" xmlns:w15="http://schemas.microsoft.com/office/word/2012/wordml" xmlns:w16cex="http://schemas.microsoft.com/office/word/2018/wordml/cex" xmlns:w16cid="http://schemas.microsoft.com/office/word/2016/wordml/cid" xmlns:w16="http://schemas.microsoft.com/office/word/2018/wordml" xmlns:w16sdtdh="http://schemas.microsoft.com/office/word/2020/wordml/sdtdatahash" xmlns:w16se="http://schemas.microsoft.com/office/word/2015/wordml/symex" xmlns:wpg="http://schemas.microsoft.com/office/word/2010/wordprocessingGroup" xmlns:wpi="http://schemas.microsoft.com/office/word/2010/wordprocessingInk" xmlns:wne="http://schemas.microsoft.com/office/word/2006/wordml" xmlns:wps="http://schemas.microsoft.com/office/word/2010/wordprocessingShape" mc:Ignorable="w14 w15 w16se w16cid w16 w16cex w16sdtdh wp14">
+<w15:people xmlns:wpc="http://schemas.microsoft.com/office/word/2010/wordprocessingCanvas" xmlns:cx="http://schemas.microsoft.com/office/drawing/2014/chartex" xmlns:cx1="http://schemas.microsoft.com/office/drawing/2015/9/8/chartex" xmlns:cx2="http://schemas.microsoft.com/office/drawing/2015/10/21/chartex" xmlns:cx3="http://schemas.microsoft.com/office/drawing/2016/5/9/chartex" xmlns:cx4="http://schemas.microsoft.com/office/drawing/2016/5/10/chartex" xmlns:cx5="http://schemas.microsoft.com/office/drawing/2016/5/11/chartex" xmlns:cx6="http://schemas.microsoft.com/office/drawing/2016/5/12/chartex" xmlns:cx7="http://schemas.microsoft.com/office/drawing/2016/5/13/chartex" xmlns:cx8="http://schemas.microsoft.com/office/drawing/2016/5/14/chartex" xmlns:mc="http://schemas.openxmlformats.org/markup-compatibility/2006" xmlns:aink="http://schemas.microsoft.com/office/drawing/2016/ink" xmlns:am3d="http://schemas.microsoft.com/office/drawing/2017/model3d" xmlns:o="urn:schemas-microsoft-com:office:office" xmlns:oel="http://schemas.microsoft.com/office/2019/extlst" xmlns:r="http://schemas.openxmlformats.org/officeDocument/2006/relationships" xmlns:m="http://schemas.openxmlformats.org/officeDocument/2006/math" xmlns:v="urn:schemas-microsoft-com:vml" xmlns:wp14="http://schemas.microsoft.com/office/word/2010/wordprocessingDrawing" xmlns:wp="http://schemas.openxmlformats.org/drawingml/2006/wordprocessingDrawing" xmlns:w10="urn:schemas-microsoft-com:office:word" xmlns:w="http://schemas.openxmlformats.org/wordprocessingml/2006/main" xmlns:w14="http://schemas.microsoft.com/office/word/2010/wordml" xmlns:w15="http://schemas.microsoft.com/office/word/2012/wordml" xmlns:w16cex="http://schemas.microsoft.com/office/word/2018/wordml/cex" xmlns:w16cid="http://schemas.microsoft.com/office/word/2016/wordml/cid" xmlns:w16="http://schemas.microsoft.com/office/word/2018/wordml" xmlns:w16du="http://schemas.microsoft.com/office/word/2023/wordml/word16du" xmlns:w16sdtdh="http://schemas.microsoft.com/office/word/2020/wordml/sdtdatahash" xmlns:w16se="http://schemas.microsoft.com/office/word/2015/wordml/symex" xmlns:wpg="http://schemas.microsoft.com/office/word/2010/wordprocessingGroup" xmlns:wpi="http://schemas.microsoft.com/office/word/2010/wordprocessingInk" xmlns:wne="http://schemas.microsoft.com/office/word/2006/wordml" xmlns:wps="http://schemas.microsoft.com/office/word/2010/wordprocessingShape" mc:Ignorable="w14 w15 w16se w16cid w16 w16cex w16sdtdh wp14">
   <w15:person w15:author="UG-Said, Aymen">
     <w15:presenceInfo w15:providerId="AD" w15:userId="S::aymen.said@city.ac.uk::f4c182cf-c069-4845-a327-2da79a835873"/>
   </w15:person>
@@ -9794,11 +9853,11 @@
 </file>
 
 <file path=word/styles.xml><?xml version="1.0" encoding="utf-8"?>
-<w:styles xmlns:mc="http://schemas.openxmlformats.org/markup-compatibility/2006" xmlns:r="http://schemas.openxmlformats.org/officeDocument/2006/relationships" xmlns:w="http://schemas.openxmlformats.org/wordprocessingml/2006/main" xmlns:w14="http://schemas.microsoft.com/office/word/2010/wordml" xmlns:w15="http://schemas.microsoft.com/office/word/2012/wordml" xmlns:w16cex="http://schemas.microsoft.com/office/word/2018/wordml/cex" xmlns:w16cid="http://schemas.microsoft.com/office/word/2016/wordml/cid" xmlns:w16="http://schemas.microsoft.com/office/word/2018/wordml" xmlns:w16sdtdh="http://schemas.microsoft.com/office/word/2020/wordml/sdtdatahash" xmlns:w16se="http://schemas.microsoft.com/office/word/2015/wordml/symex" mc:Ignorable="w14 w15 w16se w16cid w16 w16cex w16sdtdh">
+<w:styles xmlns:wp14="http://schemas.microsoft.com/office/word/2010/wordprocessingDrawing" xmlns:mc="http://schemas.openxmlformats.org/markup-compatibility/2006" xmlns:r="http://schemas.openxmlformats.org/officeDocument/2006/relationships" xmlns:w="http://schemas.openxmlformats.org/wordprocessingml/2006/main" xmlns:w14="http://schemas.microsoft.com/office/word/2010/wordml" xmlns:w15="http://schemas.microsoft.com/office/word/2012/wordml" xmlns:w16cex="http://schemas.microsoft.com/office/word/2018/wordml/cex" xmlns:w16cid="http://schemas.microsoft.com/office/word/2016/wordml/cid" xmlns:w16="http://schemas.microsoft.com/office/word/2018/wordml" xmlns:w16sdtdh="http://schemas.microsoft.com/office/word/2020/wordml/sdtdatahash" xmlns:w16se="http://schemas.microsoft.com/office/word/2015/wordml/symex" mc:Ignorable="w14 w15 w16se w16cid w16 w16cex w16sdtdh wp14">
   <w:docDefaults>
     <w:rPrDefault>
       <w:rPr>
-        <w:rFonts w:asciiTheme="minorHAnsi" w:eastAsiaTheme="minorHAnsi" w:hAnsiTheme="minorHAnsi" w:cstheme="minorBidi"/>
+        <w:rFonts w:asciiTheme="minorHAnsi" w:hAnsiTheme="minorHAnsi" w:eastAsiaTheme="minorHAnsi" w:cstheme="minorBidi"/>
         <w:sz w:val="24"/>
         <w:szCs w:val="24"/>
         <w:lang w:val="en-GB" w:eastAsia="en-US" w:bidi="ar-SA"/>
@@ -9809,14 +9868,14 @@
   <w:latentStyles w:defLockedState="0" w:defUIPriority="99" w:defSemiHidden="0" w:defUnhideWhenUsed="0" w:defQFormat="0" w:count="376">
     <w:lsdException w:name="Normal" w:uiPriority="0" w:qFormat="1"/>
     <w:lsdException w:name="heading 1" w:uiPriority="9" w:qFormat="1"/>
-    <w:lsdException w:name="heading 2" w:semiHidden="1" w:uiPriority="9" w:unhideWhenUsed="1" w:qFormat="1"/>
-    <w:lsdException w:name="heading 3" w:semiHidden="1" w:uiPriority="9" w:unhideWhenUsed="1" w:qFormat="1"/>
-    <w:lsdException w:name="heading 4" w:semiHidden="1" w:uiPriority="9" w:unhideWhenUsed="1" w:qFormat="1"/>
-    <w:lsdException w:name="heading 5" w:semiHidden="1" w:uiPriority="9" w:unhideWhenUsed="1" w:qFormat="1"/>
-    <w:lsdException w:name="heading 6" w:semiHidden="1" w:uiPriority="9" w:unhideWhenUsed="1" w:qFormat="1"/>
-    <w:lsdException w:name="heading 7" w:semiHidden="1" w:uiPriority="9" w:unhideWhenUsed="1" w:qFormat="1"/>
-    <w:lsdException w:name="heading 8" w:semiHidden="1" w:uiPriority="9" w:unhideWhenUsed="1" w:qFormat="1"/>
-    <w:lsdException w:name="heading 9" w:semiHidden="1" w:uiPriority="9" w:unhideWhenUsed="1" w:qFormat="1"/>
+    <w:lsdException w:name="heading 2" w:uiPriority="9" w:semiHidden="1" w:unhideWhenUsed="1" w:qFormat="1"/>
+    <w:lsdException w:name="heading 3" w:uiPriority="9" w:semiHidden="1" w:unhideWhenUsed="1" w:qFormat="1"/>
+    <w:lsdException w:name="heading 4" w:uiPriority="9" w:semiHidden="1" w:unhideWhenUsed="1" w:qFormat="1"/>
+    <w:lsdException w:name="heading 5" w:uiPriority="9" w:semiHidden="1" w:unhideWhenUsed="1" w:qFormat="1"/>
+    <w:lsdException w:name="heading 6" w:uiPriority="9" w:semiHidden="1" w:unhideWhenUsed="1" w:qFormat="1"/>
+    <w:lsdException w:name="heading 7" w:uiPriority="9" w:semiHidden="1" w:unhideWhenUsed="1" w:qFormat="1"/>
+    <w:lsdException w:name="heading 8" w:uiPriority="9" w:semiHidden="1" w:unhideWhenUsed="1" w:qFormat="1"/>
+    <w:lsdException w:name="heading 9" w:uiPriority="9" w:semiHidden="1" w:unhideWhenUsed="1" w:qFormat="1"/>
     <w:lsdException w:name="index 1" w:semiHidden="1" w:unhideWhenUsed="1"/>
     <w:lsdException w:name="index 2" w:semiHidden="1" w:unhideWhenUsed="1"/>
     <w:lsdException w:name="index 3" w:semiHidden="1" w:unhideWhenUsed="1"/>
@@ -9826,22 +9885,22 @@
     <w:lsdException w:name="index 7" w:semiHidden="1" w:unhideWhenUsed="1"/>
     <w:lsdException w:name="index 8" w:semiHidden="1" w:unhideWhenUsed="1"/>
     <w:lsdException w:name="index 9" w:semiHidden="1" w:unhideWhenUsed="1"/>
-    <w:lsdException w:name="toc 1" w:semiHidden="1" w:uiPriority="39" w:unhideWhenUsed="1"/>
-    <w:lsdException w:name="toc 2" w:semiHidden="1" w:uiPriority="39" w:unhideWhenUsed="1"/>
-    <w:lsdException w:name="toc 3" w:semiHidden="1" w:uiPriority="39" w:unhideWhenUsed="1"/>
-    <w:lsdException w:name="toc 4" w:semiHidden="1" w:uiPriority="39" w:unhideWhenUsed="1"/>
-    <w:lsdException w:name="toc 5" w:semiHidden="1" w:uiPriority="39" w:unhideWhenUsed="1"/>
-    <w:lsdException w:name="toc 6" w:semiHidden="1" w:uiPriority="39" w:unhideWhenUsed="1"/>
-    <w:lsdException w:name="toc 7" w:semiHidden="1" w:uiPriority="39" w:unhideWhenUsed="1"/>
-    <w:lsdException w:name="toc 8" w:semiHidden="1" w:uiPriority="39" w:unhideWhenUsed="1"/>
-    <w:lsdException w:name="toc 9" w:semiHidden="1" w:uiPriority="39" w:unhideWhenUsed="1"/>
+    <w:lsdException w:name="toc 1" w:uiPriority="39" w:semiHidden="1" w:unhideWhenUsed="1"/>
+    <w:lsdException w:name="toc 2" w:uiPriority="39" w:semiHidden="1" w:unhideWhenUsed="1"/>
+    <w:lsdException w:name="toc 3" w:uiPriority="39" w:semiHidden="1" w:unhideWhenUsed="1"/>
+    <w:lsdException w:name="toc 4" w:uiPriority="39" w:semiHidden="1" w:unhideWhenUsed="1"/>
+    <w:lsdException w:name="toc 5" w:uiPriority="39" w:semiHidden="1" w:unhideWhenUsed="1"/>
+    <w:lsdException w:name="toc 6" w:uiPriority="39" w:semiHidden="1" w:unhideWhenUsed="1"/>
+    <w:lsdException w:name="toc 7" w:uiPriority="39" w:semiHidden="1" w:unhideWhenUsed="1"/>
+    <w:lsdException w:name="toc 8" w:uiPriority="39" w:semiHidden="1" w:unhideWhenUsed="1"/>
+    <w:lsdException w:name="toc 9" w:uiPriority="39" w:semiHidden="1" w:unhideWhenUsed="1"/>
     <w:lsdException w:name="Normal Indent" w:semiHidden="1" w:unhideWhenUsed="1"/>
     <w:lsdException w:name="footnote text" w:semiHidden="1" w:unhideWhenUsed="1"/>
     <w:lsdException w:name="annotation text" w:semiHidden="1" w:unhideWhenUsed="1"/>
     <w:lsdException w:name="header" w:semiHidden="1" w:unhideWhenUsed="1"/>
     <w:lsdException w:name="footer" w:semiHidden="1" w:unhideWhenUsed="1"/>
     <w:lsdException w:name="index heading" w:semiHidden="1" w:unhideWhenUsed="1"/>
-    <w:lsdException w:name="caption" w:semiHidden="1" w:uiPriority="35" w:unhideWhenUsed="1" w:qFormat="1"/>
+    <w:lsdException w:name="caption" w:uiPriority="35" w:semiHidden="1" w:unhideWhenUsed="1" w:qFormat="1"/>
     <w:lsdException w:name="table of figures" w:semiHidden="1" w:unhideWhenUsed="1"/>
     <w:lsdException w:name="envelope address" w:semiHidden="1" w:unhideWhenUsed="1"/>
     <w:lsdException w:name="envelope return" w:semiHidden="1" w:unhideWhenUsed="1"/>
@@ -9872,7 +9931,7 @@
     <w:lsdException w:name="Title" w:uiPriority="10" w:qFormat="1"/>
     <w:lsdException w:name="Closing" w:semiHidden="1" w:unhideWhenUsed="1"/>
     <w:lsdException w:name="Signature" w:semiHidden="1" w:unhideWhenUsed="1"/>
-    <w:lsdException w:name="Default Paragraph Font" w:semiHidden="1" w:uiPriority="1" w:unhideWhenUsed="1"/>
+    <w:lsdException w:name="Default Paragraph Font" w:uiPriority="1" w:semiHidden="1" w:unhideWhenUsed="1"/>
     <w:lsdException w:name="Body Text" w:semiHidden="1" w:unhideWhenUsed="1"/>
     <w:lsdException w:name="Body Text Indent" w:semiHidden="1" w:unhideWhenUsed="1"/>
     <w:lsdException w:name="List Continue" w:semiHidden="1" w:unhideWhenUsed="1"/>
@@ -10072,8 +10131,8 @@
     <w:lsdException w:name="Subtle Reference" w:uiPriority="31" w:qFormat="1"/>
     <w:lsdException w:name="Intense Reference" w:uiPriority="32" w:qFormat="1"/>
     <w:lsdException w:name="Book Title" w:uiPriority="33" w:qFormat="1"/>
-    <w:lsdException w:name="Bibliography" w:semiHidden="1" w:uiPriority="37" w:unhideWhenUsed="1"/>
-    <w:lsdException w:name="TOC Heading" w:semiHidden="1" w:uiPriority="39" w:unhideWhenUsed="1" w:qFormat="1"/>
+    <w:lsdException w:name="Bibliography" w:uiPriority="37" w:semiHidden="1" w:unhideWhenUsed="1"/>
+    <w:lsdException w:name="TOC Heading" w:uiPriority="39" w:semiHidden="1" w:unhideWhenUsed="1" w:qFormat="1"/>
     <w:lsdException w:name="Plain Table 1" w:uiPriority="41"/>
     <w:lsdException w:name="Plain Table 2" w:uiPriority="42"/>
     <w:lsdException w:name="Plain Table 3" w:uiPriority="43"/>
@@ -10184,22 +10243,22 @@
     <w:lsdException w:name="Unresolved Mention" w:semiHidden="1" w:unhideWhenUsed="1"/>
     <w:lsdException w:name="Smart Link" w:semiHidden="1" w:unhideWhenUsed="1"/>
   </w:latentStyles>
-  <w:style w:type="paragraph" w:default="1" w:styleId="Normal">
+  <w:style w:type="paragraph" w:styleId="Normal" w:default="1">
     <w:name w:val="Normal"/>
     <w:qFormat/>
     <w:rsid w:val="00372964"/>
     <w:rPr>
-      <w:rFonts w:ascii="Times New Roman" w:eastAsia="Times New Roman" w:hAnsi="Times New Roman" w:cs="Times New Roman"/>
+      <w:rFonts w:ascii="Times New Roman" w:hAnsi="Times New Roman" w:eastAsia="Times New Roman" w:cs="Times New Roman"/>
       <w:lang w:eastAsia="en-GB"/>
     </w:rPr>
   </w:style>
-  <w:style w:type="character" w:default="1" w:styleId="DefaultParagraphFont">
+  <w:style w:type="character" w:styleId="DefaultParagraphFont" w:default="1">
     <w:name w:val="Default Paragraph Font"/>
     <w:uiPriority w:val="1"/>
     <w:semiHidden/>
     <w:unhideWhenUsed/>
   </w:style>
-  <w:style w:type="table" w:default="1" w:styleId="TableNormal">
+  <w:style w:type="table" w:styleId="TableNormal" w:default="1">
     <w:name w:val="Normal Table"/>
     <w:uiPriority w:val="99"/>
     <w:semiHidden/>
@@ -10214,7 +10273,7 @@
       </w:tblCellMar>
     </w:tblPr>
   </w:style>
-  <w:style w:type="numbering" w:default="1" w:styleId="NoList">
+  <w:style w:type="numbering" w:styleId="NoList" w:default="1">
     <w:name w:val="No List"/>
     <w:uiPriority w:val="99"/>
     <w:semiHidden/>
@@ -10255,7 +10314,7 @@
       <w:szCs w:val="20"/>
     </w:rPr>
   </w:style>
-  <w:style w:type="character" w:customStyle="1" w:styleId="CommentTextChar">
+  <w:style w:type="character" w:styleId="CommentTextChar" w:customStyle="1">
     <w:name w:val="Comment Text Char"/>
     <w:basedOn w:val="DefaultParagraphFont"/>
     <w:link w:val="CommentText"/>
@@ -10280,7 +10339,7 @@
       <w:bCs/>
     </w:rPr>
   </w:style>
-  <w:style w:type="character" w:customStyle="1" w:styleId="CommentSubjectChar">
+  <w:style w:type="character" w:styleId="CommentSubjectChar" w:customStyle="1">
     <w:name w:val="Comment Subject Char"/>
     <w:basedOn w:val="CommentTextChar"/>
     <w:link w:val="CommentSubject"/>
@@ -10336,7 +10395,7 @@
     <w:semiHidden/>
     <w:rsid w:val="00D83390"/>
     <w:rPr>
-      <w:rFonts w:ascii="Times New Roman" w:eastAsia="Times New Roman" w:hAnsi="Times New Roman" w:cs="Times New Roman"/>
+      <w:rFonts w:ascii="Times New Roman" w:hAnsi="Times New Roman" w:eastAsia="Times New Roman" w:cs="Times New Roman"/>
       <w:lang w:eastAsia="en-GB"/>
     </w:rPr>
   </w:style>
@@ -10351,12 +10410,12 @@
     </w:rPr>
     <w:tblPr>
       <w:tblBorders>
-        <w:top w:val="single" w:sz="4" w:space="0" w:color="auto"/>
-        <w:left w:val="single" w:sz="4" w:space="0" w:color="auto"/>
-        <w:bottom w:val="single" w:sz="4" w:space="0" w:color="auto"/>
-        <w:right w:val="single" w:sz="4" w:space="0" w:color="auto"/>
-        <w:insideH w:val="single" w:sz="4" w:space="0" w:color="auto"/>
-        <w:insideV w:val="single" w:sz="4" w:space="0" w:color="auto"/>
+        <w:top w:val="single" w:color="auto" w:sz="4" w:space="0"/>
+        <w:left w:val="single" w:color="auto" w:sz="4" w:space="0"/>
+        <w:bottom w:val="single" w:color="auto" w:sz="4" w:space="0"/>
+        <w:right w:val="single" w:color="auto" w:sz="4" w:space="0"/>
+        <w:insideH w:val="single" w:color="auto" w:sz="4" w:space="0"/>
+        <w:insideV w:val="single" w:color="auto" w:sz="4" w:space="0"/>
       </w:tblBorders>
     </w:tblPr>
   </w:style>

</xml_diff>

<commit_message>
Ethan - 08/04/23 - Updated Alerts page to match other pages
</commit_message>
<xml_diff>
--- a/Deliverable 2 - Project Plan.docx
+++ b/Deliverable 2 - Project Plan.docx
@@ -1388,20 +1388,6 @@
       <w:r>
         <w:rPr>
           <w:rFonts w:asciiTheme="minorHAnsi" w:hAnsiTheme="minorHAnsi" w:cstheme="minorHAnsi"/>
-          <w:color w:val="00B0F0"/>
-        </w:rPr>
-        <w:t>C</w:t>
-      </w:r>
-      <w:r>
-        <w:rPr>
-          <w:rFonts w:asciiTheme="minorHAnsi" w:hAnsiTheme="minorHAnsi" w:cstheme="minorHAnsi"/>
-          <w:color w:val="00B0F0"/>
-        </w:rPr>
-        <w:t xml:space="preserve">lear input, </w:t>
-      </w:r>
-      <w:r>
-        <w:rPr>
-          <w:rFonts w:asciiTheme="minorHAnsi" w:hAnsiTheme="minorHAnsi" w:cstheme="minorHAnsi"/>
           <w:color w:val="FF0000"/>
           <w:highlight w:val="green"/>
         </w:rPr>
@@ -1626,12 +1612,14 @@
           <w:b/>
           <w:bCs/>
           <w:color w:val="000000" w:themeColor="text1"/>
-        </w:rPr>
-      </w:pPr>
-      <w:r>
-        <w:rPr>
-          <w:rFonts w:asciiTheme="minorHAnsi" w:hAnsiTheme="minorHAnsi" w:cstheme="minorHAnsi"/>
-          <w:color w:val="FF0000"/>
+          <w:highlight w:val="green"/>
+        </w:rPr>
+      </w:pPr>
+      <w:r>
+        <w:rPr>
+          <w:rFonts w:asciiTheme="minorHAnsi" w:hAnsiTheme="minorHAnsi" w:cstheme="minorHAnsi"/>
+          <w:color w:val="FF0000"/>
+          <w:highlight w:val="green"/>
         </w:rPr>
         <w:t>Modify Refund</w:t>
       </w:r>
@@ -1639,21 +1627,24 @@
         <w:rPr>
           <w:rFonts w:asciiTheme="minorHAnsi" w:hAnsiTheme="minorHAnsi" w:cstheme="minorHAnsi"/>
           <w:color w:val="FF0000"/>
-        </w:rPr>
-        <w:t>`</w:t>
-      </w:r>
-      <w:r>
-        <w:rPr>
-          <w:rFonts w:asciiTheme="minorHAnsi" w:hAnsiTheme="minorHAnsi" w:cstheme="minorHAnsi"/>
-          <w:color w:val="FF0000"/>
-        </w:rPr>
-        <w:t xml:space="preserve"> class so that the design layout is identical to </w:t>
+          <w:highlight w:val="green"/>
+        </w:rPr>
+        <w:t xml:space="preserve"> </w:t>
+      </w:r>
+      <w:r>
+        <w:rPr>
+          <w:rFonts w:asciiTheme="minorHAnsi" w:hAnsiTheme="minorHAnsi" w:cstheme="minorHAnsi"/>
+          <w:color w:val="FF0000"/>
+          <w:highlight w:val="green"/>
+        </w:rPr>
+        <w:t xml:space="preserve">class so that the design layout is identical to </w:t>
       </w:r>
       <w:proofErr w:type="spellStart"/>
       <w:r>
         <w:rPr>
           <w:rFonts w:asciiTheme="minorHAnsi" w:hAnsiTheme="minorHAnsi" w:cstheme="minorHAnsi"/>
           <w:color w:val="FF0000"/>
+          <w:highlight w:val="green"/>
         </w:rPr>
         <w:t>StockControl</w:t>
       </w:r>
@@ -1662,6 +1653,7 @@
         <w:rPr>
           <w:rFonts w:asciiTheme="minorHAnsi" w:hAnsiTheme="minorHAnsi" w:cstheme="minorHAnsi"/>
           <w:color w:val="FF0000"/>
+          <w:highlight w:val="green"/>
         </w:rPr>
         <w:t xml:space="preserve"> (Ethan)</w:t>
       </w:r>
@@ -1678,32 +1670,25 @@
           <w:color w:val="FF0000"/>
         </w:rPr>
       </w:pPr>
-      <w:r>
-        <w:rPr>
-          <w:rFonts w:asciiTheme="minorHAnsi" w:hAnsiTheme="minorHAnsi" w:cstheme="minorHAnsi"/>
-          <w:color w:val="FF0000"/>
-        </w:rPr>
-        <w:t xml:space="preserve">Create </w:t>
-      </w:r>
-      <w:r>
-        <w:rPr>
-          <w:rFonts w:asciiTheme="minorHAnsi" w:hAnsiTheme="minorHAnsi" w:cstheme="minorHAnsi"/>
-          <w:color w:val="FF0000"/>
-        </w:rPr>
-        <w:t xml:space="preserve">new </w:t>
-      </w:r>
-      <w:r>
-        <w:rPr>
-          <w:rFonts w:asciiTheme="minorHAnsi" w:hAnsiTheme="minorHAnsi" w:cstheme="minorHAnsi"/>
-          <w:color w:val="FF0000"/>
-        </w:rPr>
-        <w:t xml:space="preserve">Alert </w:t>
-      </w:r>
-      <w:r>
-        <w:rPr>
-          <w:rFonts w:asciiTheme="minorHAnsi" w:hAnsiTheme="minorHAnsi" w:cstheme="minorHAnsi"/>
-          <w:b/>
-          <w:bCs/>
+      <w:proofErr w:type="spellStart"/>
+      <w:r>
+        <w:rPr>
+          <w:rFonts w:asciiTheme="minorHAnsi" w:hAnsiTheme="minorHAnsi" w:cstheme="minorHAnsi"/>
+          <w:color w:val="FF0000"/>
+        </w:rPr>
+        <w:t>Modifty</w:t>
+      </w:r>
+      <w:proofErr w:type="spellEnd"/>
+      <w:r>
+        <w:rPr>
+          <w:rFonts w:asciiTheme="minorHAnsi" w:hAnsiTheme="minorHAnsi" w:cstheme="minorHAnsi"/>
+          <w:color w:val="FF0000"/>
+        </w:rPr>
+        <w:t xml:space="preserve"> Alert </w:t>
+      </w:r>
+      <w:r>
+        <w:rPr>
+          <w:rFonts w:asciiTheme="minorHAnsi" w:hAnsiTheme="minorHAnsi" w:cstheme="minorHAnsi"/>
           <w:color w:val="FF0000"/>
         </w:rPr>
         <w:t>class</w:t>
@@ -1742,12 +1727,14 @@
         <w:rPr>
           <w:rFonts w:asciiTheme="minorHAnsi" w:hAnsiTheme="minorHAnsi" w:cstheme="minorHAnsi"/>
           <w:color w:val="FF0000"/>
-        </w:rPr>
-      </w:pPr>
-      <w:r>
-        <w:rPr>
-          <w:rFonts w:asciiTheme="minorHAnsi" w:hAnsiTheme="minorHAnsi" w:cstheme="minorHAnsi"/>
-          <w:color w:val="FF0000"/>
+          <w:highlight w:val="green"/>
+        </w:rPr>
+      </w:pPr>
+      <w:r>
+        <w:rPr>
+          <w:rFonts w:asciiTheme="minorHAnsi" w:hAnsiTheme="minorHAnsi" w:cstheme="minorHAnsi"/>
+          <w:color w:val="FF0000"/>
+          <w:highlight w:val="green"/>
         </w:rPr>
         <w:t xml:space="preserve">Create </w:t>
       </w:r>
@@ -1755,6 +1742,7 @@
         <w:rPr>
           <w:rFonts w:asciiTheme="minorHAnsi" w:hAnsiTheme="minorHAnsi" w:cstheme="minorHAnsi"/>
           <w:color w:val="FF0000"/>
+          <w:highlight w:val="green"/>
         </w:rPr>
         <w:t xml:space="preserve">new </w:t>
       </w:r>
@@ -1762,6 +1750,7 @@
         <w:rPr>
           <w:rFonts w:asciiTheme="minorHAnsi" w:hAnsiTheme="minorHAnsi" w:cstheme="minorHAnsi"/>
           <w:color w:val="FF0000"/>
+          <w:highlight w:val="green"/>
         </w:rPr>
         <w:t xml:space="preserve">Alert </w:t>
       </w:r>
@@ -1771,6 +1760,7 @@
           <w:b/>
           <w:bCs/>
           <w:color w:val="FF0000"/>
+          <w:highlight w:val="green"/>
         </w:rPr>
         <w:t>d</w:t>
       </w:r>
@@ -1780,6 +1770,7 @@
           <w:b/>
           <w:bCs/>
           <w:color w:val="FF0000"/>
+          <w:highlight w:val="green"/>
         </w:rPr>
         <w:t>atabase</w:t>
       </w:r>
@@ -1787,6 +1778,7 @@
         <w:rPr>
           <w:rFonts w:asciiTheme="minorHAnsi" w:hAnsiTheme="minorHAnsi" w:cstheme="minorHAnsi"/>
           <w:color w:val="FF0000"/>
+          <w:highlight w:val="green"/>
         </w:rPr>
         <w:t xml:space="preserve"> </w:t>
       </w:r>
@@ -1794,6 +1786,7 @@
         <w:rPr>
           <w:rFonts w:asciiTheme="minorHAnsi" w:hAnsiTheme="minorHAnsi" w:cstheme="minorHAnsi"/>
           <w:color w:val="FF0000"/>
+          <w:highlight w:val="green"/>
         </w:rPr>
         <w:t xml:space="preserve">– </w:t>
       </w:r>
@@ -1801,6 +1794,7 @@
         <w:rPr>
           <w:rFonts w:asciiTheme="minorHAnsi" w:hAnsiTheme="minorHAnsi" w:cstheme="minorHAnsi"/>
           <w:color w:val="FF0000"/>
+          <w:highlight w:val="green"/>
         </w:rPr>
         <w:t>layout identical to “</w:t>
       </w:r>
@@ -1808,6 +1802,7 @@
         <w:rPr>
           <w:rFonts w:asciiTheme="minorHAnsi" w:hAnsiTheme="minorHAnsi" w:cstheme="minorHAnsi"/>
           <w:color w:val="FF0000"/>
+          <w:highlight w:val="green"/>
         </w:rPr>
         <w:t>GUI Design.pptx</w:t>
       </w:r>
@@ -1815,6 +1810,7 @@
         <w:rPr>
           <w:rFonts w:asciiTheme="minorHAnsi" w:hAnsiTheme="minorHAnsi" w:cstheme="minorHAnsi"/>
           <w:color w:val="FF0000"/>
+          <w:highlight w:val="green"/>
         </w:rPr>
         <w:t>”</w:t>
       </w:r>
@@ -1822,6 +1818,7 @@
         <w:rPr>
           <w:rFonts w:asciiTheme="minorHAnsi" w:hAnsiTheme="minorHAnsi" w:cstheme="minorHAnsi"/>
           <w:color w:val="FF0000"/>
+          <w:highlight w:val="green"/>
         </w:rPr>
         <w:t xml:space="preserve"> </w:t>
       </w:r>
@@ -1829,6 +1826,7 @@
         <w:rPr>
           <w:rFonts w:asciiTheme="minorHAnsi" w:hAnsiTheme="minorHAnsi" w:cstheme="minorHAnsi"/>
           <w:color w:val="FF0000"/>
+          <w:highlight w:val="green"/>
         </w:rPr>
         <w:t>-</w:t>
       </w:r>
@@ -1836,6 +1834,7 @@
         <w:rPr>
           <w:rFonts w:asciiTheme="minorHAnsi" w:hAnsiTheme="minorHAnsi" w:cstheme="minorHAnsi"/>
           <w:color w:val="FF0000"/>
+          <w:highlight w:val="green"/>
         </w:rPr>
         <w:t xml:space="preserve"> slide 10 (Rati)</w:t>
       </w:r>
@@ -1850,12 +1849,14 @@
         <w:rPr>
           <w:rFonts w:asciiTheme="minorHAnsi" w:hAnsiTheme="minorHAnsi" w:cstheme="minorHAnsi"/>
           <w:color w:val="FF0000"/>
-        </w:rPr>
-      </w:pPr>
-      <w:r>
-        <w:rPr>
-          <w:rFonts w:asciiTheme="minorHAnsi" w:hAnsiTheme="minorHAnsi" w:cstheme="minorHAnsi"/>
-          <w:color w:val="FF0000"/>
+          <w:highlight w:val="green"/>
+        </w:rPr>
+      </w:pPr>
+      <w:r>
+        <w:rPr>
+          <w:rFonts w:asciiTheme="minorHAnsi" w:hAnsiTheme="minorHAnsi" w:cstheme="minorHAnsi"/>
+          <w:color w:val="FF0000"/>
+          <w:highlight w:val="green"/>
         </w:rPr>
         <w:t>Remove “</w:t>
       </w:r>
@@ -1864,6 +1865,7 @@
         <w:rPr>
           <w:rFonts w:asciiTheme="minorHAnsi" w:hAnsiTheme="minorHAnsi" w:cstheme="minorHAnsi"/>
           <w:color w:val="FF0000"/>
+          <w:highlight w:val="green"/>
         </w:rPr>
         <w:t>airlineID</w:t>
       </w:r>
@@ -1872,6 +1874,7 @@
         <w:rPr>
           <w:rFonts w:asciiTheme="minorHAnsi" w:hAnsiTheme="minorHAnsi" w:cstheme="minorHAnsi"/>
           <w:color w:val="FF0000"/>
+          <w:highlight w:val="green"/>
         </w:rPr>
         <w:t xml:space="preserve">” </w:t>
       </w:r>
@@ -1879,6 +1882,7 @@
         <w:rPr>
           <w:rFonts w:asciiTheme="minorHAnsi" w:hAnsiTheme="minorHAnsi" w:cstheme="minorHAnsi"/>
           <w:color w:val="FF0000"/>
+          <w:highlight w:val="green"/>
         </w:rPr>
         <w:t>&amp;</w:t>
       </w:r>
@@ -1886,6 +1890,7 @@
         <w:rPr>
           <w:rFonts w:asciiTheme="minorHAnsi" w:hAnsiTheme="minorHAnsi" w:cstheme="minorHAnsi"/>
           <w:color w:val="FF0000"/>
+          <w:highlight w:val="green"/>
         </w:rPr>
         <w:t xml:space="preserve"> “</w:t>
       </w:r>
@@ -1894,6 +1899,7 @@
         <w:rPr>
           <w:rFonts w:asciiTheme="minorHAnsi" w:hAnsiTheme="minorHAnsi" w:cstheme="minorHAnsi"/>
           <w:color w:val="FF0000"/>
+          <w:highlight w:val="green"/>
         </w:rPr>
         <w:t>managerName</w:t>
       </w:r>
@@ -1902,6 +1908,7 @@
         <w:rPr>
           <w:rFonts w:asciiTheme="minorHAnsi" w:hAnsiTheme="minorHAnsi" w:cstheme="minorHAnsi"/>
           <w:color w:val="FF0000"/>
+          <w:highlight w:val="green"/>
         </w:rPr>
         <w:t>” and replace it with “</w:t>
       </w:r>
@@ -1910,6 +1917,7 @@
         <w:rPr>
           <w:rFonts w:asciiTheme="minorHAnsi" w:hAnsiTheme="minorHAnsi" w:cstheme="minorHAnsi"/>
           <w:color w:val="FF0000"/>
+          <w:highlight w:val="green"/>
         </w:rPr>
         <w:t>agentID</w:t>
       </w:r>
@@ -1918,6 +1926,7 @@
         <w:rPr>
           <w:rFonts w:asciiTheme="minorHAnsi" w:hAnsiTheme="minorHAnsi" w:cstheme="minorHAnsi"/>
           <w:color w:val="FF0000"/>
+          <w:highlight w:val="green"/>
         </w:rPr>
         <w:t xml:space="preserve">” </w:t>
       </w:r>
@@ -1925,6 +1934,7 @@
         <w:rPr>
           <w:rFonts w:asciiTheme="minorHAnsi" w:hAnsiTheme="minorHAnsi" w:cstheme="minorHAnsi"/>
           <w:color w:val="FF0000"/>
+          <w:highlight w:val="green"/>
         </w:rPr>
         <w:t xml:space="preserve">on </w:t>
       </w:r>
@@ -1932,8 +1942,8 @@
         <w:rPr>
           <w:rFonts w:asciiTheme="minorHAnsi" w:hAnsiTheme="minorHAnsi" w:cstheme="minorHAnsi"/>
           <w:b/>
-          <w:bCs/>
-          <w:color w:val="FF0000"/>
+          <w:color w:val="FF0000"/>
+          <w:highlight w:val="green"/>
         </w:rPr>
         <w:t>Ticket</w:t>
       </w:r>
@@ -1941,6 +1951,7 @@
         <w:rPr>
           <w:rFonts w:asciiTheme="minorHAnsi" w:hAnsiTheme="minorHAnsi" w:cstheme="minorHAnsi"/>
           <w:color w:val="FF0000"/>
+          <w:highlight w:val="green"/>
         </w:rPr>
         <w:t xml:space="preserve"> database </w:t>
       </w:r>
@@ -1948,6 +1959,7 @@
         <w:rPr>
           <w:rFonts w:asciiTheme="minorHAnsi" w:hAnsiTheme="minorHAnsi" w:cstheme="minorHAnsi"/>
           <w:color w:val="FF0000"/>
+          <w:highlight w:val="green"/>
         </w:rPr>
         <w:t>(Rati/</w:t>
       </w:r>
@@ -1956,6 +1968,7 @@
         <w:rPr>
           <w:rFonts w:asciiTheme="minorHAnsi" w:hAnsiTheme="minorHAnsi" w:cstheme="minorHAnsi"/>
           <w:color w:val="FF0000"/>
+          <w:highlight w:val="green"/>
         </w:rPr>
         <w:t>Aymen</w:t>
       </w:r>
@@ -1964,6 +1977,7 @@
         <w:rPr>
           <w:rFonts w:asciiTheme="minorHAnsi" w:hAnsiTheme="minorHAnsi" w:cstheme="minorHAnsi"/>
           <w:color w:val="FF0000"/>
+          <w:highlight w:val="green"/>
         </w:rPr>
         <w:t>)</w:t>
       </w:r>
@@ -2404,6 +2418,7 @@
         <w:rPr>
           <w:rFonts w:asciiTheme="minorHAnsi" w:hAnsiTheme="minorHAnsi" w:cstheme="minorHAnsi"/>
           <w:color w:val="00B0F0"/>
+          <w:highlight w:val="green"/>
         </w:rPr>
         <w:t>,</w:t>
       </w:r>
@@ -2411,6 +2426,7 @@
         <w:rPr>
           <w:rFonts w:asciiTheme="minorHAnsi" w:hAnsiTheme="minorHAnsi" w:cstheme="minorHAnsi"/>
           <w:color w:val="00B0F0"/>
+          <w:highlight w:val="green"/>
         </w:rPr>
         <w:t xml:space="preserve"> </w:t>
       </w:r>
@@ -2419,6 +2435,7 @@
         <w:rPr>
           <w:rFonts w:asciiTheme="minorHAnsi" w:hAnsiTheme="minorHAnsi" w:cstheme="minorHAnsi"/>
           <w:color w:val="00B0F0"/>
+          <w:highlight w:val="green"/>
         </w:rPr>
         <w:t>paymentType</w:t>
       </w:r>
@@ -2427,6 +2444,7 @@
         <w:rPr>
           <w:rFonts w:asciiTheme="minorHAnsi" w:hAnsiTheme="minorHAnsi" w:cstheme="minorHAnsi"/>
           <w:color w:val="00B0F0"/>
+          <w:highlight w:val="green"/>
         </w:rPr>
         <w:t xml:space="preserve">, </w:t>
       </w:r>
@@ -2435,6 +2453,7 @@
         <w:rPr>
           <w:rFonts w:asciiTheme="minorHAnsi" w:hAnsiTheme="minorHAnsi" w:cstheme="minorHAnsi"/>
           <w:color w:val="00B0F0"/>
+          <w:highlight w:val="green"/>
         </w:rPr>
         <w:t>customerType</w:t>
       </w:r>
@@ -2443,6 +2462,7 @@
         <w:rPr>
           <w:rFonts w:asciiTheme="minorHAnsi" w:hAnsiTheme="minorHAnsi" w:cstheme="minorHAnsi"/>
           <w:color w:val="00B0F0"/>
+          <w:highlight w:val="green"/>
         </w:rPr>
         <w:t>, etc (</w:t>
       </w:r>
@@ -2451,6 +2471,7 @@
         <w:rPr>
           <w:rFonts w:asciiTheme="minorHAnsi" w:hAnsiTheme="minorHAnsi" w:cstheme="minorHAnsi"/>
           <w:color w:val="00B0F0"/>
+          <w:highlight w:val="green"/>
         </w:rPr>
         <w:t>Aymen</w:t>
       </w:r>
@@ -2459,6 +2480,7 @@
         <w:rPr>
           <w:rFonts w:asciiTheme="minorHAnsi" w:hAnsiTheme="minorHAnsi" w:cstheme="minorHAnsi"/>
           <w:color w:val="00B0F0"/>
+          <w:highlight w:val="green"/>
         </w:rPr>
         <w:t>)</w:t>
       </w:r>
@@ -2487,7 +2509,21 @@
           <w:rFonts w:asciiTheme="minorHAnsi" w:hAnsiTheme="minorHAnsi" w:cstheme="minorHAnsi"/>
           <w:color w:val="FF0000"/>
         </w:rPr>
-        <w:t xml:space="preserve"> – could be exported as pdf?</w:t>
+        <w:t xml:space="preserve"> –</w:t>
+      </w:r>
+      <w:r>
+        <w:rPr>
+          <w:rFonts w:asciiTheme="minorHAnsi" w:hAnsiTheme="minorHAnsi" w:cstheme="minorHAnsi"/>
+          <w:color w:val="FF0000"/>
+        </w:rPr>
+        <w:t xml:space="preserve"> </w:t>
+      </w:r>
+      <w:r>
+        <w:rPr>
+          <w:rFonts w:asciiTheme="minorHAnsi" w:hAnsiTheme="minorHAnsi" w:cstheme="minorHAnsi"/>
+          <w:color w:val="FF0000"/>
+        </w:rPr>
+        <w:t>exported as pdf</w:t>
       </w:r>
       <w:r>
         <w:rPr>
@@ -2647,57 +2683,96 @@
         <w:pStyle w:val="ListParagraph"/>
         <w:numPr>
           <w:ilvl w:val="0"/>
-          <w:numId w:val="22"/>
+          <w:numId w:val="17"/>
         </w:numPr>
         <w:rPr>
           <w:rFonts w:asciiTheme="minorHAnsi" w:hAnsiTheme="minorHAnsi" w:cstheme="minorHAnsi"/>
           <w:color w:val="00B0F0"/>
+          <w:highlight w:val="green"/>
         </w:rPr>
       </w:pPr>
       <w:r>
         <w:rPr>
           <w:rFonts w:asciiTheme="minorHAnsi" w:hAnsiTheme="minorHAnsi" w:cstheme="minorHAnsi"/>
           <w:color w:val="00B0F0"/>
-        </w:rPr>
-        <w:t xml:space="preserve">Add </w:t>
+          <w:highlight w:val="green"/>
+        </w:rPr>
+        <w:t xml:space="preserve">Login – </w:t>
       </w:r>
       <w:proofErr w:type="spellStart"/>
       <w:r>
         <w:rPr>
           <w:rFonts w:asciiTheme="minorHAnsi" w:hAnsiTheme="minorHAnsi" w:cstheme="minorHAnsi"/>
           <w:color w:val="00B0F0"/>
-        </w:rPr>
-        <w:t>JCalendar</w:t>
+          <w:highlight w:val="green"/>
+        </w:rPr>
+        <w:t>passwordTextField</w:t>
       </w:r>
       <w:proofErr w:type="spellEnd"/>
       <w:r>
         <w:rPr>
           <w:rFonts w:asciiTheme="minorHAnsi" w:hAnsiTheme="minorHAnsi" w:cstheme="minorHAnsi"/>
           <w:color w:val="00B0F0"/>
-        </w:rPr>
-        <w:t xml:space="preserve"> / </w:t>
+          <w:highlight w:val="green"/>
+        </w:rPr>
+        <w:t xml:space="preserve"> will be anonymous - unless its ticked by “show password” (</w:t>
       </w:r>
       <w:proofErr w:type="spellStart"/>
       <w:r>
         <w:rPr>
           <w:rFonts w:asciiTheme="minorHAnsi" w:hAnsiTheme="minorHAnsi" w:cstheme="minorHAnsi"/>
           <w:color w:val="00B0F0"/>
-        </w:rPr>
-        <w:t>JDateChoose</w:t>
+          <w:highlight w:val="green"/>
+        </w:rPr>
+        <w:t>Aymen</w:t>
       </w:r>
       <w:proofErr w:type="spellEnd"/>
       <w:r>
         <w:rPr>
           <w:rFonts w:asciiTheme="minorHAnsi" w:hAnsiTheme="minorHAnsi" w:cstheme="minorHAnsi"/>
           <w:color w:val="00B0F0"/>
-        </w:rPr>
-        <w:t xml:space="preserve"> onto Database (</w:t>
-      </w:r>
+          <w:highlight w:val="green"/>
+        </w:rPr>
+        <w:t>)</w:t>
+      </w:r>
+    </w:p>
+    <w:p>
+      <w:pPr>
+        <w:pStyle w:val="ListParagraph"/>
+        <w:numPr>
+          <w:ilvl w:val="0"/>
+          <w:numId w:val="17"/>
+        </w:numPr>
+        <w:rPr>
+          <w:rFonts w:asciiTheme="minorHAnsi" w:hAnsiTheme="minorHAnsi" w:cstheme="minorHAnsi"/>
+          <w:color w:val="00B0F0"/>
+          <w:highlight w:val="green"/>
+        </w:rPr>
+      </w:pPr>
       <w:proofErr w:type="spellStart"/>
       <w:r>
         <w:rPr>
           <w:rFonts w:asciiTheme="minorHAnsi" w:hAnsiTheme="minorHAnsi" w:cstheme="minorHAnsi"/>
           <w:color w:val="00B0F0"/>
+          <w:highlight w:val="green"/>
+        </w:rPr>
+        <w:t>WelcomePage</w:t>
+      </w:r>
+      <w:proofErr w:type="spellEnd"/>
+      <w:r>
+        <w:rPr>
+          <w:rFonts w:asciiTheme="minorHAnsi" w:hAnsiTheme="minorHAnsi" w:cstheme="minorHAnsi"/>
+          <w:color w:val="00B0F0"/>
+          <w:highlight w:val="green"/>
+        </w:rPr>
+        <w:t xml:space="preserve"> – outputs “Welcome [username] (</w:t>
+      </w:r>
+      <w:proofErr w:type="spellStart"/>
+      <w:r>
+        <w:rPr>
+          <w:rFonts w:asciiTheme="minorHAnsi" w:hAnsiTheme="minorHAnsi" w:cstheme="minorHAnsi"/>
+          <w:color w:val="00B0F0"/>
+          <w:highlight w:val="green"/>
         </w:rPr>
         <w:t>Aymen</w:t>
       </w:r>
@@ -2706,13 +2781,7 @@
         <w:rPr>
           <w:rFonts w:asciiTheme="minorHAnsi" w:hAnsiTheme="minorHAnsi" w:cstheme="minorHAnsi"/>
           <w:color w:val="00B0F0"/>
-        </w:rPr>
-        <w:t>/Rati/Ethan</w:t>
-      </w:r>
-      <w:r>
-        <w:rPr>
-          <w:rFonts w:asciiTheme="minorHAnsi" w:hAnsiTheme="minorHAnsi" w:cstheme="minorHAnsi"/>
-          <w:color w:val="00B0F0"/>
+          <w:highlight w:val="green"/>
         </w:rPr>
         <w:t>)</w:t>
       </w:r>
@@ -2727,33 +2796,52 @@
         <w:rPr>
           <w:rFonts w:asciiTheme="minorHAnsi" w:hAnsiTheme="minorHAnsi" w:cstheme="minorHAnsi"/>
           <w:color w:val="00B0F0"/>
-          <w:highlight w:val="green"/>
-        </w:rPr>
-      </w:pPr>
+        </w:rPr>
+      </w:pPr>
+      <w:r>
+        <w:rPr>
+          <w:rFonts w:asciiTheme="minorHAnsi" w:hAnsiTheme="minorHAnsi" w:cstheme="minorHAnsi"/>
+          <w:color w:val="00B0F0"/>
+        </w:rPr>
+        <w:t xml:space="preserve">Add </w:t>
+      </w:r>
       <w:proofErr w:type="spellStart"/>
       <w:r>
         <w:rPr>
           <w:rFonts w:asciiTheme="minorHAnsi" w:hAnsiTheme="minorHAnsi" w:cstheme="minorHAnsi"/>
           <w:color w:val="00B0F0"/>
-          <w:highlight w:val="green"/>
-        </w:rPr>
-        <w:t>WelcomePage</w:t>
+        </w:rPr>
+        <w:t>JCalendar</w:t>
       </w:r>
       <w:proofErr w:type="spellEnd"/>
       <w:r>
         <w:rPr>
           <w:rFonts w:asciiTheme="minorHAnsi" w:hAnsiTheme="minorHAnsi" w:cstheme="minorHAnsi"/>
           <w:color w:val="00B0F0"/>
-          <w:highlight w:val="green"/>
-        </w:rPr>
-        <w:t xml:space="preserve"> – outputs “Welcome [username] (</w:t>
+        </w:rPr>
+        <w:t xml:space="preserve"> / </w:t>
       </w:r>
       <w:proofErr w:type="spellStart"/>
       <w:r>
         <w:rPr>
           <w:rFonts w:asciiTheme="minorHAnsi" w:hAnsiTheme="minorHAnsi" w:cstheme="minorHAnsi"/>
           <w:color w:val="00B0F0"/>
-          <w:highlight w:val="green"/>
+        </w:rPr>
+        <w:t>JDateChoose</w:t>
+      </w:r>
+      <w:proofErr w:type="spellEnd"/>
+      <w:r>
+        <w:rPr>
+          <w:rFonts w:asciiTheme="minorHAnsi" w:hAnsiTheme="minorHAnsi" w:cstheme="minorHAnsi"/>
+          <w:color w:val="00B0F0"/>
+        </w:rPr>
+        <w:t xml:space="preserve"> onto Database (</w:t>
+      </w:r>
+      <w:proofErr w:type="spellStart"/>
+      <w:r>
+        <w:rPr>
+          <w:rFonts w:asciiTheme="minorHAnsi" w:hAnsiTheme="minorHAnsi" w:cstheme="minorHAnsi"/>
+          <w:color w:val="00B0F0"/>
         </w:rPr>
         <w:t>Aymen</w:t>
       </w:r>
@@ -2762,7 +2850,13 @@
         <w:rPr>
           <w:rFonts w:asciiTheme="minorHAnsi" w:hAnsiTheme="minorHAnsi" w:cstheme="minorHAnsi"/>
           <w:color w:val="00B0F0"/>
-          <w:highlight w:val="green"/>
+        </w:rPr>
+        <w:t>/Rati/Ethan</w:t>
+      </w:r>
+      <w:r>
+        <w:rPr>
+          <w:rFonts w:asciiTheme="minorHAnsi" w:hAnsiTheme="minorHAnsi" w:cstheme="minorHAnsi"/>
+          <w:color w:val="00B0F0"/>
         </w:rPr>
         <w:t>)</w:t>
       </w:r>
@@ -2828,6 +2922,51 @@
     </w:p>
     <w:p>
       <w:pPr>
+        <w:rPr>
+          <w:rFonts w:asciiTheme="minorHAnsi" w:hAnsiTheme="minorHAnsi" w:cstheme="minorHAnsi"/>
+          <w:color w:val="00B0F0"/>
+        </w:rPr>
+      </w:pPr>
+    </w:p>
+    <w:p>
+      <w:pPr>
+        <w:rPr>
+          <w:rFonts w:asciiTheme="minorHAnsi" w:hAnsiTheme="minorHAnsi" w:cstheme="minorHAnsi"/>
+          <w:b/>
+          <w:bCs/>
+          <w:color w:val="000000" w:themeColor="text1"/>
+        </w:rPr>
+      </w:pPr>
+      <w:r>
+        <w:rPr>
+          <w:rFonts w:asciiTheme="minorHAnsi" w:hAnsiTheme="minorHAnsi" w:cstheme="minorHAnsi"/>
+          <w:b/>
+          <w:bCs/>
+          <w:color w:val="000000" w:themeColor="text1"/>
+        </w:rPr>
+        <w:t xml:space="preserve">06/04/23 – </w:t>
+      </w:r>
+      <w:r>
+        <w:rPr>
+          <w:rFonts w:asciiTheme="minorHAnsi" w:hAnsiTheme="minorHAnsi" w:cstheme="minorHAnsi"/>
+          <w:b/>
+          <w:bCs/>
+          <w:color w:val="000000" w:themeColor="text1"/>
+        </w:rPr>
+        <w:t>10</w:t>
+      </w:r>
+      <w:r>
+        <w:rPr>
+          <w:rFonts w:asciiTheme="minorHAnsi" w:hAnsiTheme="minorHAnsi" w:cstheme="minorHAnsi"/>
+          <w:b/>
+          <w:bCs/>
+          <w:color w:val="000000" w:themeColor="text1"/>
+        </w:rPr>
+        <w:t>/04/23</w:t>
+      </w:r>
+    </w:p>
+    <w:p>
+      <w:pPr>
         <w:pStyle w:val="ListParagraph"/>
         <w:numPr>
           <w:ilvl w:val="0"/>
@@ -2835,92 +2974,126 @@
         </w:numPr>
         <w:rPr>
           <w:rFonts w:asciiTheme="minorHAnsi" w:hAnsiTheme="minorHAnsi" w:cstheme="minorHAnsi"/>
-          <w:color w:val="00B0F0"/>
-        </w:rPr>
-      </w:pPr>
-      <w:r>
-        <w:rPr>
-          <w:rFonts w:asciiTheme="minorHAnsi" w:hAnsiTheme="minorHAnsi" w:cstheme="minorHAnsi"/>
-          <w:color w:val="00B0F0"/>
-        </w:rPr>
-        <w:t xml:space="preserve">Login – </w:t>
+          <w:color w:val="FF0000"/>
+        </w:rPr>
+      </w:pPr>
+      <w:r>
+        <w:rPr>
+          <w:rFonts w:asciiTheme="minorHAnsi" w:hAnsiTheme="minorHAnsi" w:cstheme="minorHAnsi"/>
+          <w:color w:val="FF0000"/>
+        </w:rPr>
+        <w:t xml:space="preserve">Create multiple Welcome pages depending on </w:t>
+      </w:r>
+      <w:commentRangeStart w:id="2"/>
+      <w:r>
+        <w:rPr>
+          <w:rFonts w:asciiTheme="minorHAnsi" w:hAnsiTheme="minorHAnsi" w:cstheme="minorHAnsi"/>
+          <w:color w:val="FF0000"/>
+        </w:rPr>
+        <w:t>different role</w:t>
+      </w:r>
+      <w:commentRangeEnd w:id="2"/>
+      <w:r>
+        <w:rPr>
+          <w:rStyle w:val="CommentReference"/>
+        </w:rPr>
+        <w:commentReference w:id="2"/>
+      </w:r>
+      <w:r>
+        <w:rPr>
+          <w:rFonts w:asciiTheme="minorHAnsi" w:hAnsiTheme="minorHAnsi" w:cstheme="minorHAnsi"/>
+          <w:color w:val="FF0000"/>
+        </w:rPr>
+        <w:t xml:space="preserve"> </w:t>
+      </w:r>
+      <w:r>
+        <w:rPr>
+          <w:rFonts w:asciiTheme="minorHAnsi" w:hAnsiTheme="minorHAnsi" w:cstheme="minorHAnsi"/>
+          <w:color w:val="FF0000"/>
+        </w:rPr>
+        <w:t>(</w:t>
       </w:r>
       <w:proofErr w:type="spellStart"/>
       <w:r>
         <w:rPr>
           <w:rFonts w:asciiTheme="minorHAnsi" w:hAnsiTheme="minorHAnsi" w:cstheme="minorHAnsi"/>
-          <w:color w:val="00B0F0"/>
-        </w:rPr>
-        <w:t>passwordTextField</w:t>
+          <w:color w:val="FF0000"/>
+        </w:rPr>
+        <w:t>Aymen</w:t>
       </w:r>
       <w:proofErr w:type="spellEnd"/>
       <w:r>
         <w:rPr>
           <w:rFonts w:asciiTheme="minorHAnsi" w:hAnsiTheme="minorHAnsi" w:cstheme="minorHAnsi"/>
-          <w:color w:val="00B0F0"/>
-        </w:rPr>
-        <w:t xml:space="preserve"> will be anonymous - unless its ticked by “show password” (</w:t>
-      </w:r>
+          <w:color w:val="FF0000"/>
+        </w:rPr>
+        <w:t>/Ethan/Rati</w:t>
+      </w:r>
+      <w:r>
+        <w:rPr>
+          <w:rFonts w:asciiTheme="minorHAnsi" w:hAnsiTheme="minorHAnsi" w:cstheme="minorHAnsi"/>
+          <w:color w:val="FF0000"/>
+        </w:rPr>
+        <w:t>)</w:t>
+      </w:r>
+    </w:p>
+    <w:p>
+      <w:pPr>
+        <w:pStyle w:val="ListParagraph"/>
+        <w:numPr>
+          <w:ilvl w:val="0"/>
+          <w:numId w:val="19"/>
+        </w:numPr>
+        <w:rPr>
+          <w:rFonts w:asciiTheme="minorHAnsi" w:hAnsiTheme="minorHAnsi" w:cstheme="minorHAnsi"/>
+          <w:color w:val="FF0000"/>
+        </w:rPr>
+      </w:pPr>
       <w:proofErr w:type="spellStart"/>
       <w:r>
         <w:rPr>
           <w:rFonts w:asciiTheme="minorHAnsi" w:hAnsiTheme="minorHAnsi" w:cstheme="minorHAnsi"/>
-          <w:color w:val="00B0F0"/>
-        </w:rPr>
-        <w:t>Aymen</w:t>
+          <w:color w:val="FF0000"/>
+        </w:rPr>
+        <w:t xml:space="preserve">Create </w:t>
       </w:r>
       <w:proofErr w:type="spellEnd"/>
       <w:r>
         <w:rPr>
           <w:rFonts w:asciiTheme="minorHAnsi" w:hAnsiTheme="minorHAnsi" w:cstheme="minorHAnsi"/>
-          <w:color w:val="00B0F0"/>
-        </w:rPr>
-        <w:t>)</w:t>
-      </w:r>
-    </w:p>
-    <w:p>
-      <w:pPr>
-        <w:rPr>
-          <w:rFonts w:asciiTheme="minorHAnsi" w:hAnsiTheme="minorHAnsi" w:cstheme="minorHAnsi"/>
-          <w:color w:val="00B0F0"/>
-        </w:rPr>
-      </w:pPr>
-    </w:p>
-    <w:p>
-      <w:pPr>
-        <w:rPr>
-          <w:rFonts w:asciiTheme="minorHAnsi" w:hAnsiTheme="minorHAnsi" w:cstheme="minorHAnsi"/>
-          <w:b/>
-          <w:bCs/>
-          <w:color w:val="000000" w:themeColor="text1"/>
-        </w:rPr>
-      </w:pPr>
-      <w:r>
-        <w:rPr>
-          <w:rFonts w:asciiTheme="minorHAnsi" w:hAnsiTheme="minorHAnsi" w:cstheme="minorHAnsi"/>
-          <w:b/>
-          <w:bCs/>
-          <w:color w:val="000000" w:themeColor="text1"/>
-        </w:rPr>
-        <w:t xml:space="preserve">06/04/23 – </w:t>
-      </w:r>
-      <w:r>
-        <w:rPr>
-          <w:rFonts w:asciiTheme="minorHAnsi" w:hAnsiTheme="minorHAnsi" w:cstheme="minorHAnsi"/>
-          <w:b/>
-          <w:bCs/>
-          <w:color w:val="000000" w:themeColor="text1"/>
-        </w:rPr>
-        <w:t>10</w:t>
-      </w:r>
-      <w:r>
-        <w:rPr>
-          <w:rFonts w:asciiTheme="minorHAnsi" w:hAnsiTheme="minorHAnsi" w:cstheme="minorHAnsi"/>
-          <w:b/>
-          <w:bCs/>
-          <w:color w:val="000000" w:themeColor="text1"/>
-        </w:rPr>
-        <w:t>/04/23</w:t>
+          <w:color w:val="FF0000"/>
+        </w:rPr>
+        <w:t xml:space="preserve">Agent </w:t>
+      </w:r>
+      <w:r>
+        <w:rPr>
+          <w:rFonts w:asciiTheme="minorHAnsi" w:hAnsiTheme="minorHAnsi" w:cstheme="minorHAnsi"/>
+          <w:color w:val="FF0000"/>
+        </w:rPr>
+        <w:t>class</w:t>
+      </w:r>
+      <w:r>
+        <w:rPr>
+          <w:rFonts w:asciiTheme="minorHAnsi" w:hAnsiTheme="minorHAnsi" w:cstheme="minorHAnsi"/>
+          <w:color w:val="FF0000"/>
+        </w:rPr>
+        <w:t xml:space="preserve"> – design layout must be identical to </w:t>
+      </w:r>
+      <w:proofErr w:type="spellStart"/>
+      <w:r>
+        <w:rPr>
+          <w:rFonts w:asciiTheme="minorHAnsi" w:hAnsiTheme="minorHAnsi" w:cstheme="minorHAnsi"/>
+          <w:color w:val="FF0000"/>
+        </w:rPr>
+        <w:t>StockControl</w:t>
+      </w:r>
+      <w:proofErr w:type="spellEnd"/>
+      <w:r>
+        <w:rPr>
+          <w:rFonts w:asciiTheme="minorHAnsi" w:hAnsiTheme="minorHAnsi" w:cstheme="minorHAnsi"/>
+          <w:color w:val="FF0000"/>
+        </w:rPr>
+        <w:t xml:space="preserve"> (Ethan)</w:t>
       </w:r>
     </w:p>
     <w:p>
@@ -5418,7 +5591,7 @@
         </w:rPr>
         <w:t xml:space="preserve"> What are the source files, programming language and compiler used (version, compiling and linking options, script files, e.g. </w:t>
       </w:r>
-      <w:commentRangeStart w:id="2"/>
+      <w:commentRangeStart w:id="3"/>
       <w:r>
         <w:rPr>
           <w:rFonts w:asciiTheme="minorHAnsi" w:hAnsiTheme="minorHAnsi" w:cstheme="minorHAnsi"/>
@@ -5437,13 +5610,13 @@
         </w:rPr>
         <w:t xml:space="preserve"> files</w:t>
       </w:r>
-      <w:commentRangeEnd w:id="2"/>
+      <w:commentRangeEnd w:id="3"/>
       <w:r>
         <w:rPr>
           <w:rStyle w:val="CommentReference"/>
           <w:rFonts w:asciiTheme="minorHAnsi" w:hAnsiTheme="minorHAnsi" w:cstheme="minorHAnsi"/>
         </w:rPr>
-        <w:commentReference w:id="2"/>
+        <w:commentReference w:id="3"/>
       </w:r>
       <w:r>
         <w:rPr>
@@ -8073,7 +8246,7 @@
                     </wp:anchor>
                   </w:drawing>
                 </mc:Choice>
-                <mc:Fallback xmlns:a="http://schemas.openxmlformats.org/drawingml/2006/main" xmlns:arto="http://schemas.microsoft.com/office/word/2006/arto">
+                <mc:Fallback xmlns:arto="http://schemas.microsoft.com/office/word/2006/arto" xmlns:a="http://schemas.openxmlformats.org/drawingml/2006/main">
                   <w:pict w14:anchorId="760F9E62">
                     <v:line id="Straight Connector 24" style="position:absolute;z-index:251666432;visibility:visible;mso-wrap-style:square;mso-wrap-distance-left:9pt;mso-wrap-distance-top:0;mso-wrap-distance-right:9pt;mso-wrap-distance-bottom:0;mso-position-horizontal:absolute;mso-position-horizontal-relative:text;mso-position-vertical:absolute;mso-position-vertical-relative:text" o:spid="_x0000_s1026" strokecolor="#ed7d31 [3205]" strokeweight=".5pt" from="23.5pt,23.3pt" to="214.8pt,23.3pt" w14:anchorId="5960E26C" o:gfxdata="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">
                       <v:stroke joinstyle="miter"/>
@@ -8340,7 +8513,7 @@
                     </wp:anchor>
                   </w:drawing>
                 </mc:Choice>
-                <mc:Fallback xmlns:a="http://schemas.openxmlformats.org/drawingml/2006/main" xmlns:arto="http://schemas.microsoft.com/office/word/2006/arto">
+                <mc:Fallback xmlns:arto="http://schemas.microsoft.com/office/word/2006/arto" xmlns:a="http://schemas.openxmlformats.org/drawingml/2006/main">
                   <w:pict w14:anchorId="56204CCD">
                     <v:line id="Straight Connector 25" style="position:absolute;z-index:251668480;visibility:visible;mso-wrap-style:square;mso-wrap-distance-left:9pt;mso-wrap-distance-top:0;mso-wrap-distance-right:9pt;mso-wrap-distance-bottom:0;mso-position-horizontal:absolute;mso-position-horizontal-relative:text;mso-position-vertical:absolute;mso-position-vertical-relative:text" o:spid="_x0000_s1026" strokecolor="#ed7d31 [3205]" strokeweight=".5pt" from="101.75pt,-21.15pt" to="101.75pt,26.4pt" w14:anchorId="24FD4A2B" o:gfxdata="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">
                       <v:stroke joinstyle="miter"/>
@@ -8409,7 +8582,7 @@
                     </wp:anchor>
                   </w:drawing>
                 </mc:Choice>
-                <mc:Fallback xmlns:a="http://schemas.openxmlformats.org/drawingml/2006/main" xmlns:arto="http://schemas.microsoft.com/office/word/2006/arto">
+                <mc:Fallback xmlns:arto="http://schemas.microsoft.com/office/word/2006/arto" xmlns:a="http://schemas.openxmlformats.org/drawingml/2006/main">
                   <w:pict w14:anchorId="3328D0B4">
                     <v:line id="Straight Connector 27" style="position:absolute;z-index:251670528;visibility:visible;mso-wrap-style:square;mso-wrap-distance-left:9pt;mso-wrap-distance-top:0;mso-wrap-distance-right:9pt;mso-wrap-distance-bottom:0;mso-position-horizontal:absolute;mso-position-horizontal-relative:text;mso-position-vertical:absolute;mso-position-vertical-relative:text" o:spid="_x0000_s1026" strokecolor="#ed7d31 [3205]" strokeweight=".5pt" from="101.7pt,26.4pt" to="101.7pt,70.8pt" w14:anchorId="093B5C20" o:gfxdata="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">
                       <v:stroke joinstyle="miter"/>
@@ -8479,7 +8652,7 @@
                     </wp:anchor>
                   </w:drawing>
                 </mc:Choice>
-                <mc:Fallback xmlns:a="http://schemas.openxmlformats.org/drawingml/2006/main" xmlns:arto="http://schemas.microsoft.com/office/word/2006/arto">
+                <mc:Fallback xmlns:arto="http://schemas.microsoft.com/office/word/2006/arto" xmlns:a="http://schemas.openxmlformats.org/drawingml/2006/main">
                   <w:pict w14:anchorId="4987F08E">
                     <v:shapetype id="_x0000_t32" coordsize="21600,21600" o:oned="t" filled="f" o:spt="32" path="m,l21600,21600e" w14:anchorId="0A794243">
                       <v:path fillok="f" arrowok="t" o:connecttype="none"/>
@@ -8660,7 +8833,7 @@
                     </wp:anchor>
                   </w:drawing>
                 </mc:Choice>
-                <mc:Fallback xmlns:a="http://schemas.openxmlformats.org/drawingml/2006/main" xmlns:arto="http://schemas.microsoft.com/office/word/2006/arto">
+                <mc:Fallback xmlns:arto="http://schemas.microsoft.com/office/word/2006/arto" xmlns:a="http://schemas.openxmlformats.org/drawingml/2006/main">
                   <w:pict w14:anchorId="1EBF11F1">
                     <v:shape id="Straight Arrow Connector 28" style="position:absolute;margin-left:69.55pt;margin-top:26.3pt;width:32.55pt;height:0;flip:x;z-index:251673600;visibility:visible;mso-wrap-style:square;mso-wrap-distance-left:9pt;mso-wrap-distance-top:0;mso-wrap-distance-right:9pt;mso-wrap-distance-bottom:0;mso-position-horizontal:absolute;mso-position-horizontal-relative:text;mso-position-vertical:absolute;mso-position-vertical-relative:text" o:spid="_x0000_s1026" strokecolor="#ed7d31 [3205]" strokeweight=".5pt" type="#_x0000_t32" o:gfxdata="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" w14:anchorId="4BF1B652">
                       <v:stroke joinstyle="miter" endarrow="block"/>
@@ -9055,7 +9228,98 @@
       </w:r>
     </w:p>
   </w:comment>
-  <w:comment w:id="2" w:author="UG-Said, Aymen" w:date="2023-03-21T19:34:00Z" w:initials="USA">
+  <w:comment w:id="2" w:author="UG-Said, Aymen" w:date="2023-04-07T19:12:00Z" w:initials="USA">
+    <w:p>
+      <w:r>
+        <w:rPr>
+          <w:rStyle w:val="CommentReference"/>
+        </w:rPr>
+        <w:annotationRef/>
+      </w:r>
+      <w:r>
+        <w:rPr>
+          <w:sz w:val="20"/>
+          <w:szCs w:val="20"/>
+        </w:rPr>
+        <w:t>(Ethan)</w:t>
+      </w:r>
+    </w:p>
+    <w:p>
+      <w:r>
+        <w:rPr>
+          <w:sz w:val="20"/>
+          <w:szCs w:val="20"/>
+        </w:rPr>
+        <w:t xml:space="preserve">Create AgentWelcome, AdminWelcome, ManagerWelcome classes </w:t>
+      </w:r>
+      <w:r>
+        <w:rPr>
+          <w:sz w:val="20"/>
+          <w:szCs w:val="20"/>
+        </w:rPr>
+        <w:cr/>
+      </w:r>
+      <w:r>
+        <w:rPr>
+          <w:sz w:val="20"/>
+          <w:szCs w:val="20"/>
+        </w:rPr>
+        <w:cr/>
+        <w:t>——</w:t>
+      </w:r>
+    </w:p>
+    <w:p>
+      <w:pPr>
+        <w:pStyle w:val="CommentText"/>
+      </w:pPr>
+      <w:r>
+        <w:t>(Aymen/Rati)</w:t>
+      </w:r>
+      <w:r>
+        <w:cr/>
+        <w:t>AgentWelcome:</w:t>
+      </w:r>
+      <w:r>
+        <w:cr/>
+        <w:t>- StockControl, SaleControl, Refund</w:t>
+      </w:r>
+      <w:r>
+        <w:cr/>
+      </w:r>
+      <w:r>
+        <w:cr/>
+        <w:t>AdminWelcome:</w:t>
+      </w:r>
+      <w:r>
+        <w:cr/>
+        <w:t>- StockControl, SaleControl, SaleReport, etc… (all databases)</w:t>
+      </w:r>
+      <w:r>
+        <w:cr/>
+        <w:t xml:space="preserve">- Access to edit Agent details </w:t>
+      </w:r>
+      <w:r>
+        <w:cr/>
+        <w:t>- Backup/Restore database</w:t>
+      </w:r>
+      <w:r>
+        <w:cr/>
+      </w:r>
+      <w:r>
+        <w:cr/>
+        <w:t>ManagerWelcome:</w:t>
+      </w:r>
+      <w:r>
+        <w:cr/>
+        <w:t>- Access to everything</w:t>
+      </w:r>
+      <w:r>
+        <w:cr/>
+        <w:t>- Can make all types of reports</w:t>
+      </w:r>
+    </w:p>
+  </w:comment>
+  <w:comment w:id="3" w:author="UG-Said, Aymen" w:date="2023-03-21T19:34:00Z" w:initials="USA">
     <w:p>
       <w:r>
         <w:rPr>
@@ -9094,6 +9358,7 @@
 <w15:commentsEx xmlns:wpc="http://schemas.microsoft.com/office/word/2010/wordprocessingCanvas" xmlns:cx="http://schemas.microsoft.com/office/drawing/2014/chartex" xmlns:cx1="http://schemas.microsoft.com/office/drawing/2015/9/8/chartex" xmlns:cx2="http://schemas.microsoft.com/office/drawing/2015/10/21/chartex" xmlns:cx3="http://schemas.microsoft.com/office/drawing/2016/5/9/chartex" xmlns:cx4="http://schemas.microsoft.com/office/drawing/2016/5/10/chartex" xmlns:cx5="http://schemas.microsoft.com/office/drawing/2016/5/11/chartex" xmlns:cx6="http://schemas.microsoft.com/office/drawing/2016/5/12/chartex" xmlns:cx7="http://schemas.microsoft.com/office/drawing/2016/5/13/chartex" xmlns:cx8="http://schemas.microsoft.com/office/drawing/2016/5/14/chartex" xmlns:mc="http://schemas.openxmlformats.org/markup-compatibility/2006" xmlns:aink="http://schemas.microsoft.com/office/drawing/2016/ink" xmlns:am3d="http://schemas.microsoft.com/office/drawing/2017/model3d" xmlns:o="urn:schemas-microsoft-com:office:office" xmlns:oel="http://schemas.microsoft.com/office/2019/extlst" xmlns:r="http://schemas.openxmlformats.org/officeDocument/2006/relationships" xmlns:m="http://schemas.openxmlformats.org/officeDocument/2006/math" xmlns:v="urn:schemas-microsoft-com:vml" xmlns:wp14="http://schemas.microsoft.com/office/word/2010/wordprocessingDrawing" xmlns:wp="http://schemas.openxmlformats.org/drawingml/2006/wordprocessingDrawing" xmlns:w10="urn:schemas-microsoft-com:office:word" xmlns:w="http://schemas.openxmlformats.org/wordprocessingml/2006/main" xmlns:w14="http://schemas.microsoft.com/office/word/2010/wordml" xmlns:w15="http://schemas.microsoft.com/office/word/2012/wordml" xmlns:w16cex="http://schemas.microsoft.com/office/word/2018/wordml/cex" xmlns:w16cid="http://schemas.microsoft.com/office/word/2016/wordml/cid" xmlns:w16="http://schemas.microsoft.com/office/word/2018/wordml" xmlns:w16du="http://schemas.microsoft.com/office/word/2023/wordml/word16du" xmlns:w16sdtdh="http://schemas.microsoft.com/office/word/2020/wordml/sdtdatahash" xmlns:w16se="http://schemas.microsoft.com/office/word/2015/wordml/symex" xmlns:wpg="http://schemas.microsoft.com/office/word/2010/wordprocessingGroup" xmlns:wpi="http://schemas.microsoft.com/office/word/2010/wordprocessingInk" xmlns:wne="http://schemas.microsoft.com/office/word/2006/wordml" xmlns:wps="http://schemas.microsoft.com/office/word/2010/wordprocessingShape" mc:Ignorable="w14 w15 w16se w16cid w16 w16cex w16sdtdh wp14">
   <w15:commentEx w15:paraId="0A016E8B" w15:done="0"/>
   <w15:commentEx w15:paraId="4D622725" w15:paraIdParent="0A016E8B" w15:done="0"/>
+  <w15:commentEx w15:paraId="141373BA" w15:done="0"/>
   <w15:commentEx w15:paraId="0C9C7E66" w15:done="0"/>
 </w15:commentsEx>
 </file>
@@ -9102,6 +9367,7 @@
 <w16cex:commentsExtensible xmlns:wpc="http://schemas.microsoft.com/office/word/2010/wordprocessingCanvas" xmlns:cx="http://schemas.microsoft.com/office/drawing/2014/chartex" xmlns:cx1="http://schemas.microsoft.com/office/drawing/2015/9/8/chartex" xmlns:cx2="http://schemas.microsoft.com/office/drawing/2015/10/21/chartex" xmlns:cx3="http://schemas.microsoft.com/office/drawing/2016/5/9/chartex" xmlns:cx4="http://schemas.microsoft.com/office/drawing/2016/5/10/chartex" xmlns:cx5="http://schemas.microsoft.com/office/drawing/2016/5/11/chartex" xmlns:cx6="http://schemas.microsoft.com/office/drawing/2016/5/12/chartex" xmlns:cx7="http://schemas.microsoft.com/office/drawing/2016/5/13/chartex" xmlns:cx8="http://schemas.microsoft.com/office/drawing/2016/5/14/chartex" xmlns:cr="http://schemas.microsoft.com/office/comments/2020/reactions" xmlns:mc="http://schemas.openxmlformats.org/markup-compatibility/2006" xmlns:aink="http://schemas.microsoft.com/office/drawing/2016/ink" xmlns:am3d="http://schemas.microsoft.com/office/drawing/2017/model3d" xmlns:o="urn:schemas-microsoft-com:office:office" xmlns:oel="http://schemas.microsoft.com/office/2019/extlst" xmlns:r="http://schemas.openxmlformats.org/officeDocument/2006/relationships" xmlns:m="http://schemas.openxmlformats.org/officeDocument/2006/math" xmlns:v="urn:schemas-microsoft-com:vml" xmlns:wp14="http://schemas.microsoft.com/office/word/2010/wordprocessingDrawing" xmlns:wp="http://schemas.openxmlformats.org/drawingml/2006/wordprocessingDrawing" xmlns:w10="urn:schemas-microsoft-com:office:word" xmlns:w="http://schemas.openxmlformats.org/wordprocessingml/2006/main" xmlns:w14="http://schemas.microsoft.com/office/word/2010/wordml" xmlns:w15="http://schemas.microsoft.com/office/word/2012/wordml" xmlns:w16cex="http://schemas.microsoft.com/office/word/2018/wordml/cex" xmlns:w16cid="http://schemas.microsoft.com/office/word/2016/wordml/cid" xmlns:w16="http://schemas.microsoft.com/office/word/2018/wordml" xmlns:w16du="http://schemas.microsoft.com/office/word/2023/wordml/word16du" xmlns:w16sdtdh="http://schemas.microsoft.com/office/word/2020/wordml/sdtdatahash" xmlns:w16se="http://schemas.microsoft.com/office/word/2015/wordml/symex" xmlns:wpg="http://schemas.microsoft.com/office/word/2010/wordprocessingGroup" xmlns:wpi="http://schemas.microsoft.com/office/word/2010/wordprocessingInk" xmlns:wne="http://schemas.microsoft.com/office/word/2006/wordml" xmlns:wps="http://schemas.microsoft.com/office/word/2010/wordprocessingShape" mc:Ignorable="w14 w15 w16se w16cid w16 w16cex w16sdtdh cr wp14">
   <w16cex:commentExtensible w16cex:durableId="27C49EF5" w16cex:dateUtc="2023-03-21T21:24:00Z"/>
   <w16cex:commentExtensible w16cex:durableId="27CC2455" w16cex:dateUtc="2023-03-27T13:19:00Z"/>
+  <w16cex:commentExtensible w16cex:durableId="27DAE996" w16cex:dateUtc="2023-04-07T18:12:00Z"/>
   <w16cex:commentExtensible w16cex:durableId="27C48563" w16cex:dateUtc="2023-03-21T19:34:00Z"/>
 </w16cex:commentsExtensible>
 </file>
@@ -9110,6 +9376,7 @@
 <w16cid:commentsIds xmlns:wpc="http://schemas.microsoft.com/office/word/2010/wordprocessingCanvas" xmlns:cx="http://schemas.microsoft.com/office/drawing/2014/chartex" xmlns:cx1="http://schemas.microsoft.com/office/drawing/2015/9/8/chartex" xmlns:cx2="http://schemas.microsoft.com/office/drawing/2015/10/21/chartex" xmlns:cx3="http://schemas.microsoft.com/office/drawing/2016/5/9/chartex" xmlns:cx4="http://schemas.microsoft.com/office/drawing/2016/5/10/chartex" xmlns:cx5="http://schemas.microsoft.com/office/drawing/2016/5/11/chartex" xmlns:cx6="http://schemas.microsoft.com/office/drawing/2016/5/12/chartex" xmlns:cx7="http://schemas.microsoft.com/office/drawing/2016/5/13/chartex" xmlns:cx8="http://schemas.microsoft.com/office/drawing/2016/5/14/chartex" xmlns:mc="http://schemas.openxmlformats.org/markup-compatibility/2006" xmlns:aink="http://schemas.microsoft.com/office/drawing/2016/ink" xmlns:am3d="http://schemas.microsoft.com/office/drawing/2017/model3d" xmlns:o="urn:schemas-microsoft-com:office:office" xmlns:oel="http://schemas.microsoft.com/office/2019/extlst" xmlns:r="http://schemas.openxmlformats.org/officeDocument/2006/relationships" xmlns:m="http://schemas.openxmlformats.org/officeDocument/2006/math" xmlns:v="urn:schemas-microsoft-com:vml" xmlns:wp14="http://schemas.microsoft.com/office/word/2010/wordprocessingDrawing" xmlns:wp="http://schemas.openxmlformats.org/drawingml/2006/wordprocessingDrawing" xmlns:w10="urn:schemas-microsoft-com:office:word" xmlns:w="http://schemas.openxmlformats.org/wordprocessingml/2006/main" xmlns:w14="http://schemas.microsoft.com/office/word/2010/wordml" xmlns:w15="http://schemas.microsoft.com/office/word/2012/wordml" xmlns:w16cex="http://schemas.microsoft.com/office/word/2018/wordml/cex" xmlns:w16cid="http://schemas.microsoft.com/office/word/2016/wordml/cid" xmlns:w16="http://schemas.microsoft.com/office/word/2018/wordml" xmlns:w16du="http://schemas.microsoft.com/office/word/2023/wordml/word16du" xmlns:w16sdtdh="http://schemas.microsoft.com/office/word/2020/wordml/sdtdatahash" xmlns:w16se="http://schemas.microsoft.com/office/word/2015/wordml/symex" xmlns:wpg="http://schemas.microsoft.com/office/word/2010/wordprocessingGroup" xmlns:wpi="http://schemas.microsoft.com/office/word/2010/wordprocessingInk" xmlns:wne="http://schemas.microsoft.com/office/word/2006/wordml" xmlns:wps="http://schemas.microsoft.com/office/word/2010/wordprocessingShape" mc:Ignorable="w14 w15 w16se w16cid w16 w16cex w16sdtdh wp14">
   <w16cid:commentId w16cid:paraId="0A016E8B" w16cid:durableId="27C49EF5"/>
   <w16cid:commentId w16cid:paraId="4D622725" w16cid:durableId="27CC2455"/>
+  <w16cid:commentId w16cid:paraId="141373BA" w16cid:durableId="27DAE996"/>
   <w16cid:commentId w16cid:paraId="0C9C7E66" w16cid:durableId="27C48563"/>
 </w16cid:commentsIds>
 </file>
@@ -11923,79 +12190,79 @@
       </w:rPr>
     </w:lvl>
   </w:abstractNum>
-  <w:num w:numId="1" w16cid:durableId="177238519">
+  <w:num w:numId="1" w16cid:durableId="1663194769">
     <w:abstractNumId w:val="3"/>
   </w:num>
-  <w:num w:numId="2" w16cid:durableId="1495951349">
+  <w:num w:numId="2" w16cid:durableId="959074445">
     <w:abstractNumId w:val="16"/>
   </w:num>
-  <w:num w:numId="3" w16cid:durableId="1902984237">
+  <w:num w:numId="3" w16cid:durableId="1700012698">
     <w:abstractNumId w:val="2"/>
   </w:num>
-  <w:num w:numId="4" w16cid:durableId="952711119">
+  <w:num w:numId="4" w16cid:durableId="358706718">
     <w:abstractNumId w:val="13"/>
   </w:num>
-  <w:num w:numId="5" w16cid:durableId="811218351">
+  <w:num w:numId="5" w16cid:durableId="1069234215">
     <w:abstractNumId w:val="19"/>
   </w:num>
-  <w:num w:numId="6" w16cid:durableId="1147475293">
+  <w:num w:numId="6" w16cid:durableId="1594363024">
     <w:abstractNumId w:val="4"/>
   </w:num>
-  <w:num w:numId="7" w16cid:durableId="1326326443">
+  <w:num w:numId="7" w16cid:durableId="710569256">
     <w:abstractNumId w:val="24"/>
   </w:num>
-  <w:num w:numId="8" w16cid:durableId="587345897">
+  <w:num w:numId="8" w16cid:durableId="1681153236">
     <w:abstractNumId w:val="22"/>
   </w:num>
-  <w:num w:numId="9" w16cid:durableId="1132865321">
+  <w:num w:numId="9" w16cid:durableId="2145081651">
     <w:abstractNumId w:val="11"/>
   </w:num>
-  <w:num w:numId="10" w16cid:durableId="188036216">
+  <w:num w:numId="10" w16cid:durableId="1105268338">
     <w:abstractNumId w:val="0"/>
   </w:num>
-  <w:num w:numId="11" w16cid:durableId="563612973">
+  <w:num w:numId="11" w16cid:durableId="1578516336">
     <w:abstractNumId w:val="9"/>
   </w:num>
-  <w:num w:numId="12" w16cid:durableId="725765354">
+  <w:num w:numId="12" w16cid:durableId="1670598192">
     <w:abstractNumId w:val="23"/>
   </w:num>
-  <w:num w:numId="13" w16cid:durableId="1864780372">
+  <w:num w:numId="13" w16cid:durableId="1346177144">
     <w:abstractNumId w:val="17"/>
   </w:num>
-  <w:num w:numId="14" w16cid:durableId="1079134808">
+  <w:num w:numId="14" w16cid:durableId="92896994">
     <w:abstractNumId w:val="7"/>
   </w:num>
-  <w:num w:numId="15" w16cid:durableId="1525704296">
+  <w:num w:numId="15" w16cid:durableId="1837761541">
     <w:abstractNumId w:val="5"/>
   </w:num>
-  <w:num w:numId="16" w16cid:durableId="33238921">
+  <w:num w:numId="16" w16cid:durableId="1578248106">
     <w:abstractNumId w:val="21"/>
   </w:num>
-  <w:num w:numId="17" w16cid:durableId="1591573675">
+  <w:num w:numId="17" w16cid:durableId="1840270039">
     <w:abstractNumId w:val="6"/>
   </w:num>
-  <w:num w:numId="18" w16cid:durableId="76370169">
+  <w:num w:numId="18" w16cid:durableId="1908567484">
     <w:abstractNumId w:val="15"/>
   </w:num>
-  <w:num w:numId="19" w16cid:durableId="376903735">
+  <w:num w:numId="19" w16cid:durableId="252520859">
     <w:abstractNumId w:val="20"/>
   </w:num>
-  <w:num w:numId="20" w16cid:durableId="451478900">
+  <w:num w:numId="20" w16cid:durableId="1800224947">
     <w:abstractNumId w:val="10"/>
   </w:num>
-  <w:num w:numId="21" w16cid:durableId="1522015494">
+  <w:num w:numId="21" w16cid:durableId="1102989267">
     <w:abstractNumId w:val="14"/>
   </w:num>
-  <w:num w:numId="22" w16cid:durableId="635374324">
+  <w:num w:numId="22" w16cid:durableId="837504929">
     <w:abstractNumId w:val="8"/>
   </w:num>
-  <w:num w:numId="23" w16cid:durableId="1593080488">
+  <w:num w:numId="23" w16cid:durableId="381564261">
     <w:abstractNumId w:val="1"/>
   </w:num>
-  <w:num w:numId="24" w16cid:durableId="1223635030">
+  <w:num w:numId="24" w16cid:durableId="512963296">
     <w:abstractNumId w:val="12"/>
   </w:num>
-  <w:num w:numId="25" w16cid:durableId="423379982">
+  <w:num w:numId="25" w16cid:durableId="2137483844">
     <w:abstractNumId w:val="18"/>
   </w:num>
 </w:numbering>

</xml_diff>

<commit_message>
Ethan - 11/04/23 - added print button functionality to pages which need to export pdf docs
</commit_message>
<xml_diff>
--- a/Deliverable 2 - Project Plan.docx
+++ b/Deliverable 2 - Project Plan.docx
@@ -1668,6 +1668,7 @@
         <w:rPr>
           <w:rFonts w:asciiTheme="minorHAnsi" w:hAnsiTheme="minorHAnsi" w:cstheme="minorHAnsi"/>
           <w:color w:val="FF0000"/>
+          <w:highlight w:val="green"/>
         </w:rPr>
       </w:pPr>
       <w:proofErr w:type="spellStart"/>
@@ -1675,6 +1676,7 @@
         <w:rPr>
           <w:rFonts w:asciiTheme="minorHAnsi" w:hAnsiTheme="minorHAnsi" w:cstheme="minorHAnsi"/>
           <w:color w:val="FF0000"/>
+          <w:highlight w:val="green"/>
         </w:rPr>
         <w:t>Modifty</w:t>
       </w:r>
@@ -1683,28 +1685,16 @@
         <w:rPr>
           <w:rFonts w:asciiTheme="minorHAnsi" w:hAnsiTheme="minorHAnsi" w:cstheme="minorHAnsi"/>
           <w:color w:val="FF0000"/>
-        </w:rPr>
-        <w:t xml:space="preserve"> Alert </w:t>
-      </w:r>
-      <w:r>
-        <w:rPr>
-          <w:rFonts w:asciiTheme="minorHAnsi" w:hAnsiTheme="minorHAnsi" w:cstheme="minorHAnsi"/>
-          <w:color w:val="FF0000"/>
-        </w:rPr>
-        <w:t>class</w:t>
-      </w:r>
-      <w:r>
-        <w:rPr>
-          <w:rFonts w:asciiTheme="minorHAnsi" w:hAnsiTheme="minorHAnsi" w:cstheme="minorHAnsi"/>
-          <w:color w:val="FF0000"/>
-        </w:rPr>
-        <w:t xml:space="preserve"> – design layout must be identical to </w:t>
+          <w:highlight w:val="green"/>
+        </w:rPr>
+        <w:t xml:space="preserve"> Alert class – design layout must be identical to </w:t>
       </w:r>
       <w:proofErr w:type="spellStart"/>
       <w:r>
         <w:rPr>
           <w:rFonts w:asciiTheme="minorHAnsi" w:hAnsiTheme="minorHAnsi" w:cstheme="minorHAnsi"/>
           <w:color w:val="FF0000"/>
+          <w:highlight w:val="green"/>
         </w:rPr>
         <w:t>StockControl</w:t>
       </w:r>
@@ -1713,6 +1703,7 @@
         <w:rPr>
           <w:rFonts w:asciiTheme="minorHAnsi" w:hAnsiTheme="minorHAnsi" w:cstheme="minorHAnsi"/>
           <w:color w:val="FF0000"/>
+          <w:highlight w:val="green"/>
         </w:rPr>
         <w:t xml:space="preserve"> (Ethan)</w:t>
       </w:r>
@@ -2027,7 +2018,23 @@
           <w:color w:val="FF0000"/>
           <w:highlight w:val="green"/>
         </w:rPr>
-        <w:t xml:space="preserve"> so that the design layout is identical to </w:t>
+        <w:t xml:space="preserve"> </w:t>
+      </w:r>
+      <w:r>
+        <w:rPr>
+          <w:rFonts w:asciiTheme="minorHAnsi" w:hAnsiTheme="minorHAnsi" w:cstheme="minorHAnsi"/>
+          <w:color w:val="FF0000"/>
+          <w:highlight w:val="green"/>
+        </w:rPr>
+        <w:t>-</w:t>
+      </w:r>
+      <w:r>
+        <w:rPr>
+          <w:rFonts w:asciiTheme="minorHAnsi" w:hAnsiTheme="minorHAnsi" w:cstheme="minorHAnsi"/>
+          <w:color w:val="FF0000"/>
+          <w:highlight w:val="green"/>
+        </w:rPr>
+        <w:t xml:space="preserve"> design layout is identical to </w:t>
       </w:r>
       <w:proofErr w:type="spellStart"/>
       <w:r>
@@ -2093,18 +2100,16 @@
           <w:color w:val="FF0000"/>
           <w:highlight w:val="green"/>
         </w:rPr>
-        <w:t xml:space="preserve"> so that the </w:t>
-      </w:r>
-      <w:proofErr w:type="spellStart"/>
-      <w:r>
-        <w:rPr>
-          <w:rFonts w:asciiTheme="minorHAnsi" w:hAnsiTheme="minorHAnsi" w:cstheme="minorHAnsi"/>
-          <w:color w:val="FF0000"/>
-          <w:highlight w:val="green"/>
-        </w:rPr>
-        <w:t>the</w:t>
-      </w:r>
-      <w:proofErr w:type="spellEnd"/>
+        <w:t xml:space="preserve"> </w:t>
+      </w:r>
+      <w:r>
+        <w:rPr>
+          <w:rFonts w:asciiTheme="minorHAnsi" w:hAnsiTheme="minorHAnsi" w:cstheme="minorHAnsi"/>
+          <w:color w:val="FF0000"/>
+          <w:highlight w:val="green"/>
+        </w:rPr>
+        <w:t>-</w:t>
+      </w:r>
       <w:r>
         <w:rPr>
           <w:rFonts w:asciiTheme="minorHAnsi" w:hAnsiTheme="minorHAnsi" w:cstheme="minorHAnsi"/>
@@ -2228,6 +2233,7 @@
         <w:rPr>
           <w:rFonts w:asciiTheme="minorHAnsi" w:hAnsiTheme="minorHAnsi" w:cstheme="minorHAnsi"/>
           <w:color w:val="FF0000"/>
+          <w:highlight w:val="green"/>
         </w:rPr>
         <w:t xml:space="preserve"> </w:t>
       </w:r>
@@ -2236,6 +2242,7 @@
         <w:rPr>
           <w:rFonts w:asciiTheme="minorHAnsi" w:hAnsiTheme="minorHAnsi" w:cstheme="minorHAnsi"/>
           <w:color w:val="FF0000"/>
+          <w:highlight w:val="green"/>
         </w:rPr>
         <w:t>CustomerManagement</w:t>
       </w:r>
@@ -2244,6 +2251,7 @@
         <w:rPr>
           <w:rFonts w:asciiTheme="minorHAnsi" w:hAnsiTheme="minorHAnsi" w:cstheme="minorHAnsi"/>
           <w:color w:val="FF0000"/>
+          <w:highlight w:val="green"/>
         </w:rPr>
         <w:t xml:space="preserve">, </w:t>
       </w:r>
@@ -2278,20 +2286,15 @@
         <w:rPr>
           <w:rFonts w:asciiTheme="minorHAnsi" w:hAnsiTheme="minorHAnsi" w:cstheme="minorHAnsi"/>
           <w:color w:val="FF0000"/>
-        </w:rPr>
-        <w:t>, Alerts</w:t>
-      </w:r>
-      <w:r>
-        <w:rPr>
-          <w:rFonts w:asciiTheme="minorHAnsi" w:hAnsiTheme="minorHAnsi" w:cstheme="minorHAnsi"/>
-          <w:color w:val="FF0000"/>
-        </w:rPr>
-        <w:t>, Refund</w:t>
-      </w:r>
-      <w:r>
-        <w:rPr>
-          <w:rFonts w:asciiTheme="minorHAnsi" w:hAnsiTheme="minorHAnsi" w:cstheme="minorHAnsi"/>
-          <w:color w:val="FF0000"/>
+          <w:highlight w:val="green"/>
+        </w:rPr>
+        <w:t>, Alerts, Refund</w:t>
+      </w:r>
+      <w:r>
+        <w:rPr>
+          <w:rFonts w:asciiTheme="minorHAnsi" w:hAnsiTheme="minorHAnsi" w:cstheme="minorHAnsi"/>
+          <w:color w:val="FF0000"/>
+          <w:highlight w:val="green"/>
         </w:rPr>
         <w:t xml:space="preserve"> (</w:t>
       </w:r>
@@ -2300,6 +2303,7 @@
         <w:rPr>
           <w:rFonts w:asciiTheme="minorHAnsi" w:hAnsiTheme="minorHAnsi" w:cstheme="minorHAnsi"/>
           <w:color w:val="FF0000"/>
+          <w:highlight w:val="green"/>
         </w:rPr>
         <w:t>Aymen</w:t>
       </w:r>
@@ -2308,6 +2312,7 @@
         <w:rPr>
           <w:rFonts w:asciiTheme="minorHAnsi" w:hAnsiTheme="minorHAnsi" w:cstheme="minorHAnsi"/>
           <w:color w:val="FF0000"/>
+          <w:highlight w:val="green"/>
         </w:rPr>
         <w:t>)</w:t>
       </w:r>
@@ -2502,7 +2507,15 @@
           <w:rFonts w:asciiTheme="minorHAnsi" w:hAnsiTheme="minorHAnsi" w:cstheme="minorHAnsi"/>
           <w:color w:val="FF0000"/>
         </w:rPr>
-        <w:t>Add functionality to Backup/Restore &amp; Print</w:t>
+        <w:t xml:space="preserve">Add functionality to Backup/Restore &amp; </w:t>
+      </w:r>
+      <w:r>
+        <w:rPr>
+          <w:rFonts w:asciiTheme="minorHAnsi" w:hAnsiTheme="minorHAnsi" w:cstheme="minorHAnsi"/>
+          <w:color w:val="FF0000"/>
+          <w:highlight w:val="green"/>
+        </w:rPr>
+        <w:t>Print</w:t>
       </w:r>
       <w:r>
         <w:rPr>
@@ -2523,7 +2536,16 @@
           <w:rFonts w:asciiTheme="minorHAnsi" w:hAnsiTheme="minorHAnsi" w:cstheme="minorHAnsi"/>
           <w:color w:val="FF0000"/>
         </w:rPr>
-        <w:t>exported as pdf</w:t>
+        <w:t xml:space="preserve">exported as </w:t>
+      </w:r>
+      <w:r>
+        <w:rPr>
+          <w:rFonts w:asciiTheme="minorHAnsi" w:hAnsiTheme="minorHAnsi" w:cstheme="minorHAnsi"/>
+          <w:b/>
+          <w:bCs/>
+          <w:color w:val="FF0000"/>
+        </w:rPr>
+        <w:t>pdf</w:t>
       </w:r>
       <w:r>
         <w:rPr>
@@ -2554,6 +2576,28 @@
           <w:color w:val="FF0000"/>
         </w:rPr>
         <w:t>)</w:t>
+      </w:r>
+      <w:r>
+        <w:rPr>
+          <w:rFonts w:asciiTheme="minorHAnsi" w:hAnsiTheme="minorHAnsi" w:cstheme="minorHAnsi"/>
+          <w:color w:val="FF0000"/>
+        </w:rPr>
+        <w:t xml:space="preserve">   </w:t>
+      </w:r>
+      <w:commentRangeStart w:id="2"/>
+      <w:r>
+        <w:rPr>
+          <w:rFonts w:asciiTheme="minorHAnsi" w:hAnsiTheme="minorHAnsi" w:cstheme="minorHAnsi"/>
+          <w:color w:val="FF0000"/>
+        </w:rPr>
+        <w:t>.</w:t>
+      </w:r>
+      <w:commentRangeEnd w:id="2"/>
+      <w:r>
+        <w:rPr>
+          <w:rStyle w:val="CommentReference"/>
+        </w:rPr>
+        <w:commentReference w:id="2"/>
       </w:r>
     </w:p>
     <w:p>
@@ -2863,6 +2907,232 @@
     </w:p>
     <w:p>
       <w:pPr>
+        <w:rPr>
+          <w:rFonts w:asciiTheme="minorHAnsi" w:hAnsiTheme="minorHAnsi" w:cstheme="minorHAnsi"/>
+          <w:color w:val="00B0F0"/>
+        </w:rPr>
+      </w:pPr>
+    </w:p>
+    <w:p>
+      <w:pPr>
+        <w:rPr>
+          <w:rFonts w:asciiTheme="minorHAnsi" w:hAnsiTheme="minorHAnsi" w:cstheme="minorHAnsi"/>
+          <w:b/>
+          <w:bCs/>
+          <w:color w:val="000000" w:themeColor="text1"/>
+        </w:rPr>
+      </w:pPr>
+      <w:r>
+        <w:rPr>
+          <w:rFonts w:asciiTheme="minorHAnsi" w:hAnsiTheme="minorHAnsi" w:cstheme="minorHAnsi"/>
+          <w:b/>
+          <w:bCs/>
+          <w:color w:val="000000" w:themeColor="text1"/>
+        </w:rPr>
+        <w:t xml:space="preserve">06/04/23 – </w:t>
+      </w:r>
+      <w:r>
+        <w:rPr>
+          <w:rFonts w:asciiTheme="minorHAnsi" w:hAnsiTheme="minorHAnsi" w:cstheme="minorHAnsi"/>
+          <w:b/>
+          <w:bCs/>
+          <w:color w:val="000000" w:themeColor="text1"/>
+        </w:rPr>
+        <w:t>10</w:t>
+      </w:r>
+      <w:r>
+        <w:rPr>
+          <w:rFonts w:asciiTheme="minorHAnsi" w:hAnsiTheme="minorHAnsi" w:cstheme="minorHAnsi"/>
+          <w:b/>
+          <w:bCs/>
+          <w:color w:val="000000" w:themeColor="text1"/>
+        </w:rPr>
+        <w:t>/04/23</w:t>
+      </w:r>
+    </w:p>
+    <w:p>
+      <w:pPr>
+        <w:pStyle w:val="ListParagraph"/>
+        <w:numPr>
+          <w:ilvl w:val="0"/>
+          <w:numId w:val="27"/>
+        </w:numPr>
+        <w:rPr>
+          <w:rFonts w:asciiTheme="minorHAnsi" w:hAnsiTheme="minorHAnsi" w:cstheme="minorHAnsi"/>
+          <w:b/>
+          <w:color w:val="FF0000"/>
+          <w:highlight w:val="green"/>
+        </w:rPr>
+      </w:pPr>
+      <w:r>
+        <w:rPr>
+          <w:rFonts w:asciiTheme="minorHAnsi" w:hAnsiTheme="minorHAnsi" w:cstheme="minorHAnsi"/>
+          <w:color w:val="FF0000"/>
+          <w:highlight w:val="green"/>
+        </w:rPr>
+        <w:t xml:space="preserve">Add new </w:t>
+      </w:r>
+      <w:r>
+        <w:rPr>
+          <w:rFonts w:asciiTheme="minorHAnsi" w:hAnsiTheme="minorHAnsi" w:cstheme="minorHAnsi"/>
+          <w:color w:val="FF0000"/>
+          <w:highlight w:val="green"/>
+        </w:rPr>
+        <w:t>columns in “</w:t>
+      </w:r>
+      <w:proofErr w:type="spellStart"/>
+      <w:r>
+        <w:rPr>
+          <w:rFonts w:asciiTheme="minorHAnsi" w:hAnsiTheme="minorHAnsi" w:cstheme="minorHAnsi"/>
+          <w:color w:val="FF0000"/>
+          <w:highlight w:val="green"/>
+        </w:rPr>
+        <w:t>Travel_</w:t>
+      </w:r>
+      <w:r>
+        <w:rPr>
+          <w:rFonts w:asciiTheme="minorHAnsi" w:hAnsiTheme="minorHAnsi" w:cstheme="minorHAnsi"/>
+          <w:color w:val="FF0000"/>
+          <w:highlight w:val="green"/>
+        </w:rPr>
+        <w:t>Agent</w:t>
+      </w:r>
+      <w:proofErr w:type="spellEnd"/>
+      <w:r>
+        <w:rPr>
+          <w:rFonts w:asciiTheme="minorHAnsi" w:hAnsiTheme="minorHAnsi" w:cstheme="minorHAnsi"/>
+          <w:color w:val="FF0000"/>
+          <w:highlight w:val="green"/>
+        </w:rPr>
+        <w:t>” and “</w:t>
+      </w:r>
+      <w:proofErr w:type="spellStart"/>
+      <w:r>
+        <w:rPr>
+          <w:rFonts w:asciiTheme="minorHAnsi" w:hAnsiTheme="minorHAnsi" w:cstheme="minorHAnsi"/>
+          <w:color w:val="FF0000"/>
+          <w:highlight w:val="green"/>
+        </w:rPr>
+        <w:t>Office_</w:t>
+      </w:r>
+      <w:r>
+        <w:rPr>
+          <w:rFonts w:asciiTheme="minorHAnsi" w:hAnsiTheme="minorHAnsi" w:cstheme="minorHAnsi"/>
+          <w:color w:val="FF0000"/>
+          <w:highlight w:val="green"/>
+        </w:rPr>
+        <w:t>Manager</w:t>
+      </w:r>
+      <w:proofErr w:type="spellEnd"/>
+      <w:r>
+        <w:rPr>
+          <w:rFonts w:asciiTheme="minorHAnsi" w:hAnsiTheme="minorHAnsi" w:cstheme="minorHAnsi"/>
+          <w:color w:val="FF0000"/>
+          <w:highlight w:val="green"/>
+        </w:rPr>
+        <w:t xml:space="preserve">” databases called </w:t>
+      </w:r>
+      <w:r>
+        <w:rPr>
+          <w:rFonts w:asciiTheme="minorHAnsi" w:hAnsiTheme="minorHAnsi" w:cstheme="minorHAnsi"/>
+          <w:b/>
+          <w:color w:val="FF0000"/>
+          <w:highlight w:val="green"/>
+        </w:rPr>
+        <w:t>username</w:t>
+      </w:r>
+      <w:r>
+        <w:rPr>
+          <w:rFonts w:asciiTheme="minorHAnsi" w:hAnsiTheme="minorHAnsi" w:cstheme="minorHAnsi"/>
+          <w:color w:val="FF0000"/>
+          <w:highlight w:val="green"/>
+        </w:rPr>
+        <w:t xml:space="preserve"> and </w:t>
+      </w:r>
+      <w:r>
+        <w:rPr>
+          <w:rFonts w:asciiTheme="minorHAnsi" w:hAnsiTheme="minorHAnsi" w:cstheme="minorHAnsi"/>
+          <w:b/>
+          <w:color w:val="FF0000"/>
+          <w:highlight w:val="green"/>
+        </w:rPr>
+        <w:t>password</w:t>
+      </w:r>
+      <w:r>
+        <w:rPr>
+          <w:rFonts w:asciiTheme="minorHAnsi" w:hAnsiTheme="minorHAnsi" w:cstheme="minorHAnsi"/>
+          <w:color w:val="FF0000"/>
+          <w:highlight w:val="green"/>
+        </w:rPr>
+        <w:t xml:space="preserve"> (Rati)</w:t>
+      </w:r>
+    </w:p>
+    <w:p>
+      <w:pPr>
+        <w:pStyle w:val="ListParagraph"/>
+        <w:numPr>
+          <w:ilvl w:val="0"/>
+          <w:numId w:val="27"/>
+        </w:numPr>
+        <w:rPr>
+          <w:rFonts w:asciiTheme="minorHAnsi" w:hAnsiTheme="minorHAnsi" w:cstheme="minorHAnsi"/>
+          <w:b/>
+          <w:color w:val="FF0000"/>
+          <w:highlight w:val="green"/>
+        </w:rPr>
+      </w:pPr>
+      <w:r>
+        <w:rPr>
+          <w:rFonts w:asciiTheme="minorHAnsi" w:hAnsiTheme="minorHAnsi" w:cstheme="minorHAnsi"/>
+          <w:color w:val="FF0000"/>
+          <w:highlight w:val="green"/>
+        </w:rPr>
+        <w:t xml:space="preserve">Make a </w:t>
+      </w:r>
+      <w:r>
+        <w:rPr>
+          <w:rFonts w:asciiTheme="minorHAnsi" w:hAnsiTheme="minorHAnsi" w:cstheme="minorHAnsi"/>
+          <w:b/>
+          <w:color w:val="FF0000"/>
+          <w:highlight w:val="green"/>
+        </w:rPr>
+        <w:t>new Database table</w:t>
+      </w:r>
+      <w:r>
+        <w:rPr>
+          <w:rFonts w:asciiTheme="minorHAnsi" w:hAnsiTheme="minorHAnsi" w:cstheme="minorHAnsi"/>
+          <w:color w:val="FF0000"/>
+          <w:highlight w:val="green"/>
+        </w:rPr>
+        <w:t xml:space="preserve"> called “Admin” </w:t>
+      </w:r>
+      <w:r>
+        <w:rPr>
+          <w:rFonts w:asciiTheme="minorHAnsi" w:hAnsiTheme="minorHAnsi" w:cstheme="minorHAnsi"/>
+          <w:color w:val="FF0000"/>
+          <w:highlight w:val="green"/>
+        </w:rPr>
+        <w:t>and make it identical to “</w:t>
+      </w:r>
+      <w:r>
+        <w:rPr>
+          <w:rFonts w:asciiTheme="minorHAnsi" w:hAnsiTheme="minorHAnsi" w:cstheme="minorHAnsi"/>
+          <w:color w:val="FF0000"/>
+          <w:highlight w:val="green"/>
+        </w:rPr>
+        <w:t>Agent</w:t>
+      </w:r>
+      <w:r>
+        <w:rPr>
+          <w:rFonts w:asciiTheme="minorHAnsi" w:hAnsiTheme="minorHAnsi" w:cstheme="minorHAnsi"/>
+          <w:color w:val="FF0000"/>
+          <w:highlight w:val="green"/>
+        </w:rPr>
+        <w:t>” database format – including username and password (Rati)</w:t>
+      </w:r>
+    </w:p>
+    <w:p>
+      <w:pPr>
         <w:pStyle w:val="ListParagraph"/>
         <w:numPr>
           <w:ilvl w:val="0"/>
@@ -2870,99 +3140,91 @@
         </w:numPr>
         <w:rPr>
           <w:rFonts w:asciiTheme="minorHAnsi" w:hAnsiTheme="minorHAnsi" w:cstheme="minorHAnsi"/>
-          <w:color w:val="00B0F0"/>
-        </w:rPr>
-      </w:pPr>
-      <w:r>
-        <w:rPr>
-          <w:rFonts w:asciiTheme="minorHAnsi" w:hAnsiTheme="minorHAnsi" w:cstheme="minorHAnsi"/>
-          <w:color w:val="00B0F0"/>
-        </w:rPr>
-        <w:t xml:space="preserve">Signup – </w:t>
+          <w:color w:val="FF0000"/>
+          <w:highlight w:val="green"/>
+        </w:rPr>
+      </w:pPr>
+      <w:r>
+        <w:rPr>
+          <w:rFonts w:asciiTheme="minorHAnsi" w:hAnsiTheme="minorHAnsi" w:cstheme="minorHAnsi"/>
+          <w:color w:val="FF0000"/>
+          <w:highlight w:val="green"/>
+        </w:rPr>
+        <w:t xml:space="preserve">Create multiple Welcome </w:t>
+      </w:r>
+      <w:r>
+        <w:rPr>
+          <w:rFonts w:asciiTheme="minorHAnsi" w:hAnsiTheme="minorHAnsi" w:cstheme="minorHAnsi"/>
+          <w:color w:val="FF0000"/>
+          <w:highlight w:val="green"/>
+        </w:rPr>
+        <w:t>p</w:t>
+      </w:r>
+      <w:r>
+        <w:rPr>
+          <w:rFonts w:asciiTheme="minorHAnsi" w:hAnsiTheme="minorHAnsi" w:cstheme="minorHAnsi"/>
+          <w:color w:val="FF0000"/>
+          <w:highlight w:val="green"/>
+        </w:rPr>
+        <w:t xml:space="preserve">ages </w:t>
+      </w:r>
+      <w:r>
+        <w:rPr>
+          <w:rFonts w:asciiTheme="minorHAnsi" w:hAnsiTheme="minorHAnsi" w:cstheme="minorHAnsi"/>
+          <w:color w:val="FF0000"/>
+          <w:highlight w:val="green"/>
+        </w:rPr>
+        <w:t>depending on different role</w:t>
+      </w:r>
+      <w:r>
+        <w:rPr>
+          <w:rFonts w:asciiTheme="minorHAnsi" w:hAnsiTheme="minorHAnsi" w:cstheme="minorHAnsi"/>
+          <w:color w:val="FF0000"/>
+          <w:highlight w:val="green"/>
+        </w:rPr>
+        <w:t xml:space="preserve"> </w:t>
+      </w:r>
+      <w:r>
+        <w:rPr>
+          <w:rFonts w:asciiTheme="minorHAnsi" w:hAnsiTheme="minorHAnsi" w:cstheme="minorHAnsi"/>
+          <w:color w:val="FF0000"/>
+          <w:highlight w:val="green"/>
+        </w:rPr>
+        <w:t>(</w:t>
       </w:r>
       <w:proofErr w:type="spellStart"/>
       <w:r>
         <w:rPr>
           <w:rFonts w:asciiTheme="minorHAnsi" w:hAnsiTheme="minorHAnsi" w:cstheme="minorHAnsi"/>
-          <w:color w:val="00B0F0"/>
-        </w:rPr>
-        <w:t>ConfirmPassword</w:t>
+          <w:color w:val="FF0000"/>
+          <w:highlight w:val="green"/>
+        </w:rPr>
+        <w:t>Aymen</w:t>
       </w:r>
       <w:proofErr w:type="spellEnd"/>
       <w:r>
         <w:rPr>
           <w:rFonts w:asciiTheme="minorHAnsi" w:hAnsiTheme="minorHAnsi" w:cstheme="minorHAnsi"/>
-          <w:color w:val="00B0F0"/>
-        </w:rPr>
-        <w:t xml:space="preserve"> must be same as Password &amp; checkbox must be ticked to create account ELSE</w:t>
-      </w:r>
-      <w:r>
-        <w:rPr>
-          <w:rFonts w:asciiTheme="minorHAnsi" w:hAnsiTheme="minorHAnsi" w:cstheme="minorHAnsi"/>
-          <w:color w:val="00B0F0"/>
-        </w:rPr>
-        <w:t xml:space="preserve"> “unable to create account” (</w:t>
-      </w:r>
-      <w:proofErr w:type="spellStart"/>
-      <w:r>
-        <w:rPr>
-          <w:rFonts w:asciiTheme="minorHAnsi" w:hAnsiTheme="minorHAnsi" w:cstheme="minorHAnsi"/>
-          <w:color w:val="00B0F0"/>
-        </w:rPr>
-        <w:t>Aymen</w:t>
-      </w:r>
-      <w:proofErr w:type="spellEnd"/>
-      <w:r>
-        <w:rPr>
-          <w:rFonts w:asciiTheme="minorHAnsi" w:hAnsiTheme="minorHAnsi" w:cstheme="minorHAnsi"/>
-          <w:color w:val="00B0F0"/>
+          <w:color w:val="FF0000"/>
+          <w:highlight w:val="green"/>
+        </w:rPr>
+        <w:t>/</w:t>
+      </w:r>
+      <w:r>
+        <w:rPr>
+          <w:rFonts w:asciiTheme="minorHAnsi" w:hAnsiTheme="minorHAnsi" w:cstheme="minorHAnsi"/>
+          <w:color w:val="FF0000"/>
+          <w:highlight w:val="green"/>
+        </w:rPr>
+        <w:t>Rati</w:t>
+      </w:r>
+      <w:r>
+        <w:rPr>
+          <w:rFonts w:asciiTheme="minorHAnsi" w:hAnsiTheme="minorHAnsi" w:cstheme="minorHAnsi"/>
+          <w:color w:val="FF0000"/>
+          <w:highlight w:val="green"/>
         </w:rPr>
         <w:t>)</w:t>
-      </w:r>
-    </w:p>
-    <w:p>
-      <w:pPr>
-        <w:rPr>
-          <w:rFonts w:asciiTheme="minorHAnsi" w:hAnsiTheme="minorHAnsi" w:cstheme="minorHAnsi"/>
-          <w:color w:val="00B0F0"/>
-        </w:rPr>
-      </w:pPr>
-    </w:p>
-    <w:p>
-      <w:pPr>
-        <w:rPr>
-          <w:rFonts w:asciiTheme="minorHAnsi" w:hAnsiTheme="minorHAnsi" w:cstheme="minorHAnsi"/>
-          <w:b/>
-          <w:bCs/>
-          <w:color w:val="000000" w:themeColor="text1"/>
-        </w:rPr>
-      </w:pPr>
-      <w:r>
-        <w:rPr>
-          <w:rFonts w:asciiTheme="minorHAnsi" w:hAnsiTheme="minorHAnsi" w:cstheme="minorHAnsi"/>
-          <w:b/>
-          <w:bCs/>
-          <w:color w:val="000000" w:themeColor="text1"/>
-        </w:rPr>
-        <w:t xml:space="preserve">06/04/23 – </w:t>
-      </w:r>
-      <w:r>
-        <w:rPr>
-          <w:rFonts w:asciiTheme="minorHAnsi" w:hAnsiTheme="minorHAnsi" w:cstheme="minorHAnsi"/>
-          <w:b/>
-          <w:bCs/>
-          <w:color w:val="000000" w:themeColor="text1"/>
-        </w:rPr>
-        <w:t>10</w:t>
-      </w:r>
-      <w:r>
-        <w:rPr>
-          <w:rFonts w:asciiTheme="minorHAnsi" w:hAnsiTheme="minorHAnsi" w:cstheme="minorHAnsi"/>
-          <w:b/>
-          <w:bCs/>
-          <w:color w:val="000000" w:themeColor="text1"/>
-        </w:rPr>
-        <w:t>/04/23</w:t>
       </w:r>
     </w:p>
     <w:p>
@@ -2975,64 +3237,110 @@
         <w:rPr>
           <w:rFonts w:asciiTheme="minorHAnsi" w:hAnsiTheme="minorHAnsi" w:cstheme="minorHAnsi"/>
           <w:color w:val="FF0000"/>
-        </w:rPr>
-      </w:pPr>
-      <w:r>
-        <w:rPr>
-          <w:rFonts w:asciiTheme="minorHAnsi" w:hAnsiTheme="minorHAnsi" w:cstheme="minorHAnsi"/>
-          <w:color w:val="FF0000"/>
-        </w:rPr>
-        <w:t xml:space="preserve">Create multiple Welcome pages depending on </w:t>
-      </w:r>
-      <w:commentRangeStart w:id="2"/>
-      <w:r>
-        <w:rPr>
-          <w:rFonts w:asciiTheme="minorHAnsi" w:hAnsiTheme="minorHAnsi" w:cstheme="minorHAnsi"/>
-          <w:color w:val="FF0000"/>
-        </w:rPr>
-        <w:t>different role</w:t>
-      </w:r>
-      <w:commentRangeEnd w:id="2"/>
-      <w:r>
-        <w:rPr>
-          <w:rStyle w:val="CommentReference"/>
-        </w:rPr>
-        <w:commentReference w:id="2"/>
-      </w:r>
-      <w:r>
-        <w:rPr>
-          <w:rFonts w:asciiTheme="minorHAnsi" w:hAnsiTheme="minorHAnsi" w:cstheme="minorHAnsi"/>
-          <w:color w:val="FF0000"/>
-        </w:rPr>
-        <w:t xml:space="preserve"> </w:t>
-      </w:r>
-      <w:r>
-        <w:rPr>
-          <w:rFonts w:asciiTheme="minorHAnsi" w:hAnsiTheme="minorHAnsi" w:cstheme="minorHAnsi"/>
-          <w:color w:val="FF0000"/>
-        </w:rPr>
-        <w:t>(</w:t>
+          <w:highlight w:val="green"/>
+        </w:rPr>
+      </w:pPr>
+      <w:r>
+        <w:rPr>
+          <w:rFonts w:asciiTheme="minorHAnsi" w:hAnsiTheme="minorHAnsi" w:cstheme="minorHAnsi"/>
+          <w:color w:val="FF0000"/>
+          <w:highlight w:val="green"/>
+        </w:rPr>
+        <w:t xml:space="preserve">Create </w:t>
       </w:r>
       <w:proofErr w:type="spellStart"/>
       <w:r>
         <w:rPr>
           <w:rFonts w:asciiTheme="minorHAnsi" w:hAnsiTheme="minorHAnsi" w:cstheme="minorHAnsi"/>
           <w:color w:val="FF0000"/>
-        </w:rPr>
-        <w:t>Aymen</w:t>
+          <w:highlight w:val="green"/>
+        </w:rPr>
+        <w:t>Edit</w:t>
+      </w:r>
+      <w:r>
+        <w:rPr>
+          <w:rFonts w:asciiTheme="minorHAnsi" w:hAnsiTheme="minorHAnsi" w:cstheme="minorHAnsi"/>
+          <w:color w:val="FF0000"/>
+          <w:highlight w:val="green"/>
+        </w:rPr>
+        <w:t>Agent</w:t>
       </w:r>
       <w:proofErr w:type="spellEnd"/>
       <w:r>
         <w:rPr>
           <w:rFonts w:asciiTheme="minorHAnsi" w:hAnsiTheme="minorHAnsi" w:cstheme="minorHAnsi"/>
           <w:color w:val="FF0000"/>
-        </w:rPr>
-        <w:t>/Ethan/Rati</w:t>
-      </w:r>
-      <w:r>
-        <w:rPr>
-          <w:rFonts w:asciiTheme="minorHAnsi" w:hAnsiTheme="minorHAnsi" w:cstheme="minorHAnsi"/>
-          <w:color w:val="FF0000"/>
+          <w:highlight w:val="green"/>
+        </w:rPr>
+        <w:t xml:space="preserve">, </w:t>
+      </w:r>
+      <w:proofErr w:type="spellStart"/>
+      <w:r>
+        <w:rPr>
+          <w:rFonts w:asciiTheme="minorHAnsi" w:hAnsiTheme="minorHAnsi" w:cstheme="minorHAnsi"/>
+          <w:color w:val="FF0000"/>
+          <w:highlight w:val="green"/>
+        </w:rPr>
+        <w:t>EditManager</w:t>
+      </w:r>
+      <w:proofErr w:type="spellEnd"/>
+      <w:r>
+        <w:rPr>
+          <w:rFonts w:asciiTheme="minorHAnsi" w:hAnsiTheme="minorHAnsi" w:cstheme="minorHAnsi"/>
+          <w:color w:val="FF0000"/>
+          <w:highlight w:val="green"/>
+        </w:rPr>
+        <w:t xml:space="preserve">, </w:t>
+      </w:r>
+      <w:proofErr w:type="spellStart"/>
+      <w:r>
+        <w:rPr>
+          <w:rFonts w:asciiTheme="minorHAnsi" w:hAnsiTheme="minorHAnsi" w:cstheme="minorHAnsi"/>
+          <w:color w:val="FF0000"/>
+          <w:highlight w:val="green"/>
+        </w:rPr>
+        <w:t>EditAdmin</w:t>
+      </w:r>
+      <w:proofErr w:type="spellEnd"/>
+      <w:r>
+        <w:rPr>
+          <w:rFonts w:asciiTheme="minorHAnsi" w:hAnsiTheme="minorHAnsi" w:cstheme="minorHAnsi"/>
+          <w:color w:val="FF0000"/>
+          <w:highlight w:val="green"/>
+        </w:rPr>
+        <w:t xml:space="preserve"> class – design layout must be identical to </w:t>
+      </w:r>
+      <w:proofErr w:type="spellStart"/>
+      <w:r>
+        <w:rPr>
+          <w:rFonts w:asciiTheme="minorHAnsi" w:hAnsiTheme="minorHAnsi" w:cstheme="minorHAnsi"/>
+          <w:color w:val="FF0000"/>
+          <w:highlight w:val="green"/>
+        </w:rPr>
+        <w:t>StockControl</w:t>
+      </w:r>
+      <w:proofErr w:type="spellEnd"/>
+      <w:r>
+        <w:rPr>
+          <w:rFonts w:asciiTheme="minorHAnsi" w:hAnsiTheme="minorHAnsi" w:cstheme="minorHAnsi"/>
+          <w:color w:val="FF0000"/>
+          <w:highlight w:val="green"/>
+        </w:rPr>
+        <w:t xml:space="preserve"> (</w:t>
+      </w:r>
+      <w:r>
+        <w:rPr>
+          <w:rFonts w:asciiTheme="minorHAnsi" w:hAnsiTheme="minorHAnsi" w:cstheme="minorHAnsi"/>
+          <w:color w:val="FF0000"/>
+          <w:highlight w:val="green"/>
+        </w:rPr>
+        <w:t>Rati</w:t>
+      </w:r>
+      <w:r>
+        <w:rPr>
+          <w:rFonts w:asciiTheme="minorHAnsi" w:hAnsiTheme="minorHAnsi" w:cstheme="minorHAnsi"/>
+          <w:color w:val="FF0000"/>
+          <w:highlight w:val="green"/>
         </w:rPr>
         <w:t>)</w:t>
       </w:r>
@@ -3047,53 +3355,106 @@
         <w:rPr>
           <w:rFonts w:asciiTheme="minorHAnsi" w:hAnsiTheme="minorHAnsi" w:cstheme="minorHAnsi"/>
           <w:color w:val="FF0000"/>
-        </w:rPr>
-      </w:pPr>
+          <w:highlight w:val="green"/>
+        </w:rPr>
+      </w:pPr>
+      <w:r>
+        <w:rPr>
+          <w:rFonts w:asciiTheme="minorHAnsi" w:hAnsiTheme="minorHAnsi" w:cstheme="minorHAnsi"/>
+          <w:color w:val="FF0000"/>
+          <w:highlight w:val="green"/>
+        </w:rPr>
+        <w:t xml:space="preserve">Copy database functionality from </w:t>
+      </w:r>
       <w:proofErr w:type="spellStart"/>
       <w:r>
         <w:rPr>
           <w:rFonts w:asciiTheme="minorHAnsi" w:hAnsiTheme="minorHAnsi" w:cstheme="minorHAnsi"/>
           <w:color w:val="FF0000"/>
-        </w:rPr>
-        <w:t xml:space="preserve">Create </w:t>
+          <w:highlight w:val="green"/>
+        </w:rPr>
+        <w:t>StockControl</w:t>
       </w:r>
       <w:proofErr w:type="spellEnd"/>
       <w:r>
         <w:rPr>
           <w:rFonts w:asciiTheme="minorHAnsi" w:hAnsiTheme="minorHAnsi" w:cstheme="minorHAnsi"/>
           <w:color w:val="FF0000"/>
-        </w:rPr>
-        <w:t xml:space="preserve">Agent </w:t>
-      </w:r>
-      <w:r>
-        <w:rPr>
-          <w:rFonts w:asciiTheme="minorHAnsi" w:hAnsiTheme="minorHAnsi" w:cstheme="minorHAnsi"/>
-          <w:color w:val="FF0000"/>
-        </w:rPr>
-        <w:t>class</w:t>
-      </w:r>
-      <w:r>
-        <w:rPr>
-          <w:rFonts w:asciiTheme="minorHAnsi" w:hAnsiTheme="minorHAnsi" w:cstheme="minorHAnsi"/>
-          <w:color w:val="FF0000"/>
-        </w:rPr>
-        <w:t xml:space="preserve"> – design layout must be identical to </w:t>
+          <w:highlight w:val="green"/>
+        </w:rPr>
+        <w:t xml:space="preserve"> to: </w:t>
       </w:r>
       <w:proofErr w:type="spellStart"/>
       <w:r>
         <w:rPr>
           <w:rFonts w:asciiTheme="minorHAnsi" w:hAnsiTheme="minorHAnsi" w:cstheme="minorHAnsi"/>
           <w:color w:val="FF0000"/>
-        </w:rPr>
-        <w:t>StockControl</w:t>
+          <w:highlight w:val="green"/>
+        </w:rPr>
+        <w:t>EditAgent</w:t>
       </w:r>
       <w:proofErr w:type="spellEnd"/>
       <w:r>
         <w:rPr>
           <w:rFonts w:asciiTheme="minorHAnsi" w:hAnsiTheme="minorHAnsi" w:cstheme="minorHAnsi"/>
           <w:color w:val="FF0000"/>
-        </w:rPr>
-        <w:t xml:space="preserve"> (Ethan)</w:t>
+          <w:highlight w:val="green"/>
+        </w:rPr>
+        <w:t xml:space="preserve">, </w:t>
+      </w:r>
+      <w:proofErr w:type="spellStart"/>
+      <w:r>
+        <w:rPr>
+          <w:rFonts w:asciiTheme="minorHAnsi" w:hAnsiTheme="minorHAnsi" w:cstheme="minorHAnsi"/>
+          <w:color w:val="FF0000"/>
+          <w:highlight w:val="green"/>
+        </w:rPr>
+        <w:t>EditManager</w:t>
+      </w:r>
+      <w:proofErr w:type="spellEnd"/>
+      <w:r>
+        <w:rPr>
+          <w:rFonts w:asciiTheme="minorHAnsi" w:hAnsiTheme="minorHAnsi" w:cstheme="minorHAnsi"/>
+          <w:color w:val="FF0000"/>
+          <w:highlight w:val="green"/>
+        </w:rPr>
+        <w:t xml:space="preserve">, </w:t>
+      </w:r>
+      <w:proofErr w:type="spellStart"/>
+      <w:r>
+        <w:rPr>
+          <w:rFonts w:asciiTheme="minorHAnsi" w:hAnsiTheme="minorHAnsi" w:cstheme="minorHAnsi"/>
+          <w:color w:val="FF0000"/>
+          <w:highlight w:val="green"/>
+        </w:rPr>
+        <w:t>EditAdmin</w:t>
+      </w:r>
+      <w:proofErr w:type="spellEnd"/>
+      <w:r>
+        <w:rPr>
+          <w:rFonts w:asciiTheme="minorHAnsi" w:hAnsiTheme="minorHAnsi" w:cstheme="minorHAnsi"/>
+          <w:color w:val="FF0000"/>
+          <w:highlight w:val="green"/>
+        </w:rPr>
+        <w:t xml:space="preserve"> (</w:t>
+      </w:r>
+      <w:proofErr w:type="spellStart"/>
+      <w:r>
+        <w:rPr>
+          <w:rFonts w:asciiTheme="minorHAnsi" w:hAnsiTheme="minorHAnsi" w:cstheme="minorHAnsi"/>
+          <w:color w:val="FF0000"/>
+          <w:highlight w:val="green"/>
+        </w:rPr>
+        <w:t>Aymen</w:t>
+      </w:r>
+      <w:proofErr w:type="spellEnd"/>
+      <w:r>
+        <w:rPr>
+          <w:rFonts w:asciiTheme="minorHAnsi" w:hAnsiTheme="minorHAnsi" w:cstheme="minorHAnsi"/>
+          <w:color w:val="FF0000"/>
+          <w:highlight w:val="green"/>
+        </w:rPr>
+        <w:t>)</w:t>
       </w:r>
     </w:p>
     <w:p>
@@ -3335,63 +3696,56 @@
         </w:numPr>
         <w:rPr>
           <w:rFonts w:asciiTheme="minorHAnsi" w:hAnsiTheme="minorHAnsi" w:cstheme="minorHAnsi"/>
-          <w:color w:val="00B0F0"/>
-        </w:rPr>
-      </w:pPr>
-      <w:r>
-        <w:rPr>
-          <w:rFonts w:asciiTheme="minorHAnsi" w:hAnsiTheme="minorHAnsi" w:cstheme="minorHAnsi"/>
-          <w:color w:val="00B0F0"/>
+          <w:color w:val="FF0000"/>
+        </w:rPr>
+      </w:pPr>
+      <w:r>
+        <w:rPr>
+          <w:rFonts w:asciiTheme="minorHAnsi" w:hAnsiTheme="minorHAnsi" w:cstheme="minorHAnsi"/>
+          <w:color w:val="FF0000"/>
         </w:rPr>
         <w:t>M</w:t>
       </w:r>
       <w:r>
         <w:rPr>
           <w:rFonts w:asciiTheme="minorHAnsi" w:hAnsiTheme="minorHAnsi" w:cstheme="minorHAnsi"/>
-          <w:color w:val="00B0F0"/>
+          <w:color w:val="FF0000"/>
         </w:rPr>
         <w:t xml:space="preserve">ake design layout look </w:t>
       </w:r>
       <w:r>
         <w:rPr>
           <w:rFonts w:asciiTheme="minorHAnsi" w:hAnsiTheme="minorHAnsi" w:cstheme="minorHAnsi"/>
-          <w:color w:val="00B0F0"/>
+          <w:color w:val="FF0000"/>
         </w:rPr>
         <w:t>professional</w:t>
       </w:r>
       <w:r>
         <w:rPr>
           <w:rFonts w:asciiTheme="minorHAnsi" w:hAnsiTheme="minorHAnsi" w:cstheme="minorHAnsi"/>
-          <w:color w:val="00B0F0"/>
+          <w:color w:val="FF0000"/>
         </w:rPr>
         <w:t xml:space="preserve"> </w:t>
       </w:r>
       <w:r>
         <w:rPr>
           <w:rFonts w:asciiTheme="minorHAnsi" w:hAnsiTheme="minorHAnsi" w:cstheme="minorHAnsi"/>
-          <w:color w:val="00B0F0"/>
+          <w:color w:val="FF0000"/>
         </w:rPr>
         <w:t>&amp;</w:t>
       </w:r>
       <w:r>
         <w:rPr>
           <w:rFonts w:asciiTheme="minorHAnsi" w:hAnsiTheme="minorHAnsi" w:cstheme="minorHAnsi"/>
-          <w:color w:val="00B0F0"/>
-        </w:rPr>
-        <w:t xml:space="preserve"> attractive </w:t>
-      </w:r>
-      <w:r>
-        <w:rPr>
-          <w:rFonts w:asciiTheme="minorHAnsi" w:hAnsiTheme="minorHAnsi" w:cstheme="minorHAnsi"/>
-          <w:color w:val="00B0F0"/>
-        </w:rPr>
-        <w:t>(</w:t>
+          <w:color w:val="FF0000"/>
+        </w:rPr>
+        <w:t xml:space="preserve"> attractive (</w:t>
       </w:r>
       <w:proofErr w:type="spellStart"/>
       <w:r>
         <w:rPr>
           <w:rFonts w:asciiTheme="minorHAnsi" w:hAnsiTheme="minorHAnsi" w:cstheme="minorHAnsi"/>
-          <w:color w:val="00B0F0"/>
+          <w:color w:val="FF0000"/>
         </w:rPr>
         <w:t>Aymen</w:t>
       </w:r>
@@ -3399,9 +3753,9 @@
       <w:r>
         <w:rPr>
           <w:rFonts w:asciiTheme="minorHAnsi" w:hAnsiTheme="minorHAnsi" w:cstheme="minorHAnsi"/>
-          <w:color w:val="00B0F0"/>
-        </w:rPr>
-        <w:t>/Rati/Ethan)</w:t>
+          <w:color w:val="FF0000"/>
+        </w:rPr>
+        <w:t>)</w:t>
       </w:r>
     </w:p>
     <w:p>
@@ -7963,7 +8317,7 @@
                     </wp:anchor>
                   </w:drawing>
                 </mc:Choice>
-                <mc:Fallback xmlns:arto="http://schemas.microsoft.com/office/word/2006/arto" xmlns:a="http://schemas.openxmlformats.org/drawingml/2006/main">
+                <mc:Fallback xmlns:a="http://schemas.openxmlformats.org/drawingml/2006/main" xmlns:arto="http://schemas.microsoft.com/office/word/2006/arto">
                   <w:pict w14:anchorId="59993CFA">
                     <v:shape id="Pentagon 4" style="position:absolute;margin-left:14.75pt;margin-top:6.75pt;width:280.3pt;height:29.55pt;z-index:251660288;visibility:visible;mso-wrap-style:square;mso-wrap-distance-left:9pt;mso-wrap-distance-top:0;mso-wrap-distance-right:9pt;mso-wrap-distance-bottom:0;mso-position-horizontal:absolute;mso-position-horizontal-relative:text;mso-position-vertical:absolute;mso-position-vertical-relative:text;v-text-anchor:middle" o:spid="_x0000_s1026" fillcolor="#4472c4 [3204]" strokecolor="#1f3763 [1604]" strokeweight="1pt" type="#_x0000_t15" adj="20461" o:gfxdata="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" w14:anchorId="4C0E4CF0"/>
                   </w:pict>
@@ -8075,7 +8429,7 @@
                     </wp:anchor>
                   </w:drawing>
                 </mc:Choice>
-                <mc:Fallback xmlns:arto="http://schemas.microsoft.com/office/word/2006/arto" xmlns:a="http://schemas.openxmlformats.org/drawingml/2006/main">
+                <mc:Fallback xmlns:a="http://schemas.openxmlformats.org/drawingml/2006/main" xmlns:arto="http://schemas.microsoft.com/office/word/2006/arto">
                   <w:pict w14:anchorId="15D6EAC1">
                     <v:shape id="Pentagon 6" style="position:absolute;margin-left:2.95pt;margin-top:6pt;width:164.55pt;height:30.2pt;z-index:251662336;visibility:visible;mso-wrap-style:square;mso-width-percent:0;mso-wrap-distance-left:9pt;mso-wrap-distance-top:0;mso-wrap-distance-right:9pt;mso-wrap-distance-bottom:0;mso-position-horizontal:absolute;mso-position-horizontal-relative:text;mso-position-vertical:absolute;mso-position-vertical-relative:text;mso-width-percent:0;mso-width-relative:margin;v-text-anchor:middle" o:spid="_x0000_s1026" fillcolor="#4472c4 [3204]" strokecolor="#1f3763 [1604]" strokeweight="1pt" type="#_x0000_t15" adj="19617" o:gfxdata="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" w14:anchorId="4AAE81FA"/>
                   </w:pict>
@@ -8171,7 +8525,7 @@
                     </wp:anchor>
                   </w:drawing>
                 </mc:Choice>
-                <mc:Fallback xmlns:arto="http://schemas.microsoft.com/office/word/2006/arto" xmlns:a="http://schemas.openxmlformats.org/drawingml/2006/main">
+                <mc:Fallback xmlns:a="http://schemas.openxmlformats.org/drawingml/2006/main" xmlns:arto="http://schemas.microsoft.com/office/word/2006/arto">
                   <w:pict w14:anchorId="293186F9">
                     <v:shape id="Pentagon 8" style="position:absolute;margin-left:17.5pt;margin-top:7.2pt;width:139.5pt;height:32.8pt;z-index:251663360;visibility:visible;mso-wrap-style:square;mso-width-percent:0;mso-wrap-distance-left:9pt;mso-wrap-distance-top:0;mso-wrap-distance-right:9pt;mso-wrap-distance-bottom:0;mso-position-horizontal:absolute;mso-position-horizontal-relative:text;mso-position-vertical:absolute;mso-position-vertical-relative:text;mso-width-percent:0;mso-width-relative:margin;v-text-anchor:middle" o:spid="_x0000_s1026" fillcolor="#4472c4 [3204]" strokecolor="#1f3763 [1604]" strokeweight="1pt" type="#_x0000_t15" adj="19061" o:gfxdata="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" w14:anchorId="26082EB8"/>
                   </w:pict>
@@ -8328,7 +8682,7 @@
                     </wp:anchor>
                   </w:drawing>
                 </mc:Choice>
-                <mc:Fallback xmlns:arto="http://schemas.microsoft.com/office/word/2006/arto" xmlns:a="http://schemas.openxmlformats.org/drawingml/2006/main">
+                <mc:Fallback xmlns:a="http://schemas.openxmlformats.org/drawingml/2006/main" xmlns:arto="http://schemas.microsoft.com/office/word/2006/arto">
                   <w:pict w14:anchorId="00BB2F24">
                     <v:shapetype id="_x0000_t34" coordsize="21600,21600" o:oned="t" filled="f" o:spt="34" adj="10800" path="m,l@0,0@0,21600,21600,21600e" w14:anchorId="14E77B25">
                       <v:stroke joinstyle="miter"/>
@@ -8426,7 +8780,7 @@
                     </wp:anchor>
                   </w:drawing>
                 </mc:Choice>
-                <mc:Fallback xmlns:arto="http://schemas.microsoft.com/office/word/2006/arto" xmlns:a="http://schemas.openxmlformats.org/drawingml/2006/main">
+                <mc:Fallback xmlns:a="http://schemas.openxmlformats.org/drawingml/2006/main" xmlns:arto="http://schemas.microsoft.com/office/word/2006/arto">
                   <w:pict w14:anchorId="13C19B2B">
                     <v:shape id="Pentagon 9" style="position:absolute;margin-left:17.3pt;margin-top:12.9pt;width:283.5pt;height:25.05pt;z-index:251667456;visibility:visible;mso-wrap-style:square;mso-wrap-distance-left:9pt;mso-wrap-distance-top:0;mso-wrap-distance-right:9pt;mso-wrap-distance-bottom:0;mso-position-horizontal:absolute;mso-position-horizontal-relative:text;mso-position-vertical:absolute;mso-position-vertical-relative:text;v-text-anchor:middle" o:spid="_x0000_s1026" fillcolor="#4472c4 [3204]" strokecolor="#1f3763 [1604]" strokeweight="1pt" type="#_x0000_t15" adj="20645" o:gfxdata="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" w14:anchorId="21A25992"/>
                   </w:pict>
@@ -8751,7 +9105,7 @@
                     </wp:anchor>
                   </w:drawing>
                 </mc:Choice>
-                <mc:Fallback xmlns:arto="http://schemas.microsoft.com/office/word/2006/arto" xmlns:a="http://schemas.openxmlformats.org/drawingml/2006/main">
+                <mc:Fallback xmlns:a="http://schemas.openxmlformats.org/drawingml/2006/main" xmlns:arto="http://schemas.microsoft.com/office/word/2006/arto">
                   <w:pict w14:anchorId="094E9A56">
                     <v:shape id="Pentagon 10" style="position:absolute;margin-left:17.3pt;margin-top:10.9pt;width:4in;height:28.3pt;z-index:251671552;visibility:visible;mso-wrap-style:square;mso-width-percent:0;mso-height-percent:0;mso-wrap-distance-left:9pt;mso-wrap-distance-top:0;mso-wrap-distance-right:9pt;mso-wrap-distance-bottom:0;mso-position-horizontal:absolute;mso-position-horizontal-relative:text;mso-position-vertical:absolute;mso-position-vertical-relative:text;mso-width-percent:0;mso-height-percent:0;mso-width-relative:margin;mso-height-relative:margin;v-text-anchor:middle" o:spid="_x0000_s1026" fillcolor="#4472c4 [3204]" strokecolor="#1f3763 [1604]" strokeweight="1pt" type="#_x0000_t15" adj="20539" o:gfxdata="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" w14:anchorId="57DB4D40"/>
                   </w:pict>
@@ -8907,7 +9261,7 @@
                     </wp:anchor>
                   </w:drawing>
                 </mc:Choice>
-                <mc:Fallback xmlns:arto="http://schemas.microsoft.com/office/word/2006/arto" xmlns:a="http://schemas.openxmlformats.org/drawingml/2006/main">
+                <mc:Fallback xmlns:a="http://schemas.openxmlformats.org/drawingml/2006/main" xmlns:arto="http://schemas.microsoft.com/office/word/2006/arto">
                   <w:pict w14:anchorId="4D32B512">
                     <v:shape id="Elbow Connector 11" style="position:absolute;margin-left:59.3pt;margin-top:26.55pt;width:42.75pt;height:37.75pt;z-index:251672576;visibility:visible;mso-wrap-style:square;mso-width-percent:0;mso-height-percent:0;mso-wrap-distance-left:9pt;mso-wrap-distance-top:0;mso-wrap-distance-right:9pt;mso-wrap-distance-bottom:0;mso-position-horizontal:absolute;mso-position-horizontal-relative:text;mso-position-vertical:absolute;mso-position-vertical-relative:text;mso-width-percent:0;mso-height-percent:0;mso-width-relative:margin;mso-height-relative:margin" o:spid="_x0000_s1026" strokecolor="#4472c4 [3204]" strokeweight=".5pt" type="#_x0000_t34" adj="5167" o:gfxdata="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" w14:anchorId="6FE19CB9">
                       <v:stroke endarrow="block"/>
@@ -9009,7 +9363,7 @@
                     </wp:anchor>
                   </w:drawing>
                 </mc:Choice>
-                <mc:Fallback xmlns:arto="http://schemas.microsoft.com/office/word/2006/arto" xmlns:a="http://schemas.openxmlformats.org/drawingml/2006/main">
+                <mc:Fallback xmlns:a="http://schemas.openxmlformats.org/drawingml/2006/main" xmlns:arto="http://schemas.microsoft.com/office/word/2006/arto">
                   <w:pict w14:anchorId="18DD7A5C">
                     <v:shape id="Elbow Connector 18" style="position:absolute;margin-left:-102.7pt;margin-top:-240.65pt;width:172.3pt;height:261.45pt;z-index:251664384;visibility:visible;mso-wrap-style:square;mso-width-percent:0;mso-wrap-distance-left:9pt;mso-wrap-distance-top:0;mso-wrap-distance-right:9pt;mso-wrap-distance-bottom:0;mso-position-horizontal:absolute;mso-position-horizontal-relative:text;mso-position-vertical:absolute;mso-position-vertical-relative:text;mso-width-percent:0;mso-width-relative:margin" o:spid="_x0000_s1026" strokecolor="#4472c4 [3204]" strokeweight=".5pt" type="#_x0000_t34" o:gfxdata="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" w14:anchorId="13DD5672">
                       <v:stroke endarrow="block"/>
@@ -9078,7 +9432,7 @@
                     </wp:anchor>
                   </w:drawing>
                 </mc:Choice>
-                <mc:Fallback xmlns:arto="http://schemas.microsoft.com/office/word/2006/arto" xmlns:a="http://schemas.openxmlformats.org/drawingml/2006/main">
+                <mc:Fallback xmlns:a="http://schemas.openxmlformats.org/drawingml/2006/main" xmlns:arto="http://schemas.microsoft.com/office/word/2006/arto">
                   <w:pict w14:anchorId="72B25ECE">
                     <v:shape id="Elbow Connector 20" style="position:absolute;margin-left:49.05pt;margin-top:-192.9pt;width:39.9pt;height:215.2pt;z-index:251661312;visibility:visible;mso-wrap-style:square;mso-height-percent:0;mso-wrap-distance-left:9pt;mso-wrap-distance-top:0;mso-wrap-distance-right:9pt;mso-wrap-distance-bottom:0;mso-position-horizontal:absolute;mso-position-horizontal-relative:text;mso-position-vertical:absolute;mso-position-vertical-relative:text;mso-height-percent:0;mso-height-relative:margin" o:spid="_x0000_s1026" strokecolor="#4472c4 [3204]" strokeweight=".5pt" type="#_x0000_t34" o:gfxdata="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" w14:anchorId="4CD48750">
                       <v:stroke endarrow="block"/>
@@ -9148,7 +9502,7 @@
                     </wp:anchor>
                   </w:drawing>
                 </mc:Choice>
-                <mc:Fallback xmlns:arto="http://schemas.microsoft.com/office/word/2006/arto" xmlns:a="http://schemas.openxmlformats.org/drawingml/2006/main">
+                <mc:Fallback xmlns:a="http://schemas.openxmlformats.org/drawingml/2006/main" xmlns:arto="http://schemas.microsoft.com/office/word/2006/arto">
                   <w:pict w14:anchorId="565B3BA5">
                     <v:shapetype id="_x0000_t110" coordsize="21600,21600" o:spt="110" path="m10800,l,10800,10800,21600,21600,10800xe" w14:anchorId="45D29C16">
                       <v:stroke joinstyle="miter"/>
@@ -9228,8 +9582,11 @@
       </w:r>
     </w:p>
   </w:comment>
-  <w:comment w:id="2" w:author="UG-Said, Aymen" w:date="2023-04-07T19:12:00Z" w:initials="USA">
-    <w:p>
+  <w:comment w:id="2" w:author="UG-Said, Aymen" w:date="2023-04-10T23:46:00Z" w:initials="USA">
+    <w:p>
+      <w:pPr>
+        <w:pStyle w:val="CommentText"/>
+      </w:pPr>
       <w:r>
         <w:rPr>
           <w:rStyle w:val="CommentReference"/>
@@ -9237,85 +9594,7 @@
         <w:annotationRef/>
       </w:r>
       <w:r>
-        <w:rPr>
-          <w:sz w:val="20"/>
-          <w:szCs w:val="20"/>
-        </w:rPr>
-        <w:t>(Ethan)</w:t>
-      </w:r>
-    </w:p>
-    <w:p>
-      <w:r>
-        <w:rPr>
-          <w:sz w:val="20"/>
-          <w:szCs w:val="20"/>
-        </w:rPr>
-        <w:t xml:space="preserve">Create AgentWelcome, AdminWelcome, ManagerWelcome classes </w:t>
-      </w:r>
-      <w:r>
-        <w:rPr>
-          <w:sz w:val="20"/>
-          <w:szCs w:val="20"/>
-        </w:rPr>
-        <w:cr/>
-      </w:r>
-      <w:r>
-        <w:rPr>
-          <w:sz w:val="20"/>
-          <w:szCs w:val="20"/>
-        </w:rPr>
-        <w:cr/>
-        <w:t>——</w:t>
-      </w:r>
-    </w:p>
-    <w:p>
-      <w:pPr>
-        <w:pStyle w:val="CommentText"/>
-      </w:pPr>
-      <w:r>
-        <w:t>(Aymen/Rati)</w:t>
-      </w:r>
-      <w:r>
-        <w:cr/>
-        <w:t>AgentWelcome:</w:t>
-      </w:r>
-      <w:r>
-        <w:cr/>
-        <w:t>- StockControl, SaleControl, Refund</w:t>
-      </w:r>
-      <w:r>
-        <w:cr/>
-      </w:r>
-      <w:r>
-        <w:cr/>
-        <w:t>AdminWelcome:</w:t>
-      </w:r>
-      <w:r>
-        <w:cr/>
-        <w:t>- StockControl, SaleControl, SaleReport, etc… (all databases)</w:t>
-      </w:r>
-      <w:r>
-        <w:cr/>
-        <w:t xml:space="preserve">- Access to edit Agent details </w:t>
-      </w:r>
-      <w:r>
-        <w:cr/>
-        <w:t>- Backup/Restore database</w:t>
-      </w:r>
-      <w:r>
-        <w:cr/>
-      </w:r>
-      <w:r>
-        <w:cr/>
-        <w:t>ManagerWelcome:</w:t>
-      </w:r>
-      <w:r>
-        <w:cr/>
-        <w:t>- Access to everything</w:t>
-      </w:r>
-      <w:r>
-        <w:cr/>
-        <w:t>- Can make all types of reports</w:t>
+        <w:t>Must view the database table to replace the column name when copying it to other classes</w:t>
       </w:r>
     </w:p>
   </w:comment>
@@ -9358,7 +9637,7 @@
 <w15:commentsEx xmlns:wpc="http://schemas.microsoft.com/office/word/2010/wordprocessingCanvas" xmlns:cx="http://schemas.microsoft.com/office/drawing/2014/chartex" xmlns:cx1="http://schemas.microsoft.com/office/drawing/2015/9/8/chartex" xmlns:cx2="http://schemas.microsoft.com/office/drawing/2015/10/21/chartex" xmlns:cx3="http://schemas.microsoft.com/office/drawing/2016/5/9/chartex" xmlns:cx4="http://schemas.microsoft.com/office/drawing/2016/5/10/chartex" xmlns:cx5="http://schemas.microsoft.com/office/drawing/2016/5/11/chartex" xmlns:cx6="http://schemas.microsoft.com/office/drawing/2016/5/12/chartex" xmlns:cx7="http://schemas.microsoft.com/office/drawing/2016/5/13/chartex" xmlns:cx8="http://schemas.microsoft.com/office/drawing/2016/5/14/chartex" xmlns:mc="http://schemas.openxmlformats.org/markup-compatibility/2006" xmlns:aink="http://schemas.microsoft.com/office/drawing/2016/ink" xmlns:am3d="http://schemas.microsoft.com/office/drawing/2017/model3d" xmlns:o="urn:schemas-microsoft-com:office:office" xmlns:oel="http://schemas.microsoft.com/office/2019/extlst" xmlns:r="http://schemas.openxmlformats.org/officeDocument/2006/relationships" xmlns:m="http://schemas.openxmlformats.org/officeDocument/2006/math" xmlns:v="urn:schemas-microsoft-com:vml" xmlns:wp14="http://schemas.microsoft.com/office/word/2010/wordprocessingDrawing" xmlns:wp="http://schemas.openxmlformats.org/drawingml/2006/wordprocessingDrawing" xmlns:w10="urn:schemas-microsoft-com:office:word" xmlns:w="http://schemas.openxmlformats.org/wordprocessingml/2006/main" xmlns:w14="http://schemas.microsoft.com/office/word/2010/wordml" xmlns:w15="http://schemas.microsoft.com/office/word/2012/wordml" xmlns:w16cex="http://schemas.microsoft.com/office/word/2018/wordml/cex" xmlns:w16cid="http://schemas.microsoft.com/office/word/2016/wordml/cid" xmlns:w16="http://schemas.microsoft.com/office/word/2018/wordml" xmlns:w16du="http://schemas.microsoft.com/office/word/2023/wordml/word16du" xmlns:w16sdtdh="http://schemas.microsoft.com/office/word/2020/wordml/sdtdatahash" xmlns:w16se="http://schemas.microsoft.com/office/word/2015/wordml/symex" xmlns:wpg="http://schemas.microsoft.com/office/word/2010/wordprocessingGroup" xmlns:wpi="http://schemas.microsoft.com/office/word/2010/wordprocessingInk" xmlns:wne="http://schemas.microsoft.com/office/word/2006/wordml" xmlns:wps="http://schemas.microsoft.com/office/word/2010/wordprocessingShape" mc:Ignorable="w14 w15 w16se w16cid w16 w16cex w16sdtdh wp14">
   <w15:commentEx w15:paraId="0A016E8B" w15:done="0"/>
   <w15:commentEx w15:paraId="4D622725" w15:paraIdParent="0A016E8B" w15:done="0"/>
-  <w15:commentEx w15:paraId="141373BA" w15:done="0"/>
+  <w15:commentEx w15:paraId="111C2E0D" w15:done="0"/>
   <w15:commentEx w15:paraId="0C9C7E66" w15:done="0"/>
 </w15:commentsEx>
 </file>
@@ -9367,7 +9646,7 @@
 <w16cex:commentsExtensible xmlns:wpc="http://schemas.microsoft.com/office/word/2010/wordprocessingCanvas" xmlns:cx="http://schemas.microsoft.com/office/drawing/2014/chartex" xmlns:cx1="http://schemas.microsoft.com/office/drawing/2015/9/8/chartex" xmlns:cx2="http://schemas.microsoft.com/office/drawing/2015/10/21/chartex" xmlns:cx3="http://schemas.microsoft.com/office/drawing/2016/5/9/chartex" xmlns:cx4="http://schemas.microsoft.com/office/drawing/2016/5/10/chartex" xmlns:cx5="http://schemas.microsoft.com/office/drawing/2016/5/11/chartex" xmlns:cx6="http://schemas.microsoft.com/office/drawing/2016/5/12/chartex" xmlns:cx7="http://schemas.microsoft.com/office/drawing/2016/5/13/chartex" xmlns:cx8="http://schemas.microsoft.com/office/drawing/2016/5/14/chartex" xmlns:cr="http://schemas.microsoft.com/office/comments/2020/reactions" xmlns:mc="http://schemas.openxmlformats.org/markup-compatibility/2006" xmlns:aink="http://schemas.microsoft.com/office/drawing/2016/ink" xmlns:am3d="http://schemas.microsoft.com/office/drawing/2017/model3d" xmlns:o="urn:schemas-microsoft-com:office:office" xmlns:oel="http://schemas.microsoft.com/office/2019/extlst" xmlns:r="http://schemas.openxmlformats.org/officeDocument/2006/relationships" xmlns:m="http://schemas.openxmlformats.org/officeDocument/2006/math" xmlns:v="urn:schemas-microsoft-com:vml" xmlns:wp14="http://schemas.microsoft.com/office/word/2010/wordprocessingDrawing" xmlns:wp="http://schemas.openxmlformats.org/drawingml/2006/wordprocessingDrawing" xmlns:w10="urn:schemas-microsoft-com:office:word" xmlns:w="http://schemas.openxmlformats.org/wordprocessingml/2006/main" xmlns:w14="http://schemas.microsoft.com/office/word/2010/wordml" xmlns:w15="http://schemas.microsoft.com/office/word/2012/wordml" xmlns:w16cex="http://schemas.microsoft.com/office/word/2018/wordml/cex" xmlns:w16cid="http://schemas.microsoft.com/office/word/2016/wordml/cid" xmlns:w16="http://schemas.microsoft.com/office/word/2018/wordml" xmlns:w16du="http://schemas.microsoft.com/office/word/2023/wordml/word16du" xmlns:w16sdtdh="http://schemas.microsoft.com/office/word/2020/wordml/sdtdatahash" xmlns:w16se="http://schemas.microsoft.com/office/word/2015/wordml/symex" xmlns:wpg="http://schemas.microsoft.com/office/word/2010/wordprocessingGroup" xmlns:wpi="http://schemas.microsoft.com/office/word/2010/wordprocessingInk" xmlns:wne="http://schemas.microsoft.com/office/word/2006/wordml" xmlns:wps="http://schemas.microsoft.com/office/word/2010/wordprocessingShape" mc:Ignorable="w14 w15 w16se w16cid w16 w16cex w16sdtdh cr wp14">
   <w16cex:commentExtensible w16cex:durableId="27C49EF5" w16cex:dateUtc="2023-03-21T21:24:00Z"/>
   <w16cex:commentExtensible w16cex:durableId="27CC2455" w16cex:dateUtc="2023-03-27T13:19:00Z"/>
-  <w16cex:commentExtensible w16cex:durableId="27DAE996" w16cex:dateUtc="2023-04-07T18:12:00Z"/>
+  <w16cex:commentExtensible w16cex:durableId="27DF1E5E" w16cex:dateUtc="2023-04-10T22:46:00Z"/>
   <w16cex:commentExtensible w16cex:durableId="27C48563" w16cex:dateUtc="2023-03-21T19:34:00Z"/>
 </w16cex:commentsExtensible>
 </file>
@@ -9376,7 +9655,7 @@
 <w16cid:commentsIds xmlns:wpc="http://schemas.microsoft.com/office/word/2010/wordprocessingCanvas" xmlns:cx="http://schemas.microsoft.com/office/drawing/2014/chartex" xmlns:cx1="http://schemas.microsoft.com/office/drawing/2015/9/8/chartex" xmlns:cx2="http://schemas.microsoft.com/office/drawing/2015/10/21/chartex" xmlns:cx3="http://schemas.microsoft.com/office/drawing/2016/5/9/chartex" xmlns:cx4="http://schemas.microsoft.com/office/drawing/2016/5/10/chartex" xmlns:cx5="http://schemas.microsoft.com/office/drawing/2016/5/11/chartex" xmlns:cx6="http://schemas.microsoft.com/office/drawing/2016/5/12/chartex" xmlns:cx7="http://schemas.microsoft.com/office/drawing/2016/5/13/chartex" xmlns:cx8="http://schemas.microsoft.com/office/drawing/2016/5/14/chartex" xmlns:mc="http://schemas.openxmlformats.org/markup-compatibility/2006" xmlns:aink="http://schemas.microsoft.com/office/drawing/2016/ink" xmlns:am3d="http://schemas.microsoft.com/office/drawing/2017/model3d" xmlns:o="urn:schemas-microsoft-com:office:office" xmlns:oel="http://schemas.microsoft.com/office/2019/extlst" xmlns:r="http://schemas.openxmlformats.org/officeDocument/2006/relationships" xmlns:m="http://schemas.openxmlformats.org/officeDocument/2006/math" xmlns:v="urn:schemas-microsoft-com:vml" xmlns:wp14="http://schemas.microsoft.com/office/word/2010/wordprocessingDrawing" xmlns:wp="http://schemas.openxmlformats.org/drawingml/2006/wordprocessingDrawing" xmlns:w10="urn:schemas-microsoft-com:office:word" xmlns:w="http://schemas.openxmlformats.org/wordprocessingml/2006/main" xmlns:w14="http://schemas.microsoft.com/office/word/2010/wordml" xmlns:w15="http://schemas.microsoft.com/office/word/2012/wordml" xmlns:w16cex="http://schemas.microsoft.com/office/word/2018/wordml/cex" xmlns:w16cid="http://schemas.microsoft.com/office/word/2016/wordml/cid" xmlns:w16="http://schemas.microsoft.com/office/word/2018/wordml" xmlns:w16du="http://schemas.microsoft.com/office/word/2023/wordml/word16du" xmlns:w16sdtdh="http://schemas.microsoft.com/office/word/2020/wordml/sdtdatahash" xmlns:w16se="http://schemas.microsoft.com/office/word/2015/wordml/symex" xmlns:wpg="http://schemas.microsoft.com/office/word/2010/wordprocessingGroup" xmlns:wpi="http://schemas.microsoft.com/office/word/2010/wordprocessingInk" xmlns:wne="http://schemas.microsoft.com/office/word/2006/wordml" xmlns:wps="http://schemas.microsoft.com/office/word/2010/wordprocessingShape" mc:Ignorable="w14 w15 w16se w16cid w16 w16cex w16sdtdh wp14">
   <w16cid:commentId w16cid:paraId="0A016E8B" w16cid:durableId="27C49EF5"/>
   <w16cid:commentId w16cid:paraId="4D622725" w16cid:durableId="27CC2455"/>
-  <w16cid:commentId w16cid:paraId="141373BA" w16cid:durableId="27DAE996"/>
+  <w16cid:commentId w16cid:paraId="111C2E0D" w16cid:durableId="27DF1E5E"/>
   <w16cid:commentId w16cid:paraId="0C9C7E66" w16cid:durableId="27C48563"/>
 </w16cid:commentsIds>
 </file>
@@ -10266,6 +10545,119 @@
     </w:lvl>
   </w:abstractNum>
   <w:abstractNum w:abstractNumId="8" w15:restartNumberingAfterBreak="0">
+    <w:nsid w:val="279E1D7A"/>
+    <w:multiLevelType w:val="hybridMultilevel"/>
+    <w:tmpl w:val="783271D8"/>
+    <w:lvl w:ilvl="0" w:tplc="08090001">
+      <w:start w:val="1"/>
+      <w:numFmt w:val="bullet"/>
+      <w:lvlText w:val=""/>
+      <w:lvlJc w:val="left"/>
+      <w:pPr>
+        <w:ind w:left="360" w:hanging="360"/>
+      </w:pPr>
+      <w:rPr>
+        <w:rFonts w:ascii="Symbol" w:hAnsi="Symbol" w:hint="default"/>
+      </w:rPr>
+    </w:lvl>
+    <w:lvl w:ilvl="1" w:tplc="08090003" w:tentative="1">
+      <w:start w:val="1"/>
+      <w:numFmt w:val="bullet"/>
+      <w:lvlText w:val="o"/>
+      <w:lvlJc w:val="left"/>
+      <w:pPr>
+        <w:ind w:left="1080" w:hanging="360"/>
+      </w:pPr>
+      <w:rPr>
+        <w:rFonts w:ascii="Courier New" w:hAnsi="Courier New" w:cs="Courier New" w:hint="default"/>
+      </w:rPr>
+    </w:lvl>
+    <w:lvl w:ilvl="2" w:tplc="08090005" w:tentative="1">
+      <w:start w:val="1"/>
+      <w:numFmt w:val="bullet"/>
+      <w:lvlText w:val=""/>
+      <w:lvlJc w:val="left"/>
+      <w:pPr>
+        <w:ind w:left="1800" w:hanging="360"/>
+      </w:pPr>
+      <w:rPr>
+        <w:rFonts w:ascii="Wingdings" w:hAnsi="Wingdings" w:hint="default"/>
+      </w:rPr>
+    </w:lvl>
+    <w:lvl w:ilvl="3" w:tplc="08090001" w:tentative="1">
+      <w:start w:val="1"/>
+      <w:numFmt w:val="bullet"/>
+      <w:lvlText w:val=""/>
+      <w:lvlJc w:val="left"/>
+      <w:pPr>
+        <w:ind w:left="2520" w:hanging="360"/>
+      </w:pPr>
+      <w:rPr>
+        <w:rFonts w:ascii="Symbol" w:hAnsi="Symbol" w:hint="default"/>
+      </w:rPr>
+    </w:lvl>
+    <w:lvl w:ilvl="4" w:tplc="08090003" w:tentative="1">
+      <w:start w:val="1"/>
+      <w:numFmt w:val="bullet"/>
+      <w:lvlText w:val="o"/>
+      <w:lvlJc w:val="left"/>
+      <w:pPr>
+        <w:ind w:left="3240" w:hanging="360"/>
+      </w:pPr>
+      <w:rPr>
+        <w:rFonts w:ascii="Courier New" w:hAnsi="Courier New" w:cs="Courier New" w:hint="default"/>
+      </w:rPr>
+    </w:lvl>
+    <w:lvl w:ilvl="5" w:tplc="08090005" w:tentative="1">
+      <w:start w:val="1"/>
+      <w:numFmt w:val="bullet"/>
+      <w:lvlText w:val=""/>
+      <w:lvlJc w:val="left"/>
+      <w:pPr>
+        <w:ind w:left="3960" w:hanging="360"/>
+      </w:pPr>
+      <w:rPr>
+        <w:rFonts w:ascii="Wingdings" w:hAnsi="Wingdings" w:hint="default"/>
+      </w:rPr>
+    </w:lvl>
+    <w:lvl w:ilvl="6" w:tplc="08090001" w:tentative="1">
+      <w:start w:val="1"/>
+      <w:numFmt w:val="bullet"/>
+      <w:lvlText w:val=""/>
+      <w:lvlJc w:val="left"/>
+      <w:pPr>
+        <w:ind w:left="4680" w:hanging="360"/>
+      </w:pPr>
+      <w:rPr>
+        <w:rFonts w:ascii="Symbol" w:hAnsi="Symbol" w:hint="default"/>
+      </w:rPr>
+    </w:lvl>
+    <w:lvl w:ilvl="7" w:tplc="08090003" w:tentative="1">
+      <w:start w:val="1"/>
+      <w:numFmt w:val="bullet"/>
+      <w:lvlText w:val="o"/>
+      <w:lvlJc w:val="left"/>
+      <w:pPr>
+        <w:ind w:left="5400" w:hanging="360"/>
+      </w:pPr>
+      <w:rPr>
+        <w:rFonts w:ascii="Courier New" w:hAnsi="Courier New" w:cs="Courier New" w:hint="default"/>
+      </w:rPr>
+    </w:lvl>
+    <w:lvl w:ilvl="8" w:tplc="08090005" w:tentative="1">
+      <w:start w:val="1"/>
+      <w:numFmt w:val="bullet"/>
+      <w:lvlText w:val=""/>
+      <w:lvlJc w:val="left"/>
+      <w:pPr>
+        <w:ind w:left="6120" w:hanging="360"/>
+      </w:pPr>
+      <w:rPr>
+        <w:rFonts w:ascii="Wingdings" w:hAnsi="Wingdings" w:hint="default"/>
+      </w:rPr>
+    </w:lvl>
+  </w:abstractNum>
+  <w:abstractNum w:abstractNumId="9" w15:restartNumberingAfterBreak="0">
     <w:nsid w:val="2959787C"/>
     <w:multiLevelType w:val="hybridMultilevel"/>
     <w:tmpl w:val="7612FB92"/>
@@ -10379,7 +10771,7 @@
       </w:rPr>
     </w:lvl>
   </w:abstractNum>
-  <w:abstractNum w:abstractNumId="9" w15:restartNumberingAfterBreak="0">
+  <w:abstractNum w:abstractNumId="10" w15:restartNumberingAfterBreak="0">
     <w:nsid w:val="2B7903FC"/>
     <w:multiLevelType w:val="hybridMultilevel"/>
     <w:tmpl w:val="234EC4E8"/>
@@ -10492,7 +10884,7 @@
       </w:rPr>
     </w:lvl>
   </w:abstractNum>
-  <w:abstractNum w:abstractNumId="10" w15:restartNumberingAfterBreak="0">
+  <w:abstractNum w:abstractNumId="11" w15:restartNumberingAfterBreak="0">
     <w:nsid w:val="2F2A0DE5"/>
     <w:multiLevelType w:val="hybridMultilevel"/>
     <w:tmpl w:val="F90A918C"/>
@@ -10606,7 +10998,7 @@
       </w:rPr>
     </w:lvl>
   </w:abstractNum>
-  <w:abstractNum w:abstractNumId="11" w15:restartNumberingAfterBreak="0">
+  <w:abstractNum w:abstractNumId="12" w15:restartNumberingAfterBreak="0">
     <w:nsid w:val="30474026"/>
     <w:multiLevelType w:val="hybridMultilevel"/>
     <w:tmpl w:val="53AC4240"/>
@@ -10719,10 +11111,10 @@
       </w:rPr>
     </w:lvl>
   </w:abstractNum>
-  <w:abstractNum w:abstractNumId="12" w15:restartNumberingAfterBreak="0">
+  <w:abstractNum w:abstractNumId="13" w15:restartNumberingAfterBreak="0">
     <w:nsid w:val="366D2FDC"/>
     <w:multiLevelType w:val="hybridMultilevel"/>
-    <w:tmpl w:val="29D8AE32"/>
+    <w:tmpl w:val="A86E09E6"/>
     <w:lvl w:ilvl="0" w:tplc="08090001">
       <w:start w:val="1"/>
       <w:numFmt w:val="bullet"/>
@@ -10832,7 +11224,7 @@
       </w:rPr>
     </w:lvl>
   </w:abstractNum>
-  <w:abstractNum w:abstractNumId="13" w15:restartNumberingAfterBreak="0">
+  <w:abstractNum w:abstractNumId="14" w15:restartNumberingAfterBreak="0">
     <w:nsid w:val="3ADB2278"/>
     <w:multiLevelType w:val="hybridMultilevel"/>
     <w:tmpl w:val="6B8E9A6E"/>
@@ -10945,7 +11337,119 @@
       </w:rPr>
     </w:lvl>
   </w:abstractNum>
-  <w:abstractNum w:abstractNumId="14" w15:restartNumberingAfterBreak="0">
+  <w:abstractNum w:abstractNumId="15" w15:restartNumberingAfterBreak="0">
+    <w:nsid w:val="40891234"/>
+    <w:multiLevelType w:val="hybridMultilevel"/>
+    <w:tmpl w:val="7F6A8EA2"/>
+    <w:lvl w:ilvl="0" w:tplc="B5BA283A">
+      <w:numFmt w:val="bullet"/>
+      <w:lvlText w:val="-"/>
+      <w:lvlJc w:val="left"/>
+      <w:pPr>
+        <w:ind w:left="360" w:hanging="360"/>
+      </w:pPr>
+      <w:rPr>
+        <w:rFonts w:ascii="Calibri" w:eastAsia="Times New Roman" w:hAnsi="Calibri" w:cs="Calibri" w:hint="default"/>
+      </w:rPr>
+    </w:lvl>
+    <w:lvl w:ilvl="1" w:tplc="08090003" w:tentative="1">
+      <w:start w:val="1"/>
+      <w:numFmt w:val="bullet"/>
+      <w:lvlText w:val="o"/>
+      <w:lvlJc w:val="left"/>
+      <w:pPr>
+        <w:ind w:left="1080" w:hanging="360"/>
+      </w:pPr>
+      <w:rPr>
+        <w:rFonts w:ascii="Courier New" w:hAnsi="Courier New" w:cs="Courier New" w:hint="default"/>
+      </w:rPr>
+    </w:lvl>
+    <w:lvl w:ilvl="2" w:tplc="08090005" w:tentative="1">
+      <w:start w:val="1"/>
+      <w:numFmt w:val="bullet"/>
+      <w:lvlText w:val=""/>
+      <w:lvlJc w:val="left"/>
+      <w:pPr>
+        <w:ind w:left="1800" w:hanging="360"/>
+      </w:pPr>
+      <w:rPr>
+        <w:rFonts w:ascii="Wingdings" w:hAnsi="Wingdings" w:hint="default"/>
+      </w:rPr>
+    </w:lvl>
+    <w:lvl w:ilvl="3" w:tplc="08090001" w:tentative="1">
+      <w:start w:val="1"/>
+      <w:numFmt w:val="bullet"/>
+      <w:lvlText w:val=""/>
+      <w:lvlJc w:val="left"/>
+      <w:pPr>
+        <w:ind w:left="2520" w:hanging="360"/>
+      </w:pPr>
+      <w:rPr>
+        <w:rFonts w:ascii="Symbol" w:hAnsi="Symbol" w:hint="default"/>
+      </w:rPr>
+    </w:lvl>
+    <w:lvl w:ilvl="4" w:tplc="08090003" w:tentative="1">
+      <w:start w:val="1"/>
+      <w:numFmt w:val="bullet"/>
+      <w:lvlText w:val="o"/>
+      <w:lvlJc w:val="left"/>
+      <w:pPr>
+        <w:ind w:left="3240" w:hanging="360"/>
+      </w:pPr>
+      <w:rPr>
+        <w:rFonts w:ascii="Courier New" w:hAnsi="Courier New" w:cs="Courier New" w:hint="default"/>
+      </w:rPr>
+    </w:lvl>
+    <w:lvl w:ilvl="5" w:tplc="08090005" w:tentative="1">
+      <w:start w:val="1"/>
+      <w:numFmt w:val="bullet"/>
+      <w:lvlText w:val=""/>
+      <w:lvlJc w:val="left"/>
+      <w:pPr>
+        <w:ind w:left="3960" w:hanging="360"/>
+      </w:pPr>
+      <w:rPr>
+        <w:rFonts w:ascii="Wingdings" w:hAnsi="Wingdings" w:hint="default"/>
+      </w:rPr>
+    </w:lvl>
+    <w:lvl w:ilvl="6" w:tplc="08090001" w:tentative="1">
+      <w:start w:val="1"/>
+      <w:numFmt w:val="bullet"/>
+      <w:lvlText w:val=""/>
+      <w:lvlJc w:val="left"/>
+      <w:pPr>
+        <w:ind w:left="4680" w:hanging="360"/>
+      </w:pPr>
+      <w:rPr>
+        <w:rFonts w:ascii="Symbol" w:hAnsi="Symbol" w:hint="default"/>
+      </w:rPr>
+    </w:lvl>
+    <w:lvl w:ilvl="7" w:tplc="08090003" w:tentative="1">
+      <w:start w:val="1"/>
+      <w:numFmt w:val="bullet"/>
+      <w:lvlText w:val="o"/>
+      <w:lvlJc w:val="left"/>
+      <w:pPr>
+        <w:ind w:left="5400" w:hanging="360"/>
+      </w:pPr>
+      <w:rPr>
+        <w:rFonts w:ascii="Courier New" w:hAnsi="Courier New" w:cs="Courier New" w:hint="default"/>
+      </w:rPr>
+    </w:lvl>
+    <w:lvl w:ilvl="8" w:tplc="08090005" w:tentative="1">
+      <w:start w:val="1"/>
+      <w:numFmt w:val="bullet"/>
+      <w:lvlText w:val=""/>
+      <w:lvlJc w:val="left"/>
+      <w:pPr>
+        <w:ind w:left="6120" w:hanging="360"/>
+      </w:pPr>
+      <w:rPr>
+        <w:rFonts w:ascii="Wingdings" w:hAnsi="Wingdings" w:hint="default"/>
+      </w:rPr>
+    </w:lvl>
+  </w:abstractNum>
+  <w:abstractNum w:abstractNumId="16" w15:restartNumberingAfterBreak="0">
     <w:nsid w:val="44844FF7"/>
     <w:multiLevelType w:val="hybridMultilevel"/>
     <w:tmpl w:val="D174E8C2"/>
@@ -11059,10 +11563,10 @@
       </w:rPr>
     </w:lvl>
   </w:abstractNum>
-  <w:abstractNum w:abstractNumId="15" w15:restartNumberingAfterBreak="0">
+  <w:abstractNum w:abstractNumId="17" w15:restartNumberingAfterBreak="0">
     <w:nsid w:val="46C407B7"/>
     <w:multiLevelType w:val="hybridMultilevel"/>
-    <w:tmpl w:val="59C67164"/>
+    <w:tmpl w:val="3E4AF940"/>
     <w:lvl w:ilvl="0" w:tplc="08090001">
       <w:start w:val="1"/>
       <w:numFmt w:val="bullet"/>
@@ -11172,7 +11676,7 @@
       </w:rPr>
     </w:lvl>
   </w:abstractNum>
-  <w:abstractNum w:abstractNumId="16" w15:restartNumberingAfterBreak="0">
+  <w:abstractNum w:abstractNumId="18" w15:restartNumberingAfterBreak="0">
     <w:nsid w:val="4729437A"/>
     <w:multiLevelType w:val="hybridMultilevel"/>
     <w:tmpl w:val="A5C4E88E"/>
@@ -11285,7 +11789,7 @@
       </w:rPr>
     </w:lvl>
   </w:abstractNum>
-  <w:abstractNum w:abstractNumId="17" w15:restartNumberingAfterBreak="0">
+  <w:abstractNum w:abstractNumId="19" w15:restartNumberingAfterBreak="0">
     <w:nsid w:val="5AA111AB"/>
     <w:multiLevelType w:val="hybridMultilevel"/>
     <w:tmpl w:val="117077B0"/>
@@ -11398,7 +11902,7 @@
       </w:rPr>
     </w:lvl>
   </w:abstractNum>
-  <w:abstractNum w:abstractNumId="18" w15:restartNumberingAfterBreak="0">
+  <w:abstractNum w:abstractNumId="20" w15:restartNumberingAfterBreak="0">
     <w:nsid w:val="5F7012F5"/>
     <w:multiLevelType w:val="hybridMultilevel"/>
     <w:tmpl w:val="EA9E723E"/>
@@ -11511,7 +12015,7 @@
       </w:rPr>
     </w:lvl>
   </w:abstractNum>
-  <w:abstractNum w:abstractNumId="19" w15:restartNumberingAfterBreak="0">
+  <w:abstractNum w:abstractNumId="21" w15:restartNumberingAfterBreak="0">
     <w:nsid w:val="604514F0"/>
     <w:multiLevelType w:val="hybridMultilevel"/>
     <w:tmpl w:val="C8AE30FC"/>
@@ -11624,7 +12128,7 @@
       </w:rPr>
     </w:lvl>
   </w:abstractNum>
-  <w:abstractNum w:abstractNumId="20" w15:restartNumberingAfterBreak="0">
+  <w:abstractNum w:abstractNumId="22" w15:restartNumberingAfterBreak="0">
     <w:nsid w:val="688C0A29"/>
     <w:multiLevelType w:val="hybridMultilevel"/>
     <w:tmpl w:val="08D66CBE"/>
@@ -11738,7 +12242,7 @@
       </w:rPr>
     </w:lvl>
   </w:abstractNum>
-  <w:abstractNum w:abstractNumId="21" w15:restartNumberingAfterBreak="0">
+  <w:abstractNum w:abstractNumId="23" w15:restartNumberingAfterBreak="0">
     <w:nsid w:val="6D0C3B7C"/>
     <w:multiLevelType w:val="hybridMultilevel"/>
     <w:tmpl w:val="7F4E501C"/>
@@ -11851,7 +12355,7 @@
       </w:rPr>
     </w:lvl>
   </w:abstractNum>
-  <w:abstractNum w:abstractNumId="22" w15:restartNumberingAfterBreak="0">
+  <w:abstractNum w:abstractNumId="24" w15:restartNumberingAfterBreak="0">
     <w:nsid w:val="6DD42BB3"/>
     <w:multiLevelType w:val="hybridMultilevel"/>
     <w:tmpl w:val="7B18D0C2"/>
@@ -11964,7 +12468,7 @@
       </w:rPr>
     </w:lvl>
   </w:abstractNum>
-  <w:abstractNum w:abstractNumId="23" w15:restartNumberingAfterBreak="0">
+  <w:abstractNum w:abstractNumId="25" w15:restartNumberingAfterBreak="0">
     <w:nsid w:val="735549F6"/>
     <w:multiLevelType w:val="hybridMultilevel"/>
     <w:tmpl w:val="59A44038"/>
@@ -12077,7 +12581,7 @@
       </w:rPr>
     </w:lvl>
   </w:abstractNum>
-  <w:abstractNum w:abstractNumId="24" w15:restartNumberingAfterBreak="0">
+  <w:abstractNum w:abstractNumId="26" w15:restartNumberingAfterBreak="0">
     <w:nsid w:val="7AB01006"/>
     <w:multiLevelType w:val="hybridMultilevel"/>
     <w:tmpl w:val="F31E6E8A"/>
@@ -12190,80 +12694,86 @@
       </w:rPr>
     </w:lvl>
   </w:abstractNum>
-  <w:num w:numId="1" w16cid:durableId="1663194769">
+  <w:num w:numId="1" w16cid:durableId="1386445790">
     <w:abstractNumId w:val="3"/>
   </w:num>
-  <w:num w:numId="2" w16cid:durableId="959074445">
+  <w:num w:numId="2" w16cid:durableId="1365330768">
+    <w:abstractNumId w:val="18"/>
+  </w:num>
+  <w:num w:numId="3" w16cid:durableId="1871601411">
+    <w:abstractNumId w:val="2"/>
+  </w:num>
+  <w:num w:numId="4" w16cid:durableId="1139375304">
+    <w:abstractNumId w:val="14"/>
+  </w:num>
+  <w:num w:numId="5" w16cid:durableId="1277248127">
+    <w:abstractNumId w:val="21"/>
+  </w:num>
+  <w:num w:numId="6" w16cid:durableId="1100444251">
+    <w:abstractNumId w:val="4"/>
+  </w:num>
+  <w:num w:numId="7" w16cid:durableId="1665544130">
+    <w:abstractNumId w:val="26"/>
+  </w:num>
+  <w:num w:numId="8" w16cid:durableId="1475487349">
+    <w:abstractNumId w:val="24"/>
+  </w:num>
+  <w:num w:numId="9" w16cid:durableId="11340691">
+    <w:abstractNumId w:val="12"/>
+  </w:num>
+  <w:num w:numId="10" w16cid:durableId="1201280559">
+    <w:abstractNumId w:val="0"/>
+  </w:num>
+  <w:num w:numId="11" w16cid:durableId="1213735806">
+    <w:abstractNumId w:val="10"/>
+  </w:num>
+  <w:num w:numId="12" w16cid:durableId="1434743511">
+    <w:abstractNumId w:val="25"/>
+  </w:num>
+  <w:num w:numId="13" w16cid:durableId="1940481152">
+    <w:abstractNumId w:val="19"/>
+  </w:num>
+  <w:num w:numId="14" w16cid:durableId="1176726556">
+    <w:abstractNumId w:val="7"/>
+  </w:num>
+  <w:num w:numId="15" w16cid:durableId="725108374">
+    <w:abstractNumId w:val="5"/>
+  </w:num>
+  <w:num w:numId="16" w16cid:durableId="843013154">
+    <w:abstractNumId w:val="23"/>
+  </w:num>
+  <w:num w:numId="17" w16cid:durableId="1021971289">
+    <w:abstractNumId w:val="6"/>
+  </w:num>
+  <w:num w:numId="18" w16cid:durableId="43915418">
+    <w:abstractNumId w:val="17"/>
+  </w:num>
+  <w:num w:numId="19" w16cid:durableId="253049590">
+    <w:abstractNumId w:val="22"/>
+  </w:num>
+  <w:num w:numId="20" w16cid:durableId="1034618808">
+    <w:abstractNumId w:val="11"/>
+  </w:num>
+  <w:num w:numId="21" w16cid:durableId="1569071189">
     <w:abstractNumId w:val="16"/>
   </w:num>
-  <w:num w:numId="3" w16cid:durableId="1700012698">
-    <w:abstractNumId w:val="2"/>
+  <w:num w:numId="22" w16cid:durableId="458643212">
+    <w:abstractNumId w:val="9"/>
   </w:num>
-  <w:num w:numId="4" w16cid:durableId="358706718">
+  <w:num w:numId="23" w16cid:durableId="846405176">
+    <w:abstractNumId w:val="1"/>
+  </w:num>
+  <w:num w:numId="24" w16cid:durableId="1862014096">
     <w:abstractNumId w:val="13"/>
   </w:num>
-  <w:num w:numId="5" w16cid:durableId="1069234215">
-    <w:abstractNumId w:val="19"/>
+  <w:num w:numId="25" w16cid:durableId="56051952">
+    <w:abstractNumId w:val="20"/>
   </w:num>
-  <w:num w:numId="6" w16cid:durableId="1594363024">
-    <w:abstractNumId w:val="4"/>
-  </w:num>
-  <w:num w:numId="7" w16cid:durableId="710569256">
-    <w:abstractNumId w:val="24"/>
-  </w:num>
-  <w:num w:numId="8" w16cid:durableId="1681153236">
-    <w:abstractNumId w:val="22"/>
-  </w:num>
-  <w:num w:numId="9" w16cid:durableId="2145081651">
-    <w:abstractNumId w:val="11"/>
-  </w:num>
-  <w:num w:numId="10" w16cid:durableId="1105268338">
-    <w:abstractNumId w:val="0"/>
-  </w:num>
-  <w:num w:numId="11" w16cid:durableId="1578516336">
-    <w:abstractNumId w:val="9"/>
-  </w:num>
-  <w:num w:numId="12" w16cid:durableId="1670598192">
-    <w:abstractNumId w:val="23"/>
-  </w:num>
-  <w:num w:numId="13" w16cid:durableId="1346177144">
-    <w:abstractNumId w:val="17"/>
-  </w:num>
-  <w:num w:numId="14" w16cid:durableId="92896994">
-    <w:abstractNumId w:val="7"/>
-  </w:num>
-  <w:num w:numId="15" w16cid:durableId="1837761541">
-    <w:abstractNumId w:val="5"/>
-  </w:num>
-  <w:num w:numId="16" w16cid:durableId="1578248106">
-    <w:abstractNumId w:val="21"/>
-  </w:num>
-  <w:num w:numId="17" w16cid:durableId="1840270039">
-    <w:abstractNumId w:val="6"/>
-  </w:num>
-  <w:num w:numId="18" w16cid:durableId="1908567484">
+  <w:num w:numId="26" w16cid:durableId="1745684315">
     <w:abstractNumId w:val="15"/>
   </w:num>
-  <w:num w:numId="19" w16cid:durableId="252520859">
-    <w:abstractNumId w:val="20"/>
-  </w:num>
-  <w:num w:numId="20" w16cid:durableId="1800224947">
-    <w:abstractNumId w:val="10"/>
-  </w:num>
-  <w:num w:numId="21" w16cid:durableId="1102989267">
-    <w:abstractNumId w:val="14"/>
-  </w:num>
-  <w:num w:numId="22" w16cid:durableId="837504929">
+  <w:num w:numId="27" w16cid:durableId="1328901018">
     <w:abstractNumId w:val="8"/>
-  </w:num>
-  <w:num w:numId="23" w16cid:durableId="381564261">
-    <w:abstractNumId w:val="1"/>
-  </w:num>
-  <w:num w:numId="24" w16cid:durableId="512963296">
-    <w:abstractNumId w:val="12"/>
-  </w:num>
-  <w:num w:numId="25" w16cid:durableId="2137483844">
-    <w:abstractNumId w:val="18"/>
   </w:num>
 </w:numbering>
 </file>

</xml_diff>

<commit_message>
Ethan - 12/04/23 - Added JavaDoc
</commit_message>
<xml_diff>
--- a/Deliverable 2 - Project Plan.docx
+++ b/Deliverable 2 - Project Plan.docx
@@ -1,12 +1,12 @@
 
 <file path=word/document.xml><?xml version="1.0" encoding="utf-8"?>
-<w:document xmlns:wpc="http://schemas.microsoft.com/office/word/2010/wordprocessingCanvas" xmlns:cx="http://schemas.microsoft.com/office/drawing/2014/chartex" xmlns:cx1="http://schemas.microsoft.com/office/drawing/2015/9/8/chartex" xmlns:cx2="http://schemas.microsoft.com/office/drawing/2015/10/21/chartex" xmlns:cx3="http://schemas.microsoft.com/office/drawing/2016/5/9/chartex" xmlns:cx4="http://schemas.microsoft.com/office/drawing/2016/5/10/chartex" xmlns:cx5="http://schemas.microsoft.com/office/drawing/2016/5/11/chartex" xmlns:cx6="http://schemas.microsoft.com/office/drawing/2016/5/12/chartex" xmlns:cx7="http://schemas.microsoft.com/office/drawing/2016/5/13/chartex" xmlns:cx8="http://schemas.microsoft.com/office/drawing/2016/5/14/chartex" xmlns:mc="http://schemas.openxmlformats.org/markup-compatibility/2006" xmlns:aink="http://schemas.microsoft.com/office/drawing/2016/ink" xmlns:am3d="http://schemas.microsoft.com/office/drawing/2017/model3d" xmlns:o="urn:schemas-microsoft-com:office:office" xmlns:oel="http://schemas.microsoft.com/office/2019/extlst" xmlns:r="http://schemas.openxmlformats.org/officeDocument/2006/relationships" xmlns:m="http://schemas.openxmlformats.org/officeDocument/2006/math" xmlns:v="urn:schemas-microsoft-com:vml" xmlns:wp14="http://schemas.microsoft.com/office/word/2010/wordprocessingDrawing" xmlns:wp="http://schemas.openxmlformats.org/drawingml/2006/wordprocessingDrawing" xmlns:w10="urn:schemas-microsoft-com:office:word" xmlns:w="http://schemas.openxmlformats.org/wordprocessingml/2006/main" xmlns:w14="http://schemas.microsoft.com/office/word/2010/wordml" xmlns:w15="http://schemas.microsoft.com/office/word/2012/wordml" xmlns:w16cex="http://schemas.microsoft.com/office/word/2018/wordml/cex" xmlns:w16cid="http://schemas.microsoft.com/office/word/2016/wordml/cid" xmlns:w16="http://schemas.microsoft.com/office/word/2018/wordml" xmlns:w16du="http://schemas.microsoft.com/office/word/2023/wordml/word16du" xmlns:w16sdtdh="http://schemas.microsoft.com/office/word/2020/wordml/sdtdatahash" xmlns:w16se="http://schemas.microsoft.com/office/word/2015/wordml/symex" xmlns:wpg="http://schemas.microsoft.com/office/word/2010/wordprocessingGroup" xmlns:wpi="http://schemas.microsoft.com/office/word/2010/wordprocessingInk" xmlns:wne="http://schemas.microsoft.com/office/word/2006/wordml" xmlns:wps="http://schemas.microsoft.com/office/word/2010/wordprocessingShape" mc:Ignorable="w14 w15 w16se w16cid w16 w16cex w16sdtdh wp14">
+<w:document xmlns:wpc="http://schemas.microsoft.com/office/word/2010/wordprocessingCanvas" xmlns:cx="http://schemas.microsoft.com/office/drawing/2014/chartex" xmlns:cx1="http://schemas.microsoft.com/office/drawing/2015/9/8/chartex" xmlns:cx2="http://schemas.microsoft.com/office/drawing/2015/10/21/chartex" xmlns:cx3="http://schemas.microsoft.com/office/drawing/2016/5/9/chartex" xmlns:cx4="http://schemas.microsoft.com/office/drawing/2016/5/10/chartex" xmlns:cx5="http://schemas.microsoft.com/office/drawing/2016/5/11/chartex" xmlns:cx6="http://schemas.microsoft.com/office/drawing/2016/5/12/chartex" xmlns:cx7="http://schemas.microsoft.com/office/drawing/2016/5/13/chartex" xmlns:cx8="http://schemas.microsoft.com/office/drawing/2016/5/14/chartex" xmlns:mc="http://schemas.openxmlformats.org/markup-compatibility/2006" xmlns:aink="http://schemas.microsoft.com/office/drawing/2016/ink" xmlns:am3d="http://schemas.microsoft.com/office/drawing/2017/model3d" xmlns:o="urn:schemas-microsoft-com:office:office" xmlns:oel="http://schemas.microsoft.com/office/2019/extlst" xmlns:r="http://schemas.openxmlformats.org/officeDocument/2006/relationships" xmlns:m="http://schemas.openxmlformats.org/officeDocument/2006/math" xmlns:v="urn:schemas-microsoft-com:vml" xmlns:wp14="http://schemas.microsoft.com/office/word/2010/wordprocessingDrawing" xmlns:wp="http://schemas.openxmlformats.org/drawingml/2006/wordprocessingDrawing" xmlns:w10="urn:schemas-microsoft-com:office:word" xmlns:w="http://schemas.openxmlformats.org/wordprocessingml/2006/main" xmlns:w14="http://schemas.microsoft.com/office/word/2010/wordml" xmlns:w15="http://schemas.microsoft.com/office/word/2012/wordml" xmlns:w16cex="http://schemas.microsoft.com/office/word/2018/wordml/cex" xmlns:w16cid="http://schemas.microsoft.com/office/word/2016/wordml/cid" xmlns:w16="http://schemas.microsoft.com/office/word/2018/wordml" xmlns:w16du="http://schemas.microsoft.com/office/word/2023/wordml/word16du" xmlns:w16sdtdh="http://schemas.microsoft.com/office/word/2020/wordml/sdtdatahash" xmlns:w16se="http://schemas.microsoft.com/office/word/2015/wordml/symex" xmlns:wpg="http://schemas.microsoft.com/office/word/2010/wordprocessingGroup" xmlns:wpi="http://schemas.microsoft.com/office/word/2010/wordprocessingInk" xmlns:wne="http://schemas.microsoft.com/office/word/2006/wordml" xmlns:wps="http://schemas.microsoft.com/office/word/2010/wordprocessingShape" xmlns:a="http://schemas.openxmlformats.org/drawingml/2006/main" mc:Ignorable="w14 w15 w16se w16cid w16 w16cex w16sdtdh wp14">
   <w:body>
     <w:p>
       <w:pPr>
         <w:pBdr>
-          <w:top w:val="single" w:sz="4" w:space="1" w:color="auto"/>
-          <w:bottom w:val="single" w:sz="4" w:space="1" w:color="auto"/>
+          <w:top w:val="single" w:color="auto" w:sz="4" w:space="1"/>
+          <w:bottom w:val="single" w:color="auto" w:sz="4" w:space="1"/>
         </w:pBdr>
         <w:jc w:val="center"/>
         <w:rPr>
@@ -86,8 +86,8 @@
     <w:p>
       <w:pPr>
         <w:pBdr>
-          <w:top w:val="single" w:sz="4" w:space="1" w:color="auto"/>
-          <w:bottom w:val="single" w:sz="4" w:space="1" w:color="auto"/>
+          <w:top w:val="single" w:color="auto" w:sz="4" w:space="1"/>
+          <w:bottom w:val="single" w:color="auto" w:sz="4" w:space="1"/>
         </w:pBdr>
         <w:jc w:val="center"/>
         <w:rPr>
@@ -996,8 +996,8 @@
             </w:drawing>
           </mc:Choice>
           <mc:Fallback xmlns:arto="http://schemas.microsoft.com/office/word/2006/arto">
-            <w:pict>
-              <v:shapetype w14:anchorId="71CA1822" id="_x0000_t88" coordsize="21600,21600" o:spt="88" adj="1800,10800" path="m,qx10800@0l10800@2qy21600@11,10800@3l10800@1qy,21600e" filled="f">
+            <w:pict w14:anchorId="15237ABD">
+              <v:shapetype id="_x0000_t88" coordsize="21600,21600" filled="f" o:spt="88" adj="1800,10800" path="m,qx10800@0l10800@2qy21600@11,10800@3l10800@1qy,21600e" w14:anchorId="71CA1822">
                 <v:formulas>
                   <v:f eqn="val #0"/>
                   <v:f eqn="sum 21600 0 #0"/>
@@ -1012,13 +1012,13 @@
                   <v:f eqn="sum 21600 0 @9"/>
                   <v:f eqn="val #1"/>
                 </v:formulas>
-                <v:path arrowok="t" o:connecttype="custom" o:connectlocs="0,0;21600,@11;0,21600" textboxrect="0,@4,7637,@5"/>
+                <v:path textboxrect="0,@4,7637,@5" arrowok="t" o:connecttype="custom" o:connectlocs="0,0;21600,@11;0,21600"/>
                 <v:handles>
                   <v:h position="center,#0" yrange="0,@8"/>
                   <v:h position="bottomRight,#1" yrange="@9,@10"/>
                 </v:handles>
               </v:shapetype>
-              <v:shape id="Right Brace 3" o:spid="_x0000_s1026" type="#_x0000_t88" style="position:absolute;margin-left:335.25pt;margin-top:9.25pt;width:18.2pt;height:46.7pt;z-index:251658256;visibility:visible;mso-wrap-style:square;mso-width-percent:0;mso-height-percent:0;mso-wrap-distance-left:9pt;mso-wrap-distance-top:0;mso-wrap-distance-right:9pt;mso-wrap-distance-bottom:0;mso-position-horizontal:absolute;mso-position-horizontal-relative:text;mso-position-vertical:absolute;mso-position-vertical-relative:text;mso-width-percent:0;mso-height-percent:0;mso-width-relative:margin;mso-height-relative:margin;v-text-anchor:middle" o:gfxdata="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" adj="702" strokecolor="black [3200]" strokeweight="1.5pt">
+              <v:shape id="Right Brace 3" style="position:absolute;margin-left:335.25pt;margin-top:9.25pt;width:18.2pt;height:46.7pt;z-index:251658256;visibility:visible;mso-wrap-style:square;mso-width-percent:0;mso-height-percent:0;mso-wrap-distance-left:9pt;mso-wrap-distance-top:0;mso-wrap-distance-right:9pt;mso-wrap-distance-bottom:0;mso-position-horizontal:absolute;mso-position-horizontal-relative:text;mso-position-vertical:absolute;mso-position-vertical-relative:text;mso-width-percent:0;mso-height-percent:0;mso-width-relative:margin;mso-height-relative:margin;v-text-anchor:middle" o:spid="_x0000_s1026" strokecolor="black [3200]" strokeweight="1.5pt" type="#_x0000_t88" adj="702" o:gfxdata="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">
                 <v:stroke joinstyle="miter"/>
               </v:shape>
             </w:pict>
@@ -1186,12 +1186,12 @@
             </w:drawing>
           </mc:Choice>
           <mc:Fallback>
-            <w:pict>
-              <v:shapetype w14:anchorId="18985096" id="_x0000_t202" coordsize="21600,21600" o:spt="202" path="m,l,21600r21600,l21600,xe">
+            <w:pict w14:anchorId="1F23E403">
+              <v:shapetype id="_x0000_t202" coordsize="21600,21600" o:spt="202" path="m,l,21600r21600,l21600,xe" w14:anchorId="18985096">
                 <v:stroke joinstyle="miter"/>
                 <v:path gradientshapeok="t" o:connecttype="rect"/>
               </v:shapetype>
-              <v:shape id="Text Box 5" o:spid="_x0000_s1026" type="#_x0000_t202" style="position:absolute;left:0;text-align:left;margin-left:352.85pt;margin-top:9.45pt;width:85.9pt;height:21.55pt;z-index:251658257;visibility:visible;mso-wrap-style:square;mso-width-percent:0;mso-wrap-distance-left:9pt;mso-wrap-distance-top:0;mso-wrap-distance-right:9pt;mso-wrap-distance-bottom:0;mso-position-horizontal:absolute;mso-position-horizontal-relative:text;mso-position-vertical:absolute;mso-position-vertical-relative:text;mso-width-percent:0;mso-width-relative:margin;v-text-anchor:top" o:gfxdata="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" filled="f" stroked="f">
+              <v:shape id="Text Box 5" style="position:absolute;left:0;text-align:left;margin-left:352.85pt;margin-top:9.45pt;width:85.9pt;height:21.55pt;z-index:251658257;visibility:visible;mso-wrap-style:square;mso-width-percent:0;mso-wrap-distance-left:9pt;mso-wrap-distance-top:0;mso-wrap-distance-right:9pt;mso-wrap-distance-bottom:0;mso-position-horizontal:absolute;mso-position-horizontal-relative:text;mso-position-vertical:absolute;mso-position-vertical-relative:text;mso-width-percent:0;mso-width-relative:margin;v-text-anchor:top" o:spid="_x0000_s1026" filled="f" stroked="f" type="#_x0000_t202" o:gfxdata="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">
                 <v:textbox>
                   <w:txbxContent>
                     <w:p>
@@ -2498,88 +2498,103 @@
           <w:numId w:val="17"/>
         </w:numPr>
         <w:rPr>
-          <w:rFonts w:asciiTheme="minorHAnsi" w:hAnsiTheme="minorHAnsi" w:cstheme="minorHAnsi"/>
-          <w:color w:val="FF0000"/>
-        </w:rPr>
-      </w:pPr>
-      <w:r>
-        <w:rPr>
-          <w:rFonts w:asciiTheme="minorHAnsi" w:hAnsiTheme="minorHAnsi" w:cstheme="minorHAnsi"/>
-          <w:color w:val="FF0000"/>
+          <w:rFonts w:ascii="Calibri" w:hAnsi="Calibri" w:cs="Calibri" w:asciiTheme="minorAscii" w:hAnsiTheme="minorAscii" w:cstheme="minorAscii"/>
+          <w:color w:val="FF0000"/>
+        </w:rPr>
+      </w:pPr>
+      <w:r>
+        <w:rPr>
+          <w:rFonts w:ascii="Calibri" w:hAnsi="Calibri" w:cs="Calibri" w:asciiTheme="minorAscii" w:hAnsiTheme="minorAscii" w:cstheme="minorAscii"/>
+          <w:color w:val="FF0000"/>
+          <w:highlight w:val="darkGreen"/>
         </w:rPr>
         <w:t xml:space="preserve">Add functionality to Backup/Restore &amp; </w:t>
       </w:r>
       <w:r>
         <w:rPr>
-          <w:rFonts w:asciiTheme="minorHAnsi" w:hAnsiTheme="minorHAnsi" w:cstheme="minorHAnsi"/>
-          <w:color w:val="FF0000"/>
-          <w:highlight w:val="green"/>
+          <w:rFonts w:ascii="Calibri" w:hAnsi="Calibri" w:cs="Calibri" w:asciiTheme="minorAscii" w:hAnsiTheme="minorAscii" w:cstheme="minorAscii"/>
+          <w:color w:val="FF0000"/>
+          <w:highlight w:val="darkGreen"/>
         </w:rPr>
         <w:t>Print</w:t>
       </w:r>
       <w:r>
         <w:rPr>
-          <w:rFonts w:asciiTheme="minorHAnsi" w:hAnsiTheme="minorHAnsi" w:cstheme="minorHAnsi"/>
-          <w:color w:val="FF0000"/>
+          <w:rFonts w:ascii="Calibri" w:hAnsi="Calibri" w:cs="Calibri" w:asciiTheme="minorAscii" w:hAnsiTheme="minorAscii" w:cstheme="minorAscii"/>
+          <w:color w:val="FF0000"/>
+          <w:highlight w:val="darkGreen"/>
         </w:rPr>
         <w:t xml:space="preserve"> –</w:t>
       </w:r>
       <w:r>
         <w:rPr>
-          <w:rFonts w:asciiTheme="minorHAnsi" w:hAnsiTheme="minorHAnsi" w:cstheme="minorHAnsi"/>
-          <w:color w:val="FF0000"/>
+          <w:rFonts w:ascii="Calibri" w:hAnsi="Calibri" w:cs="Calibri" w:asciiTheme="minorAscii" w:hAnsiTheme="minorAscii" w:cstheme="minorAscii"/>
+          <w:color w:val="FF0000"/>
+          <w:highlight w:val="darkGreen"/>
         </w:rPr>
         <w:t xml:space="preserve"> </w:t>
       </w:r>
       <w:r>
         <w:rPr>
-          <w:rFonts w:asciiTheme="minorHAnsi" w:hAnsiTheme="minorHAnsi" w:cstheme="minorHAnsi"/>
-          <w:color w:val="FF0000"/>
+          <w:rFonts w:ascii="Calibri" w:hAnsi="Calibri" w:cs="Calibri" w:asciiTheme="minorAscii" w:hAnsiTheme="minorAscii" w:cstheme="minorAscii"/>
+          <w:color w:val="FF0000"/>
+          <w:highlight w:val="darkGreen"/>
         </w:rPr>
         <w:t xml:space="preserve">exported as </w:t>
       </w:r>
       <w:r>
         <w:rPr>
-          <w:rFonts w:asciiTheme="minorHAnsi" w:hAnsiTheme="minorHAnsi" w:cstheme="minorHAnsi"/>
-          <w:b/>
-          <w:bCs/>
-          <w:color w:val="FF0000"/>
+          <w:rFonts w:ascii="Calibri" w:hAnsi="Calibri" w:cs="Calibri" w:asciiTheme="minorAscii" w:hAnsiTheme="minorAscii" w:cstheme="minorAscii"/>
+          <w:b w:val="1"/>
+          <w:bCs w:val="1"/>
+          <w:color w:val="FF0000"/>
+          <w:highlight w:val="darkGreen"/>
         </w:rPr>
         <w:t>pdf</w:t>
       </w:r>
       <w:r>
         <w:rPr>
-          <w:rFonts w:asciiTheme="minorHAnsi" w:hAnsiTheme="minorHAnsi" w:cstheme="minorHAnsi"/>
-          <w:color w:val="FF0000"/>
+          <w:rFonts w:ascii="Calibri" w:hAnsi="Calibri" w:cs="Calibri" w:asciiTheme="minorAscii" w:hAnsiTheme="minorAscii" w:cstheme="minorAscii"/>
+          <w:color w:val="FF0000"/>
+          <w:highlight w:val="darkGreen"/>
         </w:rPr>
         <w:t xml:space="preserve"> (</w:t>
       </w:r>
-      <w:proofErr w:type="spellStart"/>
-      <w:r>
-        <w:rPr>
-          <w:rFonts w:asciiTheme="minorHAnsi" w:hAnsiTheme="minorHAnsi" w:cstheme="minorHAnsi"/>
-          <w:color w:val="FF0000"/>
+      <w:r>
+        <w:rPr>
+          <w:rFonts w:ascii="Calibri" w:hAnsi="Calibri" w:cs="Calibri" w:asciiTheme="minorAscii" w:hAnsiTheme="minorAscii" w:cstheme="minorAscii"/>
+          <w:color w:val="FF0000"/>
+          <w:highlight w:val="darkGreen"/>
         </w:rPr>
         <w:t>Aymen</w:t>
       </w:r>
-      <w:proofErr w:type="spellEnd"/>
-      <w:r>
-        <w:rPr>
-          <w:rFonts w:asciiTheme="minorHAnsi" w:hAnsiTheme="minorHAnsi" w:cstheme="minorHAnsi"/>
-          <w:color w:val="FF0000"/>
-        </w:rPr>
-        <w:t>/Rati/Ethan</w:t>
-      </w:r>
-      <w:r>
-        <w:rPr>
-          <w:rFonts w:asciiTheme="minorHAnsi" w:hAnsiTheme="minorHAnsi" w:cstheme="minorHAnsi"/>
-          <w:color w:val="FF0000"/>
+      <w:r>
+        <w:rPr>
+          <w:rFonts w:ascii="Calibri" w:hAnsi="Calibri" w:cs="Calibri" w:asciiTheme="minorAscii" w:hAnsiTheme="minorAscii" w:cstheme="minorAscii"/>
+          <w:color w:val="FF0000"/>
+          <w:highlight w:val="darkGreen"/>
+        </w:rPr>
+        <w:t>/Rati/</w:t>
+      </w:r>
+      <w:r>
+        <w:rPr>
+          <w:rFonts w:ascii="Calibri" w:hAnsi="Calibri" w:cs="Calibri" w:asciiTheme="minorAscii" w:hAnsiTheme="minorAscii" w:cstheme="minorAscii"/>
+          <w:color w:val="FF0000"/>
+          <w:highlight w:val="darkGreen"/>
+        </w:rPr>
+        <w:t>Ethan</w:t>
+      </w:r>
+      <w:r>
+        <w:rPr>
+          <w:rFonts w:ascii="Calibri" w:hAnsi="Calibri" w:cs="Calibri" w:asciiTheme="minorAscii" w:hAnsiTheme="minorAscii" w:cstheme="minorAscii"/>
+          <w:color w:val="FF0000"/>
+          <w:highlight w:val="darkGreen"/>
         </w:rPr>
         <w:t>)</w:t>
       </w:r>
       <w:r>
         <w:rPr>
-          <w:rFonts w:asciiTheme="minorHAnsi" w:hAnsiTheme="minorHAnsi" w:cstheme="minorHAnsi"/>
+          <w:rFonts w:ascii="Calibri" w:hAnsi="Calibri" w:cs="Calibri" w:asciiTheme="minorAscii" w:hAnsiTheme="minorAscii" w:cstheme="minorAscii"/>
           <w:color w:val="FF0000"/>
         </w:rPr>
         <w:t xml:space="preserve">   </w:t>
@@ -2587,7 +2602,7 @@
       <w:commentRangeStart w:id="2"/>
       <w:r>
         <w:rPr>
-          <w:rFonts w:asciiTheme="minorHAnsi" w:hAnsiTheme="minorHAnsi" w:cstheme="minorHAnsi"/>
+          <w:rFonts w:ascii="Calibri" w:hAnsi="Calibri" w:cs="Calibri" w:asciiTheme="minorAscii" w:hAnsiTheme="minorAscii" w:cstheme="minorAscii"/>
           <w:color w:val="FF0000"/>
         </w:rPr>
         <w:t>.</w:t>
@@ -5333,8 +5348,8 @@
     <w:p>
       <w:pPr>
         <w:pBdr>
-          <w:top w:val="single" w:sz="4" w:space="1" w:color="auto"/>
-          <w:bottom w:val="single" w:sz="4" w:space="1" w:color="auto"/>
+          <w:top w:val="single" w:color="auto" w:sz="4" w:space="1"/>
+          <w:bottom w:val="single" w:color="auto" w:sz="4" w:space="1"/>
         </w:pBdr>
         <w:jc w:val="center"/>
         <w:rPr>
@@ -5509,11 +5524,16 @@
           <w:rFonts w:asciiTheme="minorHAnsi" w:hAnsiTheme="minorHAnsi" w:cstheme="minorHAnsi"/>
         </w:rPr>
         <w:tab/>
+      </w:r>
+      <w:r>
+        <w:rPr>
+          <w:rFonts w:asciiTheme="minorHAnsi" w:hAnsiTheme="minorHAnsi" w:cstheme="minorHAnsi"/>
+        </w:rPr>
         <w:t xml:space="preserve"> </w:t>
       </w:r>
       <w:r>
         <w:rPr>
-          <w:rFonts w:asciiTheme="minorHAnsi" w:eastAsia="Wingdings" w:hAnsiTheme="minorHAnsi" w:cstheme="minorHAnsi"/>
+          <w:rFonts w:eastAsia="Wingdings" w:asciiTheme="minorHAnsi" w:hAnsiTheme="minorHAnsi" w:cstheme="minorHAnsi"/>
         </w:rPr>
         <w:t>-&gt;</w:t>
       </w:r>
@@ -5620,23 +5640,28 @@
           <w:rFonts w:asciiTheme="minorHAnsi" w:hAnsiTheme="minorHAnsi" w:cstheme="minorHAnsi"/>
         </w:rPr>
         <w:tab/>
+      </w:r>
+      <w:r>
+        <w:rPr>
+          <w:rFonts w:asciiTheme="minorHAnsi" w:hAnsiTheme="minorHAnsi" w:cstheme="minorHAnsi"/>
+        </w:rPr>
         <w:t xml:space="preserve"> </w:t>
       </w:r>
       <w:r>
         <w:rPr>
-          <w:rFonts w:asciiTheme="minorHAnsi" w:eastAsia="Wingdings" w:hAnsiTheme="minorHAnsi" w:cstheme="minorHAnsi"/>
+          <w:rFonts w:eastAsia="Wingdings" w:asciiTheme="minorHAnsi" w:hAnsiTheme="minorHAnsi" w:cstheme="minorHAnsi"/>
         </w:rPr>
         <w:t>-&gt;</w:t>
       </w:r>
       <w:r>
         <w:rPr>
-          <w:rFonts w:asciiTheme="minorHAnsi" w:eastAsia="Wingdings" w:hAnsiTheme="minorHAnsi" w:cstheme="minorHAnsi"/>
+          <w:rFonts w:eastAsia="Wingdings" w:asciiTheme="minorHAnsi" w:hAnsiTheme="minorHAnsi" w:cstheme="minorHAnsi"/>
         </w:rPr>
         <w:t xml:space="preserve">Testing </w:t>
       </w:r>
       <w:r>
         <w:rPr>
-          <w:rFonts w:asciiTheme="minorHAnsi" w:eastAsia="Wingdings" w:hAnsiTheme="minorHAnsi" w:cstheme="minorHAnsi"/>
+          <w:rFonts w:eastAsia="Wingdings" w:asciiTheme="minorHAnsi" w:hAnsiTheme="minorHAnsi" w:cstheme="minorHAnsi"/>
         </w:rPr>
         <w:t>three use cases</w:t>
       </w:r>
@@ -5668,7 +5693,7 @@
       </w:r>
       <w:r>
         <w:rPr>
-          <w:rFonts w:asciiTheme="minorHAnsi" w:eastAsia="Wingdings" w:hAnsiTheme="minorHAnsi" w:cstheme="minorHAnsi"/>
+          <w:rFonts w:eastAsia="Wingdings" w:asciiTheme="minorHAnsi" w:hAnsiTheme="minorHAnsi" w:cstheme="minorHAnsi"/>
         </w:rPr>
         <w:t>-&gt;</w:t>
       </w:r>
@@ -6553,8 +6578,8 @@
     <w:p>
       <w:pPr>
         <w:pBdr>
-          <w:top w:val="single" w:sz="4" w:space="1" w:color="auto"/>
-          <w:bottom w:val="single" w:sz="4" w:space="1" w:color="auto"/>
+          <w:top w:val="single" w:color="auto" w:sz="4" w:space="1"/>
+          <w:bottom w:val="single" w:color="auto" w:sz="4" w:space="1"/>
         </w:pBdr>
         <w:jc w:val="center"/>
         <w:rPr>
@@ -8193,19 +8218,19 @@
                   </w:drawing>
                 </mc:Choice>
                 <mc:Fallback>
-                  <w:pict>
-                    <v:shapetype w14:anchorId="72EC2A8B" id="_x0000_t15" coordsize="21600,21600" o:spt="15" adj="16200" path="m@0,l,,,21600@0,21600,21600,10800xe">
+                  <w:pict w14:anchorId="641AD421">
+                    <v:shapetype id="_x0000_t15" coordsize="21600,21600" o:spt="15" adj="16200" path="m@0,l,,,21600@0,21600,21600,10800xe" w14:anchorId="72EC2A8B">
                       <v:stroke joinstyle="miter"/>
                       <v:formulas>
                         <v:f eqn="val #0"/>
                         <v:f eqn="prod #0 1 2"/>
                       </v:formulas>
-                      <v:path gradientshapeok="t" o:connecttype="custom" o:connectlocs="@1,0;0,10800;@1,21600;21600,10800" o:connectangles="270,180,90,0" textboxrect="0,0,10800,21600;0,0,16200,21600;0,0,21600,21600"/>
+                      <v:path textboxrect="0,0,10800,21600;0,0,16200,21600;0,0,21600,21600" gradientshapeok="t" o:connecttype="custom" o:connectlocs="@1,0;0,10800;@1,21600;21600,10800" o:connectangles="270,180,90,0"/>
                       <v:handles>
                         <v:h position="#0,topLeft" xrange="0,21600"/>
                       </v:handles>
                     </v:shapetype>
-                    <v:shape id="Arrow: Pentagon 1" o:spid="_x0000_s1027" type="#_x0000_t15" style="position:absolute;margin-left:14.95pt;margin-top:10.7pt;width:142.05pt;height:30.2pt;z-index:251658240;visibility:visible;mso-wrap-style:square;mso-width-percent:0;mso-height-percent:0;mso-wrap-distance-left:9pt;mso-wrap-distance-top:0;mso-wrap-distance-right:9pt;mso-wrap-distance-bottom:0;mso-position-horizontal:absolute;mso-position-horizontal-relative:text;mso-position-vertical:absolute;mso-position-vertical-relative:text;mso-width-percent:0;mso-height-percent:0;mso-width-relative:margin;mso-height-relative:margin;v-text-anchor:middle" o:gfxdata="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" adj="19306" fillcolor="#4472c4 [3204]" strokecolor="#1f3763 [1604]" strokeweight="1pt">
+                    <v:shape id="Arrow: Pentagon 1" style="position:absolute;margin-left:14.95pt;margin-top:10.7pt;width:142.05pt;height:30.2pt;z-index:251658240;visibility:visible;mso-wrap-style:square;mso-width-percent:0;mso-height-percent:0;mso-wrap-distance-left:9pt;mso-wrap-distance-top:0;mso-wrap-distance-right:9pt;mso-wrap-distance-bottom:0;mso-position-horizontal:absolute;mso-position-horizontal-relative:text;mso-position-vertical:absolute;mso-position-vertical-relative:text;mso-width-percent:0;mso-height-percent:0;mso-width-relative:margin;mso-height-relative:margin;v-text-anchor:middle" o:spid="_x0000_s1027" fillcolor="#4472c4 [3204]" strokecolor="#1f3763 [1604]" strokeweight="1pt" type="#_x0000_t15" adj="19306" o:gfxdata="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">
                       <v:textbox>
                         <w:txbxContent>
                           <w:p>
@@ -9536,7 +9561,7 @@
       </w:pPr>
     </w:p>
     <w:sectPr>
-      <w:pgSz w:w="11906" w:h="16838"/>
+      <w:pgSz w:w="11906" w:h="16838" w:orient="portrait"/>
       <w:pgMar w:top="1440" w:right="1440" w:bottom="1440" w:left="1440" w:header="708" w:footer="708" w:gutter="0"/>
       <w:cols w:space="708"/>
       <w:docGrid w:linePitch="360"/>
@@ -9547,7 +9572,7 @@
 
 <file path=word/comments.xml><?xml version="1.0" encoding="utf-8"?>
 <w:comments xmlns:wpc="http://schemas.microsoft.com/office/word/2010/wordprocessingCanvas" xmlns:cx="http://schemas.microsoft.com/office/drawing/2014/chartex" xmlns:cx1="http://schemas.microsoft.com/office/drawing/2015/9/8/chartex" xmlns:cx2="http://schemas.microsoft.com/office/drawing/2015/10/21/chartex" xmlns:cx3="http://schemas.microsoft.com/office/drawing/2016/5/9/chartex" xmlns:cx4="http://schemas.microsoft.com/office/drawing/2016/5/10/chartex" xmlns:cx5="http://schemas.microsoft.com/office/drawing/2016/5/11/chartex" xmlns:cx6="http://schemas.microsoft.com/office/drawing/2016/5/12/chartex" xmlns:cx7="http://schemas.microsoft.com/office/drawing/2016/5/13/chartex" xmlns:cx8="http://schemas.microsoft.com/office/drawing/2016/5/14/chartex" xmlns:mc="http://schemas.openxmlformats.org/markup-compatibility/2006" xmlns:aink="http://schemas.microsoft.com/office/drawing/2016/ink" xmlns:am3d="http://schemas.microsoft.com/office/drawing/2017/model3d" xmlns:o="urn:schemas-microsoft-com:office:office" xmlns:oel="http://schemas.microsoft.com/office/2019/extlst" xmlns:r="http://schemas.openxmlformats.org/officeDocument/2006/relationships" xmlns:m="http://schemas.openxmlformats.org/officeDocument/2006/math" xmlns:v="urn:schemas-microsoft-com:vml" xmlns:wp14="http://schemas.microsoft.com/office/word/2010/wordprocessingDrawing" xmlns:wp="http://schemas.openxmlformats.org/drawingml/2006/wordprocessingDrawing" xmlns:w10="urn:schemas-microsoft-com:office:word" xmlns:w="http://schemas.openxmlformats.org/wordprocessingml/2006/main" xmlns:w14="http://schemas.microsoft.com/office/word/2010/wordml" xmlns:w15="http://schemas.microsoft.com/office/word/2012/wordml" xmlns:w16cex="http://schemas.microsoft.com/office/word/2018/wordml/cex" xmlns:w16cid="http://schemas.microsoft.com/office/word/2016/wordml/cid" xmlns:w16="http://schemas.microsoft.com/office/word/2018/wordml" xmlns:w16du="http://schemas.microsoft.com/office/word/2023/wordml/word16du" xmlns:w16sdtdh="http://schemas.microsoft.com/office/word/2020/wordml/sdtdatahash" xmlns:w16se="http://schemas.microsoft.com/office/word/2015/wordml/symex" xmlns:wpg="http://schemas.microsoft.com/office/word/2010/wordprocessingGroup" xmlns:wpi="http://schemas.microsoft.com/office/word/2010/wordprocessingInk" xmlns:wne="http://schemas.microsoft.com/office/word/2006/wordml" xmlns:wps="http://schemas.microsoft.com/office/word/2010/wordprocessingShape" mc:Ignorable="w14 w15 w16se w16cid w16 w16cex w16sdtdh wp14">
-  <w:comment w:id="0" w:author="UG-Said, Aymen" w:date="2023-03-21T21:24:00Z" w:initials="USA">
+  <w:comment w:initials="USA" w:author="UG-Said, Aymen" w:date="2023-03-21T21:24:00Z" w:id="0">
     <w:p>
       <w:pPr>
         <w:pStyle w:val="CommentText"/>
@@ -9564,7 +9589,7 @@
       </w:r>
     </w:p>
   </w:comment>
-  <w:comment w:id="1" w:author="UG-Akram, Abbib" w:date="2023-03-27T14:19:00Z" w:initials="MOU">
+  <w:comment w:initials="MOU" w:author="UG-Akram, Abbib" w:date="2023-03-27T14:19:00Z" w:id="1">
     <w:p>
       <w:r>
         <w:rPr>
@@ -9582,7 +9607,7 @@
       </w:r>
     </w:p>
   </w:comment>
-  <w:comment w:id="2" w:author="UG-Said, Aymen" w:date="2023-04-10T23:46:00Z" w:initials="USA">
+  <w:comment w:initials="USA" w:author="UG-Said, Aymen" w:date="2023-04-10T23:46:00Z" w:id="2">
     <w:p>
       <w:pPr>
         <w:pStyle w:val="CommentText"/>
@@ -9598,7 +9623,7 @@
       </w:r>
     </w:p>
   </w:comment>
-  <w:comment w:id="3" w:author="UG-Said, Aymen" w:date="2023-03-21T19:34:00Z" w:initials="USA">
+  <w:comment w:initials="USA" w:author="UG-Said, Aymen" w:date="2023-03-21T19:34:00Z" w:id="3">
     <w:p>
       <w:r>
         <w:rPr>
@@ -9608,7 +9633,7 @@
       </w:r>
       <w:r>
         <w:rPr>
-          <w:rFonts w:asciiTheme="minorHAnsi" w:eastAsiaTheme="minorHAnsi" w:hAnsiTheme="minorHAnsi" w:cstheme="minorBidi"/>
+          <w:rFonts w:asciiTheme="minorHAnsi" w:hAnsiTheme="minorHAnsi" w:eastAsiaTheme="minorHAnsi" w:cstheme="minorBidi"/>
           <w:sz w:val="20"/>
           <w:szCs w:val="20"/>
           <w:lang w:eastAsia="en-US"/>
@@ -9622,7 +9647,7 @@
       </w:pPr>
       <w:r>
         <w:rPr>
-          <w:rFonts w:asciiTheme="minorHAnsi" w:eastAsiaTheme="minorHAnsi" w:hAnsiTheme="minorHAnsi" w:cstheme="minorBidi"/>
+          <w:rFonts w:asciiTheme="minorHAnsi" w:hAnsiTheme="minorHAnsi" w:eastAsiaTheme="minorHAnsi" w:cstheme="minorBidi"/>
           <w:lang w:eastAsia="en-US"/>
         </w:rPr>
         <w:t xml:space="preserve">  @@ -9764,7 +9789,7 @@
         <w:ind w:left="360" w:hanging="360"/>
       </w:pPr>
       <w:rPr>
-        <w:rFonts w:ascii="Symbol" w:hAnsi="Symbol" w:hint="default"/>
+        <w:rFonts w:hint="default" w:ascii="Symbol" w:hAnsi="Symbol"/>
       </w:rPr>
     </w:lvl>
     <w:lvl w:ilvl="1" w:tplc="08090003" w:tentative="1">
@@ -9776,7 +9801,7 @@
         <w:ind w:left="1080" w:hanging="360"/>
       </w:pPr>
       <w:rPr>
-        <w:rFonts w:ascii="Courier New" w:hAnsi="Courier New" w:cs="Courier New" w:hint="default"/>
+        <w:rFonts w:hint="default" w:ascii="Courier New" w:hAnsi="Courier New" w:cs="Courier New"/>
       </w:rPr>
     </w:lvl>
     <w:lvl w:ilvl="2" w:tplc="08090005" w:tentative="1">
@@ -9788,7 +9813,7 @@
         <w:ind w:left="1800" w:hanging="360"/>
       </w:pPr>
       <w:rPr>
-        <w:rFonts w:ascii="Wingdings" w:hAnsi="Wingdings" w:hint="default"/>
+        <w:rFonts w:hint="default" w:ascii="Wingdings" w:hAnsi="Wingdings"/>
       </w:rPr>
     </w:lvl>
     <w:lvl w:ilvl="3" w:tplc="08090001" w:tentative="1">
@@ -9800,7 +9825,7 @@
         <w:ind w:left="2520" w:hanging="360"/>
       </w:pPr>
       <w:rPr>
-        <w:rFonts w:ascii="Symbol" w:hAnsi="Symbol" w:hint="default"/>
+        <w:rFonts w:hint="default" w:ascii="Symbol" w:hAnsi="Symbol"/>
       </w:rPr>
     </w:lvl>
     <w:lvl w:ilvl="4" w:tplc="08090003" w:tentative="1">
@@ -9812,7 +9837,7 @@
         <w:ind w:left="3240" w:hanging="360"/>
       </w:pPr>
       <w:rPr>
-        <w:rFonts w:ascii="Courier New" w:hAnsi="Courier New" w:cs="Courier New" w:hint="default"/>
+        <w:rFonts w:hint="default" w:ascii="Courier New" w:hAnsi="Courier New" w:cs="Courier New"/>
       </w:rPr>
     </w:lvl>
     <w:lvl w:ilvl="5" w:tplc="08090005" w:tentative="1">
@@ -9824,7 +9849,7 @@
         <w:ind w:left="3960" w:hanging="360"/>
       </w:pPr>
       <w:rPr>
-        <w:rFonts w:ascii="Wingdings" w:hAnsi="Wingdings" w:hint="default"/>
+        <w:rFonts w:hint="default" w:ascii="Wingdings" w:hAnsi="Wingdings"/>
       </w:rPr>
     </w:lvl>
     <w:lvl w:ilvl="6" w:tplc="08090001" w:tentative="1">
@@ -9836,7 +9861,7 @@
         <w:ind w:left="4680" w:hanging="360"/>
       </w:pPr>
       <w:rPr>
-        <w:rFonts w:ascii="Symbol" w:hAnsi="Symbol" w:hint="default"/>
+        <w:rFonts w:hint="default" w:ascii="Symbol" w:hAnsi="Symbol"/>
       </w:rPr>
     </w:lvl>
     <w:lvl w:ilvl="7" w:tplc="08090003" w:tentative="1">
@@ -9848,7 +9873,7 @@
         <w:ind w:left="5400" w:hanging="360"/>
       </w:pPr>
       <w:rPr>
-        <w:rFonts w:ascii="Courier New" w:hAnsi="Courier New" w:cs="Courier New" w:hint="default"/>
+        <w:rFonts w:hint="default" w:ascii="Courier New" w:hAnsi="Courier New" w:cs="Courier New"/>
       </w:rPr>
     </w:lvl>
     <w:lvl w:ilvl="8" w:tplc="08090005" w:tentative="1">
@@ -9860,7 +9885,7 @@
         <w:ind w:left="6120" w:hanging="360"/>
       </w:pPr>
       <w:rPr>
-        <w:rFonts w:ascii="Wingdings" w:hAnsi="Wingdings" w:hint="default"/>
+        <w:rFonts w:hint="default" w:ascii="Wingdings" w:hAnsi="Wingdings"/>
       </w:rPr>
     </w:lvl>
   </w:abstractNum>
@@ -9877,7 +9902,7 @@
         <w:ind w:left="720" w:hanging="360"/>
       </w:pPr>
       <w:rPr>
-        <w:rFonts w:ascii="Wingdings" w:hAnsi="Wingdings" w:hint="default"/>
+        <w:rFonts w:hint="default" w:ascii="Wingdings" w:hAnsi="Wingdings"/>
       </w:rPr>
     </w:lvl>
     <w:lvl w:ilvl="1" w:tplc="08090003" w:tentative="1">
@@ -9889,7 +9914,7 @@
         <w:ind w:left="1440" w:hanging="360"/>
       </w:pPr>
       <w:rPr>
-        <w:rFonts w:ascii="Courier New" w:hAnsi="Courier New" w:cs="Courier New" w:hint="default"/>
+        <w:rFonts w:hint="default" w:ascii="Courier New" w:hAnsi="Courier New" w:cs="Courier New"/>
       </w:rPr>
     </w:lvl>
     <w:lvl w:ilvl="2" w:tplc="08090005" w:tentative="1">
@@ -9901,7 +9926,7 @@
         <w:ind w:left="2160" w:hanging="360"/>
       </w:pPr>
       <w:rPr>
-        <w:rFonts w:ascii="Wingdings" w:hAnsi="Wingdings" w:hint="default"/>
+        <w:rFonts w:hint="default" w:ascii="Wingdings" w:hAnsi="Wingdings"/>
       </w:rPr>
     </w:lvl>
     <w:lvl w:ilvl="3" w:tplc="08090001" w:tentative="1">
@@ -9913,7 +9938,7 @@
         <w:ind w:left="2880" w:hanging="360"/>
       </w:pPr>
       <w:rPr>
-        <w:rFonts w:ascii="Symbol" w:hAnsi="Symbol" w:hint="default"/>
+        <w:rFonts w:hint="default" w:ascii="Symbol" w:hAnsi="Symbol"/>
       </w:rPr>
     </w:lvl>
     <w:lvl w:ilvl="4" w:tplc="08090003" w:tentative="1">
@@ -9925,7 +9950,7 @@
         <w:ind w:left="3600" w:hanging="360"/>
       </w:pPr>
       <w:rPr>
-        <w:rFonts w:ascii="Courier New" w:hAnsi="Courier New" w:cs="Courier New" w:hint="default"/>
+        <w:rFonts w:hint="default" w:ascii="Courier New" w:hAnsi="Courier New" w:cs="Courier New"/>
       </w:rPr>
     </w:lvl>
     <w:lvl w:ilvl="5" w:tplc="08090005" w:tentative="1">
@@ -9937,7 +9962,7 @@
         <w:ind w:left="4320" w:hanging="360"/>
       </w:pPr>
       <w:rPr>
-        <w:rFonts w:ascii="Wingdings" w:hAnsi="Wingdings" w:hint="default"/>
+        <w:rFonts w:hint="default" w:ascii="Wingdings" w:hAnsi="Wingdings"/>
       </w:rPr>
     </w:lvl>
     <w:lvl w:ilvl="6" w:tplc="08090001" w:tentative="1">
@@ -9949,7 +9974,7 @@
         <w:ind w:left="5040" w:hanging="360"/>
       </w:pPr>
       <w:rPr>
-        <w:rFonts w:ascii="Symbol" w:hAnsi="Symbol" w:hint="default"/>
+        <w:rFonts w:hint="default" w:ascii="Symbol" w:hAnsi="Symbol"/>
       </w:rPr>
     </w:lvl>
     <w:lvl w:ilvl="7" w:tplc="08090003" w:tentative="1">
@@ -9961,7 +9986,7 @@
         <w:ind w:left="5760" w:hanging="360"/>
       </w:pPr>
       <w:rPr>
-        <w:rFonts w:ascii="Courier New" w:hAnsi="Courier New" w:cs="Courier New" w:hint="default"/>
+        <w:rFonts w:hint="default" w:ascii="Courier New" w:hAnsi="Courier New" w:cs="Courier New"/>
       </w:rPr>
     </w:lvl>
     <w:lvl w:ilvl="8" w:tplc="08090005" w:tentative="1">
@@ -9973,7 +9998,7 @@
         <w:ind w:left="6480" w:hanging="360"/>
       </w:pPr>
       <w:rPr>
-        <w:rFonts w:ascii="Wingdings" w:hAnsi="Wingdings" w:hint="default"/>
+        <w:rFonts w:hint="default" w:ascii="Wingdings" w:hAnsi="Wingdings"/>
       </w:rPr>
     </w:lvl>
   </w:abstractNum>
@@ -9990,7 +10015,7 @@
         <w:ind w:left="720" w:hanging="360"/>
       </w:pPr>
       <w:rPr>
-        <w:rFonts w:ascii="Symbol" w:hAnsi="Symbol" w:hint="default"/>
+        <w:rFonts w:hint="default" w:ascii="Symbol" w:hAnsi="Symbol"/>
         <w:color w:val="000000" w:themeColor="text1"/>
       </w:rPr>
     </w:lvl>
@@ -10003,7 +10028,7 @@
         <w:ind w:left="1440" w:hanging="360"/>
       </w:pPr>
       <w:rPr>
-        <w:rFonts w:ascii="Courier New" w:hAnsi="Courier New" w:cs="Courier New" w:hint="default"/>
+        <w:rFonts w:hint="default" w:ascii="Courier New" w:hAnsi="Courier New" w:cs="Courier New"/>
       </w:rPr>
     </w:lvl>
     <w:lvl w:ilvl="2" w:tplc="08090005">
@@ -10015,7 +10040,7 @@
         <w:ind w:left="2160" w:hanging="360"/>
       </w:pPr>
       <w:rPr>
-        <w:rFonts w:ascii="Wingdings" w:hAnsi="Wingdings" w:hint="default"/>
+        <w:rFonts w:hint="default" w:ascii="Wingdings" w:hAnsi="Wingdings"/>
       </w:rPr>
     </w:lvl>
     <w:lvl w:ilvl="3" w:tplc="08090001">
@@ -10027,7 +10052,7 @@
         <w:ind w:left="2880" w:hanging="360"/>
       </w:pPr>
       <w:rPr>
-        <w:rFonts w:ascii="Symbol" w:hAnsi="Symbol" w:hint="default"/>
+        <w:rFonts w:hint="default" w:ascii="Symbol" w:hAnsi="Symbol"/>
       </w:rPr>
     </w:lvl>
     <w:lvl w:ilvl="4" w:tplc="08090003" w:tentative="1">
@@ -10039,7 +10064,7 @@
         <w:ind w:left="3600" w:hanging="360"/>
       </w:pPr>
       <w:rPr>
-        <w:rFonts w:ascii="Courier New" w:hAnsi="Courier New" w:cs="Courier New" w:hint="default"/>
+        <w:rFonts w:hint="default" w:ascii="Courier New" w:hAnsi="Courier New" w:cs="Courier New"/>
       </w:rPr>
     </w:lvl>
     <w:lvl w:ilvl="5" w:tplc="08090005" w:tentative="1">
@@ -10051,7 +10076,7 @@
         <w:ind w:left="4320" w:hanging="360"/>
       </w:pPr>
       <w:rPr>
-        <w:rFonts w:ascii="Wingdings" w:hAnsi="Wingdings" w:hint="default"/>
+        <w:rFonts w:hint="default" w:ascii="Wingdings" w:hAnsi="Wingdings"/>
       </w:rPr>
     </w:lvl>
     <w:lvl w:ilvl="6" w:tplc="08090001" w:tentative="1">
@@ -10063,7 +10088,7 @@
         <w:ind w:left="5040" w:hanging="360"/>
       </w:pPr>
       <w:rPr>
-        <w:rFonts w:ascii="Symbol" w:hAnsi="Symbol" w:hint="default"/>
+        <w:rFonts w:hint="default" w:ascii="Symbol" w:hAnsi="Symbol"/>
       </w:rPr>
     </w:lvl>
     <w:lvl w:ilvl="7" w:tplc="08090003" w:tentative="1">
@@ -10075,7 +10100,7 @@
         <w:ind w:left="5760" w:hanging="360"/>
       </w:pPr>
       <w:rPr>
-        <w:rFonts w:ascii="Courier New" w:hAnsi="Courier New" w:cs="Courier New" w:hint="default"/>
+        <w:rFonts w:hint="default" w:ascii="Courier New" w:hAnsi="Courier New" w:cs="Courier New"/>
       </w:rPr>
     </w:lvl>
     <w:lvl w:ilvl="8" w:tplc="08090005" w:tentative="1">
@@ -10087,7 +10112,7 @@
         <w:ind w:left="6480" w:hanging="360"/>
       </w:pPr>
       <w:rPr>
-        <w:rFonts w:ascii="Wingdings" w:hAnsi="Wingdings" w:hint="default"/>
+        <w:rFonts w:hint="default" w:ascii="Wingdings" w:hAnsi="Wingdings"/>
       </w:rPr>
     </w:lvl>
   </w:abstractNum>
@@ -10104,7 +10129,7 @@
         <w:ind w:left="720" w:hanging="360"/>
       </w:pPr>
       <w:rPr>
-        <w:rFonts w:ascii="Symbol" w:hAnsi="Symbol" w:hint="default"/>
+        <w:rFonts w:hint="default" w:ascii="Symbol" w:hAnsi="Symbol"/>
       </w:rPr>
     </w:lvl>
     <w:lvl w:ilvl="1" w:tplc="08090003" w:tentative="1">
@@ -10116,7 +10141,7 @@
         <w:ind w:left="1440" w:hanging="360"/>
       </w:pPr>
       <w:rPr>
-        <w:rFonts w:ascii="Courier New" w:hAnsi="Courier New" w:cs="Courier New" w:hint="default"/>
+        <w:rFonts w:hint="default" w:ascii="Courier New" w:hAnsi="Courier New" w:cs="Courier New"/>
       </w:rPr>
     </w:lvl>
     <w:lvl w:ilvl="2" w:tplc="08090005" w:tentative="1">
@@ -10128,7 +10153,7 @@
         <w:ind w:left="2160" w:hanging="360"/>
       </w:pPr>
       <w:rPr>
-        <w:rFonts w:ascii="Wingdings" w:hAnsi="Wingdings" w:hint="default"/>
+        <w:rFonts w:hint="default" w:ascii="Wingdings" w:hAnsi="Wingdings"/>
       </w:rPr>
     </w:lvl>
     <w:lvl w:ilvl="3" w:tplc="08090001" w:tentative="1">
@@ -10140,7 +10165,7 @@
         <w:ind w:left="2880" w:hanging="360"/>
       </w:pPr>
       <w:rPr>
-        <w:rFonts w:ascii="Symbol" w:hAnsi="Symbol" w:hint="default"/>
+        <w:rFonts w:hint="default" w:ascii="Symbol" w:hAnsi="Symbol"/>
       </w:rPr>
     </w:lvl>
     <w:lvl w:ilvl="4" w:tplc="08090003" w:tentative="1">
@@ -10152,7 +10177,7 @@
         <w:ind w:left="3600" w:hanging="360"/>
       </w:pPr>
       <w:rPr>
-        <w:rFonts w:ascii="Courier New" w:hAnsi="Courier New" w:cs="Courier New" w:hint="default"/>
+        <w:rFonts w:hint="default" w:ascii="Courier New" w:hAnsi="Courier New" w:cs="Courier New"/>
       </w:rPr>
     </w:lvl>
     <w:lvl w:ilvl="5" w:tplc="08090005" w:tentative="1">
@@ -10164,7 +10189,7 @@
         <w:ind w:left="4320" w:hanging="360"/>
       </w:pPr>
       <w:rPr>
-        <w:rFonts w:ascii="Wingdings" w:hAnsi="Wingdings" w:hint="default"/>
+        <w:rFonts w:hint="default" w:ascii="Wingdings" w:hAnsi="Wingdings"/>
       </w:rPr>
     </w:lvl>
     <w:lvl w:ilvl="6" w:tplc="08090001" w:tentative="1">
@@ -10176,7 +10201,7 @@
         <w:ind w:left="5040" w:hanging="360"/>
       </w:pPr>
       <w:rPr>
-        <w:rFonts w:ascii="Symbol" w:hAnsi="Symbol" w:hint="default"/>
+        <w:rFonts w:hint="default" w:ascii="Symbol" w:hAnsi="Symbol"/>
       </w:rPr>
     </w:lvl>
     <w:lvl w:ilvl="7" w:tplc="08090003" w:tentative="1">
@@ -10188,7 +10213,7 @@
         <w:ind w:left="5760" w:hanging="360"/>
       </w:pPr>
       <w:rPr>
-        <w:rFonts w:ascii="Courier New" w:hAnsi="Courier New" w:cs="Courier New" w:hint="default"/>
+        <w:rFonts w:hint="default" w:ascii="Courier New" w:hAnsi="Courier New" w:cs="Courier New"/>
       </w:rPr>
     </w:lvl>
     <w:lvl w:ilvl="8" w:tplc="08090005" w:tentative="1">
@@ -10200,7 +10225,7 @@
         <w:ind w:left="6480" w:hanging="360"/>
       </w:pPr>
       <w:rPr>
-        <w:rFonts w:ascii="Wingdings" w:hAnsi="Wingdings" w:hint="default"/>
+        <w:rFonts w:hint="default" w:ascii="Wingdings" w:hAnsi="Wingdings"/>
       </w:rPr>
     </w:lvl>
   </w:abstractNum>
@@ -10217,7 +10242,7 @@
         <w:ind w:left="1440" w:hanging="360"/>
       </w:pPr>
       <w:rPr>
-        <w:rFonts w:ascii="Courier New" w:hAnsi="Courier New" w:cs="Courier New" w:hint="default"/>
+        <w:rFonts w:hint="default" w:ascii="Courier New" w:hAnsi="Courier New" w:cs="Courier New"/>
       </w:rPr>
     </w:lvl>
     <w:lvl w:ilvl="1" w:tplc="08090003" w:tentative="1">
@@ -10229,7 +10254,7 @@
         <w:ind w:left="2160" w:hanging="360"/>
       </w:pPr>
       <w:rPr>
-        <w:rFonts w:ascii="Courier New" w:hAnsi="Courier New" w:cs="Courier New" w:hint="default"/>
+        <w:rFonts w:hint="default" w:ascii="Courier New" w:hAnsi="Courier New" w:cs="Courier New"/>
       </w:rPr>
     </w:lvl>
     <w:lvl w:ilvl="2" w:tplc="08090005" w:tentative="1">
@@ -10241,7 +10266,7 @@
         <w:ind w:left="2880" w:hanging="360"/>
       </w:pPr>
       <w:rPr>
-        <w:rFonts w:ascii="Wingdings" w:hAnsi="Wingdings" w:hint="default"/>
+        <w:rFonts w:hint="default" w:ascii="Wingdings" w:hAnsi="Wingdings"/>
       </w:rPr>
     </w:lvl>
     <w:lvl w:ilvl="3" w:tplc="08090001" w:tentative="1">
@@ -10253,7 +10278,7 @@
         <w:ind w:left="3600" w:hanging="360"/>
       </w:pPr>
       <w:rPr>
-        <w:rFonts w:ascii="Symbol" w:hAnsi="Symbol" w:hint="default"/>
+        <w:rFonts w:hint="default" w:ascii="Symbol" w:hAnsi="Symbol"/>
       </w:rPr>
     </w:lvl>
     <w:lvl w:ilvl="4" w:tplc="08090003" w:tentative="1">
@@ -10265,7 +10290,7 @@
         <w:ind w:left="4320" w:hanging="360"/>
       </w:pPr>
       <w:rPr>
-        <w:rFonts w:ascii="Courier New" w:hAnsi="Courier New" w:cs="Courier New" w:hint="default"/>
+        <w:rFonts w:hint="default" w:ascii="Courier New" w:hAnsi="Courier New" w:cs="Courier New"/>
       </w:rPr>
     </w:lvl>
     <w:lvl w:ilvl="5" w:tplc="08090005" w:tentative="1">
@@ -10277,7 +10302,7 @@
         <w:ind w:left="5040" w:hanging="360"/>
       </w:pPr>
       <w:rPr>
-        <w:rFonts w:ascii="Wingdings" w:hAnsi="Wingdings" w:hint="default"/>
+        <w:rFonts w:hint="default" w:ascii="Wingdings" w:hAnsi="Wingdings"/>
       </w:rPr>
     </w:lvl>
     <w:lvl w:ilvl="6" w:tplc="08090001" w:tentative="1">
@@ -10289,7 +10314,7 @@
         <w:ind w:left="5760" w:hanging="360"/>
       </w:pPr>
       <w:rPr>
-        <w:rFonts w:ascii="Symbol" w:hAnsi="Symbol" w:hint="default"/>
+        <w:rFonts w:hint="default" w:ascii="Symbol" w:hAnsi="Symbol"/>
       </w:rPr>
     </w:lvl>
     <w:lvl w:ilvl="7" w:tplc="08090003" w:tentative="1">
@@ -10301,7 +10326,7 @@
         <w:ind w:left="6480" w:hanging="360"/>
       </w:pPr>
       <w:rPr>
-        <w:rFonts w:ascii="Courier New" w:hAnsi="Courier New" w:cs="Courier New" w:hint="default"/>
+        <w:rFonts w:hint="default" w:ascii="Courier New" w:hAnsi="Courier New" w:cs="Courier New"/>
       </w:rPr>
     </w:lvl>
     <w:lvl w:ilvl="8" w:tplc="08090005" w:tentative="1">
@@ -10313,7 +10338,7 @@
         <w:ind w:left="7200" w:hanging="360"/>
       </w:pPr>
       <w:rPr>
-        <w:rFonts w:ascii="Wingdings" w:hAnsi="Wingdings" w:hint="default"/>
+        <w:rFonts w:hint="default" w:ascii="Wingdings" w:hAnsi="Wingdings"/>
       </w:rPr>
     </w:lvl>
   </w:abstractNum>
@@ -10330,7 +10355,7 @@
         <w:ind w:left="360" w:hanging="360"/>
       </w:pPr>
       <w:rPr>
-        <w:rFonts w:ascii="Symbol" w:hAnsi="Symbol" w:hint="default"/>
+        <w:rFonts w:hint="default" w:ascii="Symbol" w:hAnsi="Symbol"/>
         <w:color w:val="000000" w:themeColor="text1"/>
       </w:rPr>
     </w:lvl>
@@ -10343,7 +10368,7 @@
         <w:ind w:left="1080" w:hanging="360"/>
       </w:pPr>
       <w:rPr>
-        <w:rFonts w:ascii="Courier New" w:hAnsi="Courier New" w:cs="Courier New" w:hint="default"/>
+        <w:rFonts w:hint="default" w:ascii="Courier New" w:hAnsi="Courier New" w:cs="Courier New"/>
       </w:rPr>
     </w:lvl>
     <w:lvl w:ilvl="2" w:tplc="08090005" w:tentative="1">
@@ -10355,7 +10380,7 @@
         <w:ind w:left="1800" w:hanging="360"/>
       </w:pPr>
       <w:rPr>
-        <w:rFonts w:ascii="Wingdings" w:hAnsi="Wingdings" w:hint="default"/>
+        <w:rFonts w:hint="default" w:ascii="Wingdings" w:hAnsi="Wingdings"/>
       </w:rPr>
     </w:lvl>
     <w:lvl w:ilvl="3" w:tplc="08090001" w:tentative="1">
@@ -10367,7 +10392,7 @@
         <w:ind w:left="2520" w:hanging="360"/>
       </w:pPr>
       <w:rPr>
-        <w:rFonts w:ascii="Symbol" w:hAnsi="Symbol" w:hint="default"/>
+        <w:rFonts w:hint="default" w:ascii="Symbol" w:hAnsi="Symbol"/>
       </w:rPr>
     </w:lvl>
     <w:lvl w:ilvl="4" w:tplc="08090003" w:tentative="1">
@@ -10379,7 +10404,7 @@
         <w:ind w:left="3240" w:hanging="360"/>
       </w:pPr>
       <w:rPr>
-        <w:rFonts w:ascii="Courier New" w:hAnsi="Courier New" w:cs="Courier New" w:hint="default"/>
+        <w:rFonts w:hint="default" w:ascii="Courier New" w:hAnsi="Courier New" w:cs="Courier New"/>
       </w:rPr>
     </w:lvl>
     <w:lvl w:ilvl="5" w:tplc="08090005" w:tentative="1">
@@ -10391,7 +10416,7 @@
         <w:ind w:left="3960" w:hanging="360"/>
       </w:pPr>
       <w:rPr>
-        <w:rFonts w:ascii="Wingdings" w:hAnsi="Wingdings" w:hint="default"/>
+        <w:rFonts w:hint="default" w:ascii="Wingdings" w:hAnsi="Wingdings"/>
       </w:rPr>
     </w:lvl>
     <w:lvl w:ilvl="6" w:tplc="08090001" w:tentative="1">
@@ -10403,7 +10428,7 @@
         <w:ind w:left="4680" w:hanging="360"/>
       </w:pPr>
       <w:rPr>
-        <w:rFonts w:ascii="Symbol" w:hAnsi="Symbol" w:hint="default"/>
+        <w:rFonts w:hint="default" w:ascii="Symbol" w:hAnsi="Symbol"/>
       </w:rPr>
     </w:lvl>
     <w:lvl w:ilvl="7" w:tplc="08090003" w:tentative="1">
@@ -10415,7 +10440,7 @@
         <w:ind w:left="5400" w:hanging="360"/>
       </w:pPr>
       <w:rPr>
-        <w:rFonts w:ascii="Courier New" w:hAnsi="Courier New" w:cs="Courier New" w:hint="default"/>
+        <w:rFonts w:hint="default" w:ascii="Courier New" w:hAnsi="Courier New" w:cs="Courier New"/>
       </w:rPr>
     </w:lvl>
     <w:lvl w:ilvl="8" w:tplc="08090005" w:tentative="1">
@@ -10427,7 +10452,7 @@
         <w:ind w:left="6120" w:hanging="360"/>
       </w:pPr>
       <w:rPr>
-        <w:rFonts w:ascii="Wingdings" w:hAnsi="Wingdings" w:hint="default"/>
+        <w:rFonts w:hint="default" w:ascii="Wingdings" w:hAnsi="Wingdings"/>
       </w:rPr>
     </w:lvl>
   </w:abstractNum>
@@ -10444,7 +10469,7 @@
         <w:ind w:left="1440" w:hanging="360"/>
       </w:pPr>
       <w:rPr>
-        <w:rFonts w:ascii="Courier New" w:hAnsi="Courier New" w:cs="Courier New" w:hint="default"/>
+        <w:rFonts w:hint="default" w:ascii="Courier New" w:hAnsi="Courier New" w:cs="Courier New"/>
       </w:rPr>
     </w:lvl>
     <w:lvl w:ilvl="1" w:tplc="08090003" w:tentative="1">
@@ -10456,7 +10481,7 @@
         <w:ind w:left="2160" w:hanging="360"/>
       </w:pPr>
       <w:rPr>
-        <w:rFonts w:ascii="Courier New" w:hAnsi="Courier New" w:cs="Courier New" w:hint="default"/>
+        <w:rFonts w:hint="default" w:ascii="Courier New" w:hAnsi="Courier New" w:cs="Courier New"/>
       </w:rPr>
     </w:lvl>
     <w:lvl w:ilvl="2" w:tplc="08090005" w:tentative="1">
@@ -10468,7 +10493,7 @@
         <w:ind w:left="2880" w:hanging="360"/>
       </w:pPr>
       <w:rPr>
-        <w:rFonts w:ascii="Wingdings" w:hAnsi="Wingdings" w:hint="default"/>
+        <w:rFonts w:hint="default" w:ascii="Wingdings" w:hAnsi="Wingdings"/>
       </w:rPr>
     </w:lvl>
     <w:lvl w:ilvl="3" w:tplc="08090001" w:tentative="1">
@@ -10480,7 +10505,7 @@
         <w:ind w:left="3600" w:hanging="360"/>
       </w:pPr>
       <w:rPr>
-        <w:rFonts w:ascii="Symbol" w:hAnsi="Symbol" w:hint="default"/>
+        <w:rFonts w:hint="default" w:ascii="Symbol" w:hAnsi="Symbol"/>
       </w:rPr>
     </w:lvl>
     <w:lvl w:ilvl="4" w:tplc="08090003" w:tentative="1">
@@ -10492,7 +10517,7 @@
         <w:ind w:left="4320" w:hanging="360"/>
       </w:pPr>
       <w:rPr>
-        <w:rFonts w:ascii="Courier New" w:hAnsi="Courier New" w:cs="Courier New" w:hint="default"/>
+        <w:rFonts w:hint="default" w:ascii="Courier New" w:hAnsi="Courier New" w:cs="Courier New"/>
       </w:rPr>
     </w:lvl>
     <w:lvl w:ilvl="5" w:tplc="08090005" w:tentative="1">
@@ -10504,7 +10529,7 @@
         <w:ind w:left="5040" w:hanging="360"/>
       </w:pPr>
       <w:rPr>
-        <w:rFonts w:ascii="Wingdings" w:hAnsi="Wingdings" w:hint="default"/>
+        <w:rFonts w:hint="default" w:ascii="Wingdings" w:hAnsi="Wingdings"/>
       </w:rPr>
     </w:lvl>
     <w:lvl w:ilvl="6" w:tplc="08090001" w:tentative="1">
@@ -10516,7 +10541,7 @@
         <w:ind w:left="5760" w:hanging="360"/>
       </w:pPr>
       <w:rPr>
-        <w:rFonts w:ascii="Symbol" w:hAnsi="Symbol" w:hint="default"/>
+        <w:rFonts w:hint="default" w:ascii="Symbol" w:hAnsi="Symbol"/>
       </w:rPr>
     </w:lvl>
     <w:lvl w:ilvl="7" w:tplc="08090003" w:tentative="1">
@@ -10528,7 +10553,7 @@
         <w:ind w:left="6480" w:hanging="360"/>
       </w:pPr>
       <w:rPr>
-        <w:rFonts w:ascii="Courier New" w:hAnsi="Courier New" w:cs="Courier New" w:hint="default"/>
+        <w:rFonts w:hint="default" w:ascii="Courier New" w:hAnsi="Courier New" w:cs="Courier New"/>
       </w:rPr>
     </w:lvl>
     <w:lvl w:ilvl="8" w:tplc="08090005" w:tentative="1">
@@ -10540,7 +10565,7 @@
         <w:ind w:left="7200" w:hanging="360"/>
       </w:pPr>
       <w:rPr>
-        <w:rFonts w:ascii="Wingdings" w:hAnsi="Wingdings" w:hint="default"/>
+        <w:rFonts w:hint="default" w:ascii="Wingdings" w:hAnsi="Wingdings"/>
       </w:rPr>
     </w:lvl>
   </w:abstractNum>
@@ -10557,7 +10582,7 @@
         <w:ind w:left="360" w:hanging="360"/>
       </w:pPr>
       <w:rPr>
-        <w:rFonts w:ascii="Symbol" w:hAnsi="Symbol" w:hint="default"/>
+        <w:rFonts w:hint="default" w:ascii="Symbol" w:hAnsi="Symbol"/>
       </w:rPr>
     </w:lvl>
     <w:lvl w:ilvl="1" w:tplc="08090003" w:tentative="1">
@@ -10569,7 +10594,7 @@
         <w:ind w:left="1080" w:hanging="360"/>
       </w:pPr>
       <w:rPr>
-        <w:rFonts w:ascii="Courier New" w:hAnsi="Courier New" w:cs="Courier New" w:hint="default"/>
+        <w:rFonts w:hint="default" w:ascii="Courier New" w:hAnsi="Courier New" w:cs="Courier New"/>
       </w:rPr>
     </w:lvl>
     <w:lvl w:ilvl="2" w:tplc="08090005" w:tentative="1">
@@ -10581,7 +10606,7 @@
         <w:ind w:left="1800" w:hanging="360"/>
       </w:pPr>
       <w:rPr>
-        <w:rFonts w:ascii="Wingdings" w:hAnsi="Wingdings" w:hint="default"/>
+        <w:rFonts w:hint="default" w:ascii="Wingdings" w:hAnsi="Wingdings"/>
       </w:rPr>
     </w:lvl>
     <w:lvl w:ilvl="3" w:tplc="08090001" w:tentative="1">
@@ -10593,7 +10618,7 @@
         <w:ind w:left="2520" w:hanging="360"/>
       </w:pPr>
       <w:rPr>
-        <w:rFonts w:ascii="Symbol" w:hAnsi="Symbol" w:hint="default"/>
+        <w:rFonts w:hint="default" w:ascii="Symbol" w:hAnsi="Symbol"/>
       </w:rPr>
     </w:lvl>
     <w:lvl w:ilvl="4" w:tplc="08090003" w:tentative="1">
@@ -10605,7 +10630,7 @@
         <w:ind w:left="3240" w:hanging="360"/>
       </w:pPr>
       <w:rPr>
-        <w:rFonts w:ascii="Courier New" w:hAnsi="Courier New" w:cs="Courier New" w:hint="default"/>
+        <w:rFonts w:hint="default" w:ascii="Courier New" w:hAnsi="Courier New" w:cs="Courier New"/>
       </w:rPr>
     </w:lvl>
     <w:lvl w:ilvl="5" w:tplc="08090005" w:tentative="1">
@@ -10617,7 +10642,7 @@
         <w:ind w:left="3960" w:hanging="360"/>
       </w:pPr>
       <w:rPr>
-        <w:rFonts w:ascii="Wingdings" w:hAnsi="Wingdings" w:hint="default"/>
+        <w:rFonts w:hint="default" w:ascii="Wingdings" w:hAnsi="Wingdings"/>
       </w:rPr>
     </w:lvl>
     <w:lvl w:ilvl="6" w:tplc="08090001" w:tentative="1">
@@ -10629,7 +10654,7 @@
         <w:ind w:left="4680" w:hanging="360"/>
       </w:pPr>
       <w:rPr>
-        <w:rFonts w:ascii="Symbol" w:hAnsi="Symbol" w:hint="default"/>
+        <w:rFonts w:hint="default" w:ascii="Symbol" w:hAnsi="Symbol"/>
       </w:rPr>
     </w:lvl>
     <w:lvl w:ilvl="7" w:tplc="08090003" w:tentative="1">
@@ -10641,7 +10666,7 @@
         <w:ind w:left="5400" w:hanging="360"/>
       </w:pPr>
       <w:rPr>
-        <w:rFonts w:ascii="Courier New" w:hAnsi="Courier New" w:cs="Courier New" w:hint="default"/>
+        <w:rFonts w:hint="default" w:ascii="Courier New" w:hAnsi="Courier New" w:cs="Courier New"/>
       </w:rPr>
     </w:lvl>
     <w:lvl w:ilvl="8" w:tplc="08090005" w:tentative="1">
@@ -10653,7 +10678,7 @@
         <w:ind w:left="6120" w:hanging="360"/>
       </w:pPr>
       <w:rPr>
-        <w:rFonts w:ascii="Wingdings" w:hAnsi="Wingdings" w:hint="default"/>
+        <w:rFonts w:hint="default" w:ascii="Wingdings" w:hAnsi="Wingdings"/>
       </w:rPr>
     </w:lvl>
   </w:abstractNum>
@@ -10670,7 +10695,7 @@
         <w:ind w:left="360" w:hanging="360"/>
       </w:pPr>
       <w:rPr>
-        <w:rFonts w:ascii="Symbol" w:hAnsi="Symbol" w:hint="default"/>
+        <w:rFonts w:hint="default" w:ascii="Symbol" w:hAnsi="Symbol"/>
         <w:color w:val="000000" w:themeColor="text1"/>
       </w:rPr>
     </w:lvl>
@@ -10683,7 +10708,7 @@
         <w:ind w:left="1080" w:hanging="360"/>
       </w:pPr>
       <w:rPr>
-        <w:rFonts w:ascii="Courier New" w:hAnsi="Courier New" w:cs="Courier New" w:hint="default"/>
+        <w:rFonts w:hint="default" w:ascii="Courier New" w:hAnsi="Courier New" w:cs="Courier New"/>
       </w:rPr>
     </w:lvl>
     <w:lvl w:ilvl="2" w:tplc="08090005" w:tentative="1">
@@ -10695,7 +10720,7 @@
         <w:ind w:left="1800" w:hanging="360"/>
       </w:pPr>
       <w:rPr>
-        <w:rFonts w:ascii="Wingdings" w:hAnsi="Wingdings" w:hint="default"/>
+        <w:rFonts w:hint="default" w:ascii="Wingdings" w:hAnsi="Wingdings"/>
       </w:rPr>
     </w:lvl>
     <w:lvl w:ilvl="3" w:tplc="08090001" w:tentative="1">
@@ -10707,7 +10732,7 @@
         <w:ind w:left="2520" w:hanging="360"/>
       </w:pPr>
       <w:rPr>
-        <w:rFonts w:ascii="Symbol" w:hAnsi="Symbol" w:hint="default"/>
+        <w:rFonts w:hint="default" w:ascii="Symbol" w:hAnsi="Symbol"/>
       </w:rPr>
     </w:lvl>
     <w:lvl w:ilvl="4" w:tplc="08090003" w:tentative="1">
@@ -10719,7 +10744,7 @@
         <w:ind w:left="3240" w:hanging="360"/>
       </w:pPr>
       <w:rPr>
-        <w:rFonts w:ascii="Courier New" w:hAnsi="Courier New" w:cs="Courier New" w:hint="default"/>
+        <w:rFonts w:hint="default" w:ascii="Courier New" w:hAnsi="Courier New" w:cs="Courier New"/>
       </w:rPr>
     </w:lvl>
     <w:lvl w:ilvl="5" w:tplc="08090005" w:tentative="1">
@@ -10731,7 +10756,7 @@
         <w:ind w:left="3960" w:hanging="360"/>
       </w:pPr>
       <w:rPr>
-        <w:rFonts w:ascii="Wingdings" w:hAnsi="Wingdings" w:hint="default"/>
+        <w:rFonts w:hint="default" w:ascii="Wingdings" w:hAnsi="Wingdings"/>
       </w:rPr>
     </w:lvl>
     <w:lvl w:ilvl="6" w:tplc="08090001" w:tentative="1">
@@ -10743,7 +10768,7 @@
         <w:ind w:left="4680" w:hanging="360"/>
       </w:pPr>
       <w:rPr>
-        <w:rFonts w:ascii="Symbol" w:hAnsi="Symbol" w:hint="default"/>
+        <w:rFonts w:hint="default" w:ascii="Symbol" w:hAnsi="Symbol"/>
       </w:rPr>
     </w:lvl>
     <w:lvl w:ilvl="7" w:tplc="08090003" w:tentative="1">
@@ -10755,7 +10780,7 @@
         <w:ind w:left="5400" w:hanging="360"/>
       </w:pPr>
       <w:rPr>
-        <w:rFonts w:ascii="Courier New" w:hAnsi="Courier New" w:cs="Courier New" w:hint="default"/>
+        <w:rFonts w:hint="default" w:ascii="Courier New" w:hAnsi="Courier New" w:cs="Courier New"/>
       </w:rPr>
     </w:lvl>
     <w:lvl w:ilvl="8" w:tplc="08090005" w:tentative="1">
@@ -10767,7 +10792,7 @@
         <w:ind w:left="6120" w:hanging="360"/>
       </w:pPr>
       <w:rPr>
-        <w:rFonts w:ascii="Wingdings" w:hAnsi="Wingdings" w:hint="default"/>
+        <w:rFonts w:hint="default" w:ascii="Wingdings" w:hAnsi="Wingdings"/>
       </w:rPr>
     </w:lvl>
   </w:abstractNum>
@@ -10784,7 +10809,7 @@
         <w:ind w:left="720" w:hanging="360"/>
       </w:pPr>
       <w:rPr>
-        <w:rFonts w:ascii="Symbol" w:hAnsi="Symbol" w:hint="default"/>
+        <w:rFonts w:hint="default" w:ascii="Symbol" w:hAnsi="Symbol"/>
       </w:rPr>
     </w:lvl>
     <w:lvl w:ilvl="1" w:tplc="08090003">
@@ -10796,7 +10821,7 @@
         <w:ind w:left="1440" w:hanging="360"/>
       </w:pPr>
       <w:rPr>
-        <w:rFonts w:ascii="Courier New" w:hAnsi="Courier New" w:cs="Courier New" w:hint="default"/>
+        <w:rFonts w:hint="default" w:ascii="Courier New" w:hAnsi="Courier New" w:cs="Courier New"/>
       </w:rPr>
     </w:lvl>
     <w:lvl w:ilvl="2" w:tplc="08090005" w:tentative="1">
@@ -10808,7 +10833,7 @@
         <w:ind w:left="2160" w:hanging="360"/>
       </w:pPr>
       <w:rPr>
-        <w:rFonts w:ascii="Wingdings" w:hAnsi="Wingdings" w:hint="default"/>
+        <w:rFonts w:hint="default" w:ascii="Wingdings" w:hAnsi="Wingdings"/>
       </w:rPr>
     </w:lvl>
     <w:lvl w:ilvl="3" w:tplc="08090001" w:tentative="1">
@@ -10820,7 +10845,7 @@
         <w:ind w:left="2880" w:hanging="360"/>
       </w:pPr>
       <w:rPr>
-        <w:rFonts w:ascii="Symbol" w:hAnsi="Symbol" w:hint="default"/>
+        <w:rFonts w:hint="default" w:ascii="Symbol" w:hAnsi="Symbol"/>
       </w:rPr>
     </w:lvl>
     <w:lvl w:ilvl="4" w:tplc="08090003" w:tentative="1">
@@ -10832,7 +10857,7 @@
         <w:ind w:left="3600" w:hanging="360"/>
       </w:pPr>
       <w:rPr>
-        <w:rFonts w:ascii="Courier New" w:hAnsi="Courier New" w:cs="Courier New" w:hint="default"/>
+        <w:rFonts w:hint="default" w:ascii="Courier New" w:hAnsi="Courier New" w:cs="Courier New"/>
       </w:rPr>
     </w:lvl>
     <w:lvl w:ilvl="5" w:tplc="08090005" w:tentative="1">
@@ -10844,7 +10869,7 @@
         <w:ind w:left="4320" w:hanging="360"/>
       </w:pPr>
       <w:rPr>
-        <w:rFonts w:ascii="Wingdings" w:hAnsi="Wingdings" w:hint="default"/>
+        <w:rFonts w:hint="default" w:ascii="Wingdings" w:hAnsi="Wingdings"/>
       </w:rPr>
     </w:lvl>
     <w:lvl w:ilvl="6" w:tplc="08090001" w:tentative="1">
@@ -10856,7 +10881,7 @@
         <w:ind w:left="5040" w:hanging="360"/>
       </w:pPr>
       <w:rPr>
-        <w:rFonts w:ascii="Symbol" w:hAnsi="Symbol" w:hint="default"/>
+        <w:rFonts w:hint="default" w:ascii="Symbol" w:hAnsi="Symbol"/>
       </w:rPr>
     </w:lvl>
     <w:lvl w:ilvl="7" w:tplc="08090003" w:tentative="1">
@@ -10868,7 +10893,7 @@
         <w:ind w:left="5760" w:hanging="360"/>
       </w:pPr>
       <w:rPr>
-        <w:rFonts w:ascii="Courier New" w:hAnsi="Courier New" w:cs="Courier New" w:hint="default"/>
+        <w:rFonts w:hint="default" w:ascii="Courier New" w:hAnsi="Courier New" w:cs="Courier New"/>
       </w:rPr>
     </w:lvl>
     <w:lvl w:ilvl="8" w:tplc="08090005" w:tentative="1">
@@ -10880,7 +10905,7 @@
         <w:ind w:left="6480" w:hanging="360"/>
       </w:pPr>
       <w:rPr>
-        <w:rFonts w:ascii="Wingdings" w:hAnsi="Wingdings" w:hint="default"/>
+        <w:rFonts w:hint="default" w:ascii="Wingdings" w:hAnsi="Wingdings"/>
       </w:rPr>
     </w:lvl>
   </w:abstractNum>
@@ -10897,7 +10922,7 @@
         <w:ind w:left="360" w:hanging="360"/>
       </w:pPr>
       <w:rPr>
-        <w:rFonts w:ascii="Symbol" w:hAnsi="Symbol" w:hint="default"/>
+        <w:rFonts w:hint="default" w:ascii="Symbol" w:hAnsi="Symbol"/>
         <w:color w:val="000000" w:themeColor="text1"/>
       </w:rPr>
     </w:lvl>
@@ -10910,7 +10935,7 @@
         <w:ind w:left="1080" w:hanging="360"/>
       </w:pPr>
       <w:rPr>
-        <w:rFonts w:ascii="Courier New" w:hAnsi="Courier New" w:cs="Courier New" w:hint="default"/>
+        <w:rFonts w:hint="default" w:ascii="Courier New" w:hAnsi="Courier New" w:cs="Courier New"/>
       </w:rPr>
     </w:lvl>
     <w:lvl w:ilvl="2" w:tplc="08090005" w:tentative="1">
@@ -10922,7 +10947,7 @@
         <w:ind w:left="1800" w:hanging="360"/>
       </w:pPr>
       <w:rPr>
-        <w:rFonts w:ascii="Wingdings" w:hAnsi="Wingdings" w:hint="default"/>
+        <w:rFonts w:hint="default" w:ascii="Wingdings" w:hAnsi="Wingdings"/>
       </w:rPr>
     </w:lvl>
     <w:lvl w:ilvl="3" w:tplc="08090001" w:tentative="1">
@@ -10934,7 +10959,7 @@
         <w:ind w:left="2520" w:hanging="360"/>
       </w:pPr>
       <w:rPr>
-        <w:rFonts w:ascii="Symbol" w:hAnsi="Symbol" w:hint="default"/>
+        <w:rFonts w:hint="default" w:ascii="Symbol" w:hAnsi="Symbol"/>
       </w:rPr>
     </w:lvl>
     <w:lvl w:ilvl="4" w:tplc="08090003" w:tentative="1">
@@ -10946,7 +10971,7 @@
         <w:ind w:left="3240" w:hanging="360"/>
       </w:pPr>
       <w:rPr>
-        <w:rFonts w:ascii="Courier New" w:hAnsi="Courier New" w:cs="Courier New" w:hint="default"/>
+        <w:rFonts w:hint="default" w:ascii="Courier New" w:hAnsi="Courier New" w:cs="Courier New"/>
       </w:rPr>
     </w:lvl>
     <w:lvl w:ilvl="5" w:tplc="08090005" w:tentative="1">
@@ -10958,7 +10983,7 @@
         <w:ind w:left="3960" w:hanging="360"/>
       </w:pPr>
       <w:rPr>
-        <w:rFonts w:ascii="Wingdings" w:hAnsi="Wingdings" w:hint="default"/>
+        <w:rFonts w:hint="default" w:ascii="Wingdings" w:hAnsi="Wingdings"/>
       </w:rPr>
     </w:lvl>
     <w:lvl w:ilvl="6" w:tplc="08090001" w:tentative="1">
@@ -10970,7 +10995,7 @@
         <w:ind w:left="4680" w:hanging="360"/>
       </w:pPr>
       <w:rPr>
-        <w:rFonts w:ascii="Symbol" w:hAnsi="Symbol" w:hint="default"/>
+        <w:rFonts w:hint="default" w:ascii="Symbol" w:hAnsi="Symbol"/>
       </w:rPr>
     </w:lvl>
     <w:lvl w:ilvl="7" w:tplc="08090003" w:tentative="1">
@@ -10982,7 +11007,7 @@
         <w:ind w:left="5400" w:hanging="360"/>
       </w:pPr>
       <w:rPr>
-        <w:rFonts w:ascii="Courier New" w:hAnsi="Courier New" w:cs="Courier New" w:hint="default"/>
+        <w:rFonts w:hint="default" w:ascii="Courier New" w:hAnsi="Courier New" w:cs="Courier New"/>
       </w:rPr>
     </w:lvl>
     <w:lvl w:ilvl="8" w:tplc="08090005" w:tentative="1">
@@ -10994,7 +11019,7 @@
         <w:ind w:left="6120" w:hanging="360"/>
       </w:pPr>
       <w:rPr>
-        <w:rFonts w:ascii="Wingdings" w:hAnsi="Wingdings" w:hint="default"/>
+        <w:rFonts w:hint="default" w:ascii="Wingdings" w:hAnsi="Wingdings"/>
       </w:rPr>
     </w:lvl>
   </w:abstractNum>
@@ -11011,7 +11036,7 @@
         <w:ind w:left="720" w:hanging="360"/>
       </w:pPr>
       <w:rPr>
-        <w:rFonts w:ascii="Symbol" w:hAnsi="Symbol" w:hint="default"/>
+        <w:rFonts w:hint="default" w:ascii="Symbol" w:hAnsi="Symbol"/>
       </w:rPr>
     </w:lvl>
     <w:lvl w:ilvl="1" w:tplc="08090003" w:tentative="1">
@@ -11023,7 +11048,7 @@
         <w:ind w:left="1440" w:hanging="360"/>
       </w:pPr>
       <w:rPr>
-        <w:rFonts w:ascii="Courier New" w:hAnsi="Courier New" w:cs="Courier New" w:hint="default"/>
+        <w:rFonts w:hint="default" w:ascii="Courier New" w:hAnsi="Courier New" w:cs="Courier New"/>
       </w:rPr>
     </w:lvl>
     <w:lvl w:ilvl="2" w:tplc="08090005" w:tentative="1">
@@ -11035,7 +11060,7 @@
         <w:ind w:left="2160" w:hanging="360"/>
       </w:pPr>
       <w:rPr>
-        <w:rFonts w:ascii="Wingdings" w:hAnsi="Wingdings" w:hint="default"/>
+        <w:rFonts w:hint="default" w:ascii="Wingdings" w:hAnsi="Wingdings"/>
       </w:rPr>
     </w:lvl>
     <w:lvl w:ilvl="3" w:tplc="08090001" w:tentative="1">
@@ -11047,7 +11072,7 @@
         <w:ind w:left="2880" w:hanging="360"/>
       </w:pPr>
       <w:rPr>
-        <w:rFonts w:ascii="Symbol" w:hAnsi="Symbol" w:hint="default"/>
+        <w:rFonts w:hint="default" w:ascii="Symbol" w:hAnsi="Symbol"/>
       </w:rPr>
     </w:lvl>
     <w:lvl w:ilvl="4" w:tplc="08090003" w:tentative="1">
@@ -11059,7 +11084,7 @@
         <w:ind w:left="3600" w:hanging="360"/>
       </w:pPr>
       <w:rPr>
-        <w:rFonts w:ascii="Courier New" w:hAnsi="Courier New" w:cs="Courier New" w:hint="default"/>
+        <w:rFonts w:hint="default" w:ascii="Courier New" w:hAnsi="Courier New" w:cs="Courier New"/>
       </w:rPr>
     </w:lvl>
     <w:lvl w:ilvl="5" w:tplc="08090005" w:tentative="1">
@@ -11071,7 +11096,7 @@
         <w:ind w:left="4320" w:hanging="360"/>
       </w:pPr>
       <w:rPr>
-        <w:rFonts w:ascii="Wingdings" w:hAnsi="Wingdings" w:hint="default"/>
+        <w:rFonts w:hint="default" w:ascii="Wingdings" w:hAnsi="Wingdings"/>
       </w:rPr>
     </w:lvl>
     <w:lvl w:ilvl="6" w:tplc="08090001" w:tentative="1">
@@ -11083,7 +11108,7 @@
         <w:ind w:left="5040" w:hanging="360"/>
       </w:pPr>
       <w:rPr>
-        <w:rFonts w:ascii="Symbol" w:hAnsi="Symbol" w:hint="default"/>
+        <w:rFonts w:hint="default" w:ascii="Symbol" w:hAnsi="Symbol"/>
       </w:rPr>
     </w:lvl>
     <w:lvl w:ilvl="7" w:tplc="08090003" w:tentative="1">
@@ -11095,7 +11120,7 @@
         <w:ind w:left="5760" w:hanging="360"/>
       </w:pPr>
       <w:rPr>
-        <w:rFonts w:ascii="Courier New" w:hAnsi="Courier New" w:cs="Courier New" w:hint="default"/>
+        <w:rFonts w:hint="default" w:ascii="Courier New" w:hAnsi="Courier New" w:cs="Courier New"/>
       </w:rPr>
     </w:lvl>
     <w:lvl w:ilvl="8" w:tplc="08090005" w:tentative="1">
@@ -11107,7 +11132,7 @@
         <w:ind w:left="6480" w:hanging="360"/>
       </w:pPr>
       <w:rPr>
-        <w:rFonts w:ascii="Wingdings" w:hAnsi="Wingdings" w:hint="default"/>
+        <w:rFonts w:hint="default" w:ascii="Wingdings" w:hAnsi="Wingdings"/>
       </w:rPr>
     </w:lvl>
   </w:abstractNum>
@@ -11124,7 +11149,7 @@
         <w:ind w:left="720" w:hanging="360"/>
       </w:pPr>
       <w:rPr>
-        <w:rFonts w:ascii="Symbol" w:hAnsi="Symbol" w:hint="default"/>
+        <w:rFonts w:hint="default" w:ascii="Symbol" w:hAnsi="Symbol"/>
       </w:rPr>
     </w:lvl>
     <w:lvl w:ilvl="1" w:tplc="08090003">
@@ -11136,7 +11161,7 @@
         <w:ind w:left="1440" w:hanging="360"/>
       </w:pPr>
       <w:rPr>
-        <w:rFonts w:ascii="Courier New" w:hAnsi="Courier New" w:cs="Courier New" w:hint="default"/>
+        <w:rFonts w:hint="default" w:ascii="Courier New" w:hAnsi="Courier New" w:cs="Courier New"/>
       </w:rPr>
     </w:lvl>
     <w:lvl w:ilvl="2" w:tplc="08090005" w:tentative="1">
@@ -11148,7 +11173,7 @@
         <w:ind w:left="2160" w:hanging="360"/>
       </w:pPr>
       <w:rPr>
-        <w:rFonts w:ascii="Wingdings" w:hAnsi="Wingdings" w:hint="default"/>
+        <w:rFonts w:hint="default" w:ascii="Wingdings" w:hAnsi="Wingdings"/>
       </w:rPr>
     </w:lvl>
     <w:lvl w:ilvl="3" w:tplc="08090001" w:tentative="1">
@@ -11160,7 +11185,7 @@
         <w:ind w:left="2880" w:hanging="360"/>
       </w:pPr>
       <w:rPr>
-        <w:rFonts w:ascii="Symbol" w:hAnsi="Symbol" w:hint="default"/>
+        <w:rFonts w:hint="default" w:ascii="Symbol" w:hAnsi="Symbol"/>
       </w:rPr>
     </w:lvl>
     <w:lvl w:ilvl="4" w:tplc="08090003" w:tentative="1">
@@ -11172,7 +11197,7 @@
         <w:ind w:left="3600" w:hanging="360"/>
       </w:pPr>
       <w:rPr>
-        <w:rFonts w:ascii="Courier New" w:hAnsi="Courier New" w:cs="Courier New" w:hint="default"/>
+        <w:rFonts w:hint="default" w:ascii="Courier New" w:hAnsi="Courier New" w:cs="Courier New"/>
       </w:rPr>
     </w:lvl>
     <w:lvl w:ilvl="5" w:tplc="08090005" w:tentative="1">
@@ -11184,7 +11209,7 @@
         <w:ind w:left="4320" w:hanging="360"/>
       </w:pPr>
       <w:rPr>
-        <w:rFonts w:ascii="Wingdings" w:hAnsi="Wingdings" w:hint="default"/>
+        <w:rFonts w:hint="default" w:ascii="Wingdings" w:hAnsi="Wingdings"/>
       </w:rPr>
     </w:lvl>
     <w:lvl w:ilvl="6" w:tplc="08090001" w:tentative="1">
@@ -11196,7 +11221,7 @@
         <w:ind w:left="5040" w:hanging="360"/>
       </w:pPr>
       <w:rPr>
-        <w:rFonts w:ascii="Symbol" w:hAnsi="Symbol" w:hint="default"/>
+        <w:rFonts w:hint="default" w:ascii="Symbol" w:hAnsi="Symbol"/>
       </w:rPr>
     </w:lvl>
     <w:lvl w:ilvl="7" w:tplc="08090003" w:tentative="1">
@@ -11208,7 +11233,7 @@
         <w:ind w:left="5760" w:hanging="360"/>
       </w:pPr>
       <w:rPr>
-        <w:rFonts w:ascii="Courier New" w:hAnsi="Courier New" w:cs="Courier New" w:hint="default"/>
+        <w:rFonts w:hint="default" w:ascii="Courier New" w:hAnsi="Courier New" w:cs="Courier New"/>
       </w:rPr>
     </w:lvl>
     <w:lvl w:ilvl="8" w:tplc="08090005" w:tentative="1">
@@ -11220,7 +11245,7 @@
         <w:ind w:left="6480" w:hanging="360"/>
       </w:pPr>
       <w:rPr>
-        <w:rFonts w:ascii="Wingdings" w:hAnsi="Wingdings" w:hint="default"/>
+        <w:rFonts w:hint="default" w:ascii="Wingdings" w:hAnsi="Wingdings"/>
       </w:rPr>
     </w:lvl>
   </w:abstractNum>
@@ -11237,7 +11262,7 @@
         <w:ind w:left="720" w:hanging="360"/>
       </w:pPr>
       <w:rPr>
-        <w:rFonts w:ascii="Calibri" w:eastAsiaTheme="minorHAnsi" w:hAnsi="Calibri" w:cs="Calibri" w:hint="default"/>
+        <w:rFonts w:hint="default" w:ascii="Calibri" w:hAnsi="Calibri" w:cs="Calibri" w:eastAsiaTheme="minorHAnsi"/>
       </w:rPr>
     </w:lvl>
     <w:lvl w:ilvl="1" w:tplc="08090003" w:tentative="1">
@@ -11249,7 +11274,7 @@
         <w:ind w:left="1440" w:hanging="360"/>
       </w:pPr>
       <w:rPr>
-        <w:rFonts w:ascii="Courier New" w:hAnsi="Courier New" w:cs="Courier New" w:hint="default"/>
+        <w:rFonts w:hint="default" w:ascii="Courier New" w:hAnsi="Courier New" w:cs="Courier New"/>
       </w:rPr>
     </w:lvl>
     <w:lvl w:ilvl="2" w:tplc="08090005" w:tentative="1">
@@ -11261,7 +11286,7 @@
         <w:ind w:left="2160" w:hanging="360"/>
       </w:pPr>
       <w:rPr>
-        <w:rFonts w:ascii="Wingdings" w:hAnsi="Wingdings" w:hint="default"/>
+        <w:rFonts w:hint="default" w:ascii="Wingdings" w:hAnsi="Wingdings"/>
       </w:rPr>
     </w:lvl>
     <w:lvl w:ilvl="3" w:tplc="08090001" w:tentative="1">
@@ -11273,7 +11298,7 @@
         <w:ind w:left="2880" w:hanging="360"/>
       </w:pPr>
       <w:rPr>
-        <w:rFonts w:ascii="Symbol" w:hAnsi="Symbol" w:hint="default"/>
+        <w:rFonts w:hint="default" w:ascii="Symbol" w:hAnsi="Symbol"/>
       </w:rPr>
     </w:lvl>
     <w:lvl w:ilvl="4" w:tplc="08090003" w:tentative="1">
@@ -11285,7 +11310,7 @@
         <w:ind w:left="3600" w:hanging="360"/>
       </w:pPr>
       <w:rPr>
-        <w:rFonts w:ascii="Courier New" w:hAnsi="Courier New" w:cs="Courier New" w:hint="default"/>
+        <w:rFonts w:hint="default" w:ascii="Courier New" w:hAnsi="Courier New" w:cs="Courier New"/>
       </w:rPr>
     </w:lvl>
     <w:lvl w:ilvl="5" w:tplc="08090005" w:tentative="1">
@@ -11297,7 +11322,7 @@
         <w:ind w:left="4320" w:hanging="360"/>
       </w:pPr>
       <w:rPr>
-        <w:rFonts w:ascii="Wingdings" w:hAnsi="Wingdings" w:hint="default"/>
+        <w:rFonts w:hint="default" w:ascii="Wingdings" w:hAnsi="Wingdings"/>
       </w:rPr>
     </w:lvl>
     <w:lvl w:ilvl="6" w:tplc="08090001" w:tentative="1">
@@ -11309,7 +11334,7 @@
         <w:ind w:left="5040" w:hanging="360"/>
       </w:pPr>
       <w:rPr>
-        <w:rFonts w:ascii="Symbol" w:hAnsi="Symbol" w:hint="default"/>
+        <w:rFonts w:hint="default" w:ascii="Symbol" w:hAnsi="Symbol"/>
       </w:rPr>
     </w:lvl>
     <w:lvl w:ilvl="7" w:tplc="08090003" w:tentative="1">
@@ -11321,7 +11346,7 @@
         <w:ind w:left="5760" w:hanging="360"/>
       </w:pPr>
       <w:rPr>
-        <w:rFonts w:ascii="Courier New" w:hAnsi="Courier New" w:cs="Courier New" w:hint="default"/>
+        <w:rFonts w:hint="default" w:ascii="Courier New" w:hAnsi="Courier New" w:cs="Courier New"/>
       </w:rPr>
     </w:lvl>
     <w:lvl w:ilvl="8" w:tplc="08090005" w:tentative="1">
@@ -11333,7 +11358,7 @@
         <w:ind w:left="6480" w:hanging="360"/>
       </w:pPr>
       <w:rPr>
-        <w:rFonts w:ascii="Wingdings" w:hAnsi="Wingdings" w:hint="default"/>
+        <w:rFonts w:hint="default" w:ascii="Wingdings" w:hAnsi="Wingdings"/>
       </w:rPr>
     </w:lvl>
   </w:abstractNum>
@@ -11349,7 +11374,7 @@
         <w:ind w:left="360" w:hanging="360"/>
       </w:pPr>
       <w:rPr>
-        <w:rFonts w:ascii="Calibri" w:eastAsia="Times New Roman" w:hAnsi="Calibri" w:cs="Calibri" w:hint="default"/>
+        <w:rFonts w:hint="default" w:ascii="Calibri" w:hAnsi="Calibri" w:eastAsia="Times New Roman" w:cs="Calibri"/>
       </w:rPr>
     </w:lvl>
     <w:lvl w:ilvl="1" w:tplc="08090003" w:tentative="1">
@@ -11361,7 +11386,7 @@
         <w:ind w:left="1080" w:hanging="360"/>
       </w:pPr>
       <w:rPr>
-        <w:rFonts w:ascii="Courier New" w:hAnsi="Courier New" w:cs="Courier New" w:hint="default"/>
+        <w:rFonts w:hint="default" w:ascii="Courier New" w:hAnsi="Courier New" w:cs="Courier New"/>
       </w:rPr>
     </w:lvl>
     <w:lvl w:ilvl="2" w:tplc="08090005" w:tentative="1">
@@ -11373,7 +11398,7 @@
         <w:ind w:left="1800" w:hanging="360"/>
       </w:pPr>
       <w:rPr>
-        <w:rFonts w:ascii="Wingdings" w:hAnsi="Wingdings" w:hint="default"/>
+        <w:rFonts w:hint="default" w:ascii="Wingdings" w:hAnsi="Wingdings"/>
       </w:rPr>
     </w:lvl>
     <w:lvl w:ilvl="3" w:tplc="08090001" w:tentative="1">
@@ -11385,7 +11410,7 @@
         <w:ind w:left="2520" w:hanging="360"/>
       </w:pPr>
       <w:rPr>
-        <w:rFonts w:ascii="Symbol" w:hAnsi="Symbol" w:hint="default"/>
+        <w:rFonts w:hint="default" w:ascii="Symbol" w:hAnsi="Symbol"/>
       </w:rPr>
     </w:lvl>
     <w:lvl w:ilvl="4" w:tplc="08090003" w:tentative="1">
@@ -11397,7 +11422,7 @@
         <w:ind w:left="3240" w:hanging="360"/>
       </w:pPr>
       <w:rPr>
-        <w:rFonts w:ascii="Courier New" w:hAnsi="Courier New" w:cs="Courier New" w:hint="default"/>
+        <w:rFonts w:hint="default" w:ascii="Courier New" w:hAnsi="Courier New" w:cs="Courier New"/>
       </w:rPr>
     </w:lvl>
     <w:lvl w:ilvl="5" w:tplc="08090005" w:tentative="1">
@@ -11409,7 +11434,7 @@
         <w:ind w:left="3960" w:hanging="360"/>
       </w:pPr>
       <w:rPr>
-        <w:rFonts w:ascii="Wingdings" w:hAnsi="Wingdings" w:hint="default"/>
+        <w:rFonts w:hint="default" w:ascii="Wingdings" w:hAnsi="Wingdings"/>
       </w:rPr>
     </w:lvl>
     <w:lvl w:ilvl="6" w:tplc="08090001" w:tentative="1">
@@ -11421,7 +11446,7 @@
         <w:ind w:left="4680" w:hanging="360"/>
       </w:pPr>
       <w:rPr>
-        <w:rFonts w:ascii="Symbol" w:hAnsi="Symbol" w:hint="default"/>
+        <w:rFonts w:hint="default" w:ascii="Symbol" w:hAnsi="Symbol"/>
       </w:rPr>
     </w:lvl>
     <w:lvl w:ilvl="7" w:tplc="08090003" w:tentative="1">
@@ -11433,7 +11458,7 @@
         <w:ind w:left="5400" w:hanging="360"/>
       </w:pPr>
       <w:rPr>
-        <w:rFonts w:ascii="Courier New" w:hAnsi="Courier New" w:cs="Courier New" w:hint="default"/>
+        <w:rFonts w:hint="default" w:ascii="Courier New" w:hAnsi="Courier New" w:cs="Courier New"/>
       </w:rPr>
     </w:lvl>
     <w:lvl w:ilvl="8" w:tplc="08090005" w:tentative="1">
@@ -11445,7 +11470,7 @@
         <w:ind w:left="6120" w:hanging="360"/>
       </w:pPr>
       <w:rPr>
-        <w:rFonts w:ascii="Wingdings" w:hAnsi="Wingdings" w:hint="default"/>
+        <w:rFonts w:hint="default" w:ascii="Wingdings" w:hAnsi="Wingdings"/>
       </w:rPr>
     </w:lvl>
   </w:abstractNum>
@@ -11462,7 +11487,7 @@
         <w:ind w:left="360" w:hanging="360"/>
       </w:pPr>
       <w:rPr>
-        <w:rFonts w:ascii="Symbol" w:hAnsi="Symbol" w:hint="default"/>
+        <w:rFonts w:hint="default" w:ascii="Symbol" w:hAnsi="Symbol"/>
         <w:color w:val="00B0F0"/>
       </w:rPr>
     </w:lvl>
@@ -11475,7 +11500,7 @@
         <w:ind w:left="1440" w:hanging="360"/>
       </w:pPr>
       <w:rPr>
-        <w:rFonts w:ascii="Courier New" w:hAnsi="Courier New" w:cs="Courier New" w:hint="default"/>
+        <w:rFonts w:hint="default" w:ascii="Courier New" w:hAnsi="Courier New" w:cs="Courier New"/>
       </w:rPr>
     </w:lvl>
     <w:lvl w:ilvl="2" w:tplc="08090005" w:tentative="1">
@@ -11487,7 +11512,7 @@
         <w:ind w:left="2160" w:hanging="360"/>
       </w:pPr>
       <w:rPr>
-        <w:rFonts w:ascii="Wingdings" w:hAnsi="Wingdings" w:hint="default"/>
+        <w:rFonts w:hint="default" w:ascii="Wingdings" w:hAnsi="Wingdings"/>
       </w:rPr>
     </w:lvl>
     <w:lvl w:ilvl="3" w:tplc="08090001" w:tentative="1">
@@ -11499,7 +11524,7 @@
         <w:ind w:left="2880" w:hanging="360"/>
       </w:pPr>
       <w:rPr>
-        <w:rFonts w:ascii="Symbol" w:hAnsi="Symbol" w:hint="default"/>
+        <w:rFonts w:hint="default" w:ascii="Symbol" w:hAnsi="Symbol"/>
       </w:rPr>
     </w:lvl>
     <w:lvl w:ilvl="4" w:tplc="08090003" w:tentative="1">
@@ -11511,7 +11536,7 @@
         <w:ind w:left="3600" w:hanging="360"/>
       </w:pPr>
       <w:rPr>
-        <w:rFonts w:ascii="Courier New" w:hAnsi="Courier New" w:cs="Courier New" w:hint="default"/>
+        <w:rFonts w:hint="default" w:ascii="Courier New" w:hAnsi="Courier New" w:cs="Courier New"/>
       </w:rPr>
     </w:lvl>
     <w:lvl w:ilvl="5" w:tplc="08090005" w:tentative="1">
@@ -11523,7 +11548,7 @@
         <w:ind w:left="4320" w:hanging="360"/>
       </w:pPr>
       <w:rPr>
-        <w:rFonts w:ascii="Wingdings" w:hAnsi="Wingdings" w:hint="default"/>
+        <w:rFonts w:hint="default" w:ascii="Wingdings" w:hAnsi="Wingdings"/>
       </w:rPr>
     </w:lvl>
     <w:lvl w:ilvl="6" w:tplc="08090001" w:tentative="1">
@@ -11535,7 +11560,7 @@
         <w:ind w:left="5040" w:hanging="360"/>
       </w:pPr>
       <w:rPr>
-        <w:rFonts w:ascii="Symbol" w:hAnsi="Symbol" w:hint="default"/>
+        <w:rFonts w:hint="default" w:ascii="Symbol" w:hAnsi="Symbol"/>
       </w:rPr>
     </w:lvl>
     <w:lvl w:ilvl="7" w:tplc="08090003" w:tentative="1">
@@ -11547,7 +11572,7 @@
         <w:ind w:left="5760" w:hanging="360"/>
       </w:pPr>
       <w:rPr>
-        <w:rFonts w:ascii="Courier New" w:hAnsi="Courier New" w:cs="Courier New" w:hint="default"/>
+        <w:rFonts w:hint="default" w:ascii="Courier New" w:hAnsi="Courier New" w:cs="Courier New"/>
       </w:rPr>
     </w:lvl>
     <w:lvl w:ilvl="8" w:tplc="08090005" w:tentative="1">
@@ -11559,7 +11584,7 @@
         <w:ind w:left="6480" w:hanging="360"/>
       </w:pPr>
       <w:rPr>
-        <w:rFonts w:ascii="Wingdings" w:hAnsi="Wingdings" w:hint="default"/>
+        <w:rFonts w:hint="default" w:ascii="Wingdings" w:hAnsi="Wingdings"/>
       </w:rPr>
     </w:lvl>
   </w:abstractNum>
@@ -11576,7 +11601,7 @@
         <w:ind w:left="360" w:hanging="360"/>
       </w:pPr>
       <w:rPr>
-        <w:rFonts w:ascii="Symbol" w:hAnsi="Symbol" w:hint="default"/>
+        <w:rFonts w:hint="default" w:ascii="Symbol" w:hAnsi="Symbol"/>
       </w:rPr>
     </w:lvl>
     <w:lvl w:ilvl="1" w:tplc="08090003" w:tentative="1">
@@ -11588,7 +11613,7 @@
         <w:ind w:left="1080" w:hanging="360"/>
       </w:pPr>
       <w:rPr>
-        <w:rFonts w:ascii="Courier New" w:hAnsi="Courier New" w:cs="Courier New" w:hint="default"/>
+        <w:rFonts w:hint="default" w:ascii="Courier New" w:hAnsi="Courier New" w:cs="Courier New"/>
       </w:rPr>
     </w:lvl>
     <w:lvl w:ilvl="2" w:tplc="08090005" w:tentative="1">
@@ -11600,7 +11625,7 @@
         <w:ind w:left="1800" w:hanging="360"/>
       </w:pPr>
       <w:rPr>
-        <w:rFonts w:ascii="Wingdings" w:hAnsi="Wingdings" w:hint="default"/>
+        <w:rFonts w:hint="default" w:ascii="Wingdings" w:hAnsi="Wingdings"/>
       </w:rPr>
     </w:lvl>
     <w:lvl w:ilvl="3" w:tplc="08090001" w:tentative="1">
@@ -11612,7 +11637,7 @@
         <w:ind w:left="2520" w:hanging="360"/>
       </w:pPr>
       <w:rPr>
-        <w:rFonts w:ascii="Symbol" w:hAnsi="Symbol" w:hint="default"/>
+        <w:rFonts w:hint="default" w:ascii="Symbol" w:hAnsi="Symbol"/>
       </w:rPr>
     </w:lvl>
     <w:lvl w:ilvl="4" w:tplc="08090003" w:tentative="1">
@@ -11624,7 +11649,7 @@
         <w:ind w:left="3240" w:hanging="360"/>
       </w:pPr>
       <w:rPr>
-        <w:rFonts w:ascii="Courier New" w:hAnsi="Courier New" w:cs="Courier New" w:hint="default"/>
+        <w:rFonts w:hint="default" w:ascii="Courier New" w:hAnsi="Courier New" w:cs="Courier New"/>
       </w:rPr>
     </w:lvl>
     <w:lvl w:ilvl="5" w:tplc="08090005" w:tentative="1">
@@ -11636,7 +11661,7 @@
         <w:ind w:left="3960" w:hanging="360"/>
       </w:pPr>
       <w:rPr>
-        <w:rFonts w:ascii="Wingdings" w:hAnsi="Wingdings" w:hint="default"/>
+        <w:rFonts w:hint="default" w:ascii="Wingdings" w:hAnsi="Wingdings"/>
       </w:rPr>
     </w:lvl>
     <w:lvl w:ilvl="6" w:tplc="08090001" w:tentative="1">
@@ -11648,7 +11673,7 @@
         <w:ind w:left="4680" w:hanging="360"/>
       </w:pPr>
       <w:rPr>
-        <w:rFonts w:ascii="Symbol" w:hAnsi="Symbol" w:hint="default"/>
+        <w:rFonts w:hint="default" w:ascii="Symbol" w:hAnsi="Symbol"/>
       </w:rPr>
     </w:lvl>
     <w:lvl w:ilvl="7" w:tplc="08090003" w:tentative="1">
@@ -11660,7 +11685,7 @@
         <w:ind w:left="5400" w:hanging="360"/>
       </w:pPr>
       <w:rPr>
-        <w:rFonts w:ascii="Courier New" w:hAnsi="Courier New" w:cs="Courier New" w:hint="default"/>
+        <w:rFonts w:hint="default" w:ascii="Courier New" w:hAnsi="Courier New" w:cs="Courier New"/>
       </w:rPr>
     </w:lvl>
     <w:lvl w:ilvl="8" w:tplc="08090005" w:tentative="1">
@@ -11672,7 +11697,7 @@
         <w:ind w:left="6120" w:hanging="360"/>
       </w:pPr>
       <w:rPr>
-        <w:rFonts w:ascii="Wingdings" w:hAnsi="Wingdings" w:hint="default"/>
+        <w:rFonts w:hint="default" w:ascii="Wingdings" w:hAnsi="Wingdings"/>
       </w:rPr>
     </w:lvl>
   </w:abstractNum>
@@ -11689,7 +11714,7 @@
         <w:ind w:left="720" w:hanging="360"/>
       </w:pPr>
       <w:rPr>
-        <w:rFonts w:ascii="Symbol" w:hAnsi="Symbol" w:hint="default"/>
+        <w:rFonts w:hint="default" w:ascii="Symbol" w:hAnsi="Symbol"/>
       </w:rPr>
     </w:lvl>
     <w:lvl w:ilvl="1" w:tplc="FFFFFFFF">
@@ -11701,7 +11726,7 @@
         <w:ind w:left="1440" w:hanging="360"/>
       </w:pPr>
       <w:rPr>
-        <w:rFonts w:ascii="Courier New" w:hAnsi="Courier New" w:cs="Courier New" w:hint="default"/>
+        <w:rFonts w:hint="default" w:ascii="Courier New" w:hAnsi="Courier New" w:cs="Courier New"/>
       </w:rPr>
     </w:lvl>
     <w:lvl w:ilvl="2" w:tplc="FFFFFFFF">
@@ -11713,7 +11738,7 @@
         <w:ind w:left="2160" w:hanging="360"/>
       </w:pPr>
       <w:rPr>
-        <w:rFonts w:ascii="Wingdings" w:hAnsi="Wingdings" w:hint="default"/>
+        <w:rFonts w:hint="default" w:ascii="Wingdings" w:hAnsi="Wingdings"/>
       </w:rPr>
     </w:lvl>
     <w:lvl w:ilvl="3" w:tplc="ECD8B5E6">
@@ -11725,7 +11750,7 @@
         <w:ind w:left="2880" w:hanging="360"/>
       </w:pPr>
       <w:rPr>
-        <w:rFonts w:ascii="Calibri" w:eastAsiaTheme="minorHAnsi" w:hAnsi="Calibri" w:cs="Calibri" w:hint="default"/>
+        <w:rFonts w:hint="default" w:ascii="Calibri" w:hAnsi="Calibri" w:cs="Calibri" w:eastAsiaTheme="minorHAnsi"/>
       </w:rPr>
     </w:lvl>
     <w:lvl w:ilvl="4" w:tplc="FFFFFFFF" w:tentative="1">
@@ -11737,7 +11762,7 @@
         <w:ind w:left="3600" w:hanging="360"/>
       </w:pPr>
       <w:rPr>
-        <w:rFonts w:ascii="Courier New" w:hAnsi="Courier New" w:cs="Courier New" w:hint="default"/>
+        <w:rFonts w:hint="default" w:ascii="Courier New" w:hAnsi="Courier New" w:cs="Courier New"/>
       </w:rPr>
     </w:lvl>
     <w:lvl w:ilvl="5" w:tplc="FFFFFFFF" w:tentative="1">
@@ -11749,7 +11774,7 @@
         <w:ind w:left="4320" w:hanging="360"/>
       </w:pPr>
       <w:rPr>
-        <w:rFonts w:ascii="Wingdings" w:hAnsi="Wingdings" w:hint="default"/>
+        <w:rFonts w:hint="default" w:ascii="Wingdings" w:hAnsi="Wingdings"/>
       </w:rPr>
     </w:lvl>
     <w:lvl w:ilvl="6" w:tplc="FFFFFFFF" w:tentative="1">
@@ -11761,7 +11786,7 @@
         <w:ind w:left="5040" w:hanging="360"/>
       </w:pPr>
       <w:rPr>
-        <w:rFonts w:ascii="Symbol" w:hAnsi="Symbol" w:hint="default"/>
+        <w:rFonts w:hint="default" w:ascii="Symbol" w:hAnsi="Symbol"/>
       </w:rPr>
     </w:lvl>
     <w:lvl w:ilvl="7" w:tplc="FFFFFFFF" w:tentative="1">
@@ -11773,7 +11798,7 @@
         <w:ind w:left="5760" w:hanging="360"/>
       </w:pPr>
       <w:rPr>
-        <w:rFonts w:ascii="Courier New" w:hAnsi="Courier New" w:cs="Courier New" w:hint="default"/>
+        <w:rFonts w:hint="default" w:ascii="Courier New" w:hAnsi="Courier New" w:cs="Courier New"/>
       </w:rPr>
     </w:lvl>
     <w:lvl w:ilvl="8" w:tplc="FFFFFFFF" w:tentative="1">
@@ -11785,7 +11810,7 @@
         <w:ind w:left="6480" w:hanging="360"/>
       </w:pPr>
       <w:rPr>
-        <w:rFonts w:ascii="Wingdings" w:hAnsi="Wingdings" w:hint="default"/>
+        <w:rFonts w:hint="default" w:ascii="Wingdings" w:hAnsi="Wingdings"/>
       </w:rPr>
     </w:lvl>
   </w:abstractNum>
@@ -11802,7 +11827,7 @@
         <w:ind w:left="1440" w:hanging="360"/>
       </w:pPr>
       <w:rPr>
-        <w:rFonts w:ascii="Courier New" w:hAnsi="Courier New" w:cs="Courier New" w:hint="default"/>
+        <w:rFonts w:hint="default" w:ascii="Courier New" w:hAnsi="Courier New" w:cs="Courier New"/>
       </w:rPr>
     </w:lvl>
     <w:lvl w:ilvl="1" w:tplc="08090003" w:tentative="1">
@@ -11814,7 +11839,7 @@
         <w:ind w:left="2160" w:hanging="360"/>
       </w:pPr>
       <w:rPr>
-        <w:rFonts w:ascii="Courier New" w:hAnsi="Courier New" w:cs="Courier New" w:hint="default"/>
+        <w:rFonts w:hint="default" w:ascii="Courier New" w:hAnsi="Courier New" w:cs="Courier New"/>
       </w:rPr>
     </w:lvl>
     <w:lvl w:ilvl="2" w:tplc="08090005" w:tentative="1">
@@ -11826,7 +11851,7 @@
         <w:ind w:left="2880" w:hanging="360"/>
       </w:pPr>
       <w:rPr>
-        <w:rFonts w:ascii="Wingdings" w:hAnsi="Wingdings" w:hint="default"/>
+        <w:rFonts w:hint="default" w:ascii="Wingdings" w:hAnsi="Wingdings"/>
       </w:rPr>
     </w:lvl>
     <w:lvl w:ilvl="3" w:tplc="08090001" w:tentative="1">
@@ -11838,7 +11863,7 @@
         <w:ind w:left="3600" w:hanging="360"/>
       </w:pPr>
       <w:rPr>
-        <w:rFonts w:ascii="Symbol" w:hAnsi="Symbol" w:hint="default"/>
+        <w:rFonts w:hint="default" w:ascii="Symbol" w:hAnsi="Symbol"/>
       </w:rPr>
     </w:lvl>
     <w:lvl w:ilvl="4" w:tplc="08090003" w:tentative="1">
@@ -11850,7 +11875,7 @@
         <w:ind w:left="4320" w:hanging="360"/>
       </w:pPr>
       <w:rPr>
-        <w:rFonts w:ascii="Courier New" w:hAnsi="Courier New" w:cs="Courier New" w:hint="default"/>
+        <w:rFonts w:hint="default" w:ascii="Courier New" w:hAnsi="Courier New" w:cs="Courier New"/>
       </w:rPr>
     </w:lvl>
     <w:lvl w:ilvl="5" w:tplc="08090005" w:tentative="1">
@@ -11862,7 +11887,7 @@
         <w:ind w:left="5040" w:hanging="360"/>
       </w:pPr>
       <w:rPr>
-        <w:rFonts w:ascii="Wingdings" w:hAnsi="Wingdings" w:hint="default"/>
+        <w:rFonts w:hint="default" w:ascii="Wingdings" w:hAnsi="Wingdings"/>
       </w:rPr>
     </w:lvl>
     <w:lvl w:ilvl="6" w:tplc="08090001" w:tentative="1">
@@ -11874,7 +11899,7 @@
         <w:ind w:left="5760" w:hanging="360"/>
       </w:pPr>
       <w:rPr>
-        <w:rFonts w:ascii="Symbol" w:hAnsi="Symbol" w:hint="default"/>
+        <w:rFonts w:hint="default" w:ascii="Symbol" w:hAnsi="Symbol"/>
       </w:rPr>
     </w:lvl>
     <w:lvl w:ilvl="7" w:tplc="08090003" w:tentative="1">
@@ -11886,7 +11911,7 @@
         <w:ind w:left="6480" w:hanging="360"/>
       </w:pPr>
       <w:rPr>
-        <w:rFonts w:ascii="Courier New" w:hAnsi="Courier New" w:cs="Courier New" w:hint="default"/>
+        <w:rFonts w:hint="default" w:ascii="Courier New" w:hAnsi="Courier New" w:cs="Courier New"/>
       </w:rPr>
     </w:lvl>
     <w:lvl w:ilvl="8" w:tplc="08090005" w:tentative="1">
@@ -11898,7 +11923,7 @@
         <w:ind w:left="7200" w:hanging="360"/>
       </w:pPr>
       <w:rPr>
-        <w:rFonts w:ascii="Wingdings" w:hAnsi="Wingdings" w:hint="default"/>
+        <w:rFonts w:hint="default" w:ascii="Wingdings" w:hAnsi="Wingdings"/>
       </w:rPr>
     </w:lvl>
   </w:abstractNum>
@@ -11915,7 +11940,7 @@
         <w:ind w:left="360" w:hanging="360"/>
       </w:pPr>
       <w:rPr>
-        <w:rFonts w:ascii="Symbol" w:hAnsi="Symbol" w:hint="default"/>
+        <w:rFonts w:hint="default" w:ascii="Symbol" w:hAnsi="Symbol"/>
       </w:rPr>
     </w:lvl>
     <w:lvl w:ilvl="1" w:tplc="08090003" w:tentative="1">
@@ -11927,7 +11952,7 @@
         <w:ind w:left="1080" w:hanging="360"/>
       </w:pPr>
       <w:rPr>
-        <w:rFonts w:ascii="Courier New" w:hAnsi="Courier New" w:cs="Courier New" w:hint="default"/>
+        <w:rFonts w:hint="default" w:ascii="Courier New" w:hAnsi="Courier New" w:cs="Courier New"/>
       </w:rPr>
     </w:lvl>
     <w:lvl w:ilvl="2" w:tplc="08090005" w:tentative="1">
@@ -11939,7 +11964,7 @@
         <w:ind w:left="1800" w:hanging="360"/>
       </w:pPr>
       <w:rPr>
-        <w:rFonts w:ascii="Wingdings" w:hAnsi="Wingdings" w:hint="default"/>
+        <w:rFonts w:hint="default" w:ascii="Wingdings" w:hAnsi="Wingdings"/>
       </w:rPr>
     </w:lvl>
     <w:lvl w:ilvl="3" w:tplc="08090001" w:tentative="1">
@@ -11951,7 +11976,7 @@
         <w:ind w:left="2520" w:hanging="360"/>
       </w:pPr>
       <w:rPr>
-        <w:rFonts w:ascii="Symbol" w:hAnsi="Symbol" w:hint="default"/>
+        <w:rFonts w:hint="default" w:ascii="Symbol" w:hAnsi="Symbol"/>
       </w:rPr>
     </w:lvl>
     <w:lvl w:ilvl="4" w:tplc="08090003" w:tentative="1">
@@ -11963,7 +11988,7 @@
         <w:ind w:left="3240" w:hanging="360"/>
       </w:pPr>
       <w:rPr>
-        <w:rFonts w:ascii="Courier New" w:hAnsi="Courier New" w:cs="Courier New" w:hint="default"/>
+        <w:rFonts w:hint="default" w:ascii="Courier New" w:hAnsi="Courier New" w:cs="Courier New"/>
       </w:rPr>
     </w:lvl>
     <w:lvl w:ilvl="5" w:tplc="08090005" w:tentative="1">
@@ -11975,7 +12000,7 @@
         <w:ind w:left="3960" w:hanging="360"/>
       </w:pPr>
       <w:rPr>
-        <w:rFonts w:ascii="Wingdings" w:hAnsi="Wingdings" w:hint="default"/>
+        <w:rFonts w:hint="default" w:ascii="Wingdings" w:hAnsi="Wingdings"/>
       </w:rPr>
     </w:lvl>
     <w:lvl w:ilvl="6" w:tplc="08090001" w:tentative="1">
@@ -11987,7 +12012,7 @@
         <w:ind w:left="4680" w:hanging="360"/>
       </w:pPr>
       <w:rPr>
-        <w:rFonts w:ascii="Symbol" w:hAnsi="Symbol" w:hint="default"/>
+        <w:rFonts w:hint="default" w:ascii="Symbol" w:hAnsi="Symbol"/>
       </w:rPr>
     </w:lvl>
     <w:lvl w:ilvl="7" w:tplc="08090003" w:tentative="1">
@@ -11999,7 +12024,7 @@
         <w:ind w:left="5400" w:hanging="360"/>
       </w:pPr>
       <w:rPr>
-        <w:rFonts w:ascii="Courier New" w:hAnsi="Courier New" w:cs="Courier New" w:hint="default"/>
+        <w:rFonts w:hint="default" w:ascii="Courier New" w:hAnsi="Courier New" w:cs="Courier New"/>
       </w:rPr>
     </w:lvl>
     <w:lvl w:ilvl="8" w:tplc="08090005" w:tentative="1">
@@ -12011,7 +12036,7 @@
         <w:ind w:left="6120" w:hanging="360"/>
       </w:pPr>
       <w:rPr>
-        <w:rFonts w:ascii="Wingdings" w:hAnsi="Wingdings" w:hint="default"/>
+        <w:rFonts w:hint="default" w:ascii="Wingdings" w:hAnsi="Wingdings"/>
       </w:rPr>
     </w:lvl>
   </w:abstractNum>
@@ -12028,7 +12053,7 @@
         <w:ind w:left="720" w:hanging="360"/>
       </w:pPr>
       <w:rPr>
-        <w:rFonts w:ascii="Symbol" w:hAnsi="Symbol" w:hint="default"/>
+        <w:rFonts w:hint="default" w:ascii="Symbol" w:hAnsi="Symbol"/>
       </w:rPr>
     </w:lvl>
     <w:lvl w:ilvl="1" w:tplc="83143066">
@@ -12040,7 +12065,7 @@
         <w:ind w:left="1440" w:hanging="360"/>
       </w:pPr>
       <w:rPr>
-        <w:rFonts w:asciiTheme="minorHAnsi" w:eastAsiaTheme="minorHAnsi" w:hAnsiTheme="minorHAnsi" w:cstheme="minorBidi"/>
+        <w:rFonts w:asciiTheme="minorHAnsi" w:hAnsiTheme="minorHAnsi" w:eastAsiaTheme="minorHAnsi" w:cstheme="minorBidi"/>
       </w:rPr>
     </w:lvl>
     <w:lvl w:ilvl="2" w:tplc="08090005">
@@ -12052,7 +12077,7 @@
         <w:ind w:left="2160" w:hanging="360"/>
       </w:pPr>
       <w:rPr>
-        <w:rFonts w:ascii="Wingdings" w:hAnsi="Wingdings" w:hint="default"/>
+        <w:rFonts w:hint="default" w:ascii="Wingdings" w:hAnsi="Wingdings"/>
       </w:rPr>
     </w:lvl>
     <w:lvl w:ilvl="3" w:tplc="08090001">
@@ -12064,7 +12089,7 @@
         <w:ind w:left="2880" w:hanging="360"/>
       </w:pPr>
       <w:rPr>
-        <w:rFonts w:ascii="Symbol" w:hAnsi="Symbol" w:hint="default"/>
+        <w:rFonts w:hint="default" w:ascii="Symbol" w:hAnsi="Symbol"/>
       </w:rPr>
     </w:lvl>
     <w:lvl w:ilvl="4" w:tplc="08090003" w:tentative="1">
@@ -12076,7 +12101,7 @@
         <w:ind w:left="3600" w:hanging="360"/>
       </w:pPr>
       <w:rPr>
-        <w:rFonts w:ascii="Courier New" w:hAnsi="Courier New" w:cs="Courier New" w:hint="default"/>
+        <w:rFonts w:hint="default" w:ascii="Courier New" w:hAnsi="Courier New" w:cs="Courier New"/>
       </w:rPr>
     </w:lvl>
     <w:lvl w:ilvl="5" w:tplc="08090005" w:tentative="1">
@@ -12088,7 +12113,7 @@
         <w:ind w:left="4320" w:hanging="360"/>
       </w:pPr>
       <w:rPr>
-        <w:rFonts w:ascii="Wingdings" w:hAnsi="Wingdings" w:hint="default"/>
+        <w:rFonts w:hint="default" w:ascii="Wingdings" w:hAnsi="Wingdings"/>
       </w:rPr>
     </w:lvl>
     <w:lvl w:ilvl="6" w:tplc="08090001" w:tentative="1">
@@ -12100,7 +12125,7 @@
         <w:ind w:left="5040" w:hanging="360"/>
       </w:pPr>
       <w:rPr>
-        <w:rFonts w:ascii="Symbol" w:hAnsi="Symbol" w:hint="default"/>
+        <w:rFonts w:hint="default" w:ascii="Symbol" w:hAnsi="Symbol"/>
       </w:rPr>
     </w:lvl>
     <w:lvl w:ilvl="7" w:tplc="08090003" w:tentative="1">
@@ -12112,7 +12137,7 @@
         <w:ind w:left="5760" w:hanging="360"/>
       </w:pPr>
       <w:rPr>
-        <w:rFonts w:ascii="Courier New" w:hAnsi="Courier New" w:cs="Courier New" w:hint="default"/>
+        <w:rFonts w:hint="default" w:ascii="Courier New" w:hAnsi="Courier New" w:cs="Courier New"/>
       </w:rPr>
     </w:lvl>
     <w:lvl w:ilvl="8" w:tplc="08090005" w:tentative="1">
@@ -12124,7 +12149,7 @@
         <w:ind w:left="6480" w:hanging="360"/>
       </w:pPr>
       <w:rPr>
-        <w:rFonts w:ascii="Wingdings" w:hAnsi="Wingdings" w:hint="default"/>
+        <w:rFonts w:hint="default" w:ascii="Wingdings" w:hAnsi="Wingdings"/>
       </w:rPr>
     </w:lvl>
   </w:abstractNum>
@@ -12141,7 +12166,7 @@
         <w:ind w:left="360" w:hanging="360"/>
       </w:pPr>
       <w:rPr>
-        <w:rFonts w:ascii="Symbol" w:hAnsi="Symbol" w:hint="default"/>
+        <w:rFonts w:hint="default" w:ascii="Symbol" w:hAnsi="Symbol"/>
         <w:color w:val="000000" w:themeColor="text1"/>
       </w:rPr>
     </w:lvl>
@@ -12154,7 +12179,7 @@
         <w:ind w:left="1080" w:hanging="360"/>
       </w:pPr>
       <w:rPr>
-        <w:rFonts w:ascii="Courier New" w:hAnsi="Courier New" w:cs="Courier New" w:hint="default"/>
+        <w:rFonts w:hint="default" w:ascii="Courier New" w:hAnsi="Courier New" w:cs="Courier New"/>
       </w:rPr>
     </w:lvl>
     <w:lvl w:ilvl="2" w:tplc="08090005" w:tentative="1">
@@ -12166,7 +12191,7 @@
         <w:ind w:left="1800" w:hanging="360"/>
       </w:pPr>
       <w:rPr>
-        <w:rFonts w:ascii="Wingdings" w:hAnsi="Wingdings" w:hint="default"/>
+        <w:rFonts w:hint="default" w:ascii="Wingdings" w:hAnsi="Wingdings"/>
       </w:rPr>
     </w:lvl>
     <w:lvl w:ilvl="3" w:tplc="08090001" w:tentative="1">
@@ -12178,7 +12203,7 @@
         <w:ind w:left="2520" w:hanging="360"/>
       </w:pPr>
       <w:rPr>
-        <w:rFonts w:ascii="Symbol" w:hAnsi="Symbol" w:hint="default"/>
+        <w:rFonts w:hint="default" w:ascii="Symbol" w:hAnsi="Symbol"/>
       </w:rPr>
     </w:lvl>
     <w:lvl w:ilvl="4" w:tplc="08090003" w:tentative="1">
@@ -12190,7 +12215,7 @@
         <w:ind w:left="3240" w:hanging="360"/>
       </w:pPr>
       <w:rPr>
-        <w:rFonts w:ascii="Courier New" w:hAnsi="Courier New" w:cs="Courier New" w:hint="default"/>
+        <w:rFonts w:hint="default" w:ascii="Courier New" w:hAnsi="Courier New" w:cs="Courier New"/>
       </w:rPr>
     </w:lvl>
     <w:lvl w:ilvl="5" w:tplc="08090005" w:tentative="1">
@@ -12202,7 +12227,7 @@
         <w:ind w:left="3960" w:hanging="360"/>
       </w:pPr>
       <w:rPr>
-        <w:rFonts w:ascii="Wingdings" w:hAnsi="Wingdings" w:hint="default"/>
+        <w:rFonts w:hint="default" w:ascii="Wingdings" w:hAnsi="Wingdings"/>
       </w:rPr>
     </w:lvl>
     <w:lvl w:ilvl="6" w:tplc="08090001" w:tentative="1">
@@ -12214,7 +12239,7 @@
         <w:ind w:left="4680" w:hanging="360"/>
       </w:pPr>
       <w:rPr>
-        <w:rFonts w:ascii="Symbol" w:hAnsi="Symbol" w:hint="default"/>
+        <w:rFonts w:hint="default" w:ascii="Symbol" w:hAnsi="Symbol"/>
       </w:rPr>
     </w:lvl>
     <w:lvl w:ilvl="7" w:tplc="08090003" w:tentative="1">
@@ -12226,7 +12251,7 @@
         <w:ind w:left="5400" w:hanging="360"/>
       </w:pPr>
       <w:rPr>
-        <w:rFonts w:ascii="Courier New" w:hAnsi="Courier New" w:cs="Courier New" w:hint="default"/>
+        <w:rFonts w:hint="default" w:ascii="Courier New" w:hAnsi="Courier New" w:cs="Courier New"/>
       </w:rPr>
     </w:lvl>
     <w:lvl w:ilvl="8" w:tplc="08090005" w:tentative="1">
@@ -12238,7 +12263,7 @@
         <w:ind w:left="6120" w:hanging="360"/>
       </w:pPr>
       <w:rPr>
-        <w:rFonts w:ascii="Wingdings" w:hAnsi="Wingdings" w:hint="default"/>
+        <w:rFonts w:hint="default" w:ascii="Wingdings" w:hAnsi="Wingdings"/>
       </w:rPr>
     </w:lvl>
   </w:abstractNum>
@@ -12255,7 +12280,7 @@
         <w:ind w:left="720" w:hanging="360"/>
       </w:pPr>
       <w:rPr>
-        <w:rFonts w:ascii="Symbol" w:hAnsi="Symbol" w:hint="default"/>
+        <w:rFonts w:hint="default" w:ascii="Symbol" w:hAnsi="Symbol"/>
       </w:rPr>
     </w:lvl>
     <w:lvl w:ilvl="1" w:tplc="08090003" w:tentative="1">
@@ -12267,7 +12292,7 @@
         <w:ind w:left="1440" w:hanging="360"/>
       </w:pPr>
       <w:rPr>
-        <w:rFonts w:ascii="Courier New" w:hAnsi="Courier New" w:cs="Courier New" w:hint="default"/>
+        <w:rFonts w:hint="default" w:ascii="Courier New" w:hAnsi="Courier New" w:cs="Courier New"/>
       </w:rPr>
     </w:lvl>
     <w:lvl w:ilvl="2" w:tplc="08090005" w:tentative="1">
@@ -12279,7 +12304,7 @@
         <w:ind w:left="2160" w:hanging="360"/>
       </w:pPr>
       <w:rPr>
-        <w:rFonts w:ascii="Wingdings" w:hAnsi="Wingdings" w:hint="default"/>
+        <w:rFonts w:hint="default" w:ascii="Wingdings" w:hAnsi="Wingdings"/>
       </w:rPr>
     </w:lvl>
     <w:lvl w:ilvl="3" w:tplc="08090001" w:tentative="1">
@@ -12291,7 +12316,7 @@
         <w:ind w:left="2880" w:hanging="360"/>
       </w:pPr>
       <w:rPr>
-        <w:rFonts w:ascii="Symbol" w:hAnsi="Symbol" w:hint="default"/>
+        <w:rFonts w:hint="default" w:ascii="Symbol" w:hAnsi="Symbol"/>
       </w:rPr>
     </w:lvl>
     <w:lvl w:ilvl="4" w:tplc="08090003" w:tentative="1">
@@ -12303,7 +12328,7 @@
         <w:ind w:left="3600" w:hanging="360"/>
       </w:pPr>
       <w:rPr>
-        <w:rFonts w:ascii="Courier New" w:hAnsi="Courier New" w:cs="Courier New" w:hint="default"/>
+        <w:rFonts w:hint="default" w:ascii="Courier New" w:hAnsi="Courier New" w:cs="Courier New"/>
       </w:rPr>
     </w:lvl>
     <w:lvl w:ilvl="5" w:tplc="08090005" w:tentative="1">
@@ -12315,7 +12340,7 @@
         <w:ind w:left="4320" w:hanging="360"/>
       </w:pPr>
       <w:rPr>
-        <w:rFonts w:ascii="Wingdings" w:hAnsi="Wingdings" w:hint="default"/>
+        <w:rFonts w:hint="default" w:ascii="Wingdings" w:hAnsi="Wingdings"/>
       </w:rPr>
     </w:lvl>
     <w:lvl w:ilvl="6" w:tplc="08090001" w:tentative="1">
@@ -12327,7 +12352,7 @@
         <w:ind w:left="5040" w:hanging="360"/>
       </w:pPr>
       <w:rPr>
-        <w:rFonts w:ascii="Symbol" w:hAnsi="Symbol" w:hint="default"/>
+        <w:rFonts w:hint="default" w:ascii="Symbol" w:hAnsi="Symbol"/>
       </w:rPr>
     </w:lvl>
     <w:lvl w:ilvl="7" w:tplc="08090003" w:tentative="1">
@@ -12339,7 +12364,7 @@
         <w:ind w:left="5760" w:hanging="360"/>
       </w:pPr>
       <w:rPr>
-        <w:rFonts w:ascii="Courier New" w:hAnsi="Courier New" w:cs="Courier New" w:hint="default"/>
+        <w:rFonts w:hint="default" w:ascii="Courier New" w:hAnsi="Courier New" w:cs="Courier New"/>
       </w:rPr>
     </w:lvl>
     <w:lvl w:ilvl="8" w:tplc="08090005" w:tentative="1">
@@ -12351,7 +12376,7 @@
         <w:ind w:left="6480" w:hanging="360"/>
       </w:pPr>
       <w:rPr>
-        <w:rFonts w:ascii="Wingdings" w:hAnsi="Wingdings" w:hint="default"/>
+        <w:rFonts w:hint="default" w:ascii="Wingdings" w:hAnsi="Wingdings"/>
       </w:rPr>
     </w:lvl>
   </w:abstractNum>
@@ -12368,7 +12393,7 @@
         <w:ind w:left="720" w:hanging="360"/>
       </w:pPr>
       <w:rPr>
-        <w:rFonts w:ascii="Symbol" w:hAnsi="Symbol" w:hint="default"/>
+        <w:rFonts w:hint="default" w:ascii="Symbol" w:hAnsi="Symbol"/>
       </w:rPr>
     </w:lvl>
     <w:lvl w:ilvl="1" w:tplc="08090003" w:tentative="1">
@@ -12380,7 +12405,7 @@
         <w:ind w:left="1440" w:hanging="360"/>
       </w:pPr>
       <w:rPr>
-        <w:rFonts w:ascii="Courier New" w:hAnsi="Courier New" w:cs="Courier New" w:hint="default"/>
+        <w:rFonts w:hint="default" w:ascii="Courier New" w:hAnsi="Courier New" w:cs="Courier New"/>
       </w:rPr>
     </w:lvl>
     <w:lvl w:ilvl="2" w:tplc="08090005" w:tentative="1">
@@ -12392,7 +12417,7 @@
         <w:ind w:left="2160" w:hanging="360"/>
       </w:pPr>
       <w:rPr>
-        <w:rFonts w:ascii="Wingdings" w:hAnsi="Wingdings" w:hint="default"/>
+        <w:rFonts w:hint="default" w:ascii="Wingdings" w:hAnsi="Wingdings"/>
       </w:rPr>
     </w:lvl>
     <w:lvl w:ilvl="3" w:tplc="08090001" w:tentative="1">
@@ -12404,7 +12429,7 @@
         <w:ind w:left="2880" w:hanging="360"/>
       </w:pPr>
       <w:rPr>
-        <w:rFonts w:ascii="Symbol" w:hAnsi="Symbol" w:hint="default"/>
+        <w:rFonts w:hint="default" w:ascii="Symbol" w:hAnsi="Symbol"/>
       </w:rPr>
     </w:lvl>
     <w:lvl w:ilvl="4" w:tplc="08090003" w:tentative="1">
@@ -12416,7 +12441,7 @@
         <w:ind w:left="3600" w:hanging="360"/>
       </w:pPr>
       <w:rPr>
-        <w:rFonts w:ascii="Courier New" w:hAnsi="Courier New" w:cs="Courier New" w:hint="default"/>
+        <w:rFonts w:hint="default" w:ascii="Courier New" w:hAnsi="Courier New" w:cs="Courier New"/>
       </w:rPr>
     </w:lvl>
     <w:lvl w:ilvl="5" w:tplc="08090005" w:tentative="1">
@@ -12428,7 +12453,7 @@
         <w:ind w:left="4320" w:hanging="360"/>
       </w:pPr>
       <w:rPr>
-        <w:rFonts w:ascii="Wingdings" w:hAnsi="Wingdings" w:hint="default"/>
+        <w:rFonts w:hint="default" w:ascii="Wingdings" w:hAnsi="Wingdings"/>
       </w:rPr>
     </w:lvl>
     <w:lvl w:ilvl="6" w:tplc="08090001" w:tentative="1">
@@ -12440,7 +12465,7 @@
         <w:ind w:left="5040" w:hanging="360"/>
       </w:pPr>
       <w:rPr>
-        <w:rFonts w:ascii="Symbol" w:hAnsi="Symbol" w:hint="default"/>
+        <w:rFonts w:hint="default" w:ascii="Symbol" w:hAnsi="Symbol"/>
       </w:rPr>
     </w:lvl>
     <w:lvl w:ilvl="7" w:tplc="08090003" w:tentative="1">
@@ -12452,7 +12477,7 @@
         <w:ind w:left="5760" w:hanging="360"/>
       </w:pPr>
       <w:rPr>
-        <w:rFonts w:ascii="Courier New" w:hAnsi="Courier New" w:cs="Courier New" w:hint="default"/>
+        <w:rFonts w:hint="default" w:ascii="Courier New" w:hAnsi="Courier New" w:cs="Courier New"/>
       </w:rPr>
     </w:lvl>
     <w:lvl w:ilvl="8" w:tplc="08090005" w:tentative="1">
@@ -12464,7 +12489,7 @@
         <w:ind w:left="6480" w:hanging="360"/>
       </w:pPr>
       <w:rPr>
-        <w:rFonts w:ascii="Wingdings" w:hAnsi="Wingdings" w:hint="default"/>
+        <w:rFonts w:hint="default" w:ascii="Wingdings" w:hAnsi="Wingdings"/>
       </w:rPr>
     </w:lvl>
   </w:abstractNum>
@@ -12481,7 +12506,7 @@
         <w:ind w:left="720" w:hanging="360"/>
       </w:pPr>
       <w:rPr>
-        <w:rFonts w:ascii="Symbol" w:hAnsi="Symbol" w:hint="default"/>
+        <w:rFonts w:hint="default" w:ascii="Symbol" w:hAnsi="Symbol"/>
       </w:rPr>
     </w:lvl>
     <w:lvl w:ilvl="1" w:tplc="08090003" w:tentative="1">
@@ -12493,7 +12518,7 @@
         <w:ind w:left="1440" w:hanging="360"/>
       </w:pPr>
       <w:rPr>
-        <w:rFonts w:ascii="Courier New" w:hAnsi="Courier New" w:cs="Courier New" w:hint="default"/>
+        <w:rFonts w:hint="default" w:ascii="Courier New" w:hAnsi="Courier New" w:cs="Courier New"/>
       </w:rPr>
     </w:lvl>
     <w:lvl w:ilvl="2" w:tplc="08090005" w:tentative="1">
@@ -12505,7 +12530,7 @@
         <w:ind w:left="2160" w:hanging="360"/>
       </w:pPr>
       <w:rPr>
-        <w:rFonts w:ascii="Wingdings" w:hAnsi="Wingdings" w:hint="default"/>
+        <w:rFonts w:hint="default" w:ascii="Wingdings" w:hAnsi="Wingdings"/>
       </w:rPr>
     </w:lvl>
     <w:lvl w:ilvl="3" w:tplc="08090001" w:tentative="1">
@@ -12517,7 +12542,7 @@
         <w:ind w:left="2880" w:hanging="360"/>
       </w:pPr>
       <w:rPr>
-        <w:rFonts w:ascii="Symbol" w:hAnsi="Symbol" w:hint="default"/>
+        <w:rFonts w:hint="default" w:ascii="Symbol" w:hAnsi="Symbol"/>
       </w:rPr>
     </w:lvl>
     <w:lvl w:ilvl="4" w:tplc="08090003" w:tentative="1">
@@ -12529,7 +12554,7 @@
         <w:ind w:left="3600" w:hanging="360"/>
       </w:pPr>
       <w:rPr>
-        <w:rFonts w:ascii="Courier New" w:hAnsi="Courier New" w:cs="Courier New" w:hint="default"/>
+        <w:rFonts w:hint="default" w:ascii="Courier New" w:hAnsi="Courier New" w:cs="Courier New"/>
       </w:rPr>
     </w:lvl>
     <w:lvl w:ilvl="5" w:tplc="08090005" w:tentative="1">
@@ -12541,7 +12566,7 @@
         <w:ind w:left="4320" w:hanging="360"/>
       </w:pPr>
       <w:rPr>
-        <w:rFonts w:ascii="Wingdings" w:hAnsi="Wingdings" w:hint="default"/>
+        <w:rFonts w:hint="default" w:ascii="Wingdings" w:hAnsi="Wingdings"/>
       </w:rPr>
     </w:lvl>
     <w:lvl w:ilvl="6" w:tplc="08090001" w:tentative="1">
@@ -12553,7 +12578,7 @@
         <w:ind w:left="5040" w:hanging="360"/>
       </w:pPr>
       <w:rPr>
-        <w:rFonts w:ascii="Symbol" w:hAnsi="Symbol" w:hint="default"/>
+        <w:rFonts w:hint="default" w:ascii="Symbol" w:hAnsi="Symbol"/>
       </w:rPr>
     </w:lvl>
     <w:lvl w:ilvl="7" w:tplc="08090003" w:tentative="1">
@@ -12565,7 +12590,7 @@
         <w:ind w:left="5760" w:hanging="360"/>
       </w:pPr>
       <w:rPr>
-        <w:rFonts w:ascii="Courier New" w:hAnsi="Courier New" w:cs="Courier New" w:hint="default"/>
+        <w:rFonts w:hint="default" w:ascii="Courier New" w:hAnsi="Courier New" w:cs="Courier New"/>
       </w:rPr>
     </w:lvl>
     <w:lvl w:ilvl="8" w:tplc="08090005" w:tentative="1">
@@ -12577,7 +12602,7 @@
         <w:ind w:left="6480" w:hanging="360"/>
       </w:pPr>
       <w:rPr>
-        <w:rFonts w:ascii="Wingdings" w:hAnsi="Wingdings" w:hint="default"/>
+        <w:rFonts w:hint="default" w:ascii="Wingdings" w:hAnsi="Wingdings"/>
       </w:rPr>
     </w:lvl>
   </w:abstractNum>
@@ -12594,7 +12619,7 @@
         <w:ind w:left="720" w:hanging="360"/>
       </w:pPr>
       <w:rPr>
-        <w:rFonts w:ascii="Symbol" w:hAnsi="Symbol" w:hint="default"/>
+        <w:rFonts w:hint="default" w:ascii="Symbol" w:hAnsi="Symbol"/>
       </w:rPr>
     </w:lvl>
     <w:lvl w:ilvl="1" w:tplc="08090003" w:tentative="1">
@@ -12606,7 +12631,7 @@
         <w:ind w:left="1440" w:hanging="360"/>
       </w:pPr>
       <w:rPr>
-        <w:rFonts w:ascii="Courier New" w:hAnsi="Courier New" w:cs="Courier New" w:hint="default"/>
+        <w:rFonts w:hint="default" w:ascii="Courier New" w:hAnsi="Courier New" w:cs="Courier New"/>
       </w:rPr>
     </w:lvl>
     <w:lvl w:ilvl="2" w:tplc="08090005" w:tentative="1">
@@ -12618,7 +12643,7 @@
         <w:ind w:left="2160" w:hanging="360"/>
       </w:pPr>
       <w:rPr>
-        <w:rFonts w:ascii="Wingdings" w:hAnsi="Wingdings" w:hint="default"/>
+        <w:rFonts w:hint="default" w:ascii="Wingdings" w:hAnsi="Wingdings"/>
       </w:rPr>
     </w:lvl>
     <w:lvl w:ilvl="3" w:tplc="08090001" w:tentative="1">
@@ -12630,7 +12655,7 @@
         <w:ind w:left="2880" w:hanging="360"/>
       </w:pPr>
       <w:rPr>
-        <w:rFonts w:ascii="Symbol" w:hAnsi="Symbol" w:hint="default"/>
+        <w:rFonts w:hint="default" w:ascii="Symbol" w:hAnsi="Symbol"/>
       </w:rPr>
     </w:lvl>
     <w:lvl w:ilvl="4" w:tplc="08090003" w:tentative="1">
@@ -12642,7 +12667,7 @@
         <w:ind w:left="3600" w:hanging="360"/>
       </w:pPr>
       <w:rPr>
-        <w:rFonts w:ascii="Courier New" w:hAnsi="Courier New" w:cs="Courier New" w:hint="default"/>
+        <w:rFonts w:hint="default" w:ascii="Courier New" w:hAnsi="Courier New" w:cs="Courier New"/>
       </w:rPr>
     </w:lvl>
     <w:lvl w:ilvl="5" w:tplc="08090005" w:tentative="1">
@@ -12654,7 +12679,7 @@
         <w:ind w:left="4320" w:hanging="360"/>
       </w:pPr>
       <w:rPr>
-        <w:rFonts w:ascii="Wingdings" w:hAnsi="Wingdings" w:hint="default"/>
+        <w:rFonts w:hint="default" w:ascii="Wingdings" w:hAnsi="Wingdings"/>
       </w:rPr>
     </w:lvl>
     <w:lvl w:ilvl="6" w:tplc="08090001" w:tentative="1">
@@ -12666,7 +12691,7 @@
         <w:ind w:left="5040" w:hanging="360"/>
       </w:pPr>
       <w:rPr>
-        <w:rFonts w:ascii="Symbol" w:hAnsi="Symbol" w:hint="default"/>
+        <w:rFonts w:hint="default" w:ascii="Symbol" w:hAnsi="Symbol"/>
       </w:rPr>
     </w:lvl>
     <w:lvl w:ilvl="7" w:tplc="08090003" w:tentative="1">
@@ -12678,7 +12703,7 @@
         <w:ind w:left="5760" w:hanging="360"/>
       </w:pPr>
       <w:rPr>
-        <w:rFonts w:ascii="Courier New" w:hAnsi="Courier New" w:cs="Courier New" w:hint="default"/>
+        <w:rFonts w:hint="default" w:ascii="Courier New" w:hAnsi="Courier New" w:cs="Courier New"/>
       </w:rPr>
     </w:lvl>
     <w:lvl w:ilvl="8" w:tplc="08090005" w:tentative="1">
@@ -12690,7 +12715,7 @@
         <w:ind w:left="6480" w:hanging="360"/>
       </w:pPr>
       <w:rPr>
-        <w:rFonts w:ascii="Wingdings" w:hAnsi="Wingdings" w:hint="default"/>
+        <w:rFonts w:hint="default" w:ascii="Wingdings" w:hAnsi="Wingdings"/>
       </w:rPr>
     </w:lvl>
   </w:abstractNum>
@@ -12790,11 +12815,11 @@
 </file>
 
 <file path=word/styles.xml><?xml version="1.0" encoding="utf-8"?>
-<w:styles xmlns:mc="http://schemas.openxmlformats.org/markup-compatibility/2006" xmlns:r="http://schemas.openxmlformats.org/officeDocument/2006/relationships" xmlns:w="http://schemas.openxmlformats.org/wordprocessingml/2006/main" xmlns:w14="http://schemas.microsoft.com/office/word/2010/wordml" xmlns:w15="http://schemas.microsoft.com/office/word/2012/wordml" xmlns:w16cex="http://schemas.microsoft.com/office/word/2018/wordml/cex" xmlns:w16cid="http://schemas.microsoft.com/office/word/2016/wordml/cid" xmlns:w16="http://schemas.microsoft.com/office/word/2018/wordml" xmlns:w16sdtdh="http://schemas.microsoft.com/office/word/2020/wordml/sdtdatahash" xmlns:w16se="http://schemas.microsoft.com/office/word/2015/wordml/symex" mc:Ignorable="w14 w15 w16se w16cid w16 w16cex w16sdtdh">
+<w:styles xmlns:wp14="http://schemas.microsoft.com/office/word/2010/wordprocessingDrawing" xmlns:mc="http://schemas.openxmlformats.org/markup-compatibility/2006" xmlns:r="http://schemas.openxmlformats.org/officeDocument/2006/relationships" xmlns:w="http://schemas.openxmlformats.org/wordprocessingml/2006/main" xmlns:w14="http://schemas.microsoft.com/office/word/2010/wordml" xmlns:w15="http://schemas.microsoft.com/office/word/2012/wordml" xmlns:w16cex="http://schemas.microsoft.com/office/word/2018/wordml/cex" xmlns:w16cid="http://schemas.microsoft.com/office/word/2016/wordml/cid" xmlns:w16="http://schemas.microsoft.com/office/word/2018/wordml" xmlns:w16sdtdh="http://schemas.microsoft.com/office/word/2020/wordml/sdtdatahash" xmlns:w16se="http://schemas.microsoft.com/office/word/2015/wordml/symex" mc:Ignorable="w14 w15 w16se w16cid w16 w16cex w16sdtdh wp14">
   <w:docDefaults>
     <w:rPrDefault>
       <w:rPr>
-        <w:rFonts w:asciiTheme="minorHAnsi" w:eastAsiaTheme="minorHAnsi" w:hAnsiTheme="minorHAnsi" w:cstheme="minorBidi"/>
+        <w:rFonts w:asciiTheme="minorHAnsi" w:hAnsiTheme="minorHAnsi" w:eastAsiaTheme="minorHAnsi" w:cstheme="minorBidi"/>
         <w:sz w:val="24"/>
         <w:szCs w:val="24"/>
         <w:lang w:val="en-GB" w:eastAsia="en-US" w:bidi="ar-SA"/>
@@ -12805,14 +12830,14 @@
   <w:latentStyles w:defLockedState="0" w:defUIPriority="99" w:defSemiHidden="0" w:defUnhideWhenUsed="0" w:defQFormat="0" w:count="376">
     <w:lsdException w:name="Normal" w:uiPriority="0" w:qFormat="1"/>
     <w:lsdException w:name="heading 1" w:uiPriority="9" w:qFormat="1"/>
-    <w:lsdException w:name="heading 2" w:semiHidden="1" w:uiPriority="9" w:unhideWhenUsed="1" w:qFormat="1"/>
-    <w:lsdException w:name="heading 3" w:semiHidden="1" w:uiPriority="9" w:unhideWhenUsed="1" w:qFormat="1"/>
-    <w:lsdException w:name="heading 4" w:semiHidden="1" w:uiPriority="9" w:unhideWhenUsed="1" w:qFormat="1"/>
-    <w:lsdException w:name="heading 5" w:semiHidden="1" w:uiPriority="9" w:unhideWhenUsed="1" w:qFormat="1"/>
-    <w:lsdException w:name="heading 6" w:semiHidden="1" w:uiPriority="9" w:unhideWhenUsed="1" w:qFormat="1"/>
-    <w:lsdException w:name="heading 7" w:semiHidden="1" w:uiPriority="9" w:unhideWhenUsed="1" w:qFormat="1"/>
-    <w:lsdException w:name="heading 8" w:semiHidden="1" w:uiPriority="9" w:unhideWhenUsed="1" w:qFormat="1"/>
-    <w:lsdException w:name="heading 9" w:semiHidden="1" w:uiPriority="9" w:unhideWhenUsed="1" w:qFormat="1"/>
+    <w:lsdException w:name="heading 2" w:uiPriority="9" w:semiHidden="1" w:unhideWhenUsed="1" w:qFormat="1"/>
+    <w:lsdException w:name="heading 3" w:uiPriority="9" w:semiHidden="1" w:unhideWhenUsed="1" w:qFormat="1"/>
+    <w:lsdException w:name="heading 4" w:uiPriority="9" w:semiHidden="1" w:unhideWhenUsed="1" w:qFormat="1"/>
+    <w:lsdException w:name="heading 5" w:uiPriority="9" w:semiHidden="1" w:unhideWhenUsed="1" w:qFormat="1"/>
+    <w:lsdException w:name="heading 6" w:uiPriority="9" w:semiHidden="1" w:unhideWhenUsed="1" w:qFormat="1"/>
+    <w:lsdException w:name="heading 7" w:uiPriority="9" w:semiHidden="1" w:unhideWhenUsed="1" w:qFormat="1"/>
+    <w:lsdException w:name="heading 8" w:uiPriority="9" w:semiHidden="1" w:unhideWhenUsed="1" w:qFormat="1"/>
+    <w:lsdException w:name="heading 9" w:uiPriority="9" w:semiHidden="1" w:unhideWhenUsed="1" w:qFormat="1"/>
     <w:lsdException w:name="index 1" w:semiHidden="1" w:unhideWhenUsed="1"/>
     <w:lsdException w:name="index 2" w:semiHidden="1" w:unhideWhenUsed="1"/>
     <w:lsdException w:name="index 3" w:semiHidden="1" w:unhideWhenUsed="1"/>
@@ -12822,22 +12847,22 @@
     <w:lsdException w:name="index 7" w:semiHidden="1" w:unhideWhenUsed="1"/>
     <w:lsdException w:name="index 8" w:semiHidden="1" w:unhideWhenUsed="1"/>
     <w:lsdException w:name="index 9" w:semiHidden="1" w:unhideWhenUsed="1"/>
-    <w:lsdException w:name="toc 1" w:semiHidden="1" w:uiPriority="39" w:unhideWhenUsed="1"/>
-    <w:lsdException w:name="toc 2" w:semiHidden="1" w:uiPriority="39" w:unhideWhenUsed="1"/>
-    <w:lsdException w:name="toc 3" w:semiHidden="1" w:uiPriority="39" w:unhideWhenUsed="1"/>
-    <w:lsdException w:name="toc 4" w:semiHidden="1" w:uiPriority="39" w:unhideWhenUsed="1"/>
-    <w:lsdException w:name="toc 5" w:semiHidden="1" w:uiPriority="39" w:unhideWhenUsed="1"/>
-    <w:lsdException w:name="toc 6" w:semiHidden="1" w:uiPriority="39" w:unhideWhenUsed="1"/>
-    <w:lsdException w:name="toc 7" w:semiHidden="1" w:uiPriority="39" w:unhideWhenUsed="1"/>
-    <w:lsdException w:name="toc 8" w:semiHidden="1" w:uiPriority="39" w:unhideWhenUsed="1"/>
-    <w:lsdException w:name="toc 9" w:semiHidden="1" w:uiPriority="39" w:unhideWhenUsed="1"/>
+    <w:lsdException w:name="toc 1" w:uiPriority="39" w:semiHidden="1" w:unhideWhenUsed="1"/>
+    <w:lsdException w:name="toc 2" w:uiPriority="39" w:semiHidden="1" w:unhideWhenUsed="1"/>
+    <w:lsdException w:name="toc 3" w:uiPriority="39" w:semiHidden="1" w:unhideWhenUsed="1"/>
+    <w:lsdException w:name="toc 4" w:uiPriority="39" w:semiHidden="1" w:unhideWhenUsed="1"/>
+    <w:lsdException w:name="toc 5" w:uiPriority="39" w:semiHidden="1" w:unhideWhenUsed="1"/>
+    <w:lsdException w:name="toc 6" w:uiPriority="39" w:semiHidden="1" w:unhideWhenUsed="1"/>
+    <w:lsdException w:name="toc 7" w:uiPriority="39" w:semiHidden="1" w:unhideWhenUsed="1"/>
+    <w:lsdException w:name="toc 8" w:uiPriority="39" w:semiHidden="1" w:unhideWhenUsed="1"/>
+    <w:lsdException w:name="toc 9" w:uiPriority="39" w:semiHidden="1" w:unhideWhenUsed="1"/>
     <w:lsdException w:name="Normal Indent" w:semiHidden="1" w:unhideWhenUsed="1"/>
     <w:lsdException w:name="footnote text" w:semiHidden="1" w:unhideWhenUsed="1"/>
     <w:lsdException w:name="annotation text" w:semiHidden="1" w:unhideWhenUsed="1"/>
     <w:lsdException w:name="header" w:semiHidden="1" w:unhideWhenUsed="1"/>
     <w:lsdException w:name="footer" w:semiHidden="1" w:unhideWhenUsed="1"/>
     <w:lsdException w:name="index heading" w:semiHidden="1" w:unhideWhenUsed="1"/>
-    <w:lsdException w:name="caption" w:semiHidden="1" w:uiPriority="35" w:unhideWhenUsed="1" w:qFormat="1"/>
+    <w:lsdException w:name="caption" w:uiPriority="35" w:semiHidden="1" w:unhideWhenUsed="1" w:qFormat="1"/>
     <w:lsdException w:name="table of figures" w:semiHidden="1" w:unhideWhenUsed="1"/>
     <w:lsdException w:name="envelope address" w:semiHidden="1" w:unhideWhenUsed="1"/>
     <w:lsdException w:name="envelope return" w:semiHidden="1" w:unhideWhenUsed="1"/>
@@ -12868,7 +12893,7 @@
     <w:lsdException w:name="Title" w:uiPriority="10" w:qFormat="1"/>
     <w:lsdException w:name="Closing" w:semiHidden="1" w:unhideWhenUsed="1"/>
     <w:lsdException w:name="Signature" w:semiHidden="1" w:unhideWhenUsed="1"/>
-    <w:lsdException w:name="Default Paragraph Font" w:semiHidden="1" w:uiPriority="1" w:unhideWhenUsed="1"/>
+    <w:lsdException w:name="Default Paragraph Font" w:uiPriority="1" w:semiHidden="1" w:unhideWhenUsed="1"/>
     <w:lsdException w:name="Body Text" w:semiHidden="1" w:unhideWhenUsed="1"/>
     <w:lsdException w:name="Body Text Indent" w:semiHidden="1" w:unhideWhenUsed="1"/>
     <w:lsdException w:name="List Continue" w:semiHidden="1" w:unhideWhenUsed="1"/>
@@ -13068,8 +13093,8 @@
     <w:lsdException w:name="Subtle Reference" w:uiPriority="31" w:qFormat="1"/>
     <w:lsdException w:name="Intense Reference" w:uiPriority="32" w:qFormat="1"/>
     <w:lsdException w:name="Book Title" w:uiPriority="33" w:qFormat="1"/>
-    <w:lsdException w:name="Bibliography" w:semiHidden="1" w:uiPriority="37" w:unhideWhenUsed="1"/>
-    <w:lsdException w:name="TOC Heading" w:semiHidden="1" w:uiPriority="39" w:unhideWhenUsed="1" w:qFormat="1"/>
+    <w:lsdException w:name="Bibliography" w:uiPriority="37" w:semiHidden="1" w:unhideWhenUsed="1"/>
+    <w:lsdException w:name="TOC Heading" w:uiPriority="39" w:semiHidden="1" w:unhideWhenUsed="1" w:qFormat="1"/>
     <w:lsdException w:name="Plain Table 1" w:uiPriority="41"/>
     <w:lsdException w:name="Plain Table 2" w:uiPriority="42"/>
     <w:lsdException w:name="Plain Table 3" w:uiPriority="43"/>
@@ -13180,22 +13205,22 @@
     <w:lsdException w:name="Unresolved Mention" w:semiHidden="1" w:unhideWhenUsed="1"/>
     <w:lsdException w:name="Smart Link" w:semiHidden="1" w:unhideWhenUsed="1"/>
   </w:latentStyles>
-  <w:style w:type="paragraph" w:default="1" w:styleId="Normal">
+  <w:style w:type="paragraph" w:styleId="Normal" w:default="1">
     <w:name w:val="Normal"/>
     <w:qFormat/>
     <w:rsid w:val="00372964"/>
     <w:rPr>
-      <w:rFonts w:ascii="Times New Roman" w:eastAsia="Times New Roman" w:hAnsi="Times New Roman" w:cs="Times New Roman"/>
+      <w:rFonts w:ascii="Times New Roman" w:hAnsi="Times New Roman" w:eastAsia="Times New Roman" w:cs="Times New Roman"/>
       <w:lang w:eastAsia="en-GB"/>
     </w:rPr>
   </w:style>
-  <w:style w:type="character" w:default="1" w:styleId="DefaultParagraphFont">
+  <w:style w:type="character" w:styleId="DefaultParagraphFont" w:default="1">
     <w:name w:val="Default Paragraph Font"/>
     <w:uiPriority w:val="1"/>
     <w:semiHidden/>
     <w:unhideWhenUsed/>
   </w:style>
-  <w:style w:type="table" w:default="1" w:styleId="TableNormal">
+  <w:style w:type="table" w:styleId="TableNormal" w:default="1">
     <w:name w:val="Normal Table"/>
     <w:uiPriority w:val="99"/>
     <w:semiHidden/>
@@ -13210,7 +13235,7 @@
       </w:tblCellMar>
     </w:tblPr>
   </w:style>
-  <w:style w:type="numbering" w:default="1" w:styleId="NoList">
+  <w:style w:type="numbering" w:styleId="NoList" w:default="1">
     <w:name w:val="No List"/>
     <w:uiPriority w:val="99"/>
     <w:semiHidden/>
@@ -13251,7 +13276,7 @@
       <w:szCs w:val="20"/>
     </w:rPr>
   </w:style>
-  <w:style w:type="character" w:customStyle="1" w:styleId="CommentTextChar">
+  <w:style w:type="character" w:styleId="CommentTextChar" w:customStyle="1">
     <w:name w:val="Comment Text Char"/>
     <w:basedOn w:val="DefaultParagraphFont"/>
     <w:link w:val="CommentText"/>
@@ -13276,7 +13301,7 @@
       <w:bCs/>
     </w:rPr>
   </w:style>
-  <w:style w:type="character" w:customStyle="1" w:styleId="CommentSubjectChar">
+  <w:style w:type="character" w:styleId="CommentSubjectChar" w:customStyle="1">
     <w:name w:val="Comment Subject Char"/>
     <w:basedOn w:val="CommentTextChar"/>
     <w:link w:val="CommentSubject"/>
@@ -13332,7 +13357,7 @@
     <w:semiHidden/>
     <w:rsid w:val="00D83390"/>
     <w:rPr>
-      <w:rFonts w:ascii="Times New Roman" w:eastAsia="Times New Roman" w:hAnsi="Times New Roman" w:cs="Times New Roman"/>
+      <w:rFonts w:ascii="Times New Roman" w:hAnsi="Times New Roman" w:eastAsia="Times New Roman" w:cs="Times New Roman"/>
       <w:lang w:eastAsia="en-GB"/>
     </w:rPr>
   </w:style>
@@ -13347,12 +13372,12 @@
     </w:rPr>
     <w:tblPr>
       <w:tblBorders>
-        <w:top w:val="single" w:sz="4" w:space="0" w:color="auto"/>
-        <w:left w:val="single" w:sz="4" w:space="0" w:color="auto"/>
-        <w:bottom w:val="single" w:sz="4" w:space="0" w:color="auto"/>
-        <w:right w:val="single" w:sz="4" w:space="0" w:color="auto"/>
-        <w:insideH w:val="single" w:sz="4" w:space="0" w:color="auto"/>
-        <w:insideV w:val="single" w:sz="4" w:space="0" w:color="auto"/>
+        <w:top w:val="single" w:color="auto" w:sz="4" w:space="0"/>
+        <w:left w:val="single" w:color="auto" w:sz="4" w:space="0"/>
+        <w:bottom w:val="single" w:color="auto" w:sz="4" w:space="0"/>
+        <w:right w:val="single" w:color="auto" w:sz="4" w:space="0"/>
+        <w:insideH w:val="single" w:color="auto" w:sz="4" w:space="0"/>
+        <w:insideV w:val="single" w:color="auto" w:sz="4" w:space="0"/>
       </w:tblBorders>
     </w:tblPr>
   </w:style>

</xml_diff>